<commit_message>
Saját rész kommentben hozzáadva
</commit_message>
<xml_diff>
--- a/Docs/Funkciók, követelmények, projekt.docx
+++ b/Docs/Funkciók, követelmények, projekt.docx
@@ -271,8 +271,6 @@
           <w:szCs w:val="44"/>
         </w:rPr>
       </w:pPr>
-      <w:bookmarkStart w:id="1" w:name="_GoBack"/>
-      <w:bookmarkEnd w:id="1"/>
     </w:p>
     <w:p>
       <w:pPr>
@@ -380,7 +378,7 @@
           <w:szCs w:val="32"/>
         </w:rPr>
       </w:pPr>
-      <w:commentRangeStart w:id="2"/>
+      <w:commentRangeStart w:id="1"/>
       <w:r>
         <w:rPr>
           <w:sz w:val="32"/>
@@ -388,12 +386,12 @@
         </w:rPr>
         <w:t>Csapattagok</w:t>
       </w:r>
-      <w:commentRangeEnd w:id="2"/>
+      <w:commentRangeEnd w:id="1"/>
       <w:r>
         <w:rPr>
           <w:rStyle w:val="Jegyzethivatkozs"/>
         </w:rPr>
-        <w:commentReference w:id="2"/>
+        <w:commentReference w:id="1"/>
       </w:r>
     </w:p>
     <w:tbl>
@@ -817,15 +815,28 @@
         </w:rPr>
         <w:fldChar w:fldCharType="separate"/>
       </w:r>
-      <w:r>
-        <w:rPr>
-          <w:noProof/>
-          <w:color w:val="auto"/>
-          <w:sz w:val="28"/>
-          <w:szCs w:val="28"/>
-        </w:rPr>
-        <w:t>2018. február 17.</w:t>
-      </w:r>
+      <w:ins w:id="2" w:author="Tolnai Márk" w:date="2018-02-18T10:12:00Z">
+        <w:r>
+          <w:rPr>
+            <w:noProof/>
+            <w:color w:val="auto"/>
+            <w:sz w:val="28"/>
+            <w:szCs w:val="28"/>
+          </w:rPr>
+          <w:t>2018. február 18.</w:t>
+        </w:r>
+      </w:ins>
+      <w:del w:id="3" w:author="Tolnai Márk" w:date="2018-02-18T10:12:00Z">
+        <w:r>
+          <w:rPr>
+            <w:noProof/>
+            <w:color w:val="auto"/>
+            <w:sz w:val="28"/>
+            <w:szCs w:val="28"/>
+          </w:rPr>
+          <w:delText>2018. február 17.</w:delText>
+        </w:r>
+      </w:del>
       <w:r>
         <w:rPr>
           <w:color w:val="auto"/>
@@ -896,6 +907,7 @@
           <w:szCs w:val="28"/>
         </w:rPr>
       </w:pPr>
+      <w:bookmarkStart w:id="4" w:name="Bevezetés"/>
       <w:r>
         <w:rPr>
           <w:rFonts w:ascii="Arial" w:eastAsia="Arial" w:hAnsi="Arial" w:cs="Arial"/>
@@ -909,6 +921,7 @@
         <w:t>Bevezetés</w:t>
       </w:r>
     </w:p>
+    <w:bookmarkEnd w:id="4"/>
     <w:p>
       <w:pPr>
         <w:keepNext/>
@@ -988,6 +1001,8 @@
         </w:rPr>
         <w:t>Szakterület</w:t>
       </w:r>
+      <w:bookmarkStart w:id="5" w:name="_GoBack"/>
+      <w:bookmarkEnd w:id="5"/>
     </w:p>
     <w:p>
       <w:pPr>
@@ -1574,8 +1589,8 @@
           <w:szCs w:val="24"/>
         </w:rPr>
       </w:pPr>
-      <w:bookmarkStart w:id="3" w:name="_30j0zll" w:colFirst="0" w:colLast="0"/>
-      <w:bookmarkEnd w:id="3"/>
+      <w:bookmarkStart w:id="6" w:name="_30j0zll" w:colFirst="0" w:colLast="0"/>
+      <w:bookmarkEnd w:id="6"/>
       <w:r>
         <w:rPr>
           <w:sz w:val="24"/>
@@ -1602,8 +1617,8 @@
         <w:t xml:space="preserve"> &amp;</w:t>
       </w:r>
     </w:p>
-    <w:bookmarkStart w:id="4" w:name="_1fob9te" w:colFirst="0" w:colLast="0"/>
-    <w:bookmarkEnd w:id="4"/>
+    <w:bookmarkStart w:id="7" w:name="_1fob9te" w:colFirst="0" w:colLast="0"/>
+    <w:bookmarkEnd w:id="7"/>
     <w:p>
       <w:pPr>
         <w:rPr>
@@ -2176,7 +2191,29 @@
           <w:sz w:val="24"/>
           <w:szCs w:val="24"/>
         </w:rPr>
-        <w:t xml:space="preserve"> helyet biztosítani, hálózati kommunikációra/ erőforrásra nincs szükség.</w:t>
+        <w:t xml:space="preserve"> helyet biztosítani, hálózati kommunikációra/ erőforrásra nincs </w:t>
+      </w:r>
+      <w:commentRangeStart w:id="8"/>
+      <w:r>
+        <w:rPr>
+          <w:sz w:val="24"/>
+          <w:szCs w:val="24"/>
+        </w:rPr>
+        <w:t>szükség</w:t>
+      </w:r>
+      <w:commentRangeEnd w:id="8"/>
+      <w:r>
+        <w:rPr>
+          <w:rStyle w:val="Jegyzethivatkozs"/>
+        </w:rPr>
+        <w:commentReference w:id="8"/>
+      </w:r>
+      <w:r>
+        <w:rPr>
+          <w:sz w:val="24"/>
+          <w:szCs w:val="24"/>
+        </w:rPr>
+        <w:t>.</w:t>
       </w:r>
     </w:p>
     <w:p>
@@ -2946,7 +2983,7 @@
                 <w:szCs w:val="24"/>
               </w:rPr>
             </w:pPr>
-            <w:commentRangeStart w:id="5"/>
+            <w:commentRangeStart w:id="9"/>
             <w:r>
               <w:rPr>
                 <w:sz w:val="24"/>
@@ -2954,9 +2991,9 @@
               </w:rPr>
               <w:t>32x24-es</w:t>
             </w:r>
-            <w:commentRangeEnd w:id="5"/>
-            <w:r>
-              <w:commentReference w:id="5"/>
+            <w:commentRangeEnd w:id="9"/>
+            <w:r>
+              <w:commentReference w:id="9"/>
             </w:r>
           </w:p>
         </w:tc>
@@ -7699,7 +7736,7 @@
                 <w:szCs w:val="24"/>
               </w:rPr>
             </w:pPr>
-            <w:commentRangeStart w:id="6"/>
+            <w:commentRangeStart w:id="10"/>
             <w:r>
               <w:rPr>
                 <w:sz w:val="24"/>
@@ -7707,9 +7744,9 @@
               </w:rPr>
               <w:t>1024*768</w:t>
             </w:r>
-            <w:commentRangeEnd w:id="6"/>
-            <w:r>
-              <w:commentReference w:id="6"/>
+            <w:commentRangeEnd w:id="10"/>
+            <w:r>
+              <w:commentReference w:id="10"/>
             </w:r>
             <w:r>
               <w:rPr>
@@ -14921,7 +14958,7 @@
 
 <file path=word/comments.xml><?xml version="1.0" encoding="utf-8"?>
 <w:comments xmlns:wpc="http://schemas.microsoft.com/office/word/2010/wordprocessingCanvas" xmlns:cx="http://schemas.microsoft.com/office/drawing/2014/chartex" xmlns:cx1="http://schemas.microsoft.com/office/drawing/2015/9/8/chartex" xmlns:cx2="http://schemas.microsoft.com/office/drawing/2015/10/21/chartex" xmlns:cx3="http://schemas.microsoft.com/office/drawing/2016/5/9/chartex" xmlns:cx4="http://schemas.microsoft.com/office/drawing/2016/5/10/chartex" xmlns:cx5="http://schemas.microsoft.com/office/drawing/2016/5/11/chartex" xmlns:cx6="http://schemas.microsoft.com/office/drawing/2016/5/12/chartex" xmlns:cx7="http://schemas.microsoft.com/office/drawing/2016/5/13/chartex" xmlns:cx8="http://schemas.microsoft.com/office/drawing/2016/5/14/chartex" xmlns:mc="http://schemas.openxmlformats.org/markup-compatibility/2006" xmlns:aink="http://schemas.microsoft.com/office/drawing/2016/ink" xmlns:am3d="http://schemas.microsoft.com/office/drawing/2017/model3d" xmlns:o="urn:schemas-microsoft-com:office:office" xmlns:r="http://schemas.openxmlformats.org/officeDocument/2006/relationships" xmlns:m="http://schemas.openxmlformats.org/officeDocument/2006/math" xmlns:v="urn:schemas-microsoft-com:vml" xmlns:wp14="http://schemas.microsoft.com/office/word/2010/wordprocessingDrawing" xmlns:wp="http://schemas.openxmlformats.org/drawingml/2006/wordprocessingDrawing" xmlns:w10="urn:schemas-microsoft-com:office:word" xmlns:w="http://schemas.openxmlformats.org/wordprocessingml/2006/main" xmlns:w14="http://schemas.microsoft.com/office/word/2010/wordml" xmlns:w15="http://schemas.microsoft.com/office/word/2012/wordml" xmlns:w16cid="http://schemas.microsoft.com/office/word/2016/wordml/cid" xmlns:w16se="http://schemas.microsoft.com/office/word/2015/wordml/symex" xmlns:wpg="http://schemas.microsoft.com/office/word/2010/wordprocessingGroup" xmlns:wpi="http://schemas.microsoft.com/office/word/2010/wordprocessingInk" xmlns:wne="http://schemas.microsoft.com/office/word/2006/wordml" xmlns:wps="http://schemas.microsoft.com/office/word/2010/wordprocessingShape" mc:Ignorable="w14 w15 w16se w16cid wp14">
-  <w:comment w:id="2" w:author="Bertalan Bálint" w:date="2018-02-16T20:21:00Z" w:initials="BB">
+  <w:comment w:id="1" w:author="Bertalan Bálint" w:date="2018-02-16T20:21:00Z" w:initials="BB">
     <w:p>
       <w:pPr>
         <w:pStyle w:val="Jegyzetszveg"/>
@@ -14937,7 +14974,70 @@
       </w:r>
     </w:p>
   </w:comment>
-  <w:comment w:id="5" w:author="Bálint Bertalan" w:date="2018-02-14T21:07:00Z" w:initials="">
+  <w:comment w:id="8" w:author="Tolnai Márk" w:date="2018-02-18T10:12:00Z" w:initials="TM">
+    <w:p>
+      <w:pPr>
+        <w:pStyle w:val="Jegyzetszveg"/>
+      </w:pPr>
+      <w:r>
+        <w:rPr>
+          <w:rStyle w:val="Jegyzethivatkozs"/>
+        </w:rPr>
+        <w:annotationRef/>
+      </w:r>
+      <w:r>
+        <w:t>Eddig csináltam én, az elejétől (</w:t>
+      </w:r>
+      <w:hyperlink w:anchor="Bevezetés" w:history="1">
+        <w:r>
+          <w:rPr>
+            <w:rStyle w:val="Hiperhivatkozs"/>
+          </w:rPr>
+          <w:t>2.1 Bev</w:t>
+        </w:r>
+        <w:r>
+          <w:rPr>
+            <w:rStyle w:val="Hiperhivatkozs"/>
+          </w:rPr>
+          <w:t>e</w:t>
+        </w:r>
+        <w:r>
+          <w:rPr>
+            <w:rStyle w:val="Hiperhivatkozs"/>
+          </w:rPr>
+          <w:t>zetés</w:t>
+        </w:r>
+      </w:hyperlink>
+      <w:r>
+        <w:t>).</w:t>
+      </w:r>
+    </w:p>
+    <w:p>
+      <w:pPr>
+        <w:pStyle w:val="Jegyzetszveg"/>
+      </w:pPr>
+      <w:r>
+        <w:t>Mindez kb. 3 órát ölelt fel mindennel együtt.</w:t>
+      </w:r>
+    </w:p>
+    <w:p>
+      <w:pPr>
+        <w:pStyle w:val="Jegyzetszveg"/>
+      </w:pPr>
+      <w:r>
+        <w:t>Időtartománynak:</w:t>
+      </w:r>
+    </w:p>
+    <w:p>
+      <w:pPr>
+        <w:pStyle w:val="Jegyzetszveg"/>
+      </w:pPr>
+      <w:r>
+        <w:t>2018.02.16. 10:00-tól</w:t>
+      </w:r>
+    </w:p>
+  </w:comment>
+  <w:comment w:id="9" w:author="Bálint Bertalan" w:date="2018-02-14T21:07:00Z" w:initials="">
     <w:p>
       <w:pPr>
         <w:widowControl w:val="0"/>
@@ -14975,7 +15075,7 @@
       </w:r>
     </w:p>
   </w:comment>
-  <w:comment w:id="6" w:author="Bálint Bertalan" w:date="2018-02-14T21:22:00Z" w:initials="">
+  <w:comment w:id="10" w:author="Bálint Bertalan" w:date="2018-02-14T21:22:00Z" w:initials="">
     <w:p>
       <w:pPr>
         <w:widowControl w:val="0"/>
@@ -15001,6 +15101,7 @@
 <file path=word/commentsExtended.xml><?xml version="1.0" encoding="utf-8"?>
 <w15:commentsEx xmlns:wpc="http://schemas.microsoft.com/office/word/2010/wordprocessingCanvas" xmlns:cx="http://schemas.microsoft.com/office/drawing/2014/chartex" xmlns:cx1="http://schemas.microsoft.com/office/drawing/2015/9/8/chartex" xmlns:cx2="http://schemas.microsoft.com/office/drawing/2015/10/21/chartex" xmlns:cx3="http://schemas.microsoft.com/office/drawing/2016/5/9/chartex" xmlns:cx4="http://schemas.microsoft.com/office/drawing/2016/5/10/chartex" xmlns:cx5="http://schemas.microsoft.com/office/drawing/2016/5/11/chartex" xmlns:cx6="http://schemas.microsoft.com/office/drawing/2016/5/12/chartex" xmlns:cx7="http://schemas.microsoft.com/office/drawing/2016/5/13/chartex" xmlns:cx8="http://schemas.microsoft.com/office/drawing/2016/5/14/chartex" xmlns:mc="http://schemas.openxmlformats.org/markup-compatibility/2006" xmlns:aink="http://schemas.microsoft.com/office/drawing/2016/ink" xmlns:am3d="http://schemas.microsoft.com/office/drawing/2017/model3d" xmlns:o="urn:schemas-microsoft-com:office:office" xmlns:r="http://schemas.openxmlformats.org/officeDocument/2006/relationships" xmlns:m="http://schemas.openxmlformats.org/officeDocument/2006/math" xmlns:v="urn:schemas-microsoft-com:vml" xmlns:wp14="http://schemas.microsoft.com/office/word/2010/wordprocessingDrawing" xmlns:wp="http://schemas.openxmlformats.org/drawingml/2006/wordprocessingDrawing" xmlns:w10="urn:schemas-microsoft-com:office:word" xmlns:w="http://schemas.openxmlformats.org/wordprocessingml/2006/main" xmlns:w14="http://schemas.microsoft.com/office/word/2010/wordml" xmlns:w15="http://schemas.microsoft.com/office/word/2012/wordml" xmlns:w16cid="http://schemas.microsoft.com/office/word/2016/wordml/cid" xmlns:w16se="http://schemas.microsoft.com/office/word/2015/wordml/symex" xmlns:wpg="http://schemas.microsoft.com/office/word/2010/wordprocessingGroup" xmlns:wpi="http://schemas.microsoft.com/office/word/2010/wordprocessingInk" xmlns:wne="http://schemas.microsoft.com/office/word/2006/wordml" xmlns:wps="http://schemas.microsoft.com/office/word/2010/wordprocessingShape" mc:Ignorable="w14 w15 w16se w16cid wp14">
   <w15:commentEx w15:paraId="75189565" w15:done="0"/>
+  <w15:commentEx w15:paraId="58656EA5" w15:done="0"/>
   <w15:commentEx w15:paraId="3AF58DB3" w15:done="0"/>
   <w15:commentEx w15:paraId="7478B9E6" w15:done="0"/>
 </w15:commentsEx>
@@ -15009,6 +15110,7 @@
 <file path=word/commentsIds.xml><?xml version="1.0" encoding="utf-8"?>
 <w16cid:commentsIds xmlns:wpc="http://schemas.microsoft.com/office/word/2010/wordprocessingCanvas" xmlns:cx="http://schemas.microsoft.com/office/drawing/2014/chartex" xmlns:cx1="http://schemas.microsoft.com/office/drawing/2015/9/8/chartex" xmlns:cx2="http://schemas.microsoft.com/office/drawing/2015/10/21/chartex" xmlns:cx3="http://schemas.microsoft.com/office/drawing/2016/5/9/chartex" xmlns:cx4="http://schemas.microsoft.com/office/drawing/2016/5/10/chartex" xmlns:cx5="http://schemas.microsoft.com/office/drawing/2016/5/11/chartex" xmlns:cx6="http://schemas.microsoft.com/office/drawing/2016/5/12/chartex" xmlns:cx7="http://schemas.microsoft.com/office/drawing/2016/5/13/chartex" xmlns:cx8="http://schemas.microsoft.com/office/drawing/2016/5/14/chartex" xmlns:mc="http://schemas.openxmlformats.org/markup-compatibility/2006" xmlns:aink="http://schemas.microsoft.com/office/drawing/2016/ink" xmlns:am3d="http://schemas.microsoft.com/office/drawing/2017/model3d" xmlns:o="urn:schemas-microsoft-com:office:office" xmlns:r="http://schemas.openxmlformats.org/officeDocument/2006/relationships" xmlns:m="http://schemas.openxmlformats.org/officeDocument/2006/math" xmlns:v="urn:schemas-microsoft-com:vml" xmlns:wp14="http://schemas.microsoft.com/office/word/2010/wordprocessingDrawing" xmlns:wp="http://schemas.openxmlformats.org/drawingml/2006/wordprocessingDrawing" xmlns:w10="urn:schemas-microsoft-com:office:word" xmlns:w="http://schemas.openxmlformats.org/wordprocessingml/2006/main" xmlns:w14="http://schemas.microsoft.com/office/word/2010/wordml" xmlns:w15="http://schemas.microsoft.com/office/word/2012/wordml" xmlns:w16cid="http://schemas.microsoft.com/office/word/2016/wordml/cid" xmlns:w16se="http://schemas.microsoft.com/office/word/2015/wordml/symex" xmlns:wpg="http://schemas.microsoft.com/office/word/2010/wordprocessingGroup" xmlns:wpi="http://schemas.microsoft.com/office/word/2010/wordprocessingInk" xmlns:wne="http://schemas.microsoft.com/office/word/2006/wordml" xmlns:wps="http://schemas.microsoft.com/office/word/2010/wordprocessingShape" mc:Ignorable="w14 w15 w16se w16cid wp14">
   <w16cid:commentId w16cid:paraId="75189565" w16cid:durableId="1E31BBB8"/>
+  <w16cid:commentId w16cid:paraId="58656EA5" w16cid:durableId="1E33D01A"/>
   <w16cid:commentId w16cid:paraId="3AF58DB3" w16cid:durableId="1E31659F"/>
   <w16cid:commentId w16cid:paraId="7478B9E6" w16cid:durableId="1E3165A0"/>
 </w16cid:commentsIds>
@@ -15126,7 +15228,7 @@
         <w:sz w:val="24"/>
         <w:szCs w:val="24"/>
       </w:rPr>
-      <w:t>11</w:t>
+      <w:t>13</w:t>
     </w:r>
     <w:r>
       <w:rPr>
@@ -15169,14 +15271,26 @@
       </w:rPr>
       <w:fldChar w:fldCharType="separate"/>
     </w:r>
-    <w:r>
-      <w:rPr>
-        <w:noProof/>
-        <w:sz w:val="24"/>
-        <w:szCs w:val="24"/>
-      </w:rPr>
-      <w:t>2018. február 17.</w:t>
-    </w:r>
+    <w:ins w:id="12" w:author="Tolnai Márk" w:date="2018-02-18T10:12:00Z">
+      <w:r>
+        <w:rPr>
+          <w:noProof/>
+          <w:sz w:val="24"/>
+          <w:szCs w:val="24"/>
+        </w:rPr>
+        <w:t>2018. február 18.</w:t>
+      </w:r>
+    </w:ins>
+    <w:del w:id="13" w:author="Tolnai Márk" w:date="2018-02-18T10:12:00Z">
+      <w:r>
+        <w:rPr>
+          <w:noProof/>
+          <w:sz w:val="24"/>
+          <w:szCs w:val="24"/>
+        </w:rPr>
+        <w:delText>2018. február 17.</w:delText>
+      </w:r>
+    </w:del>
     <w:r>
       <w:rPr>
         <w:sz w:val="24"/>
@@ -15254,7 +15368,7 @@
       </w:rPr>
       <w:t>jgoldfis</w:t>
     </w:r>
-    <w:ins w:id="7" w:author="Tolnai Márk" w:date="2018-02-17T16:57:00Z">
+    <w:ins w:id="11" w:author="Tolnai Márk" w:date="2018-02-17T16:57:00Z">
       <w:r>
         <w:rPr>
           <w:i/>
@@ -17616,6 +17730,41 @@
       <w:bCs/>
     </w:rPr>
   </w:style>
+  <w:style w:type="character" w:styleId="Hiperhivatkozs">
+    <w:name w:val="Hyperlink"/>
+    <w:basedOn w:val="Bekezdsalapbettpusa"/>
+    <w:uiPriority w:val="99"/>
+    <w:unhideWhenUsed/>
+    <w:rsid w:val="00B839B6"/>
+    <w:rPr>
+      <w:color w:val="0000FF" w:themeColor="hyperlink"/>
+      <w:u w:val="single"/>
+    </w:rPr>
+  </w:style>
+  <w:style w:type="character" w:styleId="Feloldatlanmegemlts">
+    <w:name w:val="Unresolved Mention"/>
+    <w:basedOn w:val="Bekezdsalapbettpusa"/>
+    <w:uiPriority w:val="99"/>
+    <w:semiHidden/>
+    <w:unhideWhenUsed/>
+    <w:rsid w:val="00B839B6"/>
+    <w:rPr>
+      <w:color w:val="808080"/>
+      <w:shd w:val="clear" w:color="auto" w:fill="E6E6E6"/>
+    </w:rPr>
+  </w:style>
+  <w:style w:type="character" w:styleId="Mrltotthiperhivatkozs">
+    <w:name w:val="FollowedHyperlink"/>
+    <w:basedOn w:val="Bekezdsalapbettpusa"/>
+    <w:uiPriority w:val="99"/>
+    <w:semiHidden/>
+    <w:unhideWhenUsed/>
+    <w:rsid w:val="00B839B6"/>
+    <w:rPr>
+      <w:color w:val="800080" w:themeColor="followedHyperlink"/>
+      <w:u w:val="single"/>
+    </w:rPr>
+  </w:style>
 </w:styles>
 </file>
 
@@ -17944,7 +18093,7 @@
 </file>
 
 <file path=customXml/itemProps1.xml><?xml version="1.0" encoding="utf-8"?>
-<ds:datastoreItem xmlns:ds="http://schemas.openxmlformats.org/officeDocument/2006/customXml" ds:itemID="{873BCA2F-A135-4B58-BF1D-1975C0981166}">
+<ds:datastoreItem xmlns:ds="http://schemas.openxmlformats.org/officeDocument/2006/customXml" ds:itemID="{8050E88C-4BA4-44B4-BFFE-493155945AFB}">
   <ds:schemaRefs>
     <ds:schemaRef ds:uri="http://schemas.openxmlformats.org/officeDocument/2006/bibliography"/>
   </ds:schemaRefs>

</xml_diff>

<commit_message>
Fedőlap kitöltése, szótár apró javítása
</commit_message>
<xml_diff>
--- a/Docs/Funkciók, követelmények, projekt.docx
+++ b/Docs/Funkciók, követelmények, projekt.docx
@@ -567,14 +567,26 @@
                 <w:szCs w:val="24"/>
               </w:rPr>
             </w:pPr>
-            <w:r>
-              <w:rPr>
-                <w:color w:val="auto"/>
-                <w:sz w:val="24"/>
-                <w:szCs w:val="24"/>
-              </w:rPr>
-              <w:t>[TAG3 NEVE]</w:t>
-            </w:r>
+            <w:del w:id="2" w:author="Gurubi Barnabás" w:date="2018-02-18T10:30:00Z">
+              <w:r>
+                <w:rPr>
+                  <w:color w:val="auto"/>
+                  <w:sz w:val="24"/>
+                  <w:szCs w:val="24"/>
+                </w:rPr>
+                <w:delText>[TAG3 NEVE]</w:delText>
+              </w:r>
+            </w:del>
+            <w:ins w:id="3" w:author="Gurubi Barnabás" w:date="2018-02-18T10:30:00Z">
+              <w:r>
+                <w:rPr>
+                  <w:color w:val="auto"/>
+                  <w:sz w:val="24"/>
+                  <w:szCs w:val="24"/>
+                </w:rPr>
+                <w:t>Gurubi Barnabás</w:t>
+              </w:r>
+            </w:ins>
           </w:p>
         </w:tc>
         <w:tc>
@@ -590,14 +602,26 @@
                 <w:szCs w:val="24"/>
               </w:rPr>
             </w:pPr>
-            <w:r>
-              <w:rPr>
-                <w:color w:val="auto"/>
-                <w:sz w:val="24"/>
-                <w:szCs w:val="24"/>
-              </w:rPr>
-              <w:t>[NEPTUN]</w:t>
-            </w:r>
+            <w:del w:id="4" w:author="Gurubi Barnabás" w:date="2018-02-18T10:30:00Z">
+              <w:r>
+                <w:rPr>
+                  <w:color w:val="auto"/>
+                  <w:sz w:val="24"/>
+                  <w:szCs w:val="24"/>
+                </w:rPr>
+                <w:delText>[NEPTUN]</w:delText>
+              </w:r>
+            </w:del>
+            <w:ins w:id="5" w:author="Gurubi Barnabás" w:date="2018-02-18T10:30:00Z">
+              <w:r>
+                <w:rPr>
+                  <w:color w:val="auto"/>
+                  <w:sz w:val="24"/>
+                  <w:szCs w:val="24"/>
+                </w:rPr>
+                <w:t>DXEXVR</w:t>
+              </w:r>
+            </w:ins>
           </w:p>
         </w:tc>
         <w:tc>
@@ -614,14 +638,26 @@
                 <w:lang w:val="en-US"/>
               </w:rPr>
             </w:pPr>
-            <w:r>
-              <w:rPr>
-                <w:color w:val="auto"/>
-                <w:sz w:val="24"/>
-                <w:szCs w:val="24"/>
-              </w:rPr>
-              <w:t>[EMAIL CÍM]</w:t>
-            </w:r>
+            <w:del w:id="6" w:author="Gurubi Barnabás" w:date="2018-02-18T10:30:00Z">
+              <w:r>
+                <w:rPr>
+                  <w:color w:val="auto"/>
+                  <w:sz w:val="24"/>
+                  <w:szCs w:val="24"/>
+                </w:rPr>
+                <w:delText>[EMAIL CÍM]</w:delText>
+              </w:r>
+            </w:del>
+            <w:ins w:id="7" w:author="Gurubi Barnabás" w:date="2018-02-18T10:30:00Z">
+              <w:r>
+                <w:rPr>
+                  <w:color w:val="auto"/>
+                  <w:sz w:val="24"/>
+                  <w:szCs w:val="24"/>
+                </w:rPr>
+                <w:t>gurubibarni@gmail.com</w:t>
+              </w:r>
+            </w:ins>
           </w:p>
         </w:tc>
       </w:tr>
@@ -815,7 +851,7 @@
         </w:rPr>
         <w:fldChar w:fldCharType="separate"/>
       </w:r>
-      <w:ins w:id="2" w:author="Tolnai Márk" w:date="2018-02-18T10:12:00Z">
+      <w:ins w:id="8" w:author="Gurubi Barnabás" w:date="2018-02-18T10:29:00Z">
         <w:r>
           <w:rPr>
             <w:noProof/>
@@ -826,7 +862,20 @@
           <w:t>2018. február 18.</w:t>
         </w:r>
       </w:ins>
-      <w:del w:id="3" w:author="Tolnai Márk" w:date="2018-02-18T10:12:00Z">
+      <w:ins w:id="9" w:author="Tolnai Márk" w:date="2018-02-18T10:12:00Z">
+        <w:del w:id="10" w:author="Gurubi Barnabás" w:date="2018-02-18T10:29:00Z">
+          <w:r>
+            <w:rPr>
+              <w:noProof/>
+              <w:color w:val="auto"/>
+              <w:sz w:val="28"/>
+              <w:szCs w:val="28"/>
+            </w:rPr>
+            <w:delText>2018. február 18.</w:delText>
+          </w:r>
+        </w:del>
+      </w:ins>
+      <w:del w:id="11" w:author="Gurubi Barnabás" w:date="2018-02-18T10:29:00Z">
         <w:r>
           <w:rPr>
             <w:noProof/>
@@ -907,7 +956,7 @@
           <w:szCs w:val="28"/>
         </w:rPr>
       </w:pPr>
-      <w:bookmarkStart w:id="4" w:name="Bevezetés"/>
+      <w:bookmarkStart w:id="12" w:name="Bevezetés"/>
       <w:r>
         <w:rPr>
           <w:rFonts w:ascii="Arial" w:eastAsia="Arial" w:hAnsi="Arial" w:cs="Arial"/>
@@ -921,7 +970,7 @@
         <w:t>Bevezetés</w:t>
       </w:r>
     </w:p>
-    <w:bookmarkEnd w:id="4"/>
+    <w:bookmarkEnd w:id="12"/>
     <w:p>
       <w:pPr>
         <w:keepNext/>
@@ -1001,8 +1050,6 @@
         </w:rPr>
         <w:t>Szakterület</w:t>
       </w:r>
-      <w:bookmarkStart w:id="5" w:name="_GoBack"/>
-      <w:bookmarkEnd w:id="5"/>
     </w:p>
     <w:p>
       <w:pPr>
@@ -1469,6 +1516,7 @@
           <w:highlight w:val="white"/>
         </w:rPr>
       </w:pPr>
+      <w:proofErr w:type="spellStart"/>
       <w:r>
         <w:rPr>
           <w:b/>
@@ -1478,19 +1526,7 @@
           <w:szCs w:val="24"/>
           <w:highlight w:val="white"/>
         </w:rPr>
-        <w:t>Use-</w:t>
-      </w:r>
-      <w:proofErr w:type="spellStart"/>
-      <w:r>
-        <w:rPr>
-          <w:b/>
-          <w:bCs/>
-          <w:color w:val="222222"/>
-          <w:sz w:val="24"/>
-          <w:szCs w:val="24"/>
-          <w:highlight w:val="white"/>
-        </w:rPr>
-        <w:t>case</w:t>
+        <w:t>Use-case</w:t>
       </w:r>
       <w:proofErr w:type="spellEnd"/>
       <w:r>
@@ -1589,8 +1625,8 @@
           <w:szCs w:val="24"/>
         </w:rPr>
       </w:pPr>
-      <w:bookmarkStart w:id="6" w:name="_30j0zll" w:colFirst="0" w:colLast="0"/>
-      <w:bookmarkEnd w:id="6"/>
+      <w:bookmarkStart w:id="13" w:name="_30j0zll" w:colFirst="0" w:colLast="0"/>
+      <w:bookmarkEnd w:id="13"/>
       <w:r>
         <w:rPr>
           <w:sz w:val="24"/>
@@ -1617,8 +1653,8 @@
         <w:t xml:space="preserve"> &amp;</w:t>
       </w:r>
     </w:p>
-    <w:bookmarkStart w:id="7" w:name="_1fob9te" w:colFirst="0" w:colLast="0"/>
-    <w:bookmarkEnd w:id="7"/>
+    <w:bookmarkStart w:id="14" w:name="_1fob9te" w:colFirst="0" w:colLast="0"/>
+    <w:bookmarkEnd w:id="14"/>
     <w:p>
       <w:pPr>
         <w:rPr>
@@ -1783,7 +1819,7 @@
           <w:sz w:val="24"/>
           <w:szCs w:val="24"/>
         </w:rPr>
-        <w:t>Lényeges use-</w:t>
+        <w:t xml:space="preserve">Lényeges </w:t>
       </w:r>
       <w:proofErr w:type="spellStart"/>
       <w:r>
@@ -1793,6 +1829,26 @@
           <w:sz w:val="24"/>
           <w:szCs w:val="24"/>
         </w:rPr>
+        <w:t>use</w:t>
+      </w:r>
+      <w:proofErr w:type="spellEnd"/>
+      <w:r>
+        <w:rPr>
+          <w:b/>
+          <w:bCs/>
+          <w:sz w:val="24"/>
+          <w:szCs w:val="24"/>
+        </w:rPr>
+        <w:t>-</w:t>
+      </w:r>
+      <w:proofErr w:type="spellStart"/>
+      <w:r>
+        <w:rPr>
+          <w:b/>
+          <w:bCs/>
+          <w:sz w:val="24"/>
+          <w:szCs w:val="24"/>
+        </w:rPr>
         <w:t>case</w:t>
       </w:r>
       <w:proofErr w:type="spellEnd"/>
@@ -1810,7 +1866,7 @@
           <w:sz w:val="24"/>
           <w:szCs w:val="24"/>
         </w:rPr>
-        <w:t xml:space="preserve"> – Use-</w:t>
+        <w:t xml:space="preserve"> – </w:t>
       </w:r>
       <w:proofErr w:type="spellStart"/>
       <w:r>
@@ -1818,7 +1874,7 @@
           <w:sz w:val="24"/>
           <w:szCs w:val="24"/>
         </w:rPr>
-        <w:t>case</w:t>
+        <w:t>Use-case</w:t>
       </w:r>
       <w:proofErr w:type="spellEnd"/>
       <w:r>
@@ -2193,7 +2249,7 @@
         </w:rPr>
         <w:t xml:space="preserve"> helyet biztosítani, hálózati kommunikációra/ erőforrásra nincs </w:t>
       </w:r>
-      <w:commentRangeStart w:id="8"/>
+      <w:commentRangeStart w:id="15"/>
       <w:r>
         <w:rPr>
           <w:sz w:val="24"/>
@@ -2201,12 +2257,12 @@
         </w:rPr>
         <w:t>szükség</w:t>
       </w:r>
-      <w:commentRangeEnd w:id="8"/>
+      <w:commentRangeEnd w:id="15"/>
       <w:r>
         <w:rPr>
           <w:rStyle w:val="Jegyzethivatkozs"/>
         </w:rPr>
-        <w:commentReference w:id="8"/>
+        <w:commentReference w:id="15"/>
       </w:r>
       <w:r>
         <w:rPr>
@@ -2793,6 +2849,7 @@
                 <w:szCs w:val="24"/>
               </w:rPr>
             </w:pPr>
+            <w:proofErr w:type="spellStart"/>
             <w:r>
               <w:rPr>
                 <w:b/>
@@ -2800,7 +2857,17 @@
                 <w:sz w:val="24"/>
                 <w:szCs w:val="24"/>
               </w:rPr>
-              <w:t>Use-</w:t>
+              <w:t>Use</w:t>
+            </w:r>
+            <w:proofErr w:type="spellEnd"/>
+            <w:r>
+              <w:rPr>
+                <w:b/>
+                <w:bCs/>
+                <w:sz w:val="24"/>
+                <w:szCs w:val="24"/>
+              </w:rPr>
+              <w:t>-</w:t>
             </w:r>
             <w:r>
               <w:rPr>
@@ -2983,7 +3050,7 @@
                 <w:szCs w:val="24"/>
               </w:rPr>
             </w:pPr>
-            <w:commentRangeStart w:id="9"/>
+            <w:commentRangeStart w:id="16"/>
             <w:r>
               <w:rPr>
                 <w:sz w:val="24"/>
@@ -2991,9 +3058,9 @@
               </w:rPr>
               <w:t>32x24-es</w:t>
             </w:r>
-            <w:commentRangeEnd w:id="9"/>
-            <w:r>
-              <w:commentReference w:id="9"/>
+            <w:commentRangeEnd w:id="16"/>
+            <w:r>
+              <w:commentReference w:id="16"/>
             </w:r>
           </w:p>
         </w:tc>
@@ -7736,7 +7803,7 @@
                 <w:szCs w:val="24"/>
               </w:rPr>
             </w:pPr>
-            <w:commentRangeStart w:id="10"/>
+            <w:commentRangeStart w:id="17"/>
             <w:r>
               <w:rPr>
                 <w:sz w:val="24"/>
@@ -7744,9 +7811,9 @@
               </w:rPr>
               <w:t>1024*768</w:t>
             </w:r>
-            <w:commentRangeEnd w:id="10"/>
-            <w:r>
-              <w:commentReference w:id="10"/>
+            <w:commentRangeEnd w:id="17"/>
+            <w:r>
+              <w:commentReference w:id="17"/>
             </w:r>
             <w:r>
               <w:rPr>
@@ -8813,7 +8880,33 @@
           <w:sz w:val="28"/>
           <w:szCs w:val="28"/>
         </w:rPr>
-        <w:t>Lényeges use-</w:t>
+        <w:t xml:space="preserve">Lényeges </w:t>
+      </w:r>
+      <w:proofErr w:type="spellStart"/>
+      <w:r>
+        <w:rPr>
+          <w:rFonts w:ascii="Arial" w:eastAsia="Arial" w:hAnsi="Arial" w:cs="Arial"/>
+          <w:b/>
+          <w:bCs/>
+          <w:i/>
+          <w:iCs/>
+          <w:sz w:val="28"/>
+          <w:szCs w:val="28"/>
+        </w:rPr>
+        <w:t>use</w:t>
+      </w:r>
+      <w:proofErr w:type="spellEnd"/>
+      <w:r>
+        <w:rPr>
+          <w:rFonts w:ascii="Arial" w:eastAsia="Arial" w:hAnsi="Arial" w:cs="Arial"/>
+          <w:b/>
+          <w:bCs/>
+          <w:i/>
+          <w:iCs/>
+          <w:sz w:val="28"/>
+          <w:szCs w:val="28"/>
+        </w:rPr>
+        <w:t>-</w:t>
       </w:r>
       <w:proofErr w:type="spellStart"/>
       <w:r>
@@ -8859,6 +8952,7 @@
           <w:szCs w:val="26"/>
         </w:rPr>
       </w:pPr>
+      <w:proofErr w:type="spellStart"/>
       <w:r>
         <w:rPr>
           <w:rFonts w:ascii="Arial" w:eastAsia="Arial" w:hAnsi="Arial" w:cs="Arial"/>
@@ -8867,18 +8961,7 @@
           <w:sz w:val="26"/>
           <w:szCs w:val="26"/>
         </w:rPr>
-        <w:t>Use-</w:t>
-      </w:r>
-      <w:proofErr w:type="spellStart"/>
-      <w:r>
-        <w:rPr>
-          <w:rFonts w:ascii="Arial" w:eastAsia="Arial" w:hAnsi="Arial" w:cs="Arial"/>
-          <w:b/>
-          <w:bCs/>
-          <w:sz w:val="26"/>
-          <w:szCs w:val="26"/>
-        </w:rPr>
-        <w:t>case</w:t>
+        <w:t>Use-case</w:t>
       </w:r>
       <w:proofErr w:type="spellEnd"/>
       <w:r>
@@ -8937,6 +9020,7 @@
                 <w:szCs w:val="24"/>
               </w:rPr>
             </w:pPr>
+            <w:proofErr w:type="spellStart"/>
             <w:r>
               <w:rPr>
                 <w:b/>
@@ -8944,17 +9028,7 @@
                 <w:sz w:val="24"/>
                 <w:szCs w:val="24"/>
               </w:rPr>
-              <w:t>Use-</w:t>
-            </w:r>
-            <w:proofErr w:type="spellStart"/>
-            <w:r>
-              <w:rPr>
-                <w:b/>
-                <w:bCs/>
-                <w:sz w:val="24"/>
-                <w:szCs w:val="24"/>
-              </w:rPr>
-              <w:t>case</w:t>
+              <w:t>Use-case</w:t>
             </w:r>
             <w:proofErr w:type="spellEnd"/>
             <w:r>
@@ -9203,6 +9277,7 @@
                 <w:szCs w:val="24"/>
               </w:rPr>
             </w:pPr>
+            <w:proofErr w:type="spellStart"/>
             <w:r>
               <w:rPr>
                 <w:b/>
@@ -9210,17 +9285,7 @@
                 <w:sz w:val="24"/>
                 <w:szCs w:val="24"/>
               </w:rPr>
-              <w:t>Use-</w:t>
-            </w:r>
-            <w:proofErr w:type="spellStart"/>
-            <w:r>
-              <w:rPr>
-                <w:b/>
-                <w:bCs/>
-                <w:sz w:val="24"/>
-                <w:szCs w:val="24"/>
-              </w:rPr>
-              <w:t>case</w:t>
+              <w:t>Use-case</w:t>
             </w:r>
             <w:proofErr w:type="spellEnd"/>
             <w:r>
@@ -9485,6 +9550,7 @@
                 <w:szCs w:val="24"/>
               </w:rPr>
             </w:pPr>
+            <w:proofErr w:type="spellStart"/>
             <w:r>
               <w:rPr>
                 <w:b/>
@@ -9493,17 +9559,7 @@
                 <w:szCs w:val="24"/>
               </w:rPr>
               <w:lastRenderedPageBreak/>
-              <w:t>Use-</w:t>
-            </w:r>
-            <w:proofErr w:type="spellStart"/>
-            <w:r>
-              <w:rPr>
-                <w:b/>
-                <w:bCs/>
-                <w:sz w:val="24"/>
-                <w:szCs w:val="24"/>
-              </w:rPr>
-              <w:t>case</w:t>
+              <w:t>Use-case</w:t>
             </w:r>
             <w:proofErr w:type="spellEnd"/>
             <w:r>
@@ -9766,6 +9822,7 @@
                 <w:szCs w:val="24"/>
               </w:rPr>
             </w:pPr>
+            <w:proofErr w:type="spellStart"/>
             <w:r>
               <w:rPr>
                 <w:b/>
@@ -9773,17 +9830,7 @@
                 <w:sz w:val="24"/>
                 <w:szCs w:val="24"/>
               </w:rPr>
-              <w:t>Use-</w:t>
-            </w:r>
-            <w:proofErr w:type="spellStart"/>
-            <w:r>
-              <w:rPr>
-                <w:b/>
-                <w:bCs/>
-                <w:sz w:val="24"/>
-                <w:szCs w:val="24"/>
-              </w:rPr>
-              <w:t>case</w:t>
+              <w:t>Use-case</w:t>
             </w:r>
             <w:proofErr w:type="spellEnd"/>
             <w:r>
@@ -10132,6 +10179,7 @@
                 <w:szCs w:val="24"/>
               </w:rPr>
             </w:pPr>
+            <w:proofErr w:type="spellStart"/>
             <w:r>
               <w:rPr>
                 <w:b/>
@@ -10139,17 +10187,7 @@
                 <w:sz w:val="24"/>
                 <w:szCs w:val="24"/>
               </w:rPr>
-              <w:t>Use-</w:t>
-            </w:r>
-            <w:proofErr w:type="spellStart"/>
-            <w:r>
-              <w:rPr>
-                <w:b/>
-                <w:bCs/>
-                <w:sz w:val="24"/>
-                <w:szCs w:val="24"/>
-              </w:rPr>
-              <w:t>case</w:t>
+              <w:t>Use-case</w:t>
             </w:r>
             <w:proofErr w:type="spellEnd"/>
             <w:r>
@@ -10381,6 +10419,7 @@
           <w:szCs w:val="26"/>
         </w:rPr>
       </w:pPr>
+      <w:proofErr w:type="spellStart"/>
       <w:r>
         <w:rPr>
           <w:rFonts w:ascii="Arial" w:eastAsia="Arial" w:hAnsi="Arial" w:cs="Arial"/>
@@ -10389,18 +10428,7 @@
           <w:sz w:val="26"/>
           <w:szCs w:val="26"/>
         </w:rPr>
-        <w:t>Use-</w:t>
-      </w:r>
-      <w:proofErr w:type="spellStart"/>
-      <w:r>
-        <w:rPr>
-          <w:rFonts w:ascii="Arial" w:eastAsia="Arial" w:hAnsi="Arial" w:cs="Arial"/>
-          <w:b/>
-          <w:bCs/>
-          <w:sz w:val="26"/>
-          <w:szCs w:val="26"/>
-        </w:rPr>
-        <w:t>case</w:t>
+        <w:t>Use-case</w:t>
       </w:r>
       <w:proofErr w:type="spellEnd"/>
       <w:r>
@@ -10565,7 +10593,38 @@
           <w:sz w:val="24"/>
           <w:szCs w:val="24"/>
         </w:rPr>
-        <w:t xml:space="preserve"> - </w:t>
+        <w:t xml:space="preserve"> - Szinon</w:t>
+      </w:r>
+      <w:ins w:id="18" w:author="Gurubi Barnabás" w:date="2018-02-18T10:31:00Z">
+        <w:r>
+          <w:rPr>
+            <w:iCs/>
+            <w:color w:val="auto"/>
+            <w:sz w:val="24"/>
+            <w:szCs w:val="24"/>
+          </w:rPr>
+          <w:t>i</w:t>
+        </w:r>
+      </w:ins>
+      <w:del w:id="19" w:author="Gurubi Barnabás" w:date="2018-02-18T10:31:00Z">
+        <w:r>
+          <w:rPr>
+            <w:iCs/>
+            <w:color w:val="auto"/>
+            <w:sz w:val="24"/>
+            <w:szCs w:val="24"/>
+          </w:rPr>
+          <w:delText>í</w:delText>
+        </w:r>
+      </w:del>
+      <w:r>
+        <w:rPr>
+          <w:iCs/>
+          <w:color w:val="auto"/>
+          <w:sz w:val="24"/>
+          <w:szCs w:val="24"/>
+        </w:rPr>
+        <w:t>ma a munkásra. (</w:t>
       </w:r>
       <w:proofErr w:type="spellStart"/>
       <w:r>
@@ -10575,7 +10634,7 @@
           <w:sz w:val="24"/>
           <w:szCs w:val="24"/>
         </w:rPr>
-        <w:t>Szinoníma</w:t>
+        <w:t>lsd</w:t>
       </w:r>
       <w:proofErr w:type="spellEnd"/>
       <w:r>
@@ -10585,7 +10644,219 @@
           <w:sz w:val="24"/>
           <w:szCs w:val="24"/>
         </w:rPr>
-        <w:t xml:space="preserve"> a munkásra. (</w:t>
+        <w:t>. munkás)</w:t>
+      </w:r>
+    </w:p>
+    <w:p>
+      <w:pPr>
+        <w:spacing w:before="120"/>
+        <w:rPr>
+          <w:iCs/>
+          <w:color w:val="auto"/>
+          <w:sz w:val="24"/>
+          <w:szCs w:val="24"/>
+        </w:rPr>
+      </w:pPr>
+      <w:r>
+        <w:rPr>
+          <w:b/>
+          <w:iCs/>
+          <w:color w:val="auto"/>
+          <w:sz w:val="24"/>
+          <w:szCs w:val="24"/>
+        </w:rPr>
+        <w:t>elem</w:t>
+      </w:r>
+      <w:r>
+        <w:rPr>
+          <w:iCs/>
+          <w:color w:val="auto"/>
+          <w:sz w:val="24"/>
+          <w:szCs w:val="24"/>
+        </w:rPr>
+        <w:t xml:space="preserve"> - A játékban megjelenő dolgok összefoglaló neve.</w:t>
+      </w:r>
+    </w:p>
+    <w:p>
+      <w:pPr>
+        <w:spacing w:before="120"/>
+        <w:rPr>
+          <w:iCs/>
+          <w:color w:val="auto"/>
+          <w:sz w:val="24"/>
+          <w:szCs w:val="24"/>
+        </w:rPr>
+      </w:pPr>
+      <w:r>
+        <w:rPr>
+          <w:b/>
+          <w:iCs/>
+          <w:color w:val="auto"/>
+          <w:sz w:val="24"/>
+          <w:szCs w:val="24"/>
+        </w:rPr>
+        <w:t>eltolható</w:t>
+      </w:r>
+      <w:r>
+        <w:rPr>
+          <w:iCs/>
+          <w:color w:val="auto"/>
+          <w:sz w:val="24"/>
+          <w:szCs w:val="24"/>
+        </w:rPr>
+        <w:t xml:space="preserve"> - A munkások képesek mozgatni.</w:t>
+      </w:r>
+    </w:p>
+    <w:p>
+      <w:pPr>
+        <w:spacing w:before="120"/>
+        <w:rPr>
+          <w:iCs/>
+          <w:color w:val="auto"/>
+          <w:sz w:val="24"/>
+          <w:szCs w:val="24"/>
+        </w:rPr>
+      </w:pPr>
+      <w:r>
+        <w:rPr>
+          <w:b/>
+          <w:iCs/>
+          <w:color w:val="auto"/>
+          <w:sz w:val="24"/>
+          <w:szCs w:val="24"/>
+        </w:rPr>
+        <w:t>eltolódás</w:t>
+      </w:r>
+      <w:r>
+        <w:rPr>
+          <w:iCs/>
+          <w:color w:val="auto"/>
+          <w:sz w:val="24"/>
+          <w:szCs w:val="24"/>
+        </w:rPr>
+        <w:t xml:space="preserve"> - Egy másik elem miatt bekövetkezett lépés.</w:t>
+      </w:r>
+    </w:p>
+    <w:p>
+      <w:pPr>
+        <w:spacing w:before="120"/>
+        <w:rPr>
+          <w:iCs/>
+          <w:color w:val="auto"/>
+          <w:sz w:val="24"/>
+          <w:szCs w:val="24"/>
+        </w:rPr>
+      </w:pPr>
+      <w:r>
+        <w:rPr>
+          <w:b/>
+          <w:iCs/>
+          <w:color w:val="auto"/>
+          <w:sz w:val="24"/>
+          <w:szCs w:val="24"/>
+        </w:rPr>
+        <w:t>előírt hely</w:t>
+      </w:r>
+      <w:r>
+        <w:rPr>
+          <w:iCs/>
+          <w:color w:val="auto"/>
+          <w:sz w:val="24"/>
+          <w:szCs w:val="24"/>
+        </w:rPr>
+        <w:t xml:space="preserve"> - Egy előre meghatározott mező, ahova ládát el kell juttatni.</w:t>
+      </w:r>
+    </w:p>
+    <w:p>
+      <w:pPr>
+        <w:spacing w:before="120"/>
+        <w:rPr>
+          <w:iCs/>
+          <w:color w:val="auto"/>
+          <w:sz w:val="24"/>
+          <w:szCs w:val="24"/>
+        </w:rPr>
+      </w:pPr>
+      <w:r>
+        <w:rPr>
+          <w:b/>
+          <w:iCs/>
+          <w:color w:val="auto"/>
+          <w:sz w:val="24"/>
+          <w:szCs w:val="24"/>
+        </w:rPr>
+        <w:t xml:space="preserve">fal </w:t>
+      </w:r>
+      <w:r>
+        <w:rPr>
+          <w:iCs/>
+          <w:color w:val="auto"/>
+          <w:sz w:val="24"/>
+          <w:szCs w:val="24"/>
+        </w:rPr>
+        <w:t>- A pálya egy olyan eleme, ami nem mozgatható. Ez határolja a pályát.</w:t>
+      </w:r>
+    </w:p>
+    <w:p>
+      <w:pPr>
+        <w:spacing w:before="120"/>
+        <w:rPr>
+          <w:iCs/>
+          <w:color w:val="auto"/>
+          <w:sz w:val="24"/>
+          <w:szCs w:val="24"/>
+          <w:lang w:val="en-US"/>
+        </w:rPr>
+      </w:pPr>
+      <w:r>
+        <w:rPr>
+          <w:b/>
+          <w:iCs/>
+          <w:color w:val="auto"/>
+          <w:sz w:val="24"/>
+          <w:szCs w:val="24"/>
+        </w:rPr>
+        <w:t>hely</w:t>
+      </w:r>
+      <w:r>
+        <w:rPr>
+          <w:iCs/>
+          <w:color w:val="auto"/>
+          <w:sz w:val="24"/>
+          <w:szCs w:val="24"/>
+        </w:rPr>
+        <w:t xml:space="preserve"> - A mező szinon</w:t>
+      </w:r>
+      <w:ins w:id="20" w:author="Gurubi Barnabás" w:date="2018-02-18T10:31:00Z">
+        <w:r>
+          <w:rPr>
+            <w:iCs/>
+            <w:color w:val="auto"/>
+            <w:sz w:val="24"/>
+            <w:szCs w:val="24"/>
+          </w:rPr>
+          <w:t>i</w:t>
+        </w:r>
+      </w:ins>
+      <w:del w:id="21" w:author="Gurubi Barnabás" w:date="2018-02-18T10:31:00Z">
+        <w:r>
+          <w:rPr>
+            <w:iCs/>
+            <w:color w:val="auto"/>
+            <w:sz w:val="24"/>
+            <w:szCs w:val="24"/>
+          </w:rPr>
+          <w:delText>í</w:delText>
+        </w:r>
+      </w:del>
+      <w:r>
+        <w:rPr>
+          <w:iCs/>
+          <w:color w:val="auto"/>
+          <w:sz w:val="24"/>
+          <w:szCs w:val="24"/>
+        </w:rPr>
+        <w:t>mája. (</w:t>
       </w:r>
       <w:proofErr w:type="spellStart"/>
       <w:r>
@@ -10605,7 +10876,7 @@
           <w:sz w:val="24"/>
           <w:szCs w:val="24"/>
         </w:rPr>
-        <w:t>. munkás)</w:t>
+        <w:t>. mező)</w:t>
       </w:r>
     </w:p>
     <w:p>
@@ -10626,8 +10897,108 @@
           <w:sz w:val="24"/>
           <w:szCs w:val="24"/>
         </w:rPr>
+        <w:t>játék elvesztése</w:t>
+      </w:r>
+      <w:r>
+        <w:rPr>
+          <w:iCs/>
+          <w:color w:val="auto"/>
+          <w:sz w:val="24"/>
+          <w:szCs w:val="24"/>
+        </w:rPr>
+        <w:t xml:space="preserve"> - A játék befejezésénél bekövetkező, egy lehetséges kimenetel. Akinek a munkása meghal, a játékot elveszti.</w:t>
+      </w:r>
+    </w:p>
+    <w:p>
+      <w:pPr>
+        <w:spacing w:before="120"/>
+        <w:rPr>
+          <w:iCs/>
+          <w:color w:val="auto"/>
+          <w:sz w:val="24"/>
+          <w:szCs w:val="24"/>
+        </w:rPr>
+      </w:pPr>
+      <w:r>
+        <w:rPr>
+          <w:b/>
+          <w:iCs/>
+          <w:color w:val="auto"/>
+          <w:sz w:val="24"/>
+          <w:szCs w:val="24"/>
+        </w:rPr>
+        <w:t>játék megnyerése</w:t>
+      </w:r>
+      <w:r>
+        <w:rPr>
+          <w:iCs/>
+          <w:color w:val="auto"/>
+          <w:sz w:val="24"/>
+          <w:szCs w:val="24"/>
+        </w:rPr>
+        <w:t xml:space="preserve"> - A játék befejezésénél bekövetkező, egy lehetséges kimenetel. Az </w:t>
+      </w:r>
+      <w:proofErr w:type="gramStart"/>
+      <w:r>
+        <w:rPr>
+          <w:iCs/>
+          <w:color w:val="auto"/>
+          <w:sz w:val="24"/>
+          <w:szCs w:val="24"/>
+        </w:rPr>
+        <w:t>nyeri</w:t>
+      </w:r>
+      <w:proofErr w:type="gramEnd"/>
+      <w:r>
+        <w:rPr>
+          <w:iCs/>
+          <w:color w:val="auto"/>
+          <w:sz w:val="24"/>
+          <w:szCs w:val="24"/>
+        </w:rPr>
+        <w:t xml:space="preserve"> akinek a munkásának a legtöbb pontja van.</w:t>
+      </w:r>
+    </w:p>
+    <w:p>
+      <w:pPr>
+        <w:spacing w:before="120"/>
+        <w:rPr>
+          <w:iCs/>
+          <w:color w:val="auto"/>
+          <w:sz w:val="24"/>
+          <w:szCs w:val="24"/>
+        </w:rPr>
+      </w:pPr>
+      <w:r>
+        <w:rPr>
+          <w:b/>
+          <w:iCs/>
+          <w:color w:val="auto"/>
+          <w:sz w:val="24"/>
+          <w:szCs w:val="24"/>
+        </w:rPr>
+        <w:t>kapcsoló</w:t>
+      </w:r>
+      <w:r>
+        <w:rPr>
+          <w:iCs/>
+          <w:color w:val="auto"/>
+          <w:sz w:val="24"/>
+          <w:szCs w:val="24"/>
+        </w:rPr>
+        <w:t xml:space="preserve"> - Egy olyan </w:t>
+      </w:r>
+      <w:proofErr w:type="gramStart"/>
+      <w:r>
+        <w:rPr>
+          <w:iCs/>
+          <w:color w:val="auto"/>
+          <w:sz w:val="24"/>
+          <w:szCs w:val="24"/>
+        </w:rPr>
         <w:t>elem</w:t>
       </w:r>
+      <w:proofErr w:type="gramEnd"/>
       <w:r>
         <w:rPr>
           <w:iCs/>
@@ -10635,7 +11006,7 @@
           <w:sz w:val="24"/>
           <w:szCs w:val="24"/>
         </w:rPr>
-        <w:t xml:space="preserve"> - A játékban megjelenő dolgok összefoglaló neve.</w:t>
+        <w:t xml:space="preserve"> aminek lehet az állapotát változtatni (ki- és bekapcsolt).</w:t>
       </w:r>
     </w:p>
     <w:p>
@@ -10656,7 +11027,7 @@
           <w:sz w:val="24"/>
           <w:szCs w:val="24"/>
         </w:rPr>
-        <w:t>eltolható</w:t>
+        <w:t>kapcsoló életbe lép</w:t>
       </w:r>
       <w:r>
         <w:rPr>
@@ -10665,7 +11036,7 @@
           <w:sz w:val="24"/>
           <w:szCs w:val="24"/>
         </w:rPr>
-        <w:t xml:space="preserve"> - A munkások képesek mozgatni.</w:t>
+        <w:t xml:space="preserve"> - A kapcsoló állapota megváltozik.</w:t>
       </w:r>
     </w:p>
     <w:p>
@@ -10686,7 +11057,7 @@
           <w:sz w:val="24"/>
           <w:szCs w:val="24"/>
         </w:rPr>
-        <w:t>eltolódás</w:t>
+        <w:t>leesik</w:t>
       </w:r>
       <w:r>
         <w:rPr>
@@ -10695,7 +11066,7 @@
           <w:sz w:val="24"/>
           <w:szCs w:val="24"/>
         </w:rPr>
-        <w:t xml:space="preserve"> - Egy másik elem miatt bekövetkezett lépés.</w:t>
+        <w:t xml:space="preserve"> - Eltűnik a pályáról.</w:t>
       </w:r>
     </w:p>
     <w:p>
@@ -10716,7 +11087,7 @@
           <w:sz w:val="24"/>
           <w:szCs w:val="24"/>
         </w:rPr>
-        <w:t>előírt hely</w:t>
+        <w:t>lyuk</w:t>
       </w:r>
       <w:r>
         <w:rPr>
@@ -10725,7 +11096,27 @@
           <w:sz w:val="24"/>
           <w:szCs w:val="24"/>
         </w:rPr>
-        <w:t xml:space="preserve"> - Egy előre meghatározott mező, ahova ládát el kell juttatni.</w:t>
+        <w:t xml:space="preserve"> - Olyan mező </w:t>
+      </w:r>
+      <w:proofErr w:type="gramStart"/>
+      <w:r>
+        <w:rPr>
+          <w:iCs/>
+          <w:color w:val="auto"/>
+          <w:sz w:val="24"/>
+          <w:szCs w:val="24"/>
+        </w:rPr>
+        <w:t>amire</w:t>
+      </w:r>
+      <w:proofErr w:type="gramEnd"/>
+      <w:r>
+        <w:rPr>
+          <w:iCs/>
+          <w:color w:val="auto"/>
+          <w:sz w:val="24"/>
+          <w:szCs w:val="24"/>
+        </w:rPr>
+        <w:t xml:space="preserve"> ha rákerül valami, az leesik.</w:t>
       </w:r>
     </w:p>
     <w:p>
@@ -10746,7 +11137,7 @@
           <w:sz w:val="24"/>
           <w:szCs w:val="24"/>
         </w:rPr>
-        <w:t xml:space="preserve">fal </w:t>
+        <w:t>lyukhoz tartozik</w:t>
       </w:r>
       <w:r>
         <w:rPr>
@@ -10755,7 +11146,7 @@
           <w:sz w:val="24"/>
           <w:szCs w:val="24"/>
         </w:rPr>
-        <w:t>- A pálya egy olyan eleme, ami nem mozgatható. Ez határolja a pályát.</w:t>
+        <w:t xml:space="preserve"> - Az adott lyukat irányítja.</w:t>
       </w:r>
     </w:p>
     <w:p>
@@ -10766,7 +11157,6 @@
           <w:color w:val="auto"/>
           <w:sz w:val="24"/>
           <w:szCs w:val="24"/>
-          <w:lang w:val="en-US"/>
         </w:rPr>
       </w:pPr>
       <w:r>
@@ -10777,7 +11167,7 @@
           <w:sz w:val="24"/>
           <w:szCs w:val="24"/>
         </w:rPr>
-        <w:t>hely</w:t>
+        <w:t>láda</w:t>
       </w:r>
       <w:r>
         <w:rPr>
@@ -10786,29 +11176,29 @@
           <w:sz w:val="24"/>
           <w:szCs w:val="24"/>
         </w:rPr>
-        <w:t xml:space="preserve"> - A mező </w:t>
-      </w:r>
-      <w:proofErr w:type="spellStart"/>
-      <w:r>
+        <w:t xml:space="preserve"> - A játékban található elem, ezeket tologatják a munkások.</w:t>
+      </w:r>
+    </w:p>
+    <w:p>
+      <w:pPr>
+        <w:spacing w:before="120"/>
         <w:rPr>
           <w:iCs/>
           <w:color w:val="auto"/>
           <w:sz w:val="24"/>
           <w:szCs w:val="24"/>
         </w:rPr>
-        <w:t>szinonímája</w:t>
-      </w:r>
-      <w:proofErr w:type="spellEnd"/>
-      <w:r>
-        <w:rPr>
+      </w:pPr>
+      <w:r>
+        <w:rPr>
+          <w:b/>
           <w:iCs/>
           <w:color w:val="auto"/>
           <w:sz w:val="24"/>
           <w:szCs w:val="24"/>
         </w:rPr>
-        <w:t>. (</w:t>
-      </w:r>
-      <w:proofErr w:type="spellStart"/>
+        <w:t>láda a helyén van</w:t>
+      </w:r>
       <w:r>
         <w:rPr>
           <w:iCs/>
@@ -10816,17 +11206,37 @@
           <w:sz w:val="24"/>
           <w:szCs w:val="24"/>
         </w:rPr>
-        <w:t>lsd</w:t>
-      </w:r>
-      <w:proofErr w:type="spellEnd"/>
-      <w:r>
+        <w:t xml:space="preserve"> - A láda már a neki előre meghatározott mezőn van.</w:t>
+      </w:r>
+    </w:p>
+    <w:p>
+      <w:pPr>
+        <w:spacing w:before="120"/>
         <w:rPr>
           <w:iCs/>
           <w:color w:val="auto"/>
           <w:sz w:val="24"/>
           <w:szCs w:val="24"/>
         </w:rPr>
-        <w:t>. mező)</w:t>
+      </w:pPr>
+      <w:r>
+        <w:rPr>
+          <w:b/>
+          <w:iCs/>
+          <w:color w:val="auto"/>
+          <w:sz w:val="24"/>
+          <w:szCs w:val="24"/>
+        </w:rPr>
+        <w:t>lép</w:t>
+      </w:r>
+      <w:r>
+        <w:rPr>
+          <w:iCs/>
+          <w:color w:val="auto"/>
+          <w:sz w:val="24"/>
+          <w:szCs w:val="24"/>
+        </w:rPr>
+        <w:t xml:space="preserve"> - A munkás egyik mezőről átkerül a másikra.</w:t>
       </w:r>
     </w:p>
     <w:p>
@@ -10847,7 +11257,7 @@
           <w:sz w:val="24"/>
           <w:szCs w:val="24"/>
         </w:rPr>
-        <w:t>játék elvesztése</w:t>
+        <w:t>mező</w:t>
       </w:r>
       <w:r>
         <w:rPr>
@@ -10856,7 +11266,7 @@
           <w:sz w:val="24"/>
           <w:szCs w:val="24"/>
         </w:rPr>
-        <w:t xml:space="preserve"> - A játék befejezésénél bekövetkező, egy lehetséges kimenetel. Akinek a munkása meghal, a játékot elveszti.</w:t>
+        <w:t xml:space="preserve"> - A raktár, tehát a pálya egysége, ilyenekből épül fel.</w:t>
       </w:r>
     </w:p>
     <w:p>
@@ -10877,7 +11287,7 @@
           <w:sz w:val="24"/>
           <w:szCs w:val="24"/>
         </w:rPr>
-        <w:t>játék megnyerése</w:t>
+        <w:t>munkás meghal</w:t>
       </w:r>
       <w:r>
         <w:rPr>
@@ -10886,27 +11296,37 @@
           <w:sz w:val="24"/>
           <w:szCs w:val="24"/>
         </w:rPr>
-        <w:t xml:space="preserve"> - A játék befejezésénél bekövetkező, egy lehetséges kimenetel. Az </w:t>
-      </w:r>
-      <w:proofErr w:type="gramStart"/>
-      <w:r>
+        <w:t xml:space="preserve"> - Az adott munkás szereplő eltűnik a pályáról.</w:t>
+      </w:r>
+    </w:p>
+    <w:p>
+      <w:pPr>
+        <w:spacing w:before="120"/>
         <w:rPr>
           <w:iCs/>
           <w:color w:val="auto"/>
           <w:sz w:val="24"/>
           <w:szCs w:val="24"/>
         </w:rPr>
-        <w:t>nyeri</w:t>
-      </w:r>
-      <w:proofErr w:type="gramEnd"/>
-      <w:r>
-        <w:rPr>
+      </w:pPr>
+      <w:r>
+        <w:rPr>
+          <w:b/>
           <w:iCs/>
           <w:color w:val="auto"/>
           <w:sz w:val="24"/>
           <w:szCs w:val="24"/>
         </w:rPr>
-        <w:t xml:space="preserve"> akinek a munkásának a legtöbb pontja van.</w:t>
+        <w:t>munkás</w:t>
+      </w:r>
+      <w:r>
+        <w:rPr>
+          <w:iCs/>
+          <w:color w:val="auto"/>
+          <w:sz w:val="24"/>
+          <w:szCs w:val="24"/>
+        </w:rPr>
+        <w:t xml:space="preserve"> - A játékosok által irányított elem, szereplő.</w:t>
       </w:r>
     </w:p>
     <w:p>
@@ -10927,7 +11347,7 @@
           <w:sz w:val="24"/>
           <w:szCs w:val="24"/>
         </w:rPr>
-        <w:t>kapcsoló</w:t>
+        <w:t>négyzet</w:t>
       </w:r>
       <w:r>
         <w:rPr>
@@ -10936,9 +11356,32 @@
           <w:sz w:val="24"/>
           <w:szCs w:val="24"/>
         </w:rPr>
-        <w:t xml:space="preserve"> - Egy olyan </w:t>
-      </w:r>
-      <w:proofErr w:type="gramStart"/>
+        <w:t xml:space="preserve"> - A mező szinon</w:t>
+      </w:r>
+      <w:ins w:id="22" w:author="Gurubi Barnabás" w:date="2018-02-18T10:31:00Z">
+        <w:r>
+          <w:rPr>
+            <w:iCs/>
+            <w:color w:val="auto"/>
+            <w:sz w:val="24"/>
+            <w:szCs w:val="24"/>
+          </w:rPr>
+          <w:t>i</w:t>
+        </w:r>
+      </w:ins>
+      <w:bookmarkStart w:id="23" w:name="_GoBack"/>
+      <w:bookmarkEnd w:id="23"/>
+      <w:del w:id="24" w:author="Gurubi Barnabás" w:date="2018-02-18T10:31:00Z">
+        <w:r>
+          <w:rPr>
+            <w:iCs/>
+            <w:color w:val="auto"/>
+            <w:sz w:val="24"/>
+            <w:szCs w:val="24"/>
+          </w:rPr>
+          <w:delText>í</w:delText>
+        </w:r>
+      </w:del>
       <w:r>
         <w:rPr>
           <w:iCs/>
@@ -10946,387 +11389,7 @@
           <w:sz w:val="24"/>
           <w:szCs w:val="24"/>
         </w:rPr>
-        <w:t>elem</w:t>
-      </w:r>
-      <w:proofErr w:type="gramEnd"/>
-      <w:r>
-        <w:rPr>
-          <w:iCs/>
-          <w:color w:val="auto"/>
-          <w:sz w:val="24"/>
-          <w:szCs w:val="24"/>
-        </w:rPr>
-        <w:t xml:space="preserve"> aminek lehet az állapotát változtatni (ki- és bekapcsolt).</w:t>
-      </w:r>
-    </w:p>
-    <w:p>
-      <w:pPr>
-        <w:spacing w:before="120"/>
-        <w:rPr>
-          <w:iCs/>
-          <w:color w:val="auto"/>
-          <w:sz w:val="24"/>
-          <w:szCs w:val="24"/>
-        </w:rPr>
-      </w:pPr>
-      <w:r>
-        <w:rPr>
-          <w:b/>
-          <w:iCs/>
-          <w:color w:val="auto"/>
-          <w:sz w:val="24"/>
-          <w:szCs w:val="24"/>
-        </w:rPr>
-        <w:t>kapcsoló életbe lép</w:t>
-      </w:r>
-      <w:r>
-        <w:rPr>
-          <w:iCs/>
-          <w:color w:val="auto"/>
-          <w:sz w:val="24"/>
-          <w:szCs w:val="24"/>
-        </w:rPr>
-        <w:t xml:space="preserve"> - A kapcsoló állapota megváltozik.</w:t>
-      </w:r>
-    </w:p>
-    <w:p>
-      <w:pPr>
-        <w:spacing w:before="120"/>
-        <w:rPr>
-          <w:iCs/>
-          <w:color w:val="auto"/>
-          <w:sz w:val="24"/>
-          <w:szCs w:val="24"/>
-        </w:rPr>
-      </w:pPr>
-      <w:r>
-        <w:rPr>
-          <w:b/>
-          <w:iCs/>
-          <w:color w:val="auto"/>
-          <w:sz w:val="24"/>
-          <w:szCs w:val="24"/>
-        </w:rPr>
-        <w:t>leesik</w:t>
-      </w:r>
-      <w:r>
-        <w:rPr>
-          <w:iCs/>
-          <w:color w:val="auto"/>
-          <w:sz w:val="24"/>
-          <w:szCs w:val="24"/>
-        </w:rPr>
-        <w:t xml:space="preserve"> - Eltűnik a pályáról.</w:t>
-      </w:r>
-    </w:p>
-    <w:p>
-      <w:pPr>
-        <w:spacing w:before="120"/>
-        <w:rPr>
-          <w:iCs/>
-          <w:color w:val="auto"/>
-          <w:sz w:val="24"/>
-          <w:szCs w:val="24"/>
-        </w:rPr>
-      </w:pPr>
-      <w:r>
-        <w:rPr>
-          <w:b/>
-          <w:iCs/>
-          <w:color w:val="auto"/>
-          <w:sz w:val="24"/>
-          <w:szCs w:val="24"/>
-        </w:rPr>
-        <w:t>lyuk</w:t>
-      </w:r>
-      <w:r>
-        <w:rPr>
-          <w:iCs/>
-          <w:color w:val="auto"/>
-          <w:sz w:val="24"/>
-          <w:szCs w:val="24"/>
-        </w:rPr>
-        <w:t xml:space="preserve"> - Olyan mező </w:t>
-      </w:r>
-      <w:proofErr w:type="gramStart"/>
-      <w:r>
-        <w:rPr>
-          <w:iCs/>
-          <w:color w:val="auto"/>
-          <w:sz w:val="24"/>
-          <w:szCs w:val="24"/>
-        </w:rPr>
-        <w:t>amire</w:t>
-      </w:r>
-      <w:proofErr w:type="gramEnd"/>
-      <w:r>
-        <w:rPr>
-          <w:iCs/>
-          <w:color w:val="auto"/>
-          <w:sz w:val="24"/>
-          <w:szCs w:val="24"/>
-        </w:rPr>
-        <w:t xml:space="preserve"> ha rákerül valami, az leesik.</w:t>
-      </w:r>
-    </w:p>
-    <w:p>
-      <w:pPr>
-        <w:spacing w:before="120"/>
-        <w:rPr>
-          <w:iCs/>
-          <w:color w:val="auto"/>
-          <w:sz w:val="24"/>
-          <w:szCs w:val="24"/>
-        </w:rPr>
-      </w:pPr>
-      <w:r>
-        <w:rPr>
-          <w:b/>
-          <w:iCs/>
-          <w:color w:val="auto"/>
-          <w:sz w:val="24"/>
-          <w:szCs w:val="24"/>
-        </w:rPr>
-        <w:t>lyukhoz tartozik</w:t>
-      </w:r>
-      <w:r>
-        <w:rPr>
-          <w:iCs/>
-          <w:color w:val="auto"/>
-          <w:sz w:val="24"/>
-          <w:szCs w:val="24"/>
-        </w:rPr>
-        <w:t xml:space="preserve"> - Az adott lyukat irányítja.</w:t>
-      </w:r>
-    </w:p>
-    <w:p>
-      <w:pPr>
-        <w:spacing w:before="120"/>
-        <w:rPr>
-          <w:iCs/>
-          <w:color w:val="auto"/>
-          <w:sz w:val="24"/>
-          <w:szCs w:val="24"/>
-        </w:rPr>
-      </w:pPr>
-      <w:r>
-        <w:rPr>
-          <w:b/>
-          <w:iCs/>
-          <w:color w:val="auto"/>
-          <w:sz w:val="24"/>
-          <w:szCs w:val="24"/>
-        </w:rPr>
-        <w:t>láda</w:t>
-      </w:r>
-      <w:r>
-        <w:rPr>
-          <w:iCs/>
-          <w:color w:val="auto"/>
-          <w:sz w:val="24"/>
-          <w:szCs w:val="24"/>
-        </w:rPr>
-        <w:t xml:space="preserve"> - A játékban található elem, ezeket tologatják a munkások.</w:t>
-      </w:r>
-    </w:p>
-    <w:p>
-      <w:pPr>
-        <w:spacing w:before="120"/>
-        <w:rPr>
-          <w:iCs/>
-          <w:color w:val="auto"/>
-          <w:sz w:val="24"/>
-          <w:szCs w:val="24"/>
-        </w:rPr>
-      </w:pPr>
-      <w:r>
-        <w:rPr>
-          <w:b/>
-          <w:iCs/>
-          <w:color w:val="auto"/>
-          <w:sz w:val="24"/>
-          <w:szCs w:val="24"/>
-        </w:rPr>
-        <w:t>láda a helyén van</w:t>
-      </w:r>
-      <w:r>
-        <w:rPr>
-          <w:iCs/>
-          <w:color w:val="auto"/>
-          <w:sz w:val="24"/>
-          <w:szCs w:val="24"/>
-        </w:rPr>
-        <w:t xml:space="preserve"> - A láda már a neki előre meghatározott mezőn van.</w:t>
-      </w:r>
-    </w:p>
-    <w:p>
-      <w:pPr>
-        <w:spacing w:before="120"/>
-        <w:rPr>
-          <w:iCs/>
-          <w:color w:val="auto"/>
-          <w:sz w:val="24"/>
-          <w:szCs w:val="24"/>
-        </w:rPr>
-      </w:pPr>
-      <w:r>
-        <w:rPr>
-          <w:b/>
-          <w:iCs/>
-          <w:color w:val="auto"/>
-          <w:sz w:val="24"/>
-          <w:szCs w:val="24"/>
-        </w:rPr>
-        <w:t>lép</w:t>
-      </w:r>
-      <w:r>
-        <w:rPr>
-          <w:iCs/>
-          <w:color w:val="auto"/>
-          <w:sz w:val="24"/>
-          <w:szCs w:val="24"/>
-        </w:rPr>
-        <w:t xml:space="preserve"> - A munkás egyik mezőről átkerül a másikra.</w:t>
-      </w:r>
-    </w:p>
-    <w:p>
-      <w:pPr>
-        <w:spacing w:before="120"/>
-        <w:rPr>
-          <w:iCs/>
-          <w:color w:val="auto"/>
-          <w:sz w:val="24"/>
-          <w:szCs w:val="24"/>
-        </w:rPr>
-      </w:pPr>
-      <w:r>
-        <w:rPr>
-          <w:b/>
-          <w:iCs/>
-          <w:color w:val="auto"/>
-          <w:sz w:val="24"/>
-          <w:szCs w:val="24"/>
-        </w:rPr>
-        <w:t>mező</w:t>
-      </w:r>
-      <w:r>
-        <w:rPr>
-          <w:iCs/>
-          <w:color w:val="auto"/>
-          <w:sz w:val="24"/>
-          <w:szCs w:val="24"/>
-        </w:rPr>
-        <w:t xml:space="preserve"> - A raktár, tehát a pálya egysége, ilyenekből épül fel.</w:t>
-      </w:r>
-    </w:p>
-    <w:p>
-      <w:pPr>
-        <w:spacing w:before="120"/>
-        <w:rPr>
-          <w:iCs/>
-          <w:color w:val="auto"/>
-          <w:sz w:val="24"/>
-          <w:szCs w:val="24"/>
-        </w:rPr>
-      </w:pPr>
-      <w:r>
-        <w:rPr>
-          <w:b/>
-          <w:iCs/>
-          <w:color w:val="auto"/>
-          <w:sz w:val="24"/>
-          <w:szCs w:val="24"/>
-        </w:rPr>
-        <w:t>munkás meghal</w:t>
-      </w:r>
-      <w:r>
-        <w:rPr>
-          <w:iCs/>
-          <w:color w:val="auto"/>
-          <w:sz w:val="24"/>
-          <w:szCs w:val="24"/>
-        </w:rPr>
-        <w:t xml:space="preserve"> - Az adott munkás szereplő eltűnik a pályáról.</w:t>
-      </w:r>
-    </w:p>
-    <w:p>
-      <w:pPr>
-        <w:spacing w:before="120"/>
-        <w:rPr>
-          <w:iCs/>
-          <w:color w:val="auto"/>
-          <w:sz w:val="24"/>
-          <w:szCs w:val="24"/>
-        </w:rPr>
-      </w:pPr>
-      <w:r>
-        <w:rPr>
-          <w:b/>
-          <w:iCs/>
-          <w:color w:val="auto"/>
-          <w:sz w:val="24"/>
-          <w:szCs w:val="24"/>
-        </w:rPr>
-        <w:t>munkás</w:t>
-      </w:r>
-      <w:r>
-        <w:rPr>
-          <w:iCs/>
-          <w:color w:val="auto"/>
-          <w:sz w:val="24"/>
-          <w:szCs w:val="24"/>
-        </w:rPr>
-        <w:t xml:space="preserve"> - A játékosok által irányított elem, szereplő.</w:t>
-      </w:r>
-    </w:p>
-    <w:p>
-      <w:pPr>
-        <w:spacing w:before="120"/>
-        <w:rPr>
-          <w:iCs/>
-          <w:color w:val="auto"/>
-          <w:sz w:val="24"/>
-          <w:szCs w:val="24"/>
-        </w:rPr>
-      </w:pPr>
-      <w:r>
-        <w:rPr>
-          <w:b/>
-          <w:iCs/>
-          <w:color w:val="auto"/>
-          <w:sz w:val="24"/>
-          <w:szCs w:val="24"/>
-        </w:rPr>
-        <w:t>négyzet</w:t>
-      </w:r>
-      <w:r>
-        <w:rPr>
-          <w:iCs/>
-          <w:color w:val="auto"/>
-          <w:sz w:val="24"/>
-          <w:szCs w:val="24"/>
-        </w:rPr>
-        <w:t xml:space="preserve"> - A mező </w:t>
-      </w:r>
-      <w:proofErr w:type="spellStart"/>
-      <w:r>
-        <w:rPr>
-          <w:iCs/>
-          <w:color w:val="auto"/>
-          <w:sz w:val="24"/>
-          <w:szCs w:val="24"/>
-        </w:rPr>
-        <w:t>szinonímája</w:t>
-      </w:r>
-      <w:proofErr w:type="spellEnd"/>
-      <w:r>
-        <w:rPr>
-          <w:iCs/>
-          <w:color w:val="auto"/>
-          <w:sz w:val="24"/>
-          <w:szCs w:val="24"/>
-        </w:rPr>
-        <w:t>. (</w:t>
+        <w:t>mája. (</w:t>
       </w:r>
       <w:proofErr w:type="spellStart"/>
       <w:r>
@@ -12603,7 +12666,6 @@
           <w:szCs w:val="28"/>
         </w:rPr>
       </w:pPr>
-      <w:proofErr w:type="spellStart"/>
       <w:r>
         <w:rPr>
           <w:rFonts w:eastAsia="Arial"/>
@@ -12615,21 +12677,7 @@
           <w:sz w:val="28"/>
           <w:szCs w:val="28"/>
         </w:rPr>
-        <w:t>Gurubi</w:t>
-      </w:r>
-      <w:proofErr w:type="spellEnd"/>
-      <w:r>
-        <w:rPr>
-          <w:rFonts w:eastAsia="Arial"/>
-          <w:b/>
-          <w:bCs/>
-          <w:i/>
-          <w:iCs/>
-          <w:color w:val="000000" w:themeColor="text1"/>
-          <w:sz w:val="28"/>
-          <w:szCs w:val="28"/>
-        </w:rPr>
-        <w:t xml:space="preserve"> Barnabás </w:t>
+        <w:t xml:space="preserve">Gurubi Barnabás </w:t>
       </w:r>
     </w:p>
     <w:p>
@@ -14688,7 +14736,7 @@
                 <w:sz w:val="24"/>
                 <w:szCs w:val="24"/>
               </w:rPr>
-              <w:t xml:space="preserve"> use-</w:t>
+              <w:t xml:space="preserve"> </w:t>
             </w:r>
             <w:proofErr w:type="spellStart"/>
             <w:r>
@@ -14696,7 +14744,7 @@
                 <w:sz w:val="24"/>
                 <w:szCs w:val="24"/>
               </w:rPr>
-              <w:t>case</w:t>
+              <w:t>use-case</w:t>
             </w:r>
             <w:proofErr w:type="spellEnd"/>
             <w:r>
@@ -14974,7 +15022,7 @@
       </w:r>
     </w:p>
   </w:comment>
-  <w:comment w:id="8" w:author="Tolnai Márk" w:date="2018-02-18T10:12:00Z" w:initials="TM">
+  <w:comment w:id="15" w:author="Tolnai Márk" w:date="2018-02-18T10:12:00Z" w:initials="TM">
     <w:p>
       <w:pPr>
         <w:pStyle w:val="Jegyzetszveg"/>
@@ -14993,19 +15041,7 @@
           <w:rPr>
             <w:rStyle w:val="Hiperhivatkozs"/>
           </w:rPr>
-          <w:t>2.1 Bev</w:t>
-        </w:r>
-        <w:r>
-          <w:rPr>
-            <w:rStyle w:val="Hiperhivatkozs"/>
-          </w:rPr>
-          <w:t>e</w:t>
-        </w:r>
-        <w:r>
-          <w:rPr>
-            <w:rStyle w:val="Hiperhivatkozs"/>
-          </w:rPr>
-          <w:t>zetés</w:t>
+          <w:t>2.1 Bevezetés</w:t>
         </w:r>
       </w:hyperlink>
       <w:r>
@@ -15037,7 +15073,7 @@
       </w:r>
     </w:p>
   </w:comment>
-  <w:comment w:id="9" w:author="Bálint Bertalan" w:date="2018-02-14T21:07:00Z" w:initials="">
+  <w:comment w:id="16" w:author="Bálint Bertalan" w:date="2018-02-14T21:07:00Z" w:initials="">
     <w:p>
       <w:pPr>
         <w:widowControl w:val="0"/>
@@ -15075,7 +15111,7 @@
       </w:r>
     </w:p>
   </w:comment>
-  <w:comment w:id="10" w:author="Bálint Bertalan" w:date="2018-02-14T21:22:00Z" w:initials="">
+  <w:comment w:id="17" w:author="Bálint Bertalan" w:date="2018-02-14T21:22:00Z" w:initials="">
     <w:p>
       <w:pPr>
         <w:widowControl w:val="0"/>
@@ -15271,7 +15307,7 @@
       </w:rPr>
       <w:fldChar w:fldCharType="separate"/>
     </w:r>
-    <w:ins w:id="12" w:author="Tolnai Márk" w:date="2018-02-18T10:12:00Z">
+    <w:ins w:id="26" w:author="Gurubi Barnabás" w:date="2018-02-18T10:29:00Z">
       <w:r>
         <w:rPr>
           <w:noProof/>
@@ -15281,7 +15317,19 @@
         <w:t>2018. február 18.</w:t>
       </w:r>
     </w:ins>
-    <w:del w:id="13" w:author="Tolnai Márk" w:date="2018-02-18T10:12:00Z">
+    <w:ins w:id="27" w:author="Tolnai Márk" w:date="2018-02-18T10:12:00Z">
+      <w:del w:id="28" w:author="Gurubi Barnabás" w:date="2018-02-18T10:29:00Z">
+        <w:r>
+          <w:rPr>
+            <w:noProof/>
+            <w:sz w:val="24"/>
+            <w:szCs w:val="24"/>
+          </w:rPr>
+          <w:delText>2018. február 18.</w:delText>
+        </w:r>
+      </w:del>
+    </w:ins>
+    <w:del w:id="29" w:author="Gurubi Barnabás" w:date="2018-02-18T10:29:00Z">
       <w:r>
         <w:rPr>
           <w:noProof/>
@@ -15368,7 +15416,7 @@
       </w:rPr>
       <w:t>jgoldfis</w:t>
     </w:r>
-    <w:ins w:id="11" w:author="Tolnai Márk" w:date="2018-02-17T16:57:00Z">
+    <w:ins w:id="25" w:author="Tolnai Márk" w:date="2018-02-17T16:57:00Z">
       <w:r>
         <w:rPr>
           <w:i/>
@@ -16752,6 +16800,9 @@
 <w15:people xmlns:wpc="http://schemas.microsoft.com/office/word/2010/wordprocessingCanvas" xmlns:cx="http://schemas.microsoft.com/office/drawing/2014/chartex" xmlns:cx1="http://schemas.microsoft.com/office/drawing/2015/9/8/chartex" xmlns:cx2="http://schemas.microsoft.com/office/drawing/2015/10/21/chartex" xmlns:cx3="http://schemas.microsoft.com/office/drawing/2016/5/9/chartex" xmlns:cx4="http://schemas.microsoft.com/office/drawing/2016/5/10/chartex" xmlns:cx5="http://schemas.microsoft.com/office/drawing/2016/5/11/chartex" xmlns:cx6="http://schemas.microsoft.com/office/drawing/2016/5/12/chartex" xmlns:cx7="http://schemas.microsoft.com/office/drawing/2016/5/13/chartex" xmlns:cx8="http://schemas.microsoft.com/office/drawing/2016/5/14/chartex" xmlns:mc="http://schemas.openxmlformats.org/markup-compatibility/2006" xmlns:aink="http://schemas.microsoft.com/office/drawing/2016/ink" xmlns:am3d="http://schemas.microsoft.com/office/drawing/2017/model3d" xmlns:o="urn:schemas-microsoft-com:office:office" xmlns:r="http://schemas.openxmlformats.org/officeDocument/2006/relationships" xmlns:m="http://schemas.openxmlformats.org/officeDocument/2006/math" xmlns:v="urn:schemas-microsoft-com:vml" xmlns:wp14="http://schemas.microsoft.com/office/word/2010/wordprocessingDrawing" xmlns:wp="http://schemas.openxmlformats.org/drawingml/2006/wordprocessingDrawing" xmlns:w10="urn:schemas-microsoft-com:office:word" xmlns:w="http://schemas.openxmlformats.org/wordprocessingml/2006/main" xmlns:w14="http://schemas.microsoft.com/office/word/2010/wordml" xmlns:w15="http://schemas.microsoft.com/office/word/2012/wordml" xmlns:w16cid="http://schemas.microsoft.com/office/word/2016/wordml/cid" xmlns:w16se="http://schemas.microsoft.com/office/word/2015/wordml/symex" xmlns:wpg="http://schemas.microsoft.com/office/word/2010/wordprocessingGroup" xmlns:wpi="http://schemas.microsoft.com/office/word/2010/wordprocessingInk" xmlns:wne="http://schemas.microsoft.com/office/word/2006/wordml" xmlns:wps="http://schemas.microsoft.com/office/word/2010/wordprocessingShape" mc:Ignorable="w14 w15 w16se w16cid wp14">
   <w15:person w15:author="Bertalan Bálint">
     <w15:presenceInfo w15:providerId="Windows Live" w15:userId="8363a91ff533e215"/>
+  </w15:person>
+  <w15:person w15:author="Gurubi Barnabás">
+    <w15:presenceInfo w15:providerId="Windows Live" w15:userId="b3981090286b4bd4"/>
   </w15:person>
   <w15:person w15:author="Tolnai Márk">
     <w15:presenceInfo w15:providerId="Windows Live" w15:userId="e169028d7dca93c6"/>
@@ -18093,7 +18144,7 @@
 </file>
 
 <file path=customXml/itemProps1.xml><?xml version="1.0" encoding="utf-8"?>
-<ds:datastoreItem xmlns:ds="http://schemas.openxmlformats.org/officeDocument/2006/customXml" ds:itemID="{8050E88C-4BA4-44B4-BFFE-493155945AFB}">
+<ds:datastoreItem xmlns:ds="http://schemas.openxmlformats.org/officeDocument/2006/customXml" ds:itemID="{697B7DC1-FC47-4488-A591-DABEC11E0B76}">
   <ds:schemaRefs>
     <ds:schemaRef ds:uri="http://schemas.openxmlformats.org/officeDocument/2006/bibliography"/>
   </ds:schemaRefs>

</xml_diff>

<commit_message>
Ákos - név, neptun, email beírás
</commit_message>
<xml_diff>
--- a/Docs/Funkciók, követelmények, projekt.docx
+++ b/Docs/Funkciók, követelmények, projekt.docx
@@ -403,12 +403,6 @@
         </w:tblBorders>
         <w:shd w:val="clear" w:color="auto" w:fill="CED7E7"/>
         <w:tblLayout w:type="fixed"/>
-        <w:tblCellMar>
-          <w:top w:w="0" w:type="dxa"/>
-          <w:left w:w="0" w:type="dxa"/>
-          <w:bottom w:w="0" w:type="dxa"/>
-          <w:right w:w="0" w:type="dxa"/>
-        </w:tblCellMar>
         <w:tblLook w:val="04A0" w:firstRow="1" w:lastRow="0" w:firstColumn="1" w:lastColumn="0" w:noHBand="0" w:noVBand="1"/>
       </w:tblPr>
       <w:tblGrid>
@@ -417,14 +411,6 @@
         <w:gridCol w:w="4253"/>
       </w:tblGrid>
       <w:tr>
-        <w:tblPrEx>
-          <w:tblCellMar>
-            <w:top w:w="0" w:type="dxa"/>
-            <w:left w:w="0" w:type="dxa"/>
-            <w:bottom w:w="0" w:type="dxa"/>
-            <w:right w:w="0" w:type="dxa"/>
-          </w:tblCellMar>
-        </w:tblPrEx>
         <w:trPr>
           <w:trHeight w:val="290"/>
         </w:trPr>
@@ -500,20 +486,13 @@
             </w:tcMar>
           </w:tcPr>
           <w:p>
-            <w:pPr>
-              <w:rPr>
-                <w:rPrChange w:id="2" w:author="Gurubi Barnabás" w:date="2018-02-18T14:13:00Z">
-                  <w:rPr/>
-                </w:rPrChange>
-              </w:rPr>
-            </w:pPr>
-            <w:del w:id="3" w:author="Gurubi Barnabás" w:date="2018-02-18T14:13:00Z">
+            <w:del w:id="2" w:author="Gurubi Barnabás" w:date="2018-02-18T14:13:00Z">
               <w:r>
                 <w:rPr>
                   <w:rStyle w:val="Hyperlink0"/>
                   <w:color w:val="auto"/>
                   <w:u w:val="none"/>
-                  <w:rPrChange w:id="4" w:author="Gurubi Barnabás" w:date="2018-02-18T14:13:00Z">
+                  <w:rPrChange w:id="3" w:author="Gurubi Barnabás" w:date="2018-02-18T14:13:00Z">
                     <w:rPr>
                       <w:rStyle w:val="Hyperlink0"/>
                     </w:rPr>
@@ -528,7 +507,7 @@
                   <w:sz w:val="24"/>
                   <w:szCs w:val="24"/>
                   <w:u w:val="none"/>
-                  <w:rPrChange w:id="5" w:author="Gurubi Barnabás" w:date="2018-02-18T14:13:00Z">
+                  <w:rPrChange w:id="4" w:author="Gurubi Barnabás" w:date="2018-02-18T14:13:00Z">
                     <w:rPr>
                       <w:rStyle w:val="Hyperlink0"/>
                       <w:sz w:val="24"/>
@@ -543,9 +522,10 @@
                   <w:rStyle w:val="Hyperlink0"/>
                   <w:color w:val="auto"/>
                   <w:u w:val="none"/>
-                  <w:rPrChange w:id="6" w:author="Gurubi Barnabás" w:date="2018-02-18T14:13:00Z">
+                  <w:rPrChange w:id="5" w:author="Gurubi Barnabás" w:date="2018-02-18T14:13:00Z">
                     <w:rPr>
-                      <w:rStyle w:val="Hyperlink0"/>
+                      <w:sz w:val="24"/>
+                      <w:szCs w:val="24"/>
                     </w:rPr>
                   </w:rPrChange>
                 </w:rPr>
@@ -558,7 +538,7 @@
                   <w:sz w:val="24"/>
                   <w:szCs w:val="24"/>
                   <w:u w:val="none"/>
-                  <w:rPrChange w:id="7" w:author="Gurubi Barnabás" w:date="2018-02-18T14:13:00Z">
+                  <w:rPrChange w:id="6" w:author="Gurubi Barnabás" w:date="2018-02-18T14:13:00Z">
                     <w:rPr>
                       <w:rStyle w:val="Hyperlink0"/>
                       <w:sz w:val="24"/>
@@ -573,7 +553,7 @@
                   <w:color w:val="auto"/>
                   <w:sz w:val="24"/>
                   <w:szCs w:val="24"/>
-                  <w:rPrChange w:id="8" w:author="Gurubi Barnabás" w:date="2018-02-18T14:13:00Z">
+                  <w:rPrChange w:id="7" w:author="Gurubi Barnabás" w:date="2018-02-18T14:13:00Z">
                     <w:rPr>
                       <w:sz w:val="24"/>
                       <w:szCs w:val="24"/>
@@ -583,7 +563,7 @@
                 <w:fldChar w:fldCharType="end"/>
               </w:r>
             </w:del>
-            <w:ins w:id="9" w:author="Gurubi Barnabás" w:date="2018-02-18T14:13:00Z">
+            <w:ins w:id="8" w:author="Gurubi Barnabás" w:date="2018-02-18T14:13:00Z">
               <w:r>
                 <w:rPr>
                   <w:rStyle w:val="Hyperlink0"/>
@@ -591,7 +571,7 @@
                   <w:sz w:val="24"/>
                   <w:szCs w:val="24"/>
                   <w:u w:val="none"/>
-                  <w:rPrChange w:id="10" w:author="Gurubi Barnabás" w:date="2018-02-18T14:13:00Z">
+                  <w:rPrChange w:id="9" w:author="Gurubi Barnabás" w:date="2018-02-18T14:13:00Z">
                     <w:rPr>
                       <w:rStyle w:val="Hyperlink0"/>
                       <w:sz w:val="24"/>
@@ -602,20 +582,10 @@
                 <w:t>matyasg97@gmail.com</w:t>
               </w:r>
             </w:ins>
-            <w:bookmarkStart w:id="11" w:name="_GoBack"/>
-            <w:bookmarkEnd w:id="11"/>
           </w:p>
         </w:tc>
       </w:tr>
       <w:tr>
-        <w:tblPrEx>
-          <w:tblCellMar>
-            <w:top w:w="0" w:type="dxa"/>
-            <w:left w:w="0" w:type="dxa"/>
-            <w:bottom w:w="0" w:type="dxa"/>
-            <w:right w:w="0" w:type="dxa"/>
-          </w:tblCellMar>
-        </w:tblPrEx>
         <w:trPr>
           <w:trHeight w:val="290"/>
         </w:trPr>
@@ -637,14 +607,46 @@
             </w:tcMar>
           </w:tcPr>
           <w:p>
-            <w:r>
-              <w:rPr>
-                <w:sz w:val="24"/>
-                <w:szCs w:val="24"/>
-                <w:lang w:val="en-US"/>
-              </w:rPr>
-              <w:t>[TAG2 NEVE]</w:t>
-            </w:r>
+            <w:del w:id="10" w:author="USER" w:date="2018-02-18T15:26:00Z">
+              <w:r>
+                <w:rPr>
+                  <w:sz w:val="24"/>
+                  <w:szCs w:val="24"/>
+                  <w:lang w:val="en-US"/>
+                </w:rPr>
+                <w:delText>[TAG2 NEVE]</w:delText>
+              </w:r>
+            </w:del>
+            <w:proofErr w:type="spellStart"/>
+            <w:ins w:id="11" w:author="USER" w:date="2018-02-18T15:26:00Z">
+              <w:r>
+                <w:rPr>
+                  <w:sz w:val="24"/>
+                  <w:szCs w:val="24"/>
+                  <w:lang w:val="en-US"/>
+                </w:rPr>
+                <w:t>Horváth</w:t>
+              </w:r>
+              <w:proofErr w:type="spellEnd"/>
+              <w:r>
+                <w:rPr>
+                  <w:sz w:val="24"/>
+                  <w:szCs w:val="24"/>
+                  <w:lang w:val="en-US"/>
+                </w:rPr>
+                <w:t xml:space="preserve"> </w:t>
+              </w:r>
+              <w:proofErr w:type="spellStart"/>
+              <w:r>
+                <w:rPr>
+                  <w:sz w:val="24"/>
+                  <w:szCs w:val="24"/>
+                  <w:lang w:val="en-US"/>
+                </w:rPr>
+                <w:t>Ákos</w:t>
+              </w:r>
+            </w:ins>
+            <w:proofErr w:type="spellEnd"/>
           </w:p>
         </w:tc>
         <w:tc>
@@ -665,13 +667,24 @@
             </w:tcMar>
           </w:tcPr>
           <w:p>
-            <w:r>
-              <w:rPr>
-                <w:sz w:val="24"/>
-                <w:szCs w:val="24"/>
-              </w:rPr>
-              <w:t>[NEPTUN]</w:t>
-            </w:r>
+            <w:del w:id="12" w:author="USER" w:date="2018-02-18T15:27:00Z">
+              <w:r>
+                <w:rPr>
+                  <w:sz w:val="24"/>
+                  <w:szCs w:val="24"/>
+                </w:rPr>
+                <w:delText>[NEPTUN]</w:delText>
+              </w:r>
+            </w:del>
+            <w:ins w:id="13" w:author="USER" w:date="2018-02-18T15:27:00Z">
+              <w:r>
+                <w:rPr>
+                  <w:sz w:val="24"/>
+                  <w:szCs w:val="24"/>
+                </w:rPr>
+                <w:t>DKILK6</w:t>
+              </w:r>
+            </w:ins>
           </w:p>
         </w:tc>
         <w:tc>
@@ -692,25 +705,30 @@
             </w:tcMar>
           </w:tcPr>
           <w:p>
-            <w:r>
-              <w:rPr>
-                <w:sz w:val="24"/>
-                <w:szCs w:val="24"/>
-              </w:rPr>
-              <w:t>[EMAIL CÍM]</w:t>
-            </w:r>
+            <w:del w:id="14" w:author="USER" w:date="2018-02-18T15:27:00Z">
+              <w:r>
+                <w:rPr>
+                  <w:sz w:val="24"/>
+                  <w:szCs w:val="24"/>
+                </w:rPr>
+                <w:delText>[EMAIL CÍM]</w:delText>
+              </w:r>
+            </w:del>
+            <w:ins w:id="15" w:author="USER" w:date="2018-02-18T15:27:00Z">
+              <w:r>
+                <w:rPr>
+                  <w:sz w:val="24"/>
+                  <w:szCs w:val="24"/>
+                </w:rPr>
+                <w:t>horvath.akos1997@gmail.com</w:t>
+              </w:r>
+            </w:ins>
+            <w:bookmarkStart w:id="16" w:name="_GoBack"/>
+            <w:bookmarkEnd w:id="16"/>
           </w:p>
         </w:tc>
       </w:tr>
       <w:tr>
-        <w:tblPrEx>
-          <w:tblCellMar>
-            <w:top w:w="0" w:type="dxa"/>
-            <w:left w:w="0" w:type="dxa"/>
-            <w:bottom w:w="0" w:type="dxa"/>
-            <w:right w:w="0" w:type="dxa"/>
-          </w:tblCellMar>
-        </w:tblPrEx>
         <w:trPr>
           <w:trHeight w:val="290"/>
         </w:trPr>
@@ -798,14 +816,6 @@
         </w:tc>
       </w:tr>
       <w:tr>
-        <w:tblPrEx>
-          <w:tblCellMar>
-            <w:top w:w="0" w:type="dxa"/>
-            <w:left w:w="0" w:type="dxa"/>
-            <w:bottom w:w="0" w:type="dxa"/>
-            <w:right w:w="0" w:type="dxa"/>
-          </w:tblCellMar>
-        </w:tblPrEx>
         <w:trPr>
           <w:trHeight w:val="290"/>
         </w:trPr>
@@ -893,14 +903,6 @@
         </w:tc>
       </w:tr>
       <w:tr>
-        <w:tblPrEx>
-          <w:tblCellMar>
-            <w:top w:w="0" w:type="dxa"/>
-            <w:left w:w="0" w:type="dxa"/>
-            <w:bottom w:w="0" w:type="dxa"/>
-            <w:right w:w="0" w:type="dxa"/>
-          </w:tblCellMar>
-        </w:tblPrEx>
         <w:trPr>
           <w:trHeight w:val="290"/>
         </w:trPr>
@@ -1005,7 +1007,7 @@
           <w:szCs w:val="28"/>
         </w:rPr>
       </w:pPr>
-      <w:ins w:id="12" w:author="Gurubi Barnabás" w:date="2018-02-18T10:29:00Z">
+      <w:ins w:id="17" w:author="Gurubi Barnabás" w:date="2018-02-18T10:29:00Z">
         <w:r>
           <w:rPr>
             <w:sz w:val="28"/>
@@ -1028,7 +1030,7 @@
           <w:fldChar w:fldCharType="separate"/>
         </w:r>
       </w:ins>
-      <w:ins w:id="13" w:author="Gurubi Barnabás" w:date="2018-02-18T14:12:00Z">
+      <w:ins w:id="18" w:author="USER" w:date="2018-02-18T15:26:00Z">
         <w:r>
           <w:rPr>
             <w:noProof/>
@@ -1038,7 +1040,7 @@
           <w:t>18. február 18.</w:t>
         </w:r>
       </w:ins>
-      <w:ins w:id="14" w:author="Gurubi Barnabás" w:date="2018-02-18T10:29:00Z">
+      <w:ins w:id="19" w:author="Gurubi Barnabás" w:date="2018-02-18T10:29:00Z">
         <w:r>
           <w:rPr>
             <w:sz w:val="28"/>
@@ -1047,8 +1049,8 @@
           <w:fldChar w:fldCharType="end"/>
         </w:r>
       </w:ins>
-      <w:ins w:id="15" w:author="Tolnai Márk" w:date="2018-02-18T10:12:00Z">
-        <w:del w:id="16" w:author="Gurubi Barnabás" w:date="2018-02-18T10:29:00Z">
+      <w:ins w:id="20" w:author="Tolnai Márk" w:date="2018-02-18T10:12:00Z">
+        <w:del w:id="21" w:author="Gurubi Barnabás" w:date="2018-02-18T10:29:00Z">
           <w:r>
             <w:rPr>
               <w:sz w:val="28"/>
@@ -1086,7 +1088,7 @@
           </w:r>
         </w:del>
       </w:ins>
-      <w:del w:id="17" w:author="Gurubi Barnabás" w:date="2018-02-18T10:29:00Z">
+      <w:del w:id="22" w:author="Gurubi Barnabás" w:date="2018-02-18T10:29:00Z">
         <w:r>
           <w:rPr>
             <w:sz w:val="28"/>
@@ -1213,27 +1215,7 @@
           <w:sz w:val="32"/>
           <w:szCs w:val="32"/>
         </w:rPr>
-        <w:t>, projekt, funkcionalit</w:t>
-      </w:r>
-      <w:r>
-        <w:rPr>
-          <w:rFonts w:ascii="Arial" w:hAnsi="Arial"/>
-          <w:b/>
-          <w:bCs/>
-          <w:sz w:val="32"/>
-          <w:szCs w:val="32"/>
-        </w:rPr>
-        <w:t>á</w:t>
-      </w:r>
-      <w:r>
-        <w:rPr>
-          <w:rFonts w:ascii="Arial" w:hAnsi="Arial"/>
-          <w:b/>
-          <w:bCs/>
-          <w:sz w:val="32"/>
-          <w:szCs w:val="32"/>
-        </w:rPr>
-        <w:t>s</w:t>
+        <w:t>, projekt, funkcionalitás</w:t>
       </w:r>
     </w:p>
     <w:p>
@@ -1254,7 +1236,7 @@
           <w:szCs w:val="28"/>
         </w:rPr>
       </w:pPr>
-      <w:bookmarkStart w:id="18" w:name="Bevezetés"/>
+      <w:bookmarkStart w:id="23" w:name="Bevezetés"/>
       <w:r>
         <w:rPr>
           <w:rFonts w:ascii="Arial" w:hAnsi="Arial"/>
@@ -1292,7 +1274,7 @@
         </w:rPr>
         <w:t>s</w:t>
       </w:r>
-      <w:bookmarkEnd w:id="18"/>
+      <w:bookmarkEnd w:id="23"/>
     </w:p>
     <w:p>
       <w:pPr>
@@ -1749,27 +1731,7 @@
           <w:sz w:val="26"/>
           <w:szCs w:val="26"/>
         </w:rPr>
-        <w:t>Szakter</w:t>
-      </w:r>
-      <w:r>
-        <w:rPr>
-          <w:rFonts w:ascii="Arial" w:hAnsi="Arial"/>
-          <w:b/>
-          <w:bCs/>
-          <w:sz w:val="26"/>
-          <w:szCs w:val="26"/>
-        </w:rPr>
-        <w:t>ü</w:t>
-      </w:r>
-      <w:r>
-        <w:rPr>
-          <w:rFonts w:ascii="Arial" w:hAnsi="Arial"/>
-          <w:b/>
-          <w:bCs/>
-          <w:sz w:val="26"/>
-          <w:szCs w:val="26"/>
-        </w:rPr>
-        <w:t>let</w:t>
+        <w:t>Szakterület</w:t>
       </w:r>
     </w:p>
     <w:p>
@@ -1816,14 +1778,7 @@
           <w:sz w:val="24"/>
           <w:szCs w:val="24"/>
         </w:rPr>
-        <w:t xml:space="preserve"> </w:t>
-      </w:r>
-      <w:r>
-        <w:rPr>
-          <w:sz w:val="24"/>
-          <w:szCs w:val="24"/>
-        </w:rPr>
-        <w:t xml:space="preserve">szánt </w:t>
+        <w:t xml:space="preserve"> szánt </w:t>
       </w:r>
       <w:proofErr w:type="spellStart"/>
       <w:r>
@@ -1985,27 +1940,7 @@
           <w:sz w:val="26"/>
           <w:szCs w:val="26"/>
         </w:rPr>
-        <w:t>Defin</w:t>
-      </w:r>
-      <w:r>
-        <w:rPr>
-          <w:rFonts w:ascii="Arial" w:hAnsi="Arial"/>
-          <w:b/>
-          <w:bCs/>
-          <w:sz w:val="26"/>
-          <w:szCs w:val="26"/>
-        </w:rPr>
-        <w:t>í</w:t>
-      </w:r>
-      <w:r>
-        <w:rPr>
-          <w:rFonts w:ascii="Arial" w:hAnsi="Arial"/>
-          <w:b/>
-          <w:bCs/>
-          <w:sz w:val="26"/>
-          <w:szCs w:val="26"/>
-        </w:rPr>
-        <w:t>ci</w:t>
+        <w:t>Definíci</w:t>
       </w:r>
       <w:proofErr w:type="spellEnd"/>
       <w:r>
@@ -2048,27 +1983,7 @@
           <w:sz w:val="26"/>
           <w:szCs w:val="26"/>
         </w:rPr>
-        <w:t>vid</w:t>
-      </w:r>
-      <w:r>
-        <w:rPr>
-          <w:rFonts w:ascii="Arial" w:hAnsi="Arial"/>
-          <w:b/>
-          <w:bCs/>
-          <w:sz w:val="26"/>
-          <w:szCs w:val="26"/>
-        </w:rPr>
-        <w:t>í</w:t>
-      </w:r>
-      <w:r>
-        <w:rPr>
-          <w:rFonts w:ascii="Arial" w:hAnsi="Arial"/>
-          <w:b/>
-          <w:bCs/>
-          <w:sz w:val="26"/>
-          <w:szCs w:val="26"/>
-        </w:rPr>
-        <w:t>t</w:t>
+        <w:t>vidít</w:t>
       </w:r>
       <w:r>
         <w:rPr>
@@ -2647,14 +2562,7 @@
           <w:sz w:val="24"/>
           <w:szCs w:val="24"/>
         </w:rPr>
-        <w:t>, azaz a Java programok fut</w:t>
-      </w:r>
-      <w:r>
-        <w:rPr>
-          <w:sz w:val="24"/>
-          <w:szCs w:val="24"/>
-        </w:rPr>
-        <w:t xml:space="preserve">tatásához </w:t>
+        <w:t xml:space="preserve">, azaz a Java programok futtatásához </w:t>
       </w:r>
       <w:proofErr w:type="spellStart"/>
       <w:r>
@@ -2991,17 +2899,7 @@
           <w:u w:color="222222"/>
           <w:shd w:val="clear" w:color="auto" w:fill="FFFFFF"/>
         </w:rPr>
-        <w:t>á</w:t>
-      </w:r>
-      <w:r>
-        <w:rPr>
-          <w:color w:val="222222"/>
-          <w:sz w:val="24"/>
-          <w:szCs w:val="24"/>
-          <w:u w:color="222222"/>
-          <w:shd w:val="clear" w:color="auto" w:fill="FFFFFF"/>
-        </w:rPr>
-        <w:t>nyos</w:t>
+        <w:t>ányos</w:t>
       </w:r>
       <w:proofErr w:type="spellEnd"/>
       <w:r>
@@ -3585,27 +3483,7 @@
           <w:sz w:val="26"/>
           <w:szCs w:val="26"/>
         </w:rPr>
-        <w:t>Hivatkoz</w:t>
-      </w:r>
-      <w:r>
-        <w:rPr>
-          <w:rFonts w:ascii="Arial" w:hAnsi="Arial"/>
-          <w:b/>
-          <w:bCs/>
-          <w:sz w:val="26"/>
-          <w:szCs w:val="26"/>
-        </w:rPr>
-        <w:t>á</w:t>
-      </w:r>
-      <w:r>
-        <w:rPr>
-          <w:rFonts w:ascii="Arial" w:hAnsi="Arial"/>
-          <w:b/>
-          <w:bCs/>
-          <w:sz w:val="26"/>
-          <w:szCs w:val="26"/>
-        </w:rPr>
-        <w:t>sok</w:t>
+        <w:t>Hivatkozások</w:t>
       </w:r>
     </w:p>
     <w:p>
@@ -3616,8 +3494,8 @@
           <w:szCs w:val="24"/>
         </w:rPr>
       </w:pPr>
-      <w:bookmarkStart w:id="19" w:name="_j0zll"/>
-      <w:bookmarkEnd w:id="19"/>
+      <w:bookmarkStart w:id="24" w:name="_j0zll"/>
+      <w:bookmarkEnd w:id="24"/>
       <w:r>
         <w:rPr>
           <w:sz w:val="24"/>
@@ -3684,7 +3562,7 @@
         </w:rPr>
       </w:pPr>
       <w:hyperlink r:id="rId11" w:history="1">
-        <w:bookmarkStart w:id="20" w:name="_fob9te"/>
+        <w:bookmarkStart w:id="25" w:name="_fob9te"/>
         <w:r>
           <w:rPr>
             <w:rStyle w:val="Hyperlink1"/>
@@ -3728,37 +3606,7 @@
           <w:sz w:val="26"/>
           <w:szCs w:val="26"/>
         </w:rPr>
-        <w:t>Ö</w:t>
-      </w:r>
-      <w:r>
-        <w:rPr>
-          <w:rFonts w:ascii="Arial" w:hAnsi="Arial"/>
-          <w:b/>
-          <w:bCs/>
-          <w:sz w:val="26"/>
-          <w:szCs w:val="26"/>
-        </w:rPr>
-        <w:t>sszefoglal</w:t>
-      </w:r>
-      <w:r>
-        <w:rPr>
-          <w:rFonts w:ascii="Arial" w:hAnsi="Arial"/>
-          <w:b/>
-          <w:bCs/>
-          <w:sz w:val="26"/>
-          <w:szCs w:val="26"/>
-        </w:rPr>
-        <w:t>á</w:t>
-      </w:r>
-      <w:r>
-        <w:rPr>
-          <w:rFonts w:ascii="Arial" w:hAnsi="Arial"/>
-          <w:b/>
-          <w:bCs/>
-          <w:sz w:val="26"/>
-          <w:szCs w:val="26"/>
-        </w:rPr>
-        <w:t>s</w:t>
+        <w:t>Összefoglalás</w:t>
       </w:r>
     </w:p>
     <w:p>
@@ -4302,14 +4150,7 @@
           <w:sz w:val="24"/>
           <w:szCs w:val="24"/>
         </w:rPr>
-        <w:t xml:space="preserve"> – </w:t>
-      </w:r>
-      <w:r>
-        <w:rPr>
-          <w:sz w:val="24"/>
-          <w:szCs w:val="24"/>
-        </w:rPr>
-        <w:t xml:space="preserve">Tartalmazza a </w:t>
+        <w:t xml:space="preserve"> – Tartalmazza a </w:t>
       </w:r>
       <w:proofErr w:type="spellStart"/>
       <w:r>
@@ -4467,19 +4308,7 @@
           <w:szCs w:val="28"/>
         </w:rPr>
         <w:lastRenderedPageBreak/>
-        <w:t>Á</w:t>
-      </w:r>
-      <w:r>
-        <w:rPr>
-          <w:rFonts w:ascii="Arial" w:hAnsi="Arial"/>
-          <w:b/>
-          <w:bCs/>
-          <w:i/>
-          <w:iCs/>
-          <w:sz w:val="28"/>
-          <w:szCs w:val="28"/>
-        </w:rPr>
-        <w:t>ttekint</w:t>
+        <w:t>Áttekint</w:t>
       </w:r>
       <w:r>
         <w:rPr>
@@ -4533,27 +4362,7 @@
           <w:sz w:val="26"/>
           <w:szCs w:val="26"/>
         </w:rPr>
-        <w:t>Á</w:t>
-      </w:r>
-      <w:r>
-        <w:rPr>
-          <w:rFonts w:ascii="Arial" w:hAnsi="Arial"/>
-          <w:b/>
-          <w:bCs/>
-          <w:sz w:val="26"/>
-          <w:szCs w:val="26"/>
-        </w:rPr>
-        <w:t>ltal</w:t>
-      </w:r>
-      <w:r>
-        <w:rPr>
-          <w:rFonts w:ascii="Arial" w:hAnsi="Arial"/>
-          <w:b/>
-          <w:bCs/>
-          <w:sz w:val="26"/>
-          <w:szCs w:val="26"/>
-        </w:rPr>
-        <w:t>á</w:t>
+        <w:t>Általá</w:t>
       </w:r>
       <w:proofErr w:type="spellEnd"/>
       <w:r>
@@ -4575,17 +4384,7 @@
           <w:sz w:val="26"/>
           <w:szCs w:val="26"/>
         </w:rPr>
-        <w:t>á</w:t>
-      </w:r>
-      <w:r>
-        <w:rPr>
-          <w:rFonts w:ascii="Arial" w:hAnsi="Arial"/>
-          <w:b/>
-          <w:bCs/>
-          <w:sz w:val="26"/>
-          <w:szCs w:val="26"/>
-        </w:rPr>
-        <w:t>ttekint</w:t>
+        <w:t>áttekint</w:t>
       </w:r>
       <w:r>
         <w:rPr>
@@ -4855,15 +4654,7 @@
           <w:sz w:val="24"/>
           <w:szCs w:val="24"/>
         </w:rPr>
-        <w:t xml:space="preserve"> a </w:t>
-      </w:r>
-      <w:r>
-        <w:rPr>
-          <w:rStyle w:val="Nincs"/>
-          <w:sz w:val="24"/>
-          <w:szCs w:val="24"/>
-        </w:rPr>
-        <w:t>szoftvertől, illetve a „Ját</w:t>
+        <w:t xml:space="preserve"> a szoftvertől, illetve a „Ját</w:t>
       </w:r>
       <w:r>
         <w:rPr>
@@ -5165,15 +4956,7 @@
           <w:sz w:val="24"/>
           <w:szCs w:val="24"/>
         </w:rPr>
-        <w:t>” szerepe nem keveseb</w:t>
-      </w:r>
-      <w:r>
-        <w:rPr>
-          <w:rStyle w:val="Nincs"/>
-          <w:sz w:val="24"/>
-          <w:szCs w:val="24"/>
-        </w:rPr>
-        <w:t>b, mint az esem</w:t>
+        <w:t>” szerepe nem kevesebb, mint az esem</w:t>
       </w:r>
       <w:r>
         <w:rPr>
@@ -5354,15 +5137,7 @@
           <w:sz w:val="24"/>
           <w:szCs w:val="24"/>
         </w:rPr>
-        <w:t xml:space="preserve"> elhelyezett objektumokat (ládák, munkások, oszlopok, falak) </w:t>
-      </w:r>
-      <w:r>
-        <w:rPr>
-          <w:rStyle w:val="Nincs"/>
-          <w:sz w:val="24"/>
-          <w:szCs w:val="24"/>
-        </w:rPr>
-        <w:t>a „Pálya” alrendszertől k</w:t>
+        <w:t xml:space="preserve"> elhelyezett objektumokat (ládák, munkások, oszlopok, falak) a „Pálya” alrendszertől k</w:t>
       </w:r>
       <w:r>
         <w:rPr>
@@ -5609,7 +5384,7 @@
         </w:rPr>
         <w:t xml:space="preserve">/ erőforrásra nincs </w:t>
       </w:r>
-      <w:commentRangeStart w:id="21"/>
+      <w:commentRangeStart w:id="26"/>
       <w:proofErr w:type="spellStart"/>
       <w:r>
         <w:rPr>
@@ -5619,9 +5394,9 @@
         </w:rPr>
         <w:t>sz</w:t>
       </w:r>
-      <w:commentRangeEnd w:id="21"/>
-      <w:r>
-        <w:commentReference w:id="21"/>
+      <w:commentRangeEnd w:id="26"/>
+      <w:r>
+        <w:commentReference w:id="26"/>
       </w:r>
       <w:r>
         <w:rPr>
@@ -5803,15 +5578,7 @@
           <w:sz w:val="24"/>
           <w:szCs w:val="24"/>
         </w:rPr>
-        <w:t xml:space="preserve"> </w:t>
-      </w:r>
-      <w:r>
-        <w:rPr>
-          <w:rStyle w:val="Nincs"/>
-          <w:sz w:val="24"/>
-          <w:szCs w:val="24"/>
-        </w:rPr>
-        <w:t>zajlik, melyben ládákat tárolunk, amelyeket az ott l</w:t>
+        <w:t xml:space="preserve"> zajlik, melyben ládákat tárolunk, amelyeket az ott l</w:t>
       </w:r>
       <w:r>
         <w:rPr>
@@ -6244,15 +6011,7 @@
           <w:sz w:val="24"/>
           <w:szCs w:val="24"/>
         </w:rPr>
-        <w:t>állhat m</w:t>
-      </w:r>
-      <w:r>
-        <w:rPr>
-          <w:rStyle w:val="Nincs"/>
-          <w:sz w:val="24"/>
-          <w:szCs w:val="24"/>
-        </w:rPr>
-        <w:t xml:space="preserve">unkás vagy lehet láda. A </w:t>
+        <w:t xml:space="preserve">állhat munkás vagy lehet láda. A </w:t>
       </w:r>
       <w:proofErr w:type="spellStart"/>
       <w:r>
@@ -6475,15 +6234,7 @@
           <w:sz w:val="24"/>
           <w:szCs w:val="24"/>
         </w:rPr>
-        <w:t xml:space="preserve"> tolhatják a ládát</w:t>
-      </w:r>
-      <w:r>
-        <w:rPr>
-          <w:rStyle w:val="Nincs"/>
-          <w:sz w:val="24"/>
-          <w:szCs w:val="24"/>
-        </w:rPr>
-        <w:t>. Abban az esetben, ha a lá</w:t>
+        <w:t xml:space="preserve"> tolhatják a ládát. Abban az esetben, ha a lá</w:t>
       </w:r>
       <w:r>
         <w:rPr>
@@ -6653,15 +6404,7 @@
           <w:sz w:val="24"/>
           <w:szCs w:val="24"/>
         </w:rPr>
-        <w:t xml:space="preserve"> akadályba. Amennyiben egy munkásra ládát tolunk, akkor a munkás a</w:t>
-      </w:r>
-      <w:r>
-        <w:rPr>
-          <w:rStyle w:val="Nincs"/>
-          <w:sz w:val="24"/>
-          <w:szCs w:val="24"/>
-        </w:rPr>
-        <w:t xml:space="preserve">utomatikusan </w:t>
+        <w:t xml:space="preserve"> akadályba. Amennyiben egy munkásra ládát tolunk, akkor a munkás automatikusan </w:t>
       </w:r>
       <w:proofErr w:type="spellStart"/>
       <w:r>
@@ -6929,15 +6672,7 @@
           <w:sz w:val="24"/>
           <w:szCs w:val="24"/>
         </w:rPr>
-        <w:t xml:space="preserve"> </w:t>
-      </w:r>
-      <w:r>
-        <w:rPr>
-          <w:rStyle w:val="Nincs"/>
-          <w:sz w:val="24"/>
-          <w:szCs w:val="24"/>
-        </w:rPr>
-        <w:t xml:space="preserve">egy láda, akkor az eltűnik, ha egy munkás kerül ilyen </w:t>
+        <w:t xml:space="preserve"> egy láda, akkor az eltűnik, ha egy munkás kerül ilyen </w:t>
       </w:r>
       <w:proofErr w:type="spellStart"/>
       <w:r>
@@ -7098,15 +6833,7 @@
           <w:sz w:val="24"/>
           <w:szCs w:val="24"/>
         </w:rPr>
-        <w:t>elemre lád</w:t>
-      </w:r>
-      <w:r>
-        <w:rPr>
-          <w:rStyle w:val="Nincs"/>
-          <w:sz w:val="24"/>
-          <w:szCs w:val="24"/>
-        </w:rPr>
-        <w:t>át tolunk, ha a láda lekerül a kapcsol</w:t>
+        <w:t>elemre ládát tolunk, ha a láda lekerül a kapcsol</w:t>
       </w:r>
       <w:r>
         <w:rPr>
@@ -7290,15 +7017,7 @@
           <w:sz w:val="24"/>
           <w:szCs w:val="24"/>
         </w:rPr>
-        <w:t xml:space="preserve">re kerül, akkor azt utána onnan nem lehet eltolni, tehát úgy viselkedik, </w:t>
-      </w:r>
-      <w:r>
-        <w:rPr>
-          <w:rStyle w:val="Nincs"/>
-          <w:sz w:val="24"/>
-          <w:szCs w:val="24"/>
-        </w:rPr>
-        <w:t>mintha oszlop vagy fal lenne.</w:t>
+        <w:t>re kerül, akkor azt utána onnan nem lehet eltolni, tehát úgy viselkedik, mintha oszlop vagy fal lenne.</w:t>
       </w:r>
     </w:p>
     <w:p>
@@ -7525,15 +7244,7 @@
           <w:sz w:val="24"/>
           <w:szCs w:val="24"/>
         </w:rPr>
-        <w:t xml:space="preserve">kos nyer, aki </w:t>
-      </w:r>
-      <w:r>
-        <w:rPr>
-          <w:rStyle w:val="Nincs"/>
-          <w:sz w:val="24"/>
-          <w:szCs w:val="24"/>
-        </w:rPr>
-        <w:t xml:space="preserve">a </w:t>
+        <w:t xml:space="preserve">kos nyer, aki a </w:t>
       </w:r>
       <w:proofErr w:type="spellStart"/>
       <w:r>
@@ -7686,27 +7397,7 @@
           <w:sz w:val="26"/>
           <w:szCs w:val="26"/>
         </w:rPr>
-        <w:t>Felhaszn</w:t>
-      </w:r>
-      <w:r>
-        <w:rPr>
-          <w:rFonts w:ascii="Arial" w:hAnsi="Arial"/>
-          <w:b/>
-          <w:bCs/>
-          <w:sz w:val="26"/>
-          <w:szCs w:val="26"/>
-        </w:rPr>
-        <w:t>á</w:t>
-      </w:r>
-      <w:r>
-        <w:rPr>
-          <w:rFonts w:ascii="Arial" w:hAnsi="Arial"/>
-          <w:b/>
-          <w:bCs/>
-          <w:sz w:val="26"/>
-          <w:szCs w:val="26"/>
-        </w:rPr>
-        <w:t>l</w:t>
+        <w:t>Felhasznál</w:t>
       </w:r>
       <w:r>
         <w:rPr>
@@ -7816,37 +7507,7 @@
           <w:sz w:val="26"/>
           <w:szCs w:val="26"/>
         </w:rPr>
-        <w:t>á</w:t>
-      </w:r>
-      <w:r>
-        <w:rPr>
-          <w:rFonts w:ascii="Arial" w:hAnsi="Arial"/>
-          <w:b/>
-          <w:bCs/>
-          <w:sz w:val="26"/>
-          <w:szCs w:val="26"/>
-        </w:rPr>
-        <w:t>toz</w:t>
-      </w:r>
-      <w:r>
-        <w:rPr>
-          <w:rFonts w:ascii="Arial" w:hAnsi="Arial"/>
-          <w:b/>
-          <w:bCs/>
-          <w:sz w:val="26"/>
-          <w:szCs w:val="26"/>
-        </w:rPr>
-        <w:t>á</w:t>
-      </w:r>
-      <w:r>
-        <w:rPr>
-          <w:rFonts w:ascii="Arial" w:hAnsi="Arial"/>
-          <w:b/>
-          <w:bCs/>
-          <w:sz w:val="26"/>
-          <w:szCs w:val="26"/>
-        </w:rPr>
-        <w:t>sok</w:t>
+        <w:t>átozások</w:t>
       </w:r>
       <w:proofErr w:type="spellEnd"/>
     </w:p>
@@ -8030,19 +7691,7 @@
           <w:szCs w:val="24"/>
           <w:u w:color="0000FF"/>
         </w:rPr>
-        <w:t>[A Hivatkoz</w:t>
-      </w:r>
-      <w:r>
-        <w:rPr>
-          <w:rStyle w:val="Nincs"/>
-          <w:i/>
-          <w:iCs/>
-          <w:color w:val="0000FF"/>
-          <w:sz w:val="24"/>
-          <w:szCs w:val="24"/>
-          <w:u w:color="0000FF"/>
-        </w:rPr>
-        <w:t>ásokban felsorolt anyagok, web-oldalak kapcsol</w:t>
+        <w:t>[A Hivatkozásokban felsorolt anyagok, web-oldalak kapcsol</w:t>
       </w:r>
       <w:r>
         <w:rPr>
@@ -8282,27 +7931,7 @@
           <w:sz w:val="26"/>
           <w:szCs w:val="26"/>
         </w:rPr>
-        <w:t>Funkcion</w:t>
-      </w:r>
-      <w:r>
-        <w:rPr>
-          <w:rFonts w:ascii="Arial" w:hAnsi="Arial"/>
-          <w:b/>
-          <w:bCs/>
-          <w:sz w:val="26"/>
-          <w:szCs w:val="26"/>
-        </w:rPr>
-        <w:t>á</w:t>
-      </w:r>
-      <w:r>
-        <w:rPr>
-          <w:rFonts w:ascii="Arial" w:hAnsi="Arial"/>
-          <w:b/>
-          <w:bCs/>
-          <w:sz w:val="26"/>
-          <w:szCs w:val="26"/>
-        </w:rPr>
-        <w:t>lis k</w:t>
+        <w:t>Funkcionális k</w:t>
       </w:r>
       <w:r>
         <w:rPr>
@@ -8367,12 +7996,6 @@
         </w:tblBorders>
         <w:shd w:val="clear" w:color="auto" w:fill="CED7E7"/>
         <w:tblLayout w:type="fixed"/>
-        <w:tblCellMar>
-          <w:top w:w="0" w:type="dxa"/>
-          <w:left w:w="0" w:type="dxa"/>
-          <w:bottom w:w="0" w:type="dxa"/>
-          <w:right w:w="0" w:type="dxa"/>
-        </w:tblCellMar>
         <w:tblLook w:val="04A0" w:firstRow="1" w:lastRow="0" w:firstColumn="1" w:lastColumn="0" w:noHBand="0" w:noVBand="1"/>
       </w:tblPr>
       <w:tblGrid>
@@ -8385,14 +8008,6 @@
         <w:gridCol w:w="1248"/>
       </w:tblGrid>
       <w:tr>
-        <w:tblPrEx>
-          <w:tblCellMar>
-            <w:top w:w="0" w:type="dxa"/>
-            <w:left w:w="0" w:type="dxa"/>
-            <w:bottom w:w="0" w:type="dxa"/>
-            <w:right w:w="0" w:type="dxa"/>
-          </w:tblCellMar>
-        </w:tblPrEx>
         <w:trPr>
           <w:trHeight w:val="600"/>
         </w:trPr>
@@ -8697,14 +8312,6 @@
         </w:tc>
       </w:tr>
       <w:tr>
-        <w:tblPrEx>
-          <w:tblCellMar>
-            <w:top w:w="0" w:type="dxa"/>
-            <w:left w:w="0" w:type="dxa"/>
-            <w:bottom w:w="0" w:type="dxa"/>
-            <w:right w:w="0" w:type="dxa"/>
-          </w:tblCellMar>
-        </w:tblPrEx>
         <w:trPr>
           <w:trHeight w:val="900"/>
         </w:trPr>
@@ -8946,7 +8553,7 @@
           </w:tcPr>
           <w:p>
             <w:r>
-              <w:commentReference w:id="22"/>
+              <w:commentReference w:id="27"/>
             </w:r>
             <w:r>
               <w:rPr>
@@ -8960,14 +8567,6 @@
         </w:tc>
       </w:tr>
       <w:tr>
-        <w:tblPrEx>
-          <w:tblCellMar>
-            <w:top w:w="0" w:type="dxa"/>
-            <w:left w:w="0" w:type="dxa"/>
-            <w:bottom w:w="0" w:type="dxa"/>
-            <w:right w:w="0" w:type="dxa"/>
-          </w:tblCellMar>
-        </w:tblPrEx>
         <w:trPr>
           <w:trHeight w:val="900"/>
         </w:trPr>
@@ -9174,14 +8773,6 @@
         </w:tc>
       </w:tr>
       <w:tr>
-        <w:tblPrEx>
-          <w:tblCellMar>
-            <w:top w:w="0" w:type="dxa"/>
-            <w:left w:w="0" w:type="dxa"/>
-            <w:bottom w:w="0" w:type="dxa"/>
-            <w:right w:w="0" w:type="dxa"/>
-          </w:tblCellMar>
-        </w:tblPrEx>
         <w:trPr>
           <w:trHeight w:val="1200"/>
         </w:trPr>
@@ -9417,14 +9008,6 @@
         </w:tc>
       </w:tr>
       <w:tr>
-        <w:tblPrEx>
-          <w:tblCellMar>
-            <w:top w:w="0" w:type="dxa"/>
-            <w:left w:w="0" w:type="dxa"/>
-            <w:bottom w:w="0" w:type="dxa"/>
-            <w:right w:w="0" w:type="dxa"/>
-          </w:tblCellMar>
-        </w:tblPrEx>
         <w:trPr>
           <w:trHeight w:val="300"/>
         </w:trPr>
@@ -9650,14 +9233,6 @@
         </w:tc>
       </w:tr>
       <w:tr>
-        <w:tblPrEx>
-          <w:tblCellMar>
-            <w:top w:w="0" w:type="dxa"/>
-            <w:left w:w="0" w:type="dxa"/>
-            <w:bottom w:w="0" w:type="dxa"/>
-            <w:right w:w="0" w:type="dxa"/>
-          </w:tblCellMar>
-        </w:tblPrEx>
         <w:trPr>
           <w:trHeight w:val="1200"/>
         </w:trPr>
@@ -9975,14 +9550,6 @@
         </w:tc>
       </w:tr>
       <w:tr>
-        <w:tblPrEx>
-          <w:tblCellMar>
-            <w:top w:w="0" w:type="dxa"/>
-            <w:left w:w="0" w:type="dxa"/>
-            <w:bottom w:w="0" w:type="dxa"/>
-            <w:right w:w="0" w:type="dxa"/>
-          </w:tblCellMar>
-        </w:tblPrEx>
         <w:trPr>
           <w:trHeight w:val="900"/>
         </w:trPr>
@@ -10208,14 +9775,6 @@
         </w:tc>
       </w:tr>
       <w:tr>
-        <w:tblPrEx>
-          <w:tblCellMar>
-            <w:top w:w="0" w:type="dxa"/>
-            <w:left w:w="0" w:type="dxa"/>
-            <w:bottom w:w="0" w:type="dxa"/>
-            <w:right w:w="0" w:type="dxa"/>
-          </w:tblCellMar>
-        </w:tblPrEx>
         <w:trPr>
           <w:trHeight w:val="600"/>
         </w:trPr>
@@ -10324,15 +9883,7 @@
                 <w:sz w:val="24"/>
                 <w:szCs w:val="24"/>
               </w:rPr>
-              <w:t>bemutat</w:t>
-            </w:r>
-            <w:r>
-              <w:rPr>
-                <w:rStyle w:val="Nincs"/>
-                <w:sz w:val="24"/>
-                <w:szCs w:val="24"/>
-              </w:rPr>
-              <w:t>ás</w:t>
+              <w:t>bemutatás</w:t>
             </w:r>
           </w:p>
         </w:tc>
@@ -10432,14 +9983,6 @@
         </w:tc>
       </w:tr>
       <w:tr>
-        <w:tblPrEx>
-          <w:tblCellMar>
-            <w:top w:w="0" w:type="dxa"/>
-            <w:left w:w="0" w:type="dxa"/>
-            <w:bottom w:w="0" w:type="dxa"/>
-            <w:right w:w="0" w:type="dxa"/>
-          </w:tblCellMar>
-        </w:tblPrEx>
         <w:trPr>
           <w:trHeight w:val="600"/>
         </w:trPr>
@@ -10684,14 +10227,6 @@
         </w:tc>
       </w:tr>
       <w:tr>
-        <w:tblPrEx>
-          <w:tblCellMar>
-            <w:top w:w="0" w:type="dxa"/>
-            <w:left w:w="0" w:type="dxa"/>
-            <w:bottom w:w="0" w:type="dxa"/>
-            <w:right w:w="0" w:type="dxa"/>
-          </w:tblCellMar>
-        </w:tblPrEx>
         <w:trPr>
           <w:trHeight w:val="1200"/>
         </w:trPr>
@@ -10945,14 +10480,6 @@
         </w:tc>
       </w:tr>
       <w:tr>
-        <w:tblPrEx>
-          <w:tblCellMar>
-            <w:top w:w="0" w:type="dxa"/>
-            <w:left w:w="0" w:type="dxa"/>
-            <w:bottom w:w="0" w:type="dxa"/>
-            <w:right w:w="0" w:type="dxa"/>
-          </w:tblCellMar>
-        </w:tblPrEx>
         <w:trPr>
           <w:trHeight w:val="600"/>
         </w:trPr>
@@ -11186,14 +10713,6 @@
         </w:tc>
       </w:tr>
       <w:tr>
-        <w:tblPrEx>
-          <w:tblCellMar>
-            <w:top w:w="0" w:type="dxa"/>
-            <w:left w:w="0" w:type="dxa"/>
-            <w:bottom w:w="0" w:type="dxa"/>
-            <w:right w:w="0" w:type="dxa"/>
-          </w:tblCellMar>
-        </w:tblPrEx>
         <w:trPr>
           <w:trHeight w:val="1200"/>
         </w:trPr>
@@ -11255,15 +10774,7 @@
                 <w:sz w:val="24"/>
                 <w:szCs w:val="24"/>
               </w:rPr>
-              <w:t xml:space="preserve">A </w:t>
-            </w:r>
-            <w:r>
-              <w:rPr>
-                <w:rStyle w:val="Nincs"/>
-                <w:sz w:val="24"/>
-                <w:szCs w:val="24"/>
-              </w:rPr>
-              <w:t xml:space="preserve">munkás nem tud falakon </w:t>
+              <w:t xml:space="preserve">A munkás nem tud falakon </w:t>
             </w:r>
             <w:r>
               <w:rPr>
@@ -11446,14 +10957,6 @@
         </w:tc>
       </w:tr>
       <w:tr>
-        <w:tblPrEx>
-          <w:tblCellMar>
-            <w:top w:w="0" w:type="dxa"/>
-            <w:left w:w="0" w:type="dxa"/>
-            <w:bottom w:w="0" w:type="dxa"/>
-            <w:right w:w="0" w:type="dxa"/>
-          </w:tblCellMar>
-        </w:tblPrEx>
         <w:trPr>
           <w:trHeight w:val="1500"/>
         </w:trPr>
@@ -11719,14 +11222,6 @@
         </w:tc>
       </w:tr>
       <w:tr>
-        <w:tblPrEx>
-          <w:tblCellMar>
-            <w:top w:w="0" w:type="dxa"/>
-            <w:left w:w="0" w:type="dxa"/>
-            <w:bottom w:w="0" w:type="dxa"/>
-            <w:right w:w="0" w:type="dxa"/>
-          </w:tblCellMar>
-        </w:tblPrEx>
         <w:trPr>
           <w:trHeight w:val="1200"/>
         </w:trPr>
@@ -11971,14 +11466,6 @@
         </w:tc>
       </w:tr>
       <w:tr>
-        <w:tblPrEx>
-          <w:tblCellMar>
-            <w:top w:w="0" w:type="dxa"/>
-            <w:left w:w="0" w:type="dxa"/>
-            <w:bottom w:w="0" w:type="dxa"/>
-            <w:right w:w="0" w:type="dxa"/>
-          </w:tblCellMar>
-        </w:tblPrEx>
         <w:trPr>
           <w:trHeight w:val="900"/>
         </w:trPr>
@@ -12195,14 +11682,6 @@
         </w:tc>
       </w:tr>
       <w:tr>
-        <w:tblPrEx>
-          <w:tblCellMar>
-            <w:top w:w="0" w:type="dxa"/>
-            <w:left w:w="0" w:type="dxa"/>
-            <w:bottom w:w="0" w:type="dxa"/>
-            <w:right w:w="0" w:type="dxa"/>
-          </w:tblCellMar>
-        </w:tblPrEx>
         <w:trPr>
           <w:trHeight w:val="600"/>
         </w:trPr>
@@ -12463,14 +11942,6 @@
         </w:tc>
       </w:tr>
       <w:tr>
-        <w:tblPrEx>
-          <w:tblCellMar>
-            <w:top w:w="0" w:type="dxa"/>
-            <w:left w:w="0" w:type="dxa"/>
-            <w:bottom w:w="0" w:type="dxa"/>
-            <w:right w:w="0" w:type="dxa"/>
-          </w:tblCellMar>
-        </w:tblPrEx>
         <w:trPr>
           <w:trHeight w:val="600"/>
         </w:trPr>
@@ -12669,14 +12140,6 @@
         </w:tc>
       </w:tr>
       <w:tr>
-        <w:tblPrEx>
-          <w:tblCellMar>
-            <w:top w:w="0" w:type="dxa"/>
-            <w:left w:w="0" w:type="dxa"/>
-            <w:bottom w:w="0" w:type="dxa"/>
-            <w:right w:w="0" w:type="dxa"/>
-          </w:tblCellMar>
-        </w:tblPrEx>
         <w:trPr>
           <w:trHeight w:val="900"/>
         </w:trPr>
@@ -12738,15 +12201,7 @@
                 <w:sz w:val="24"/>
                 <w:szCs w:val="24"/>
               </w:rPr>
-              <w:t xml:space="preserve">A </w:t>
-            </w:r>
-            <w:r>
-              <w:rPr>
-                <w:rStyle w:val="Nincs"/>
-                <w:sz w:val="24"/>
-                <w:szCs w:val="24"/>
-              </w:rPr>
-              <w:t>lyukra l</w:t>
+              <w:t>A lyukra l</w:t>
             </w:r>
             <w:r>
               <w:rPr>
@@ -12945,14 +12400,6 @@
         </w:tc>
       </w:tr>
       <w:tr>
-        <w:tblPrEx>
-          <w:tblCellMar>
-            <w:top w:w="0" w:type="dxa"/>
-            <w:left w:w="0" w:type="dxa"/>
-            <w:bottom w:w="0" w:type="dxa"/>
-            <w:right w:w="0" w:type="dxa"/>
-          </w:tblCellMar>
-        </w:tblPrEx>
         <w:trPr>
           <w:trHeight w:val="1800"/>
         </w:trPr>
@@ -13205,14 +12652,6 @@
         </w:tc>
       </w:tr>
       <w:tr>
-        <w:tblPrEx>
-          <w:tblCellMar>
-            <w:top w:w="0" w:type="dxa"/>
-            <w:left w:w="0" w:type="dxa"/>
-            <w:bottom w:w="0" w:type="dxa"/>
-            <w:right w:w="0" w:type="dxa"/>
-          </w:tblCellMar>
-        </w:tblPrEx>
         <w:trPr>
           <w:trHeight w:val="1500"/>
         </w:trPr>
@@ -13342,15 +12781,7 @@
                 <w:sz w:val="24"/>
                 <w:szCs w:val="24"/>
               </w:rPr>
-              <w:t>kos</w:t>
-            </w:r>
-            <w:r>
-              <w:rPr>
-                <w:rStyle w:val="Nincs"/>
-                <w:sz w:val="24"/>
-                <w:szCs w:val="24"/>
-              </w:rPr>
-              <w:t xml:space="preserve"> eset</w:t>
+              <w:t>kos eset</w:t>
             </w:r>
             <w:r>
               <w:rPr>
@@ -13549,14 +12980,6 @@
         </w:tc>
       </w:tr>
       <w:tr>
-        <w:tblPrEx>
-          <w:tblCellMar>
-            <w:top w:w="0" w:type="dxa"/>
-            <w:left w:w="0" w:type="dxa"/>
-            <w:bottom w:w="0" w:type="dxa"/>
-            <w:right w:w="0" w:type="dxa"/>
-          </w:tblCellMar>
-        </w:tblPrEx>
         <w:trPr>
           <w:trHeight w:val="900"/>
         </w:trPr>
@@ -13763,14 +13186,6 @@
         </w:tc>
       </w:tr>
       <w:tr>
-        <w:tblPrEx>
-          <w:tblCellMar>
-            <w:top w:w="0" w:type="dxa"/>
-            <w:left w:w="0" w:type="dxa"/>
-            <w:bottom w:w="0" w:type="dxa"/>
-            <w:right w:w="0" w:type="dxa"/>
-          </w:tblCellMar>
-        </w:tblPrEx>
         <w:trPr>
           <w:trHeight w:val="900"/>
         </w:trPr>
@@ -14005,14 +13420,6 @@
         </w:tc>
       </w:tr>
       <w:tr>
-        <w:tblPrEx>
-          <w:tblCellMar>
-            <w:top w:w="0" w:type="dxa"/>
-            <w:left w:w="0" w:type="dxa"/>
-            <w:bottom w:w="0" w:type="dxa"/>
-            <w:right w:w="0" w:type="dxa"/>
-          </w:tblCellMar>
-        </w:tblPrEx>
         <w:trPr>
           <w:trHeight w:val="1800"/>
         </w:trPr>
@@ -14172,15 +13579,7 @@
                 <w:sz w:val="24"/>
                 <w:szCs w:val="24"/>
               </w:rPr>
-              <w:t xml:space="preserve">n van, </w:t>
-            </w:r>
-            <w:r>
-              <w:rPr>
-                <w:rStyle w:val="Nincs"/>
-                <w:sz w:val="24"/>
-                <w:szCs w:val="24"/>
-              </w:rPr>
-              <w:t>vagy nem lehet további ládát mozgatni</w:t>
+              <w:t>n van, vagy nem lehet további ládát mozgatni</w:t>
             </w:r>
           </w:p>
         </w:tc>
@@ -14308,14 +13707,6 @@
         </w:tc>
       </w:tr>
       <w:tr>
-        <w:tblPrEx>
-          <w:tblCellMar>
-            <w:top w:w="0" w:type="dxa"/>
-            <w:left w:w="0" w:type="dxa"/>
-            <w:bottom w:w="0" w:type="dxa"/>
-            <w:right w:w="0" w:type="dxa"/>
-          </w:tblCellMar>
-        </w:tblPrEx>
         <w:trPr>
           <w:trHeight w:val="900"/>
         </w:trPr>
@@ -14560,14 +13951,6 @@
         </w:tc>
       </w:tr>
       <w:tr>
-        <w:tblPrEx>
-          <w:tblCellMar>
-            <w:top w:w="0" w:type="dxa"/>
-            <w:left w:w="0" w:type="dxa"/>
-            <w:bottom w:w="0" w:type="dxa"/>
-            <w:right w:w="0" w:type="dxa"/>
-          </w:tblCellMar>
-        </w:tblPrEx>
         <w:trPr>
           <w:trHeight w:val="900"/>
         </w:trPr>
@@ -14867,14 +14250,6 @@
         </w:tc>
       </w:tr>
       <w:tr>
-        <w:tblPrEx>
-          <w:tblCellMar>
-            <w:top w:w="0" w:type="dxa"/>
-            <w:left w:w="0" w:type="dxa"/>
-            <w:bottom w:w="0" w:type="dxa"/>
-            <w:right w:w="0" w:type="dxa"/>
-          </w:tblCellMar>
-        </w:tblPrEx>
         <w:trPr>
           <w:trHeight w:val="1200"/>
         </w:trPr>
@@ -14945,15 +14320,7 @@
                 <w:sz w:val="24"/>
                 <w:szCs w:val="24"/>
               </w:rPr>
-              <w:t>ü az előre meghatá</w:t>
-            </w:r>
-            <w:r>
-              <w:rPr>
-                <w:rStyle w:val="Nincs"/>
-                <w:sz w:val="24"/>
-                <w:szCs w:val="24"/>
-              </w:rPr>
-              <w:t>rozott pá</w:t>
+              <w:t>ü az előre meghatározott pá</w:t>
             </w:r>
             <w:proofErr w:type="spellStart"/>
             <w:r>
@@ -15140,14 +14507,6 @@
         </w:tc>
       </w:tr>
       <w:tr>
-        <w:tblPrEx>
-          <w:tblCellMar>
-            <w:top w:w="0" w:type="dxa"/>
-            <w:left w:w="0" w:type="dxa"/>
-            <w:bottom w:w="0" w:type="dxa"/>
-            <w:right w:w="0" w:type="dxa"/>
-          </w:tblCellMar>
-        </w:tblPrEx>
         <w:trPr>
           <w:trHeight w:val="1200"/>
         </w:trPr>
@@ -15382,14 +14741,6 @@
         </w:tc>
       </w:tr>
       <w:tr>
-        <w:tblPrEx>
-          <w:tblCellMar>
-            <w:top w:w="0" w:type="dxa"/>
-            <w:left w:w="0" w:type="dxa"/>
-            <w:bottom w:w="0" w:type="dxa"/>
-            <w:right w:w="0" w:type="dxa"/>
-          </w:tblCellMar>
-        </w:tblPrEx>
         <w:trPr>
           <w:trHeight w:val="900"/>
         </w:trPr>
@@ -15722,8 +15073,9 @@
           <w:sz w:val="26"/>
           <w:szCs w:val="26"/>
         </w:rPr>
-        <w:t>ő</w:t>
-      </w:r>
+        <w:t>őforrásokkal</w:t>
+      </w:r>
+      <w:proofErr w:type="spellEnd"/>
       <w:r>
         <w:rPr>
           <w:rFonts w:ascii="Arial" w:hAnsi="Arial"/>
@@ -15732,48 +15084,7 @@
           <w:sz w:val="26"/>
           <w:szCs w:val="26"/>
         </w:rPr>
-        <w:t>forr</w:t>
-      </w:r>
-      <w:r>
-        <w:rPr>
-          <w:rFonts w:ascii="Arial" w:hAnsi="Arial"/>
-          <w:b/>
-          <w:bCs/>
-          <w:sz w:val="26"/>
-          <w:szCs w:val="26"/>
-        </w:rPr>
-        <w:t>á</w:t>
-      </w:r>
-      <w:r>
-        <w:rPr>
-          <w:rFonts w:ascii="Arial" w:hAnsi="Arial"/>
-          <w:b/>
-          <w:bCs/>
-          <w:sz w:val="26"/>
-          <w:szCs w:val="26"/>
-        </w:rPr>
-        <w:t>sokkal</w:t>
-      </w:r>
-      <w:proofErr w:type="spellEnd"/>
-      <w:r>
-        <w:rPr>
-          <w:rFonts w:ascii="Arial" w:hAnsi="Arial"/>
-          <w:b/>
-          <w:bCs/>
-          <w:sz w:val="26"/>
-          <w:szCs w:val="26"/>
-        </w:rPr>
-        <w:t xml:space="preserve"> </w:t>
-      </w:r>
-      <w:r>
-        <w:rPr>
-          <w:rFonts w:ascii="Arial" w:hAnsi="Arial"/>
-          <w:b/>
-          <w:bCs/>
-          <w:sz w:val="26"/>
-          <w:szCs w:val="26"/>
-        </w:rPr>
-        <w:t>kapcsolatos k</w:t>
+        <w:t xml:space="preserve"> kapcsolatos k</w:t>
       </w:r>
       <w:r>
         <w:rPr>
@@ -15838,12 +15149,6 @@
         </w:tblBorders>
         <w:shd w:val="clear" w:color="auto" w:fill="CED7E7"/>
         <w:tblLayout w:type="fixed"/>
-        <w:tblCellMar>
-          <w:top w:w="0" w:type="dxa"/>
-          <w:left w:w="0" w:type="dxa"/>
-          <w:bottom w:w="0" w:type="dxa"/>
-          <w:right w:w="0" w:type="dxa"/>
-        </w:tblCellMar>
         <w:tblLook w:val="04A0" w:firstRow="1" w:lastRow="0" w:firstColumn="1" w:lastColumn="0" w:noHBand="0" w:noVBand="1"/>
       </w:tblPr>
       <w:tblGrid>
@@ -15855,14 +15160,6 @@
         <w:gridCol w:w="1923"/>
       </w:tblGrid>
       <w:tr>
-        <w:tblPrEx>
-          <w:tblCellMar>
-            <w:top w:w="0" w:type="dxa"/>
-            <w:left w:w="0" w:type="dxa"/>
-            <w:bottom w:w="0" w:type="dxa"/>
-            <w:right w:w="0" w:type="dxa"/>
-          </w:tblCellMar>
-        </w:tblPrEx>
         <w:trPr>
           <w:trHeight w:val="300"/>
         </w:trPr>
@@ -16105,14 +15402,6 @@
         </w:tc>
       </w:tr>
       <w:tr>
-        <w:tblPrEx>
-          <w:tblCellMar>
-            <w:top w:w="0" w:type="dxa"/>
-            <w:left w:w="0" w:type="dxa"/>
-            <w:bottom w:w="0" w:type="dxa"/>
-            <w:right w:w="0" w:type="dxa"/>
-          </w:tblCellMar>
-        </w:tblPrEx>
         <w:trPr>
           <w:trHeight w:val="300"/>
         </w:trPr>
@@ -16314,14 +15603,6 @@
         </w:tc>
       </w:tr>
       <w:tr>
-        <w:tblPrEx>
-          <w:tblCellMar>
-            <w:top w:w="0" w:type="dxa"/>
-            <w:left w:w="0" w:type="dxa"/>
-            <w:bottom w:w="0" w:type="dxa"/>
-            <w:right w:w="0" w:type="dxa"/>
-          </w:tblCellMar>
-        </w:tblPrEx>
         <w:trPr>
           <w:trHeight w:val="300"/>
         </w:trPr>
@@ -16503,14 +15784,6 @@
         </w:tc>
       </w:tr>
       <w:tr>
-        <w:tblPrEx>
-          <w:tblCellMar>
-            <w:top w:w="0" w:type="dxa"/>
-            <w:left w:w="0" w:type="dxa"/>
-            <w:bottom w:w="0" w:type="dxa"/>
-            <w:right w:w="0" w:type="dxa"/>
-          </w:tblCellMar>
-        </w:tblPrEx>
         <w:trPr>
           <w:trHeight w:val="300"/>
         </w:trPr>
@@ -16683,14 +15956,6 @@
         </w:tc>
       </w:tr>
       <w:tr>
-        <w:tblPrEx>
-          <w:tblCellMar>
-            <w:top w:w="0" w:type="dxa"/>
-            <w:left w:w="0" w:type="dxa"/>
-            <w:bottom w:w="0" w:type="dxa"/>
-            <w:right w:w="0" w:type="dxa"/>
-          </w:tblCellMar>
-        </w:tblPrEx>
         <w:trPr>
           <w:trHeight w:val="300"/>
         </w:trPr>
@@ -16884,14 +16149,6 @@
         </w:tc>
       </w:tr>
       <w:tr>
-        <w:tblPrEx>
-          <w:tblCellMar>
-            <w:top w:w="0" w:type="dxa"/>
-            <w:left w:w="0" w:type="dxa"/>
-            <w:bottom w:w="0" w:type="dxa"/>
-            <w:right w:w="0" w:type="dxa"/>
-          </w:tblCellMar>
-        </w:tblPrEx>
         <w:trPr>
           <w:trHeight w:val="300"/>
         </w:trPr>
@@ -17084,14 +16341,6 @@
         </w:tc>
       </w:tr>
       <w:tr>
-        <w:tblPrEx>
-          <w:tblCellMar>
-            <w:top w:w="0" w:type="dxa"/>
-            <w:left w:w="0" w:type="dxa"/>
-            <w:bottom w:w="0" w:type="dxa"/>
-            <w:right w:w="0" w:type="dxa"/>
-          </w:tblCellMar>
-        </w:tblPrEx>
         <w:trPr>
           <w:trHeight w:val="600"/>
         </w:trPr>
@@ -17302,14 +16551,6 @@
         </w:tc>
       </w:tr>
       <w:tr>
-        <w:tblPrEx>
-          <w:tblCellMar>
-            <w:top w:w="0" w:type="dxa"/>
-            <w:left w:w="0" w:type="dxa"/>
-            <w:bottom w:w="0" w:type="dxa"/>
-            <w:right w:w="0" w:type="dxa"/>
-          </w:tblCellMar>
-        </w:tblPrEx>
         <w:trPr>
           <w:trHeight w:val="600"/>
         </w:trPr>
@@ -17366,7 +16607,7 @@
               <w:jc w:val="left"/>
             </w:pPr>
             <w:r>
-              <w:commentReference w:id="23"/>
+              <w:commentReference w:id="28"/>
             </w:r>
             <w:r>
               <w:rPr>
@@ -17483,14 +16724,6 @@
         </w:tc>
       </w:tr>
       <w:tr>
-        <w:tblPrEx>
-          <w:tblCellMar>
-            <w:top w:w="0" w:type="dxa"/>
-            <w:left w:w="0" w:type="dxa"/>
-            <w:bottom w:w="0" w:type="dxa"/>
-            <w:right w:w="0" w:type="dxa"/>
-          </w:tblCellMar>
-        </w:tblPrEx>
         <w:trPr>
           <w:trHeight w:val="300"/>
         </w:trPr>
@@ -17718,14 +16951,6 @@
         </w:tc>
       </w:tr>
       <w:tr>
-        <w:tblPrEx>
-          <w:tblCellMar>
-            <w:top w:w="0" w:type="dxa"/>
-            <w:left w:w="0" w:type="dxa"/>
-            <w:bottom w:w="0" w:type="dxa"/>
-            <w:right w:w="0" w:type="dxa"/>
-          </w:tblCellMar>
-        </w:tblPrEx>
         <w:trPr>
           <w:trHeight w:val="600"/>
         </w:trPr>
@@ -17958,17 +17183,7 @@
           <w:sz w:val="26"/>
           <w:szCs w:val="26"/>
         </w:rPr>
-        <w:t>á</w:t>
-      </w:r>
-      <w:r>
-        <w:rPr>
-          <w:rFonts w:ascii="Arial" w:hAnsi="Arial"/>
-          <w:b/>
-          <w:bCs/>
-          <w:sz w:val="26"/>
-          <w:szCs w:val="26"/>
-        </w:rPr>
-        <w:t>ssal</w:t>
+        <w:t>ással</w:t>
       </w:r>
       <w:proofErr w:type="spellEnd"/>
       <w:r>
@@ -18044,12 +17259,6 @@
         </w:tblBorders>
         <w:shd w:val="clear" w:color="auto" w:fill="CED7E7"/>
         <w:tblLayout w:type="fixed"/>
-        <w:tblCellMar>
-          <w:top w:w="0" w:type="dxa"/>
-          <w:left w:w="0" w:type="dxa"/>
-          <w:bottom w:w="0" w:type="dxa"/>
-          <w:right w:w="0" w:type="dxa"/>
-        </w:tblCellMar>
         <w:tblLook w:val="04A0" w:firstRow="1" w:lastRow="0" w:firstColumn="1" w:lastColumn="0" w:noHBand="0" w:noVBand="1"/>
       </w:tblPr>
       <w:tblGrid>
@@ -18061,14 +17270,6 @@
         <w:gridCol w:w="1547"/>
       </w:tblGrid>
       <w:tr>
-        <w:tblPrEx>
-          <w:tblCellMar>
-            <w:top w:w="0" w:type="dxa"/>
-            <w:left w:w="0" w:type="dxa"/>
-            <w:bottom w:w="0" w:type="dxa"/>
-            <w:right w:w="0" w:type="dxa"/>
-          </w:tblCellMar>
-        </w:tblPrEx>
         <w:trPr>
           <w:trHeight w:val="300"/>
         </w:trPr>
@@ -18311,14 +17512,6 @@
         </w:tc>
       </w:tr>
       <w:tr>
-        <w:tblPrEx>
-          <w:tblCellMar>
-            <w:top w:w="0" w:type="dxa"/>
-            <w:left w:w="0" w:type="dxa"/>
-            <w:bottom w:w="0" w:type="dxa"/>
-            <w:right w:w="0" w:type="dxa"/>
-          </w:tblCellMar>
-        </w:tblPrEx>
         <w:trPr>
           <w:trHeight w:val="300"/>
         </w:trPr>
@@ -18523,14 +17716,6 @@
         </w:tc>
       </w:tr>
       <w:tr>
-        <w:tblPrEx>
-          <w:tblCellMar>
-            <w:top w:w="0" w:type="dxa"/>
-            <w:left w:w="0" w:type="dxa"/>
-            <w:bottom w:w="0" w:type="dxa"/>
-            <w:right w:w="0" w:type="dxa"/>
-          </w:tblCellMar>
-        </w:tblPrEx>
         <w:trPr>
           <w:trHeight w:val="300"/>
         </w:trPr>
@@ -18725,14 +17910,6 @@
         </w:tc>
       </w:tr>
       <w:tr>
-        <w:tblPrEx>
-          <w:tblCellMar>
-            <w:top w:w="0" w:type="dxa"/>
-            <w:left w:w="0" w:type="dxa"/>
-            <w:bottom w:w="0" w:type="dxa"/>
-            <w:right w:w="0" w:type="dxa"/>
-          </w:tblCellMar>
-        </w:tblPrEx>
         <w:trPr>
           <w:trHeight w:val="600"/>
         </w:trPr>
@@ -18987,27 +18164,7 @@
           <w:sz w:val="26"/>
           <w:szCs w:val="26"/>
         </w:rPr>
-        <w:t>b nem funkcion</w:t>
-      </w:r>
-      <w:r>
-        <w:rPr>
-          <w:rFonts w:ascii="Arial" w:hAnsi="Arial"/>
-          <w:b/>
-          <w:bCs/>
-          <w:sz w:val="26"/>
-          <w:szCs w:val="26"/>
-        </w:rPr>
-        <w:t>á</w:t>
-      </w:r>
-      <w:r>
-        <w:rPr>
-          <w:rFonts w:ascii="Arial" w:hAnsi="Arial"/>
-          <w:b/>
-          <w:bCs/>
-          <w:sz w:val="26"/>
-          <w:szCs w:val="26"/>
-        </w:rPr>
-        <w:t>lis k</w:t>
+        <w:t>b nem funkcionális k</w:t>
       </w:r>
       <w:r>
         <w:rPr>
@@ -19094,25 +18251,7 @@
           <w:sz w:val="24"/>
           <w:szCs w:val="24"/>
         </w:rPr>
-        <w:t>b nem funkcion</w:t>
-      </w:r>
-      <w:r>
-        <w:rPr>
-          <w:rStyle w:val="Nincs"/>
-          <w:rFonts w:ascii="Arial" w:hAnsi="Arial"/>
-          <w:sz w:val="24"/>
-          <w:szCs w:val="24"/>
-        </w:rPr>
-        <w:t>á</w:t>
-      </w:r>
-      <w:r>
-        <w:rPr>
-          <w:rStyle w:val="Nincs"/>
-          <w:rFonts w:ascii="Arial" w:hAnsi="Arial"/>
-          <w:sz w:val="24"/>
-          <w:szCs w:val="24"/>
-        </w:rPr>
-        <w:t>lis k</w:t>
+        <w:t>b nem funkcionális k</w:t>
       </w:r>
       <w:r>
         <w:rPr>
@@ -19326,37 +18465,7 @@
           <w:sz w:val="26"/>
           <w:szCs w:val="26"/>
         </w:rPr>
-        <w:t>í</w:t>
-      </w:r>
-      <w:r>
-        <w:rPr>
-          <w:rFonts w:ascii="Arial" w:hAnsi="Arial"/>
-          <w:b/>
-          <w:bCs/>
-          <w:sz w:val="26"/>
-          <w:szCs w:val="26"/>
-        </w:rPr>
-        <w:t>r</w:t>
-      </w:r>
-      <w:r>
-        <w:rPr>
-          <w:rFonts w:ascii="Arial" w:hAnsi="Arial"/>
-          <w:b/>
-          <w:bCs/>
-          <w:sz w:val="26"/>
-          <w:szCs w:val="26"/>
-        </w:rPr>
-        <w:t>á</w:t>
-      </w:r>
-      <w:r>
-        <w:rPr>
-          <w:rFonts w:ascii="Arial" w:hAnsi="Arial"/>
-          <w:b/>
-          <w:bCs/>
-          <w:sz w:val="26"/>
-          <w:szCs w:val="26"/>
-        </w:rPr>
-        <w:t>sok</w:t>
+        <w:t>írások</w:t>
       </w:r>
     </w:p>
     <w:p>
@@ -19383,12 +18492,6 @@
         </w:tblBorders>
         <w:shd w:val="clear" w:color="auto" w:fill="CED7E7"/>
         <w:tblLayout w:type="fixed"/>
-        <w:tblCellMar>
-          <w:top w:w="0" w:type="dxa"/>
-          <w:left w:w="0" w:type="dxa"/>
-          <w:bottom w:w="0" w:type="dxa"/>
-          <w:right w:w="0" w:type="dxa"/>
-        </w:tblCellMar>
         <w:tblLook w:val="04A0" w:firstRow="1" w:lastRow="0" w:firstColumn="1" w:lastColumn="0" w:noHBand="0" w:noVBand="1"/>
       </w:tblPr>
       <w:tblGrid>
@@ -19396,14 +18499,6 @@
         <w:gridCol w:w="6401"/>
       </w:tblGrid>
       <w:tr>
-        <w:tblPrEx>
-          <w:tblCellMar>
-            <w:top w:w="0" w:type="dxa"/>
-            <w:left w:w="0" w:type="dxa"/>
-            <w:bottom w:w="0" w:type="dxa"/>
-            <w:right w:w="0" w:type="dxa"/>
-          </w:tblCellMar>
-        </w:tblPrEx>
         <w:trPr>
           <w:trHeight w:val="300"/>
         </w:trPr>
@@ -19469,14 +18564,6 @@
         </w:tc>
       </w:tr>
       <w:tr>
-        <w:tblPrEx>
-          <w:tblCellMar>
-            <w:top w:w="0" w:type="dxa"/>
-            <w:left w:w="0" w:type="dxa"/>
-            <w:bottom w:w="0" w:type="dxa"/>
-            <w:right w:w="0" w:type="dxa"/>
-          </w:tblCellMar>
-        </w:tblPrEx>
         <w:trPr>
           <w:trHeight w:val="300"/>
         </w:trPr>
@@ -19620,28 +18707,12 @@
                 <w:sz w:val="24"/>
                 <w:szCs w:val="24"/>
               </w:rPr>
-              <w:t xml:space="preserve"> tud a </w:t>
-            </w:r>
-            <w:r>
-              <w:rPr>
-                <w:rStyle w:val="Nincs"/>
-                <w:sz w:val="24"/>
-                <w:szCs w:val="24"/>
-              </w:rPr>
-              <w:t>menüben navigálni</w:t>
+              <w:t xml:space="preserve"> tud a menüben navigálni</w:t>
             </w:r>
           </w:p>
         </w:tc>
       </w:tr>
       <w:tr>
-        <w:tblPrEx>
-          <w:tblCellMar>
-            <w:top w:w="0" w:type="dxa"/>
-            <w:left w:w="0" w:type="dxa"/>
-            <w:bottom w:w="0" w:type="dxa"/>
-            <w:right w:w="0" w:type="dxa"/>
-          </w:tblCellMar>
-        </w:tblPrEx>
         <w:trPr>
           <w:trHeight w:val="300"/>
         </w:trPr>
@@ -19708,14 +18779,6 @@
         </w:tc>
       </w:tr>
       <w:tr>
-        <w:tblPrEx>
-          <w:tblCellMar>
-            <w:top w:w="0" w:type="dxa"/>
-            <w:left w:w="0" w:type="dxa"/>
-            <w:bottom w:w="0" w:type="dxa"/>
-            <w:right w:w="0" w:type="dxa"/>
-          </w:tblCellMar>
-        </w:tblPrEx>
         <w:trPr>
           <w:trHeight w:val="600"/>
         </w:trPr>
@@ -19959,12 +19022,6 @@
         </w:tblBorders>
         <w:shd w:val="clear" w:color="auto" w:fill="CED7E7"/>
         <w:tblLayout w:type="fixed"/>
-        <w:tblCellMar>
-          <w:top w:w="0" w:type="dxa"/>
-          <w:left w:w="0" w:type="dxa"/>
-          <w:bottom w:w="0" w:type="dxa"/>
-          <w:right w:w="0" w:type="dxa"/>
-        </w:tblCellMar>
         <w:tblLook w:val="04A0" w:firstRow="1" w:lastRow="0" w:firstColumn="1" w:lastColumn="0" w:noHBand="0" w:noVBand="1"/>
       </w:tblPr>
       <w:tblGrid>
@@ -19972,14 +19029,6 @@
         <w:gridCol w:w="6401"/>
       </w:tblGrid>
       <w:tr>
-        <w:tblPrEx>
-          <w:tblCellMar>
-            <w:top w:w="0" w:type="dxa"/>
-            <w:left w:w="0" w:type="dxa"/>
-            <w:bottom w:w="0" w:type="dxa"/>
-            <w:right w:w="0" w:type="dxa"/>
-          </w:tblCellMar>
-        </w:tblPrEx>
         <w:trPr>
           <w:trHeight w:val="300"/>
         </w:trPr>
@@ -20045,14 +19094,6 @@
         </w:tc>
       </w:tr>
       <w:tr>
-        <w:tblPrEx>
-          <w:tblCellMar>
-            <w:top w:w="0" w:type="dxa"/>
-            <w:left w:w="0" w:type="dxa"/>
-            <w:bottom w:w="0" w:type="dxa"/>
-            <w:right w:w="0" w:type="dxa"/>
-          </w:tblCellMar>
-        </w:tblPrEx>
         <w:trPr>
           <w:trHeight w:val="300"/>
         </w:trPr>
@@ -20211,14 +19252,6 @@
         </w:tc>
       </w:tr>
       <w:tr>
-        <w:tblPrEx>
-          <w:tblCellMar>
-            <w:top w:w="0" w:type="dxa"/>
-            <w:left w:w="0" w:type="dxa"/>
-            <w:bottom w:w="0" w:type="dxa"/>
-            <w:right w:w="0" w:type="dxa"/>
-          </w:tblCellMar>
-        </w:tblPrEx>
         <w:trPr>
           <w:trHeight w:val="300"/>
         </w:trPr>
@@ -20285,14 +19318,6 @@
         </w:tc>
       </w:tr>
       <w:tr>
-        <w:tblPrEx>
-          <w:tblCellMar>
-            <w:top w:w="0" w:type="dxa"/>
-            <w:left w:w="0" w:type="dxa"/>
-            <w:bottom w:w="0" w:type="dxa"/>
-            <w:right w:w="0" w:type="dxa"/>
-          </w:tblCellMar>
-        </w:tblPrEx>
         <w:trPr>
           <w:trHeight w:val="600"/>
         </w:trPr>
@@ -20545,12 +19570,6 @@
         </w:tblBorders>
         <w:shd w:val="clear" w:color="auto" w:fill="CED7E7"/>
         <w:tblLayout w:type="fixed"/>
-        <w:tblCellMar>
-          <w:top w:w="0" w:type="dxa"/>
-          <w:left w:w="0" w:type="dxa"/>
-          <w:bottom w:w="0" w:type="dxa"/>
-          <w:right w:w="0" w:type="dxa"/>
-        </w:tblCellMar>
         <w:tblLook w:val="04A0" w:firstRow="1" w:lastRow="0" w:firstColumn="1" w:lastColumn="0" w:noHBand="0" w:noVBand="1"/>
       </w:tblPr>
       <w:tblGrid>
@@ -20558,14 +19577,6 @@
         <w:gridCol w:w="6401"/>
       </w:tblGrid>
       <w:tr>
-        <w:tblPrEx>
-          <w:tblCellMar>
-            <w:top w:w="0" w:type="dxa"/>
-            <w:left w:w="0" w:type="dxa"/>
-            <w:bottom w:w="0" w:type="dxa"/>
-            <w:right w:w="0" w:type="dxa"/>
-          </w:tblCellMar>
-        </w:tblPrEx>
         <w:trPr>
           <w:trHeight w:val="300"/>
         </w:trPr>
@@ -20631,14 +19642,6 @@
         </w:tc>
       </w:tr>
       <w:tr>
-        <w:tblPrEx>
-          <w:tblCellMar>
-            <w:top w:w="0" w:type="dxa"/>
-            <w:left w:w="0" w:type="dxa"/>
-            <w:bottom w:w="0" w:type="dxa"/>
-            <w:right w:w="0" w:type="dxa"/>
-          </w:tblCellMar>
-        </w:tblPrEx>
         <w:trPr>
           <w:trHeight w:val="300"/>
         </w:trPr>
@@ -20789,14 +19792,6 @@
         </w:tc>
       </w:tr>
       <w:tr>
-        <w:tblPrEx>
-          <w:tblCellMar>
-            <w:top w:w="0" w:type="dxa"/>
-            <w:left w:w="0" w:type="dxa"/>
-            <w:bottom w:w="0" w:type="dxa"/>
-            <w:right w:w="0" w:type="dxa"/>
-          </w:tblCellMar>
-        </w:tblPrEx>
         <w:trPr>
           <w:trHeight w:val="300"/>
         </w:trPr>
@@ -20863,14 +19858,6 @@
         </w:tc>
       </w:tr>
       <w:tr>
-        <w:tblPrEx>
-          <w:tblCellMar>
-            <w:top w:w="0" w:type="dxa"/>
-            <w:left w:w="0" w:type="dxa"/>
-            <w:bottom w:w="0" w:type="dxa"/>
-            <w:right w:w="0" w:type="dxa"/>
-          </w:tblCellMar>
-        </w:tblPrEx>
         <w:trPr>
           <w:trHeight w:val="600"/>
         </w:trPr>
@@ -21104,12 +20091,6 @@
         </w:tblBorders>
         <w:shd w:val="clear" w:color="auto" w:fill="CED7E7"/>
         <w:tblLayout w:type="fixed"/>
-        <w:tblCellMar>
-          <w:top w:w="0" w:type="dxa"/>
-          <w:left w:w="0" w:type="dxa"/>
-          <w:bottom w:w="0" w:type="dxa"/>
-          <w:right w:w="0" w:type="dxa"/>
-        </w:tblCellMar>
         <w:tblLook w:val="04A0" w:firstRow="1" w:lastRow="0" w:firstColumn="1" w:lastColumn="0" w:noHBand="0" w:noVBand="1"/>
       </w:tblPr>
       <w:tblGrid>
@@ -21117,14 +20098,6 @@
         <w:gridCol w:w="6401"/>
       </w:tblGrid>
       <w:tr>
-        <w:tblPrEx>
-          <w:tblCellMar>
-            <w:top w:w="0" w:type="dxa"/>
-            <w:left w:w="0" w:type="dxa"/>
-            <w:bottom w:w="0" w:type="dxa"/>
-            <w:right w:w="0" w:type="dxa"/>
-          </w:tblCellMar>
-        </w:tblPrEx>
         <w:trPr>
           <w:trHeight w:val="300"/>
         </w:trPr>
@@ -21190,14 +20163,6 @@
         </w:tc>
       </w:tr>
       <w:tr>
-        <w:tblPrEx>
-          <w:tblCellMar>
-            <w:top w:w="0" w:type="dxa"/>
-            <w:left w:w="0" w:type="dxa"/>
-            <w:bottom w:w="0" w:type="dxa"/>
-            <w:right w:w="0" w:type="dxa"/>
-          </w:tblCellMar>
-        </w:tblPrEx>
         <w:trPr>
           <w:trHeight w:val="300"/>
         </w:trPr>
@@ -21249,18 +20214,7 @@
                 <w:szCs w:val="24"/>
                 <w:lang w:val="en-US"/>
               </w:rPr>
-              <w:t>vid</w:t>
-            </w:r>
-            <w:r>
-              <w:rPr>
-                <w:rStyle w:val="Nincs"/>
-                <w:b/>
-                <w:bCs/>
-                <w:sz w:val="24"/>
-                <w:szCs w:val="24"/>
-                <w:lang w:val="en-US"/>
-              </w:rPr>
-              <w:t xml:space="preserve"> le</w:t>
+              <w:t>vid le</w:t>
             </w:r>
             <w:r>
               <w:rPr>
@@ -21321,14 +20275,6 @@
         </w:tc>
       </w:tr>
       <w:tr>
-        <w:tblPrEx>
-          <w:tblCellMar>
-            <w:top w:w="0" w:type="dxa"/>
-            <w:left w:w="0" w:type="dxa"/>
-            <w:bottom w:w="0" w:type="dxa"/>
-            <w:right w:w="0" w:type="dxa"/>
-          </w:tblCellMar>
-        </w:tblPrEx>
         <w:trPr>
           <w:trHeight w:val="300"/>
         </w:trPr>
@@ -21395,14 +20341,6 @@
         </w:tc>
       </w:tr>
       <w:tr>
-        <w:tblPrEx>
-          <w:tblCellMar>
-            <w:top w:w="0" w:type="dxa"/>
-            <w:left w:w="0" w:type="dxa"/>
-            <w:bottom w:w="0" w:type="dxa"/>
-            <w:right w:w="0" w:type="dxa"/>
-          </w:tblCellMar>
-        </w:tblPrEx>
         <w:trPr>
           <w:trHeight w:val="2400"/>
         </w:trPr>
@@ -21657,15 +20595,7 @@
                 <w:sz w:val="24"/>
                 <w:szCs w:val="24"/>
               </w:rPr>
-              <w:t>A munká</w:t>
-            </w:r>
-            <w:r>
-              <w:rPr>
-                <w:rStyle w:val="Nincs"/>
-                <w:sz w:val="24"/>
-                <w:szCs w:val="24"/>
-              </w:rPr>
-              <w:t xml:space="preserve">s nem tud falakon </w:t>
+              <w:t xml:space="preserve">A munkás nem tud falakon </w:t>
             </w:r>
             <w:r>
               <w:rPr>
@@ -21797,12 +20727,6 @@
         </w:tblBorders>
         <w:shd w:val="clear" w:color="auto" w:fill="CED7E7"/>
         <w:tblLayout w:type="fixed"/>
-        <w:tblCellMar>
-          <w:top w:w="0" w:type="dxa"/>
-          <w:left w:w="0" w:type="dxa"/>
-          <w:bottom w:w="0" w:type="dxa"/>
-          <w:right w:w="0" w:type="dxa"/>
-        </w:tblCellMar>
         <w:tblLook w:val="04A0" w:firstRow="1" w:lastRow="0" w:firstColumn="1" w:lastColumn="0" w:noHBand="0" w:noVBand="1"/>
       </w:tblPr>
       <w:tblGrid>
@@ -21810,14 +20734,6 @@
         <w:gridCol w:w="6401"/>
       </w:tblGrid>
       <w:tr>
-        <w:tblPrEx>
-          <w:tblCellMar>
-            <w:top w:w="0" w:type="dxa"/>
-            <w:left w:w="0" w:type="dxa"/>
-            <w:bottom w:w="0" w:type="dxa"/>
-            <w:right w:w="0" w:type="dxa"/>
-          </w:tblCellMar>
-        </w:tblPrEx>
         <w:trPr>
           <w:trHeight w:val="300"/>
         </w:trPr>
@@ -21883,14 +20799,6 @@
         </w:tc>
       </w:tr>
       <w:tr>
-        <w:tblPrEx>
-          <w:tblCellMar>
-            <w:top w:w="0" w:type="dxa"/>
-            <w:left w:w="0" w:type="dxa"/>
-            <w:bottom w:w="0" w:type="dxa"/>
-            <w:right w:w="0" w:type="dxa"/>
-          </w:tblCellMar>
-        </w:tblPrEx>
         <w:trPr>
           <w:trHeight w:val="600"/>
         </w:trPr>
@@ -22094,14 +21002,6 @@
         </w:tc>
       </w:tr>
       <w:tr>
-        <w:tblPrEx>
-          <w:tblCellMar>
-            <w:top w:w="0" w:type="dxa"/>
-            <w:left w:w="0" w:type="dxa"/>
-            <w:bottom w:w="0" w:type="dxa"/>
-            <w:right w:w="0" w:type="dxa"/>
-          </w:tblCellMar>
-        </w:tblPrEx>
         <w:trPr>
           <w:trHeight w:val="300"/>
         </w:trPr>
@@ -22168,14 +21068,6 @@
         </w:tc>
       </w:tr>
       <w:tr>
-        <w:tblPrEx>
-          <w:tblCellMar>
-            <w:top w:w="0" w:type="dxa"/>
-            <w:left w:w="0" w:type="dxa"/>
-            <w:bottom w:w="0" w:type="dxa"/>
-            <w:right w:w="0" w:type="dxa"/>
-          </w:tblCellMar>
-        </w:tblPrEx>
         <w:trPr>
           <w:trHeight w:val="600"/>
         </w:trPr>
@@ -22342,15 +21234,7 @@
                 <w:sz w:val="24"/>
                 <w:szCs w:val="24"/>
               </w:rPr>
-              <w:t xml:space="preserve"> a megfelelő </w:t>
-            </w:r>
-            <w:r>
-              <w:rPr>
-                <w:rStyle w:val="Nincs"/>
-                <w:sz w:val="24"/>
-                <w:szCs w:val="24"/>
-              </w:rPr>
-              <w:t>helyre kattintva ki tud l</w:t>
+              <w:t xml:space="preserve"> a megfelelő helyre kattintva ki tud l</w:t>
             </w:r>
             <w:r>
               <w:rPr>
@@ -22583,31 +21467,7 @@
           <w:sz w:val="28"/>
           <w:szCs w:val="28"/>
         </w:rPr>
-        <w:t>t</w:t>
-      </w:r>
-      <w:r>
-        <w:rPr>
-          <w:rFonts w:ascii="Arial" w:hAnsi="Arial"/>
-          <w:b/>
-          <w:bCs/>
-          <w:i/>
-          <w:iCs/>
-          <w:sz w:val="28"/>
-          <w:szCs w:val="28"/>
-        </w:rPr>
-        <w:t>á</w:t>
-      </w:r>
-      <w:r>
-        <w:rPr>
-          <w:rFonts w:ascii="Arial" w:hAnsi="Arial"/>
-          <w:b/>
-          <w:bCs/>
-          <w:i/>
-          <w:iCs/>
-          <w:sz w:val="28"/>
-          <w:szCs w:val="28"/>
-        </w:rPr>
-        <w:t>r</w:t>
+        <w:t>tár</w:t>
       </w:r>
     </w:p>
     <w:p/>
@@ -22697,7 +21557,7 @@
         </w:rPr>
         <w:t xml:space="preserve"> - Szinon</w:t>
       </w:r>
-      <w:ins w:id="24" w:author="Gurubi Barnabás" w:date="2018-02-18T10:31:00Z">
+      <w:ins w:id="29" w:author="Gurubi Barnabás" w:date="2018-02-18T10:31:00Z">
         <w:r>
           <w:rPr>
             <w:rStyle w:val="Nincs"/>
@@ -22707,7 +21567,7 @@
           <w:t>i</w:t>
         </w:r>
       </w:ins>
-      <w:del w:id="25" w:author="Gurubi Barnabás" w:date="2018-02-18T10:31:00Z">
+      <w:del w:id="30" w:author="Gurubi Barnabás" w:date="2018-02-18T10:31:00Z">
         <w:r>
           <w:rPr>
             <w:rStyle w:val="Nincs"/>
@@ -23134,7 +21994,7 @@
         </w:rPr>
         <w:t xml:space="preserve"> - A mező szinon</w:t>
       </w:r>
-      <w:ins w:id="26" w:author="Gurubi Barnabás" w:date="2018-02-18T10:31:00Z">
+      <w:ins w:id="31" w:author="Gurubi Barnabás" w:date="2018-02-18T10:31:00Z">
         <w:r>
           <w:rPr>
             <w:rStyle w:val="Nincs"/>
@@ -23144,7 +22004,7 @@
           <w:t>i</w:t>
         </w:r>
       </w:ins>
-      <w:del w:id="27" w:author="Gurubi Barnabás" w:date="2018-02-18T10:31:00Z">
+      <w:del w:id="32" w:author="Gurubi Barnabás" w:date="2018-02-18T10:31:00Z">
         <w:r>
           <w:rPr>
             <w:rStyle w:val="Nincs"/>
@@ -23929,15 +22789,7 @@
           <w:sz w:val="24"/>
           <w:szCs w:val="24"/>
         </w:rPr>
-        <w:t xml:space="preserve"> - Az adott lyukat irányí</w:t>
-      </w:r>
-      <w:r>
-        <w:rPr>
-          <w:rStyle w:val="Nincs"/>
-          <w:sz w:val="24"/>
-          <w:szCs w:val="24"/>
-        </w:rPr>
-        <w:t>tja.</w:t>
+        <w:t xml:space="preserve"> - Az adott lyukat irányítja.</w:t>
       </w:r>
     </w:p>
     <w:p>
@@ -24246,17 +23098,7 @@
           <w:sz w:val="24"/>
           <w:szCs w:val="24"/>
         </w:rPr>
-        <w:t xml:space="preserve">munkás </w:t>
-      </w:r>
-      <w:r>
-        <w:rPr>
-          <w:rStyle w:val="Nincs"/>
-          <w:b/>
-          <w:bCs/>
-          <w:sz w:val="24"/>
-          <w:szCs w:val="24"/>
-        </w:rPr>
-        <w:t>meghal</w:t>
+        <w:t>munkás meghal</w:t>
       </w:r>
       <w:r>
         <w:rPr>
@@ -24399,7 +23241,7 @@
         </w:rPr>
         <w:t xml:space="preserve"> - A mező szinon</w:t>
       </w:r>
-      <w:ins w:id="28" w:author="Gurubi Barnabás" w:date="2018-02-18T10:31:00Z">
+      <w:ins w:id="33" w:author="Gurubi Barnabás" w:date="2018-02-18T10:31:00Z">
         <w:r>
           <w:rPr>
             <w:rStyle w:val="Nincs"/>
@@ -24409,7 +23251,7 @@
           <w:t>i</w:t>
         </w:r>
       </w:ins>
-      <w:del w:id="29" w:author="Gurubi Barnabás" w:date="2018-02-18T10:31:00Z">
+      <w:del w:id="34" w:author="Gurubi Barnabás" w:date="2018-02-18T10:31:00Z">
         <w:r>
           <w:rPr>
             <w:rStyle w:val="Nincs"/>
@@ -24607,15 +23449,7 @@
           <w:sz w:val="24"/>
           <w:szCs w:val="24"/>
         </w:rPr>
-        <w:t>k já</w:t>
-      </w:r>
-      <w:r>
-        <w:rPr>
-          <w:rStyle w:val="Nincs"/>
-          <w:sz w:val="24"/>
-          <w:szCs w:val="24"/>
-        </w:rPr>
-        <w:t>tszhat</w:t>
+        <w:t>k játszhat</w:t>
       </w:r>
       <w:r>
         <w:rPr>
@@ -25180,59 +24014,7 @@
           <w:sz w:val="28"/>
           <w:szCs w:val="28"/>
         </w:rPr>
-        <w:t>, hat</w:t>
-      </w:r>
-      <w:r>
-        <w:rPr>
-          <w:rStyle w:val="Nincs"/>
-          <w:rFonts w:ascii="Arial" w:hAnsi="Arial"/>
-          <w:b/>
-          <w:bCs/>
-          <w:i/>
-          <w:iCs/>
-          <w:sz w:val="28"/>
-          <w:szCs w:val="28"/>
-        </w:rPr>
-        <w:t>á</w:t>
-      </w:r>
-      <w:r>
-        <w:rPr>
-          <w:rStyle w:val="Nincs"/>
-          <w:rFonts w:ascii="Arial" w:hAnsi="Arial"/>
-          <w:b/>
-          <w:bCs/>
-          <w:i/>
-          <w:iCs/>
-          <w:sz w:val="28"/>
-          <w:szCs w:val="28"/>
-        </w:rPr>
-        <w:t>rid</w:t>
-      </w:r>
-      <w:r>
-        <w:rPr>
-          <w:rStyle w:val="Nincs"/>
-          <w:rFonts w:ascii="Arial" w:hAnsi="Arial"/>
-          <w:b/>
-          <w:bCs/>
-          <w:i/>
-          <w:iCs/>
-          <w:sz w:val="28"/>
-          <w:szCs w:val="28"/>
-        </w:rPr>
-        <w:t>ő</w:t>
-      </w:r>
-      <w:r>
-        <w:rPr>
-          <w:rStyle w:val="Nincs"/>
-          <w:rFonts w:ascii="Arial" w:hAnsi="Arial"/>
-          <w:b/>
-          <w:bCs/>
-          <w:i/>
-          <w:iCs/>
-          <w:sz w:val="28"/>
-          <w:szCs w:val="28"/>
-        </w:rPr>
-        <w:t>k</w:t>
+        <w:t>, határidők</w:t>
       </w:r>
     </w:p>
     <w:p>
@@ -25255,12 +24037,6 @@
         </w:tblBorders>
         <w:shd w:val="clear" w:color="auto" w:fill="CED7E7"/>
         <w:tblLayout w:type="fixed"/>
-        <w:tblCellMar>
-          <w:top w:w="0" w:type="dxa"/>
-          <w:left w:w="0" w:type="dxa"/>
-          <w:bottom w:w="0" w:type="dxa"/>
-          <w:right w:w="0" w:type="dxa"/>
-        </w:tblCellMar>
         <w:tblLook w:val="04A0" w:firstRow="1" w:lastRow="0" w:firstColumn="1" w:lastColumn="0" w:noHBand="0" w:noVBand="1"/>
       </w:tblPr>
       <w:tblGrid>
@@ -25270,14 +24046,6 @@
         <w:gridCol w:w="2292"/>
       </w:tblGrid>
       <w:tr>
-        <w:tblPrEx>
-          <w:tblCellMar>
-            <w:top w:w="0" w:type="dxa"/>
-            <w:left w:w="0" w:type="dxa"/>
-            <w:bottom w:w="0" w:type="dxa"/>
-            <w:right w:w="0" w:type="dxa"/>
-          </w:tblCellMar>
-        </w:tblPrEx>
         <w:trPr>
           <w:trHeight w:val="232"/>
         </w:trPr>
@@ -25457,14 +24225,6 @@
         </w:tc>
       </w:tr>
       <w:tr>
-        <w:tblPrEx>
-          <w:tblCellMar>
-            <w:top w:w="0" w:type="dxa"/>
-            <w:left w:w="0" w:type="dxa"/>
-            <w:bottom w:w="0" w:type="dxa"/>
-            <w:right w:w="0" w:type="dxa"/>
-          </w:tblCellMar>
-        </w:tblPrEx>
         <w:trPr>
           <w:trHeight w:val="526"/>
         </w:trPr>
@@ -25644,14 +24404,6 @@
         </w:tc>
       </w:tr>
       <w:tr>
-        <w:tblPrEx>
-          <w:tblCellMar>
-            <w:top w:w="0" w:type="dxa"/>
-            <w:left w:w="0" w:type="dxa"/>
-            <w:bottom w:w="0" w:type="dxa"/>
-            <w:right w:w="0" w:type="dxa"/>
-          </w:tblCellMar>
-        </w:tblPrEx>
         <w:trPr>
           <w:trHeight w:val="240"/>
         </w:trPr>
@@ -25810,14 +24562,6 @@
         </w:tc>
       </w:tr>
       <w:tr>
-        <w:tblPrEx>
-          <w:tblCellMar>
-            <w:top w:w="0" w:type="dxa"/>
-            <w:left w:w="0" w:type="dxa"/>
-            <w:bottom w:w="0" w:type="dxa"/>
-            <w:right w:w="0" w:type="dxa"/>
-          </w:tblCellMar>
-        </w:tblPrEx>
         <w:trPr>
           <w:trHeight w:val="240"/>
         </w:trPr>
@@ -25967,14 +24711,6 @@
         </w:tc>
       </w:tr>
       <w:tr>
-        <w:tblPrEx>
-          <w:tblCellMar>
-            <w:top w:w="0" w:type="dxa"/>
-            <w:left w:w="0" w:type="dxa"/>
-            <w:bottom w:w="0" w:type="dxa"/>
-            <w:right w:w="0" w:type="dxa"/>
-          </w:tblCellMar>
-        </w:tblPrEx>
         <w:trPr>
           <w:trHeight w:val="240"/>
         </w:trPr>
@@ -26130,14 +24866,6 @@
         </w:tc>
       </w:tr>
       <w:tr>
-        <w:tblPrEx>
-          <w:tblCellMar>
-            <w:top w:w="0" w:type="dxa"/>
-            <w:left w:w="0" w:type="dxa"/>
-            <w:bottom w:w="0" w:type="dxa"/>
-            <w:right w:w="0" w:type="dxa"/>
-          </w:tblCellMar>
-        </w:tblPrEx>
         <w:trPr>
           <w:trHeight w:val="240"/>
         </w:trPr>
@@ -26265,14 +24993,6 @@
         </w:tc>
       </w:tr>
       <w:tr>
-        <w:tblPrEx>
-          <w:tblCellMar>
-            <w:top w:w="0" w:type="dxa"/>
-            <w:left w:w="0" w:type="dxa"/>
-            <w:bottom w:w="0" w:type="dxa"/>
-            <w:right w:w="0" w:type="dxa"/>
-          </w:tblCellMar>
-        </w:tblPrEx>
         <w:trPr>
           <w:trHeight w:val="240"/>
         </w:trPr>
@@ -26428,14 +25148,6 @@
         </w:tc>
       </w:tr>
       <w:tr>
-        <w:tblPrEx>
-          <w:tblCellMar>
-            <w:top w:w="0" w:type="dxa"/>
-            <w:left w:w="0" w:type="dxa"/>
-            <w:bottom w:w="0" w:type="dxa"/>
-            <w:right w:w="0" w:type="dxa"/>
-          </w:tblCellMar>
-        </w:tblPrEx>
         <w:trPr>
           <w:trHeight w:val="240"/>
         </w:trPr>
@@ -26591,14 +25303,6 @@
         </w:tc>
       </w:tr>
       <w:tr>
-        <w:tblPrEx>
-          <w:tblCellMar>
-            <w:top w:w="0" w:type="dxa"/>
-            <w:left w:w="0" w:type="dxa"/>
-            <w:bottom w:w="0" w:type="dxa"/>
-            <w:right w:w="0" w:type="dxa"/>
-          </w:tblCellMar>
-        </w:tblPrEx>
         <w:trPr>
           <w:trHeight w:val="240"/>
         </w:trPr>
@@ -26724,14 +25428,6 @@
         </w:tc>
       </w:tr>
       <w:tr>
-        <w:tblPrEx>
-          <w:tblCellMar>
-            <w:top w:w="0" w:type="dxa"/>
-            <w:left w:w="0" w:type="dxa"/>
-            <w:bottom w:w="0" w:type="dxa"/>
-            <w:right w:w="0" w:type="dxa"/>
-          </w:tblCellMar>
-        </w:tblPrEx>
         <w:trPr>
           <w:trHeight w:val="240"/>
         </w:trPr>
@@ -26902,14 +25598,6 @@
         </w:tc>
       </w:tr>
       <w:tr>
-        <w:tblPrEx>
-          <w:tblCellMar>
-            <w:top w:w="0" w:type="dxa"/>
-            <w:left w:w="0" w:type="dxa"/>
-            <w:bottom w:w="0" w:type="dxa"/>
-            <w:right w:w="0" w:type="dxa"/>
-          </w:tblCellMar>
-        </w:tblPrEx>
         <w:trPr>
           <w:trHeight w:val="250"/>
         </w:trPr>
@@ -27035,14 +25723,6 @@
         </w:tc>
       </w:tr>
       <w:tr>
-        <w:tblPrEx>
-          <w:tblCellMar>
-            <w:top w:w="0" w:type="dxa"/>
-            <w:left w:w="0" w:type="dxa"/>
-            <w:bottom w:w="0" w:type="dxa"/>
-            <w:right w:w="0" w:type="dxa"/>
-          </w:tblCellMar>
-        </w:tblPrEx>
         <w:trPr>
           <w:trHeight w:val="260"/>
         </w:trPr>
@@ -27183,33 +25863,7 @@
           <w:sz w:val="28"/>
           <w:szCs w:val="28"/>
         </w:rPr>
-        <w:t>Beoszt</w:t>
-      </w:r>
-      <w:r>
-        <w:rPr>
-          <w:rStyle w:val="Nincs"/>
-          <w:rFonts w:ascii="Arial" w:hAnsi="Arial"/>
-          <w:b/>
-          <w:bCs/>
-          <w:i/>
-          <w:iCs/>
-          <w:sz w:val="28"/>
-          <w:szCs w:val="28"/>
-        </w:rPr>
-        <w:t>á</w:t>
-      </w:r>
-      <w:r>
-        <w:rPr>
-          <w:rStyle w:val="Nincs"/>
-          <w:rFonts w:ascii="Arial" w:hAnsi="Arial"/>
-          <w:b/>
-          <w:bCs/>
-          <w:i/>
-          <w:iCs/>
-          <w:sz w:val="28"/>
-          <w:szCs w:val="28"/>
-        </w:rPr>
-        <w:t>sok</w:t>
+        <w:t>Beosztások</w:t>
       </w:r>
     </w:p>
     <w:p>
@@ -27381,15 +26035,7 @@
           <w:sz w:val="24"/>
           <w:szCs w:val="24"/>
         </w:rPr>
-        <w:t xml:space="preserve"> mindenfajta feladatot. Ez előnyt </w:t>
-      </w:r>
-      <w:r>
-        <w:rPr>
-          <w:rStyle w:val="Nincs"/>
-          <w:sz w:val="24"/>
-          <w:szCs w:val="24"/>
-        </w:rPr>
-        <w:t>jelent egy csapattag esetleges ideiglenes kies</w:t>
+        <w:t xml:space="preserve"> mindenfajta feladatot. Ez előnyt jelent egy csapattag esetleges ideiglenes kies</w:t>
       </w:r>
       <w:r>
         <w:rPr>
@@ -27739,15 +26385,7 @@
           <w:sz w:val="24"/>
           <w:szCs w:val="24"/>
         </w:rPr>
-        <w:t>csapat irányítá</w:t>
-      </w:r>
-      <w:r>
-        <w:rPr>
-          <w:rStyle w:val="Nincs"/>
-          <w:sz w:val="24"/>
-          <w:szCs w:val="24"/>
-        </w:rPr>
-        <w:t xml:space="preserve">sa, csapat </w:t>
+        <w:t xml:space="preserve">csapat irányítása, csapat </w:t>
       </w:r>
       <w:r>
         <w:rPr>
@@ -29801,46 +28439,7 @@
           <w:sz w:val="28"/>
           <w:szCs w:val="28"/>
         </w:rPr>
-        <w:t>ő</w:t>
-      </w:r>
-      <w:r>
-        <w:rPr>
-          <w:rStyle w:val="Nincs"/>
-          <w:rFonts w:ascii="Arial" w:hAnsi="Arial"/>
-          <w:b/>
-          <w:bCs/>
-          <w:i/>
-          <w:iCs/>
-          <w:sz w:val="28"/>
-          <w:szCs w:val="28"/>
-        </w:rPr>
-        <w:t>forr</w:t>
-      </w:r>
-      <w:r>
-        <w:rPr>
-          <w:rStyle w:val="Nincs"/>
-          <w:rFonts w:ascii="Arial" w:hAnsi="Arial"/>
-          <w:b/>
-          <w:bCs/>
-          <w:i/>
-          <w:iCs/>
-          <w:sz w:val="28"/>
-          <w:szCs w:val="28"/>
-        </w:rPr>
-        <w:t>á</w:t>
-      </w:r>
-      <w:r>
-        <w:rPr>
-          <w:rStyle w:val="Nincs"/>
-          <w:rFonts w:ascii="Arial" w:hAnsi="Arial"/>
-          <w:b/>
-          <w:bCs/>
-          <w:i/>
-          <w:iCs/>
-          <w:sz w:val="28"/>
-          <w:szCs w:val="28"/>
-        </w:rPr>
-        <w:t>sok</w:t>
+        <w:t>őforrások</w:t>
       </w:r>
       <w:proofErr w:type="spellEnd"/>
     </w:p>
@@ -29859,12 +28458,6 @@
         </w:tblBorders>
         <w:shd w:val="clear" w:color="auto" w:fill="CED7E7"/>
         <w:tblLayout w:type="fixed"/>
-        <w:tblCellMar>
-          <w:top w:w="0" w:type="dxa"/>
-          <w:left w:w="0" w:type="dxa"/>
-          <w:bottom w:w="0" w:type="dxa"/>
-          <w:right w:w="0" w:type="dxa"/>
-        </w:tblCellMar>
         <w:tblLook w:val="04A0" w:firstRow="1" w:lastRow="0" w:firstColumn="1" w:lastColumn="0" w:noHBand="0" w:noVBand="1"/>
       </w:tblPr>
       <w:tblGrid>
@@ -29872,14 +28465,6 @@
         <w:gridCol w:w="3780"/>
       </w:tblGrid>
       <w:tr>
-        <w:tblPrEx>
-          <w:tblCellMar>
-            <w:top w:w="0" w:type="dxa"/>
-            <w:left w:w="0" w:type="dxa"/>
-            <w:bottom w:w="0" w:type="dxa"/>
-            <w:right w:w="0" w:type="dxa"/>
-          </w:tblCellMar>
-        </w:tblPrEx>
         <w:trPr>
           <w:trHeight w:val="250"/>
           <w:jc w:val="center"/>
@@ -29954,46 +28539,7 @@
                 <w:szCs w:val="22"/>
                 <w:u w:color="FFFFFF"/>
               </w:rPr>
-              <w:t>Á</w:t>
-            </w:r>
-            <w:r>
-              <w:rPr>
-                <w:rStyle w:val="Nincs"/>
-                <w:rFonts w:ascii="Cambria" w:hAnsi="Cambria"/>
-                <w:b/>
-                <w:bCs/>
-                <w:color w:val="FFFFFF"/>
-                <w:sz w:val="22"/>
-                <w:szCs w:val="22"/>
-                <w:u w:color="FFFFFF"/>
-              </w:rPr>
-              <w:t>S (T</w:t>
-            </w:r>
-            <w:r>
-              <w:rPr>
-                <w:rStyle w:val="Nincs"/>
-                <w:rFonts w:ascii="Cambria" w:hAnsi="Cambria"/>
-                <w:b/>
-                <w:bCs/>
-                <w:color w:val="FFFFFF"/>
-                <w:sz w:val="22"/>
-                <w:szCs w:val="22"/>
-                <w:u w:color="FFFFFF"/>
-              </w:rPr>
-              <w:t>Í</w:t>
-            </w:r>
-            <w:r>
-              <w:rPr>
-                <w:rStyle w:val="Nincs"/>
-                <w:rFonts w:ascii="Cambria" w:hAnsi="Cambria"/>
-                <w:b/>
-                <w:bCs/>
-                <w:color w:val="FFFFFF"/>
-                <w:sz w:val="22"/>
-                <w:szCs w:val="22"/>
-                <w:u w:color="FFFFFF"/>
-              </w:rPr>
-              <w:t>PUS)</w:t>
+              <w:t>ÁS (TÍPUS)</w:t>
             </w:r>
           </w:p>
         </w:tc>
@@ -30040,33 +28586,12 @@
                 <w:szCs w:val="22"/>
                 <w:u w:color="FFFFFF"/>
               </w:rPr>
-              <w:t>Á</w:t>
-            </w:r>
-            <w:r>
-              <w:rPr>
-                <w:rStyle w:val="Nincs"/>
-                <w:rFonts w:ascii="Cambria" w:hAnsi="Cambria"/>
-                <w:b/>
-                <w:bCs/>
-                <w:color w:val="FFFFFF"/>
-                <w:sz w:val="22"/>
-                <w:szCs w:val="22"/>
-                <w:u w:color="FFFFFF"/>
-              </w:rPr>
-              <w:t>S</w:t>
+              <w:t>ÁS</w:t>
             </w:r>
           </w:p>
         </w:tc>
       </w:tr>
       <w:tr>
-        <w:tblPrEx>
-          <w:tblCellMar>
-            <w:top w:w="0" w:type="dxa"/>
-            <w:left w:w="0" w:type="dxa"/>
-            <w:bottom w:w="0" w:type="dxa"/>
-            <w:right w:w="0" w:type="dxa"/>
-          </w:tblCellMar>
-        </w:tblPrEx>
         <w:trPr>
           <w:trHeight w:val="240"/>
           <w:jc w:val="center"/>
@@ -30180,14 +28705,6 @@
         </w:tc>
       </w:tr>
       <w:tr>
-        <w:tblPrEx>
-          <w:tblCellMar>
-            <w:top w:w="0" w:type="dxa"/>
-            <w:left w:w="0" w:type="dxa"/>
-            <w:bottom w:w="0" w:type="dxa"/>
-            <w:right w:w="0" w:type="dxa"/>
-          </w:tblCellMar>
-        </w:tblPrEx>
         <w:trPr>
           <w:trHeight w:val="240"/>
           <w:jc w:val="center"/>
@@ -30228,52 +28745,7 @@
                 <w:sz w:val="22"/>
                 <w:szCs w:val="22"/>
               </w:rPr>
-              <w:t>á</w:t>
-            </w:r>
-            <w:r>
-              <w:rPr>
-                <w:rStyle w:val="Nincs"/>
-                <w:rFonts w:ascii="Cambria" w:hAnsi="Cambria"/>
-                <w:sz w:val="22"/>
-                <w:szCs w:val="22"/>
-              </w:rPr>
-              <w:t>ner</w:t>
-            </w:r>
-            <w:r>
-              <w:rPr>
-                <w:rStyle w:val="Nincs"/>
-                <w:rFonts w:ascii="Cambria" w:hAnsi="Cambria"/>
-                <w:sz w:val="22"/>
-                <w:szCs w:val="22"/>
-              </w:rPr>
-              <w:t>ő</w:t>
-            </w:r>
-            <w:r>
-              <w:rPr>
-                <w:rStyle w:val="Nincs"/>
-                <w:rFonts w:ascii="Cambria" w:hAnsi="Cambria"/>
-                <w:sz w:val="22"/>
-                <w:szCs w:val="22"/>
-              </w:rPr>
-              <w:t>forr</w:t>
-            </w:r>
-            <w:r>
-              <w:rPr>
-                <w:rStyle w:val="Nincs"/>
-                <w:rFonts w:ascii="Cambria" w:hAnsi="Cambria"/>
-                <w:sz w:val="22"/>
-                <w:szCs w:val="22"/>
-              </w:rPr>
-              <w:t>á</w:t>
-            </w:r>
-            <w:r>
-              <w:rPr>
-                <w:rStyle w:val="Nincs"/>
-                <w:rFonts w:ascii="Cambria" w:hAnsi="Cambria"/>
-                <w:sz w:val="22"/>
-                <w:szCs w:val="22"/>
-              </w:rPr>
-              <w:t>s</w:t>
+              <w:t>ánerőforrás</w:t>
             </w:r>
             <w:proofErr w:type="spellEnd"/>
             <w:r>
@@ -30318,14 +28790,6 @@
         </w:tc>
       </w:tr>
       <w:tr>
-        <w:tblPrEx>
-          <w:tblCellMar>
-            <w:top w:w="0" w:type="dxa"/>
-            <w:left w:w="0" w:type="dxa"/>
-            <w:bottom w:w="0" w:type="dxa"/>
-            <w:right w:w="0" w:type="dxa"/>
-          </w:tblCellMar>
-        </w:tblPrEx>
         <w:trPr>
           <w:trHeight w:val="240"/>
           <w:jc w:val="center"/>
@@ -30355,43 +28819,7 @@
                 <w:sz w:val="22"/>
                 <w:szCs w:val="22"/>
               </w:rPr>
-              <w:t>Sz</w:t>
-            </w:r>
-            <w:r>
-              <w:rPr>
-                <w:rStyle w:val="Nincs"/>
-                <w:rFonts w:ascii="Cambria" w:hAnsi="Cambria"/>
-                <w:sz w:val="22"/>
-                <w:szCs w:val="22"/>
-              </w:rPr>
-              <w:t>á</w:t>
-            </w:r>
-            <w:r>
-              <w:rPr>
-                <w:rStyle w:val="Nincs"/>
-                <w:rFonts w:ascii="Cambria" w:hAnsi="Cambria"/>
-                <w:sz w:val="22"/>
-                <w:szCs w:val="22"/>
-              </w:rPr>
-              <w:t>m</w:t>
-            </w:r>
-            <w:r>
-              <w:rPr>
-                <w:rStyle w:val="Nincs"/>
-                <w:rFonts w:ascii="Cambria" w:hAnsi="Cambria"/>
-                <w:sz w:val="22"/>
-                <w:szCs w:val="22"/>
-              </w:rPr>
-              <w:t>í</w:t>
-            </w:r>
-            <w:r>
-              <w:rPr>
-                <w:rStyle w:val="Nincs"/>
-                <w:rFonts w:ascii="Cambria" w:hAnsi="Cambria"/>
-                <w:sz w:val="22"/>
-                <w:szCs w:val="22"/>
-              </w:rPr>
-              <w:t>t</w:t>
+              <w:t>Számít</w:t>
             </w:r>
             <w:r>
               <w:rPr>
@@ -30488,38 +28916,12 @@
                 <w:sz w:val="22"/>
                 <w:szCs w:val="22"/>
               </w:rPr>
-              <w:t>ni, saj</w:t>
-            </w:r>
-            <w:r>
-              <w:rPr>
-                <w:rStyle w:val="Nincs"/>
-                <w:rFonts w:ascii="Cambria" w:hAnsi="Cambria"/>
-                <w:sz w:val="22"/>
-                <w:szCs w:val="22"/>
-              </w:rPr>
-              <w:t>á</w:t>
-            </w:r>
-            <w:r>
-              <w:rPr>
-                <w:rStyle w:val="Nincs"/>
-                <w:rFonts w:ascii="Cambria" w:hAnsi="Cambria"/>
-                <w:sz w:val="22"/>
-                <w:szCs w:val="22"/>
-              </w:rPr>
-              <w:t>t</w:t>
+              <w:t>ni, saját</w:t>
             </w:r>
           </w:p>
         </w:tc>
       </w:tr>
       <w:tr>
-        <w:tblPrEx>
-          <w:tblCellMar>
-            <w:top w:w="0" w:type="dxa"/>
-            <w:left w:w="0" w:type="dxa"/>
-            <w:bottom w:w="0" w:type="dxa"/>
-            <w:right w:w="0" w:type="dxa"/>
-          </w:tblCellMar>
-        </w:tblPrEx>
         <w:trPr>
           <w:trHeight w:val="240"/>
           <w:jc w:val="center"/>
@@ -30549,43 +28951,7 @@
                 <w:sz w:val="22"/>
                 <w:szCs w:val="22"/>
               </w:rPr>
-              <w:t>Pap</w:t>
-            </w:r>
-            <w:r>
-              <w:rPr>
-                <w:rStyle w:val="Nincs"/>
-                <w:rFonts w:ascii="Cambria" w:hAnsi="Cambria"/>
-                <w:sz w:val="22"/>
-                <w:szCs w:val="22"/>
-              </w:rPr>
-              <w:t>í</w:t>
-            </w:r>
-            <w:r>
-              <w:rPr>
-                <w:rStyle w:val="Nincs"/>
-                <w:rFonts w:ascii="Cambria" w:hAnsi="Cambria"/>
-                <w:sz w:val="22"/>
-                <w:szCs w:val="22"/>
-              </w:rPr>
-              <w:t>r (anyag jelleg</w:t>
-            </w:r>
-            <w:r>
-              <w:rPr>
-                <w:rStyle w:val="Nincs"/>
-                <w:rFonts w:ascii="Cambria" w:hAnsi="Cambria"/>
-                <w:sz w:val="22"/>
-                <w:szCs w:val="22"/>
-              </w:rPr>
-              <w:t>ű</w:t>
-            </w:r>
-            <w:r>
-              <w:rPr>
-                <w:rStyle w:val="Nincs"/>
-                <w:rFonts w:ascii="Cambria" w:hAnsi="Cambria"/>
-                <w:sz w:val="22"/>
-                <w:szCs w:val="22"/>
-              </w:rPr>
-              <w:t>)</w:t>
+              <w:t>Papír (anyag jellegű)</w:t>
             </w:r>
           </w:p>
         </w:tc>
@@ -30688,14 +29054,6 @@
         </w:tc>
       </w:tr>
       <w:tr>
-        <w:tblPrEx>
-          <w:tblCellMar>
-            <w:top w:w="0" w:type="dxa"/>
-            <w:left w:w="0" w:type="dxa"/>
-            <w:bottom w:w="0" w:type="dxa"/>
-            <w:right w:w="0" w:type="dxa"/>
-          </w:tblCellMar>
-        </w:tblPrEx>
         <w:trPr>
           <w:trHeight w:val="240"/>
           <w:jc w:val="center"/>
@@ -30725,25 +29083,7 @@
                 <w:sz w:val="22"/>
                 <w:szCs w:val="22"/>
               </w:rPr>
-              <w:t>Nyomtat</w:t>
-            </w:r>
-            <w:r>
-              <w:rPr>
-                <w:rStyle w:val="Nincs"/>
-                <w:rFonts w:ascii="Cambria" w:hAnsi="Cambria"/>
-                <w:sz w:val="22"/>
-                <w:szCs w:val="22"/>
-              </w:rPr>
-              <w:t>á</w:t>
-            </w:r>
-            <w:r>
-              <w:rPr>
-                <w:rStyle w:val="Nincs"/>
-                <w:rFonts w:ascii="Cambria" w:hAnsi="Cambria"/>
-                <w:sz w:val="22"/>
-                <w:szCs w:val="22"/>
-              </w:rPr>
-              <w:t>s (technikai)</w:t>
+              <w:t>Nyomtatás (technikai)</w:t>
             </w:r>
           </w:p>
         </w:tc>
@@ -30772,56 +29112,12 @@
                 <w:sz w:val="22"/>
                 <w:szCs w:val="22"/>
               </w:rPr>
-              <w:t>Csapatszint</w:t>
-            </w:r>
-            <w:r>
-              <w:rPr>
-                <w:rStyle w:val="Nincs"/>
-                <w:rFonts w:ascii="Cambria" w:hAnsi="Cambria"/>
-                <w:sz w:val="22"/>
-                <w:szCs w:val="22"/>
-              </w:rPr>
-              <w:t>ű</w:t>
-            </w:r>
-            <w:r>
-              <w:rPr>
-                <w:rStyle w:val="Nincs"/>
-                <w:rFonts w:ascii="Cambria" w:hAnsi="Cambria"/>
-                <w:sz w:val="22"/>
-                <w:szCs w:val="22"/>
-              </w:rPr>
-              <w:t>, saj</w:t>
-            </w:r>
-            <w:r>
-              <w:rPr>
-                <w:rStyle w:val="Nincs"/>
-                <w:rFonts w:ascii="Cambria" w:hAnsi="Cambria"/>
-                <w:sz w:val="22"/>
-                <w:szCs w:val="22"/>
-              </w:rPr>
-              <w:t>á</w:t>
-            </w:r>
-            <w:r>
-              <w:rPr>
-                <w:rStyle w:val="Nincs"/>
-                <w:rFonts w:ascii="Cambria" w:hAnsi="Cambria"/>
-                <w:sz w:val="22"/>
-                <w:szCs w:val="22"/>
-              </w:rPr>
-              <w:t>t</w:t>
+              <w:t>Csapatszintű, saját</w:t>
             </w:r>
           </w:p>
         </w:tc>
       </w:tr>
       <w:tr>
-        <w:tblPrEx>
-          <w:tblCellMar>
-            <w:top w:w="0" w:type="dxa"/>
-            <w:left w:w="0" w:type="dxa"/>
-            <w:bottom w:w="0" w:type="dxa"/>
-            <w:right w:w="0" w:type="dxa"/>
-          </w:tblCellMar>
-        </w:tblPrEx>
         <w:trPr>
           <w:trHeight w:val="240"/>
           <w:jc w:val="center"/>
@@ -30950,56 +29246,12 @@
                 <w:sz w:val="22"/>
                 <w:szCs w:val="22"/>
               </w:rPr>
-              <w:t>Csapatszint</w:t>
-            </w:r>
-            <w:r>
-              <w:rPr>
-                <w:rStyle w:val="Nincs"/>
-                <w:rFonts w:ascii="Cambria" w:hAnsi="Cambria"/>
-                <w:sz w:val="22"/>
-                <w:szCs w:val="22"/>
-              </w:rPr>
-              <w:t>ű</w:t>
-            </w:r>
-            <w:r>
-              <w:rPr>
-                <w:rStyle w:val="Nincs"/>
-                <w:rFonts w:ascii="Cambria" w:hAnsi="Cambria"/>
-                <w:sz w:val="22"/>
-                <w:szCs w:val="22"/>
-              </w:rPr>
-              <w:t>, saj</w:t>
-            </w:r>
-            <w:r>
-              <w:rPr>
-                <w:rStyle w:val="Nincs"/>
-                <w:rFonts w:ascii="Cambria" w:hAnsi="Cambria"/>
-                <w:sz w:val="22"/>
-                <w:szCs w:val="22"/>
-              </w:rPr>
-              <w:t>á</w:t>
-            </w:r>
-            <w:r>
-              <w:rPr>
-                <w:rStyle w:val="Nincs"/>
-                <w:rFonts w:ascii="Cambria" w:hAnsi="Cambria"/>
-                <w:sz w:val="22"/>
-                <w:szCs w:val="22"/>
-              </w:rPr>
-              <w:t>t</w:t>
+              <w:t>Csapatszintű, saját</w:t>
             </w:r>
           </w:p>
         </w:tc>
       </w:tr>
       <w:tr>
-        <w:tblPrEx>
-          <w:tblCellMar>
-            <w:top w:w="0" w:type="dxa"/>
-            <w:left w:w="0" w:type="dxa"/>
-            <w:bottom w:w="0" w:type="dxa"/>
-            <w:right w:w="0" w:type="dxa"/>
-          </w:tblCellMar>
-        </w:tblPrEx>
         <w:trPr>
           <w:trHeight w:val="250"/>
           <w:jc w:val="center"/>
@@ -31031,18 +29283,7 @@
                 <w:sz w:val="22"/>
                 <w:szCs w:val="22"/>
               </w:rPr>
-              <w:t>Id</w:t>
-            </w:r>
-            <w:r>
-              <w:rPr>
-                <w:rStyle w:val="Nincs"/>
-                <w:rFonts w:ascii="Cambria" w:hAnsi="Cambria"/>
-                <w:b/>
-                <w:bCs/>
-                <w:sz w:val="22"/>
-                <w:szCs w:val="22"/>
-              </w:rPr>
-              <w:t>ő</w:t>
+              <w:t>Idő</w:t>
             </w:r>
           </w:p>
         </w:tc>
@@ -31243,33 +29484,7 @@
           <w:sz w:val="28"/>
           <w:szCs w:val="28"/>
         </w:rPr>
-        <w:t>s technik</w:t>
-      </w:r>
-      <w:r>
-        <w:rPr>
-          <w:rStyle w:val="Nincs"/>
-          <w:rFonts w:ascii="Arial" w:hAnsi="Arial"/>
-          <w:b/>
-          <w:bCs/>
-          <w:i/>
-          <w:iCs/>
-          <w:sz w:val="28"/>
-          <w:szCs w:val="28"/>
-        </w:rPr>
-        <w:t>á</w:t>
-      </w:r>
-      <w:r>
-        <w:rPr>
-          <w:rStyle w:val="Nincs"/>
-          <w:rFonts w:ascii="Arial" w:hAnsi="Arial"/>
-          <w:b/>
-          <w:bCs/>
-          <w:i/>
-          <w:iCs/>
-          <w:sz w:val="28"/>
-          <w:szCs w:val="28"/>
-        </w:rPr>
-        <w:t>k</w:t>
+        <w:t>s technikák</w:t>
       </w:r>
     </w:p>
     <w:p>
@@ -31767,17 +29982,7 @@
           <w:sz w:val="24"/>
           <w:szCs w:val="24"/>
         </w:rPr>
-        <w:t>á</w:t>
-      </w:r>
-      <w:r>
-        <w:rPr>
-          <w:rStyle w:val="Nincs"/>
-          <w:b/>
-          <w:bCs/>
-          <w:sz w:val="24"/>
-          <w:szCs w:val="24"/>
-        </w:rPr>
-        <w:t>k</w:t>
+        <w:t>ák</w:t>
       </w:r>
       <w:proofErr w:type="spellEnd"/>
     </w:p>
@@ -32206,15 +30411,7 @@
           <w:sz w:val="24"/>
           <w:szCs w:val="24"/>
         </w:rPr>
-        <w:t xml:space="preserve">s </w:t>
-      </w:r>
-      <w:r>
-        <w:rPr>
-          <w:rStyle w:val="Nincs"/>
-          <w:sz w:val="24"/>
-          <w:szCs w:val="24"/>
-        </w:rPr>
-        <w:t>alkalomra, a feladat megoldása már elkezdődik, tervez</w:t>
+        <w:t>s alkalomra, a feladat megoldása már elkezdődik, tervez</w:t>
       </w:r>
       <w:r>
         <w:rPr>
@@ -33190,16 +31387,200 @@
           <w:sz w:val="24"/>
           <w:szCs w:val="24"/>
         </w:rPr>
+        <w:t xml:space="preserve"> csapatszintű). A dokumentumok </w:t>
+      </w:r>
+      <w:proofErr w:type="spellStart"/>
+      <w:r>
+        <w:rPr>
+          <w:rStyle w:val="Nincs"/>
+          <w:sz w:val="24"/>
+          <w:szCs w:val="24"/>
+        </w:rPr>
+        <w:t>megosztá</w:t>
+      </w:r>
+      <w:proofErr w:type="spellEnd"/>
+      <w:r>
+        <w:rPr>
+          <w:rStyle w:val="Nincs"/>
+          <w:sz w:val="24"/>
+          <w:szCs w:val="24"/>
+          <w:lang w:val="it-IT"/>
+        </w:rPr>
+        <w:t xml:space="preserve">sa OneDrive </w:t>
+      </w:r>
+      <w:r>
+        <w:rPr>
+          <w:rStyle w:val="Nincs"/>
+          <w:sz w:val="24"/>
+          <w:szCs w:val="24"/>
+          <w:lang w:val="fr-FR"/>
+        </w:rPr>
+        <w:t>é</w:t>
+      </w:r>
+      <w:r>
+        <w:rPr>
+          <w:rStyle w:val="Nincs"/>
+          <w:sz w:val="24"/>
+          <w:szCs w:val="24"/>
+          <w:lang w:val="it-IT"/>
+        </w:rPr>
+        <w:t>s GDrive seg</w:t>
+      </w:r>
+      <w:proofErr w:type="spellStart"/>
+      <w:r>
+        <w:rPr>
+          <w:rStyle w:val="Nincs"/>
+          <w:sz w:val="24"/>
+          <w:szCs w:val="24"/>
+        </w:rPr>
+        <w:t>íts</w:t>
+      </w:r>
+      <w:proofErr w:type="spellEnd"/>
+      <w:r>
+        <w:rPr>
+          <w:rStyle w:val="Nincs"/>
+          <w:sz w:val="24"/>
+          <w:szCs w:val="24"/>
+          <w:lang w:val="fr-FR"/>
+        </w:rPr>
+        <w:t>é</w:t>
+      </w:r>
+      <w:r>
+        <w:rPr>
+          <w:rStyle w:val="Nincs"/>
+          <w:sz w:val="24"/>
+          <w:szCs w:val="24"/>
+        </w:rPr>
+        <w:t>g</w:t>
+      </w:r>
+      <w:r>
+        <w:rPr>
+          <w:rStyle w:val="Nincs"/>
+          <w:sz w:val="24"/>
+          <w:szCs w:val="24"/>
+          <w:lang w:val="fr-FR"/>
+        </w:rPr>
+        <w:t>é</w:t>
+      </w:r>
+      <w:proofErr w:type="spellStart"/>
+      <w:r>
+        <w:rPr>
+          <w:rStyle w:val="Nincs"/>
+          <w:sz w:val="24"/>
+          <w:szCs w:val="24"/>
+          <w:lang w:val="en-US"/>
+        </w:rPr>
+        <w:t>vel</w:t>
+      </w:r>
+      <w:proofErr w:type="spellEnd"/>
+      <w:r>
+        <w:rPr>
+          <w:rStyle w:val="Nincs"/>
+          <w:sz w:val="24"/>
+          <w:szCs w:val="24"/>
+          <w:lang w:val="en-US"/>
+        </w:rPr>
+        <w:t xml:space="preserve"> t</w:t>
+      </w:r>
+      <w:r>
+        <w:rPr>
+          <w:rStyle w:val="Nincs"/>
+          <w:sz w:val="24"/>
+          <w:szCs w:val="24"/>
+          <w:lang w:val="sv-SE"/>
+        </w:rPr>
+        <w:t>ö</w:t>
+      </w:r>
+      <w:proofErr w:type="spellStart"/>
+      <w:r>
+        <w:rPr>
+          <w:rStyle w:val="Nincs"/>
+          <w:sz w:val="24"/>
+          <w:szCs w:val="24"/>
+        </w:rPr>
+        <w:t>rt</w:t>
+      </w:r>
+      <w:proofErr w:type="spellEnd"/>
+      <w:r>
+        <w:rPr>
+          <w:rStyle w:val="Nincs"/>
+          <w:sz w:val="24"/>
+          <w:szCs w:val="24"/>
+          <w:lang w:val="fr-FR"/>
+        </w:rPr>
+        <w:t>é</w:t>
+      </w:r>
+      <w:proofErr w:type="spellStart"/>
+      <w:r>
+        <w:rPr>
+          <w:rStyle w:val="Nincs"/>
+          <w:sz w:val="24"/>
+          <w:szCs w:val="24"/>
+        </w:rPr>
+        <w:t>nik</w:t>
+      </w:r>
+      <w:proofErr w:type="spellEnd"/>
+      <w:r>
+        <w:rPr>
+          <w:rStyle w:val="Nincs"/>
+          <w:sz w:val="24"/>
+          <w:szCs w:val="24"/>
+        </w:rPr>
+        <w:t xml:space="preserve">, továbbá </w:t>
+      </w:r>
+      <w:r>
+        <w:rPr>
+          <w:rStyle w:val="Nincs"/>
+          <w:sz w:val="24"/>
+          <w:szCs w:val="24"/>
+          <w:lang w:val="nl-NL"/>
+        </w:rPr>
+        <w:t>verzi</w:t>
+      </w:r>
+      <w:r>
+        <w:rPr>
+          <w:rStyle w:val="Nincs"/>
+          <w:sz w:val="24"/>
+          <w:szCs w:val="24"/>
+          <w:lang w:val="es-ES_tradnl"/>
+        </w:rPr>
+        <w:t>ó</w:t>
+      </w:r>
+      <w:r>
+        <w:rPr>
+          <w:rStyle w:val="Nincs"/>
+          <w:sz w:val="24"/>
+          <w:szCs w:val="24"/>
+        </w:rPr>
+        <w:t>kezel</w:t>
+      </w:r>
+      <w:r>
+        <w:rPr>
+          <w:rStyle w:val="Nincs"/>
+          <w:sz w:val="24"/>
+          <w:szCs w:val="24"/>
+          <w:lang w:val="fr-FR"/>
+        </w:rPr>
+        <w:t>é</w:t>
+      </w:r>
+      <w:proofErr w:type="spellStart"/>
+      <w:r>
+        <w:rPr>
+          <w:rStyle w:val="Nincs"/>
+          <w:sz w:val="24"/>
+          <w:szCs w:val="24"/>
+        </w:rPr>
+        <w:t>sre</w:t>
+      </w:r>
+      <w:proofErr w:type="spellEnd"/>
+      <w:r>
+        <w:rPr>
+          <w:rStyle w:val="Nincs"/>
+          <w:sz w:val="24"/>
+          <w:szCs w:val="24"/>
+        </w:rPr>
         <w:t xml:space="preserve"> </w:t>
       </w:r>
-      <w:r>
-        <w:rPr>
-          <w:rStyle w:val="Nincs"/>
-          <w:sz w:val="24"/>
-          <w:szCs w:val="24"/>
-        </w:rPr>
-        <w:t xml:space="preserve">csapatszintű). A dokumentumok </w:t>
-      </w:r>
       <w:proofErr w:type="spellStart"/>
       <w:r>
         <w:rPr>
@@ -33207,7 +31588,7 @@
           <w:sz w:val="24"/>
           <w:szCs w:val="24"/>
         </w:rPr>
-        <w:t>megosztá</w:t>
+        <w:t>Git</w:t>
       </w:r>
       <w:proofErr w:type="spellEnd"/>
       <w:r>
@@ -33215,10 +31596,117 @@
           <w:rStyle w:val="Nincs"/>
           <w:sz w:val="24"/>
           <w:szCs w:val="24"/>
+        </w:rPr>
+        <w:t>, GitHub használatával kerül sor. A fejleszt</w:t>
+      </w:r>
+      <w:r>
+        <w:rPr>
+          <w:rStyle w:val="Nincs"/>
+          <w:sz w:val="24"/>
+          <w:szCs w:val="24"/>
+          <w:lang w:val="fr-FR"/>
+        </w:rPr>
+        <w:t>é</w:t>
+      </w:r>
+      <w:proofErr w:type="spellStart"/>
+      <w:r>
+        <w:rPr>
+          <w:rStyle w:val="Nincs"/>
+          <w:sz w:val="24"/>
+          <w:szCs w:val="24"/>
+        </w:rPr>
+        <w:t>st</w:t>
+      </w:r>
+      <w:proofErr w:type="spellEnd"/>
+      <w:r>
+        <w:rPr>
+          <w:rStyle w:val="Nincs"/>
+          <w:sz w:val="24"/>
+          <w:szCs w:val="24"/>
+        </w:rPr>
+        <w:t xml:space="preserve"> </w:t>
+      </w:r>
+      <w:proofErr w:type="spellStart"/>
+      <w:r>
+        <w:rPr>
+          <w:rStyle w:val="Nincs"/>
+          <w:sz w:val="24"/>
+          <w:szCs w:val="24"/>
+        </w:rPr>
+        <w:t>Eclipse</w:t>
+      </w:r>
+      <w:proofErr w:type="spellEnd"/>
+      <w:r>
+        <w:rPr>
+          <w:rStyle w:val="Nincs"/>
+          <w:sz w:val="24"/>
+          <w:szCs w:val="24"/>
+        </w:rPr>
+        <w:t xml:space="preserve"> fejlesztők</w:t>
+      </w:r>
+      <w:r>
+        <w:rPr>
+          <w:rStyle w:val="Nincs"/>
+          <w:sz w:val="24"/>
+          <w:szCs w:val="24"/>
+          <w:lang w:val="sv-SE"/>
+        </w:rPr>
+        <w:t>ö</w:t>
+      </w:r>
+      <w:proofErr w:type="spellStart"/>
+      <w:r>
+        <w:rPr>
+          <w:rStyle w:val="Nincs"/>
+          <w:sz w:val="24"/>
+          <w:szCs w:val="24"/>
+        </w:rPr>
+        <w:t>rnyezetben</w:t>
+      </w:r>
+      <w:proofErr w:type="spellEnd"/>
+      <w:r>
+        <w:rPr>
+          <w:rStyle w:val="Nincs"/>
+          <w:sz w:val="24"/>
+          <w:szCs w:val="24"/>
+        </w:rPr>
+        <w:t xml:space="preserve"> v</w:t>
+      </w:r>
+      <w:r>
+        <w:rPr>
+          <w:rStyle w:val="Nincs"/>
+          <w:sz w:val="24"/>
+          <w:szCs w:val="24"/>
+          <w:lang w:val="fr-FR"/>
+        </w:rPr>
+        <w:t>é</w:t>
+      </w:r>
+      <w:r>
+        <w:rPr>
+          <w:rStyle w:val="Nincs"/>
+          <w:sz w:val="24"/>
+          <w:szCs w:val="24"/>
           <w:lang w:val="it-IT"/>
         </w:rPr>
-        <w:t xml:space="preserve">sa OneDrive </w:t>
-      </w:r>
+        <w:t>gezz</w:t>
+      </w:r>
+      <w:r>
+        <w:rPr>
+          <w:rStyle w:val="Nincs"/>
+          <w:sz w:val="24"/>
+          <w:szCs w:val="24"/>
+        </w:rPr>
+        <w:t xml:space="preserve">ük Java nyelven. Az UML modellek </w:t>
+      </w:r>
+      <w:proofErr w:type="spellStart"/>
+      <w:r>
+        <w:rPr>
+          <w:rStyle w:val="Nincs"/>
+          <w:sz w:val="24"/>
+          <w:szCs w:val="24"/>
+        </w:rPr>
+        <w:t>elk</w:t>
+      </w:r>
+      <w:proofErr w:type="spellEnd"/>
       <w:r>
         <w:rPr>
           <w:rStyle w:val="Nincs"/>
@@ -33233,9 +31721,25 @@
           <w:rStyle w:val="Nincs"/>
           <w:sz w:val="24"/>
           <w:szCs w:val="24"/>
-          <w:lang w:val="it-IT"/>
-        </w:rPr>
-        <w:t>s GDrive seg</w:t>
+        </w:rPr>
+        <w:t>szít</w:t>
+      </w:r>
+      <w:r>
+        <w:rPr>
+          <w:rStyle w:val="Nincs"/>
+          <w:sz w:val="24"/>
+          <w:szCs w:val="24"/>
+          <w:lang w:val="fr-FR"/>
+        </w:rPr>
+        <w:t>é</w:t>
+      </w:r>
+      <w:r>
+        <w:rPr>
+          <w:rStyle w:val="Nincs"/>
+          <w:sz w:val="24"/>
+          <w:szCs w:val="24"/>
+        </w:rPr>
+        <w:t xml:space="preserve">se </w:t>
       </w:r>
       <w:proofErr w:type="spellStart"/>
       <w:r>
@@ -33244,7 +31748,7 @@
           <w:sz w:val="24"/>
           <w:szCs w:val="24"/>
         </w:rPr>
-        <w:t>íts</w:t>
+        <w:t>StarUML</w:t>
       </w:r>
       <w:proofErr w:type="spellEnd"/>
       <w:r>
@@ -33252,331 +31756,8 @@
           <w:rStyle w:val="Nincs"/>
           <w:sz w:val="24"/>
           <w:szCs w:val="24"/>
-          <w:lang w:val="fr-FR"/>
-        </w:rPr>
-        <w:t>é</w:t>
-      </w:r>
-      <w:r>
-        <w:rPr>
-          <w:rStyle w:val="Nincs"/>
-          <w:sz w:val="24"/>
-          <w:szCs w:val="24"/>
-        </w:rPr>
-        <w:t>g</w:t>
-      </w:r>
-      <w:r>
-        <w:rPr>
-          <w:rStyle w:val="Nincs"/>
-          <w:sz w:val="24"/>
-          <w:szCs w:val="24"/>
-          <w:lang w:val="fr-FR"/>
-        </w:rPr>
-        <w:t>é</w:t>
-      </w:r>
-      <w:proofErr w:type="spellStart"/>
-      <w:r>
-        <w:rPr>
-          <w:rStyle w:val="Nincs"/>
-          <w:sz w:val="24"/>
-          <w:szCs w:val="24"/>
-          <w:lang w:val="en-US"/>
-        </w:rPr>
-        <w:t>vel</w:t>
-      </w:r>
-      <w:proofErr w:type="spellEnd"/>
-      <w:r>
-        <w:rPr>
-          <w:rStyle w:val="Nincs"/>
-          <w:sz w:val="24"/>
-          <w:szCs w:val="24"/>
-          <w:lang w:val="en-US"/>
-        </w:rPr>
-        <w:t xml:space="preserve"> t</w:t>
-      </w:r>
-      <w:r>
-        <w:rPr>
-          <w:rStyle w:val="Nincs"/>
-          <w:sz w:val="24"/>
-          <w:szCs w:val="24"/>
-          <w:lang w:val="sv-SE"/>
-        </w:rPr>
-        <w:t>ö</w:t>
-      </w:r>
-      <w:proofErr w:type="spellStart"/>
-      <w:r>
-        <w:rPr>
-          <w:rStyle w:val="Nincs"/>
-          <w:sz w:val="24"/>
-          <w:szCs w:val="24"/>
-        </w:rPr>
-        <w:t>rt</w:t>
-      </w:r>
-      <w:proofErr w:type="spellEnd"/>
-      <w:r>
-        <w:rPr>
-          <w:rStyle w:val="Nincs"/>
-          <w:sz w:val="24"/>
-          <w:szCs w:val="24"/>
-          <w:lang w:val="fr-FR"/>
-        </w:rPr>
-        <w:t>é</w:t>
-      </w:r>
-      <w:proofErr w:type="spellStart"/>
-      <w:r>
-        <w:rPr>
-          <w:rStyle w:val="Nincs"/>
-          <w:sz w:val="24"/>
-          <w:szCs w:val="24"/>
-        </w:rPr>
-        <w:t>nik</w:t>
-      </w:r>
-      <w:proofErr w:type="spellEnd"/>
-      <w:r>
-        <w:rPr>
-          <w:rStyle w:val="Nincs"/>
-          <w:sz w:val="24"/>
-          <w:szCs w:val="24"/>
-        </w:rPr>
-        <w:t xml:space="preserve">, továbbá </w:t>
-      </w:r>
-      <w:r>
-        <w:rPr>
-          <w:rStyle w:val="Nincs"/>
-          <w:sz w:val="24"/>
-          <w:szCs w:val="24"/>
-          <w:lang w:val="nl-NL"/>
-        </w:rPr>
-        <w:t>verzi</w:t>
-      </w:r>
-      <w:r>
-        <w:rPr>
-          <w:rStyle w:val="Nincs"/>
-          <w:sz w:val="24"/>
-          <w:szCs w:val="24"/>
-          <w:lang w:val="es-ES_tradnl"/>
-        </w:rPr>
-        <w:t>ó</w:t>
-      </w:r>
-      <w:r>
-        <w:rPr>
-          <w:rStyle w:val="Nincs"/>
-          <w:sz w:val="24"/>
-          <w:szCs w:val="24"/>
-        </w:rPr>
-        <w:t>kezel</w:t>
-      </w:r>
-      <w:r>
-        <w:rPr>
-          <w:rStyle w:val="Nincs"/>
-          <w:sz w:val="24"/>
-          <w:szCs w:val="24"/>
-          <w:lang w:val="fr-FR"/>
-        </w:rPr>
-        <w:t>é</w:t>
-      </w:r>
-      <w:proofErr w:type="spellStart"/>
-      <w:r>
-        <w:rPr>
-          <w:rStyle w:val="Nincs"/>
-          <w:sz w:val="24"/>
-          <w:szCs w:val="24"/>
-        </w:rPr>
-        <w:t>sre</w:t>
-      </w:r>
-      <w:proofErr w:type="spellEnd"/>
-      <w:r>
-        <w:rPr>
-          <w:rStyle w:val="Nincs"/>
-          <w:sz w:val="24"/>
-          <w:szCs w:val="24"/>
-        </w:rPr>
-        <w:t xml:space="preserve"> </w:t>
-      </w:r>
-      <w:proofErr w:type="spellStart"/>
-      <w:r>
-        <w:rPr>
-          <w:rStyle w:val="Nincs"/>
-          <w:sz w:val="24"/>
-          <w:szCs w:val="24"/>
-        </w:rPr>
-        <w:t>Git</w:t>
-      </w:r>
-      <w:proofErr w:type="spellEnd"/>
-      <w:r>
-        <w:rPr>
-          <w:rStyle w:val="Nincs"/>
-          <w:sz w:val="24"/>
-          <w:szCs w:val="24"/>
-        </w:rPr>
-        <w:t>, GitHub használatával kerül sor. A fejleszt</w:t>
-      </w:r>
-      <w:r>
-        <w:rPr>
-          <w:rStyle w:val="Nincs"/>
-          <w:sz w:val="24"/>
-          <w:szCs w:val="24"/>
-          <w:lang w:val="fr-FR"/>
-        </w:rPr>
-        <w:t>é</w:t>
-      </w:r>
-      <w:proofErr w:type="spellStart"/>
-      <w:r>
-        <w:rPr>
-          <w:rStyle w:val="Nincs"/>
-          <w:sz w:val="24"/>
-          <w:szCs w:val="24"/>
-        </w:rPr>
-        <w:t>st</w:t>
-      </w:r>
-      <w:proofErr w:type="spellEnd"/>
-      <w:r>
-        <w:rPr>
-          <w:rStyle w:val="Nincs"/>
-          <w:sz w:val="24"/>
-          <w:szCs w:val="24"/>
-        </w:rPr>
-        <w:t xml:space="preserve"> </w:t>
-      </w:r>
-      <w:proofErr w:type="spellStart"/>
-      <w:r>
-        <w:rPr>
-          <w:rStyle w:val="Nincs"/>
-          <w:sz w:val="24"/>
-          <w:szCs w:val="24"/>
-        </w:rPr>
-        <w:t>Eclipse</w:t>
-      </w:r>
-      <w:proofErr w:type="spellEnd"/>
-      <w:r>
-        <w:rPr>
-          <w:rStyle w:val="Nincs"/>
-          <w:sz w:val="24"/>
-          <w:szCs w:val="24"/>
-        </w:rPr>
-        <w:t xml:space="preserve"> fejlesztők</w:t>
-      </w:r>
-      <w:r>
-        <w:rPr>
-          <w:rStyle w:val="Nincs"/>
-          <w:sz w:val="24"/>
-          <w:szCs w:val="24"/>
-          <w:lang w:val="sv-SE"/>
-        </w:rPr>
-        <w:t>ö</w:t>
-      </w:r>
-      <w:proofErr w:type="spellStart"/>
-      <w:r>
-        <w:rPr>
-          <w:rStyle w:val="Nincs"/>
-          <w:sz w:val="24"/>
-          <w:szCs w:val="24"/>
-        </w:rPr>
-        <w:t>rnyezetben</w:t>
-      </w:r>
-      <w:proofErr w:type="spellEnd"/>
-      <w:r>
-        <w:rPr>
-          <w:rStyle w:val="Nincs"/>
-          <w:sz w:val="24"/>
-          <w:szCs w:val="24"/>
-        </w:rPr>
-        <w:t xml:space="preserve"> v</w:t>
-      </w:r>
-      <w:r>
-        <w:rPr>
-          <w:rStyle w:val="Nincs"/>
-          <w:sz w:val="24"/>
-          <w:szCs w:val="24"/>
-          <w:lang w:val="fr-FR"/>
-        </w:rPr>
-        <w:t>é</w:t>
-      </w:r>
-      <w:r>
-        <w:rPr>
-          <w:rStyle w:val="Nincs"/>
-          <w:sz w:val="24"/>
-          <w:szCs w:val="24"/>
-          <w:lang w:val="it-IT"/>
-        </w:rPr>
-        <w:t>gezz</w:t>
-      </w:r>
-      <w:r>
-        <w:rPr>
-          <w:rStyle w:val="Nincs"/>
-          <w:sz w:val="24"/>
-          <w:szCs w:val="24"/>
-        </w:rPr>
-        <w:t xml:space="preserve">ük Java nyelven. Az UML modellek </w:t>
-      </w:r>
-      <w:proofErr w:type="spellStart"/>
-      <w:r>
-        <w:rPr>
-          <w:rStyle w:val="Nincs"/>
-          <w:sz w:val="24"/>
-          <w:szCs w:val="24"/>
-        </w:rPr>
-        <w:t>elk</w:t>
-      </w:r>
-      <w:proofErr w:type="spellEnd"/>
-      <w:r>
-        <w:rPr>
-          <w:rStyle w:val="Nincs"/>
-          <w:sz w:val="24"/>
-          <w:szCs w:val="24"/>
-          <w:lang w:val="fr-FR"/>
-        </w:rPr>
-        <w:t>é</w:t>
-      </w:r>
-      <w:r>
-        <w:rPr>
-          <w:rStyle w:val="Nincs"/>
-          <w:sz w:val="24"/>
-          <w:szCs w:val="24"/>
-        </w:rPr>
-        <w:t>szít</w:t>
-      </w:r>
-      <w:r>
-        <w:rPr>
-          <w:rStyle w:val="Nincs"/>
-          <w:sz w:val="24"/>
-          <w:szCs w:val="24"/>
-          <w:lang w:val="fr-FR"/>
-        </w:rPr>
-        <w:t>é</w:t>
-      </w:r>
-      <w:r>
-        <w:rPr>
-          <w:rStyle w:val="Nincs"/>
-          <w:sz w:val="24"/>
-          <w:szCs w:val="24"/>
-        </w:rPr>
-        <w:t xml:space="preserve">se </w:t>
-      </w:r>
-      <w:proofErr w:type="spellStart"/>
-      <w:r>
-        <w:rPr>
-          <w:rStyle w:val="Nincs"/>
-          <w:sz w:val="24"/>
-          <w:szCs w:val="24"/>
-        </w:rPr>
-        <w:t>StarUML</w:t>
-      </w:r>
-      <w:proofErr w:type="spellEnd"/>
-      <w:r>
-        <w:rPr>
-          <w:rStyle w:val="Nincs"/>
-          <w:sz w:val="24"/>
-          <w:szCs w:val="24"/>
-        </w:rPr>
-        <w:t xml:space="preserve"> programma</w:t>
-      </w:r>
-      <w:r>
-        <w:rPr>
-          <w:rStyle w:val="Nincs"/>
-          <w:sz w:val="24"/>
-          <w:szCs w:val="24"/>
-        </w:rPr>
-        <w:t>l t</w:t>
+        </w:rPr>
+        <w:t xml:space="preserve"> programmal t</w:t>
       </w:r>
       <w:r>
         <w:rPr>
@@ -33970,15 +32151,7 @@
           <w:sz w:val="24"/>
           <w:szCs w:val="24"/>
         </w:rPr>
-        <w:t xml:space="preserve">se van, továbbá </w:t>
-      </w:r>
-      <w:r>
-        <w:rPr>
-          <w:rStyle w:val="Nincs"/>
-          <w:sz w:val="24"/>
-          <w:szCs w:val="24"/>
-        </w:rPr>
-        <w:t xml:space="preserve">az alkalmazott technikák </w:t>
+        <w:t xml:space="preserve">se van, továbbá az alkalmazott technikák </w:t>
       </w:r>
       <w:proofErr w:type="spellStart"/>
       <w:r>
@@ -34474,19 +32647,7 @@
           <w:szCs w:val="24"/>
           <w:u w:color="0070C0"/>
         </w:rPr>
-        <w:t xml:space="preserve"> ki kell derü</w:t>
-      </w:r>
-      <w:r>
-        <w:rPr>
-          <w:rStyle w:val="Nincs"/>
-          <w:i/>
-          <w:iCs/>
-          <w:color w:val="0070C0"/>
-          <w:sz w:val="24"/>
-          <w:szCs w:val="24"/>
-          <w:u w:color="0070C0"/>
-        </w:rPr>
-        <w:t xml:space="preserve">lnie, hogy az egyes </w:t>
+        <w:t xml:space="preserve"> ki kell derülnie, hogy az egyes </w:t>
       </w:r>
       <w:proofErr w:type="spellStart"/>
       <w:r>
@@ -36357,19 +34518,7 @@
           <w:szCs w:val="24"/>
           <w:u w:color="0070C0"/>
         </w:rPr>
-        <w:t xml:space="preserve">k, amelynek a </w:t>
-      </w:r>
-      <w:r>
-        <w:rPr>
-          <w:rStyle w:val="Nincs"/>
-          <w:i/>
-          <w:iCs/>
-          <w:color w:val="0070C0"/>
-          <w:sz w:val="24"/>
-          <w:szCs w:val="24"/>
-          <w:u w:color="0070C0"/>
-        </w:rPr>
-        <w:t>(esetleg korábban) beadott anyagban megtalálhat</w:t>
+        <w:t>k, amelynek a (esetleg korábban) beadott anyagban megtalálhat</w:t>
       </w:r>
       <w:r>
         <w:rPr>
@@ -36898,19 +35047,7 @@
           <w:szCs w:val="24"/>
           <w:u w:color="0070C0"/>
         </w:rPr>
-        <w:t>szekvencia-diag</w:t>
-      </w:r>
-      <w:r>
-        <w:rPr>
-          <w:rStyle w:val="Nincs"/>
-          <w:i/>
-          <w:iCs/>
-          <w:color w:val="0070C0"/>
-          <w:sz w:val="24"/>
-          <w:szCs w:val="24"/>
-          <w:u w:color="0070C0"/>
-        </w:rPr>
-        <w:t xml:space="preserve">ram kidolgozása, vagy az X objektum Y </w:t>
+        <w:t xml:space="preserve">szekvencia-diagram kidolgozása, vagy az X objektum Y </w:t>
       </w:r>
       <w:r>
         <w:rPr>
@@ -37130,12 +35267,6 @@
         </w:tblBorders>
         <w:shd w:val="clear" w:color="auto" w:fill="CED7E7"/>
         <w:tblLayout w:type="fixed"/>
-        <w:tblCellMar>
-          <w:top w:w="0" w:type="dxa"/>
-          <w:left w:w="0" w:type="dxa"/>
-          <w:bottom w:w="0" w:type="dxa"/>
-          <w:right w:w="0" w:type="dxa"/>
-        </w:tblCellMar>
         <w:tblLook w:val="04A0" w:firstRow="1" w:lastRow="0" w:firstColumn="1" w:lastColumn="0" w:noHBand="0" w:noVBand="1"/>
       </w:tblPr>
       <w:tblGrid>
@@ -37145,14 +35276,6 @@
         <w:gridCol w:w="2214"/>
       </w:tblGrid>
       <w:tr>
-        <w:tblPrEx>
-          <w:tblCellMar>
-            <w:top w:w="0" w:type="dxa"/>
-            <w:left w:w="0" w:type="dxa"/>
-            <w:bottom w:w="0" w:type="dxa"/>
-            <w:right w:w="0" w:type="dxa"/>
-          </w:tblCellMar>
-        </w:tblPrEx>
         <w:trPr>
           <w:trHeight w:val="300"/>
         </w:trPr>
@@ -37301,14 +35424,6 @@
         </w:tc>
       </w:tr>
       <w:tr>
-        <w:tblPrEx>
-          <w:tblCellMar>
-            <w:top w:w="0" w:type="dxa"/>
-            <w:left w:w="0" w:type="dxa"/>
-            <w:bottom w:w="0" w:type="dxa"/>
-            <w:right w:w="0" w:type="dxa"/>
-          </w:tblCellMar>
-        </w:tblPrEx>
         <w:trPr>
           <w:trHeight w:val="1800"/>
         </w:trPr>
@@ -37709,14 +35824,6 @@
         </w:tc>
       </w:tr>
       <w:tr>
-        <w:tblPrEx>
-          <w:tblCellMar>
-            <w:top w:w="0" w:type="dxa"/>
-            <w:left w:w="0" w:type="dxa"/>
-            <w:bottom w:w="0" w:type="dxa"/>
-            <w:right w:w="0" w:type="dxa"/>
-          </w:tblCellMar>
-        </w:tblPrEx>
         <w:trPr>
           <w:trHeight w:val="1500"/>
         </w:trPr>
@@ -38056,14 +36163,6 @@
         </w:tc>
       </w:tr>
       <w:tr>
-        <w:tblPrEx>
-          <w:tblCellMar>
-            <w:top w:w="0" w:type="dxa"/>
-            <w:left w:w="0" w:type="dxa"/>
-            <w:bottom w:w="0" w:type="dxa"/>
-            <w:right w:w="0" w:type="dxa"/>
-          </w:tblCellMar>
-        </w:tblPrEx>
         <w:trPr>
           <w:trHeight w:val="300"/>
         </w:trPr>
@@ -38180,7 +36279,7 @@
           </w:p>
         </w:tc>
       </w:tr>
-      <w:bookmarkEnd w:id="20"/>
+      <w:bookmarkEnd w:id="25"/>
     </w:tbl>
     <w:p>
       <w:pPr>
@@ -38215,47 +36314,11 @@
         <w:rPr>
           <w:rFonts w:eastAsia="Arial Unicode MS" w:cs="Arial Unicode MS"/>
         </w:rPr>
-        <w:t>Majd l</w:t>
-      </w:r>
-      <w:r>
-        <w:rPr>
-          <w:rFonts w:eastAsia="Arial Unicode MS" w:cs="Arial Unicode MS"/>
-        </w:rPr>
-        <w:t>é</w:t>
-      </w:r>
-      <w:r>
-        <w:rPr>
-          <w:rFonts w:eastAsia="Arial Unicode MS" w:cs="Arial Unicode MS"/>
-        </w:rPr>
-        <w:t>gyszi t</w:t>
-      </w:r>
-      <w:r>
-        <w:rPr>
-          <w:rFonts w:eastAsia="Arial Unicode MS" w:cs="Arial Unicode MS"/>
-        </w:rPr>
-        <w:t>ö</w:t>
-      </w:r>
-      <w:r>
-        <w:rPr>
-          <w:rFonts w:eastAsia="Arial Unicode MS" w:cs="Arial Unicode MS"/>
-        </w:rPr>
-        <w:t>lts</w:t>
-      </w:r>
-      <w:r>
-        <w:rPr>
-          <w:rFonts w:eastAsia="Arial Unicode MS" w:cs="Arial Unicode MS"/>
-        </w:rPr>
-        <w:t>é</w:t>
-      </w:r>
-      <w:r>
-        <w:rPr>
-          <w:rFonts w:eastAsia="Arial Unicode MS" w:cs="Arial Unicode MS"/>
-        </w:rPr>
-        <w:t>tek ki.</w:t>
+        <w:t>Majd légyszi töltsétek ki.</w:t>
       </w:r>
     </w:p>
   </w:comment>
-  <w:comment w:id="21" w:author="Tolnai Márk" w:date="2018-02-18T10:12:00Z" w:initials="">
+  <w:comment w:id="26" w:author="Tolnai Márk" w:date="2018-02-18T10:12:00Z" w:initials="">
     <w:p>
       <w:pPr>
         <w:pStyle w:val="Alaprtelmezett"/>
@@ -38269,67 +36332,7 @@
         <w:rPr>
           <w:rFonts w:eastAsia="Arial Unicode MS" w:cs="Arial Unicode MS"/>
         </w:rPr>
-        <w:t>Eddig csin</w:t>
-      </w:r>
-      <w:r>
-        <w:rPr>
-          <w:rFonts w:eastAsia="Arial Unicode MS" w:cs="Arial Unicode MS"/>
-        </w:rPr>
-        <w:t>á</w:t>
-      </w:r>
-      <w:r>
-        <w:rPr>
-          <w:rFonts w:eastAsia="Arial Unicode MS" w:cs="Arial Unicode MS"/>
-        </w:rPr>
-        <w:t xml:space="preserve">ltam </w:t>
-      </w:r>
-      <w:r>
-        <w:rPr>
-          <w:rFonts w:eastAsia="Arial Unicode MS" w:cs="Arial Unicode MS"/>
-        </w:rPr>
-        <w:t>é</w:t>
-      </w:r>
-      <w:r>
-        <w:rPr>
-          <w:rFonts w:eastAsia="Arial Unicode MS" w:cs="Arial Unicode MS"/>
-        </w:rPr>
-        <w:t>n, az elej</w:t>
-      </w:r>
-      <w:r>
-        <w:rPr>
-          <w:rFonts w:eastAsia="Arial Unicode MS" w:cs="Arial Unicode MS"/>
-        </w:rPr>
-        <w:t>é</w:t>
-      </w:r>
-      <w:r>
-        <w:rPr>
-          <w:rFonts w:eastAsia="Arial Unicode MS" w:cs="Arial Unicode MS"/>
-        </w:rPr>
-        <w:t>t</w:t>
-      </w:r>
-      <w:r>
-        <w:rPr>
-          <w:rFonts w:eastAsia="Arial Unicode MS" w:cs="Arial Unicode MS"/>
-        </w:rPr>
-        <w:t>ő</w:t>
-      </w:r>
-      <w:r>
-        <w:rPr>
-          <w:rFonts w:eastAsia="Arial Unicode MS" w:cs="Arial Unicode MS"/>
-        </w:rPr>
-        <w:t>l (2.1 Bevezet</w:t>
-      </w:r>
-      <w:r>
-        <w:rPr>
-          <w:rFonts w:eastAsia="Arial Unicode MS" w:cs="Arial Unicode MS"/>
-        </w:rPr>
-        <w:t>é</w:t>
-      </w:r>
-      <w:r>
-        <w:rPr>
-          <w:rFonts w:eastAsia="Arial Unicode MS" w:cs="Arial Unicode MS"/>
-        </w:rPr>
-        <w:t>s).</w:t>
+        <w:t>Eddig csináltam én, az elejétől (2.1 Bevezetés).</w:t>
       </w:r>
     </w:p>
     <w:p>
@@ -38340,55 +36343,7 @@
         <w:rPr>
           <w:rFonts w:eastAsia="Arial Unicode MS" w:cs="Arial Unicode MS"/>
         </w:rPr>
-        <w:t xml:space="preserve">Mindez kb. 3 </w:t>
-      </w:r>
-      <w:r>
-        <w:rPr>
-          <w:rFonts w:eastAsia="Arial Unicode MS" w:cs="Arial Unicode MS"/>
-        </w:rPr>
-        <w:t>ó</w:t>
-      </w:r>
-      <w:r>
-        <w:rPr>
-          <w:rFonts w:eastAsia="Arial Unicode MS" w:cs="Arial Unicode MS"/>
-        </w:rPr>
-        <w:t>r</w:t>
-      </w:r>
-      <w:r>
-        <w:rPr>
-          <w:rFonts w:eastAsia="Arial Unicode MS" w:cs="Arial Unicode MS"/>
-        </w:rPr>
-        <w:t>á</w:t>
-      </w:r>
-      <w:r>
-        <w:rPr>
-          <w:rFonts w:eastAsia="Arial Unicode MS" w:cs="Arial Unicode MS"/>
-        </w:rPr>
-        <w:t xml:space="preserve">t </w:t>
-      </w:r>
-      <w:r>
-        <w:rPr>
-          <w:rFonts w:eastAsia="Arial Unicode MS" w:cs="Arial Unicode MS"/>
-        </w:rPr>
-        <w:t>ö</w:t>
-      </w:r>
-      <w:r>
-        <w:rPr>
-          <w:rFonts w:eastAsia="Arial Unicode MS" w:cs="Arial Unicode MS"/>
-        </w:rPr>
-        <w:t>lelt fel mindennel egy</w:t>
-      </w:r>
-      <w:r>
-        <w:rPr>
-          <w:rFonts w:eastAsia="Arial Unicode MS" w:cs="Arial Unicode MS"/>
-        </w:rPr>
-        <w:t>ü</w:t>
-      </w:r>
-      <w:r>
-        <w:rPr>
-          <w:rFonts w:eastAsia="Arial Unicode MS" w:cs="Arial Unicode MS"/>
-        </w:rPr>
-        <w:t>tt.</w:t>
+        <w:t>Mindez kb. 3 órát ölelt fel mindennel együtt.</w:t>
       </w:r>
     </w:p>
     <w:p>
@@ -38399,31 +36354,7 @@
         <w:rPr>
           <w:rFonts w:eastAsia="Arial Unicode MS" w:cs="Arial Unicode MS"/>
         </w:rPr>
-        <w:t>Id</w:t>
-      </w:r>
-      <w:r>
-        <w:rPr>
-          <w:rFonts w:eastAsia="Arial Unicode MS" w:cs="Arial Unicode MS"/>
-        </w:rPr>
-        <w:t>ő</w:t>
-      </w:r>
-      <w:r>
-        <w:rPr>
-          <w:rFonts w:eastAsia="Arial Unicode MS" w:cs="Arial Unicode MS"/>
-        </w:rPr>
-        <w:t>tartom</w:t>
-      </w:r>
-      <w:r>
-        <w:rPr>
-          <w:rFonts w:eastAsia="Arial Unicode MS" w:cs="Arial Unicode MS"/>
-        </w:rPr>
-        <w:t>á</w:t>
-      </w:r>
-      <w:r>
-        <w:rPr>
-          <w:rFonts w:eastAsia="Arial Unicode MS" w:cs="Arial Unicode MS"/>
-        </w:rPr>
-        <w:t>nynak:</w:t>
+        <w:t>Időtartománynak:</w:t>
       </w:r>
     </w:p>
     <w:p>
@@ -38434,23 +36365,11 @@
         <w:rPr>
           <w:rFonts w:eastAsia="Arial Unicode MS" w:cs="Arial Unicode MS"/>
         </w:rPr>
-        <w:t>2018.02.16. 10:00-t</w:t>
-      </w:r>
-      <w:r>
-        <w:rPr>
-          <w:rFonts w:eastAsia="Arial Unicode MS" w:cs="Arial Unicode MS"/>
-        </w:rPr>
-        <w:t>ó</w:t>
-      </w:r>
-      <w:r>
-        <w:rPr>
-          <w:rFonts w:eastAsia="Arial Unicode MS" w:cs="Arial Unicode MS"/>
-        </w:rPr>
-        <w:t>l</w:t>
+        <w:t>2018.02.16. 10:00-tól</w:t>
       </w:r>
     </w:p>
   </w:comment>
-  <w:comment w:id="22" w:author="Bálint Bertalan" w:date="2018-02-14T21:07:00Z" w:initials="">
+  <w:comment w:id="27" w:author="Bálint Bertalan" w:date="2018-02-14T21:07:00Z" w:initials="">
     <w:p>
       <w:pPr>
         <w:pStyle w:val="Alaprtelmezett"/>
@@ -38464,31 +36383,7 @@
         <w:rPr>
           <w:rFonts w:eastAsia="Arial Unicode MS" w:cs="Arial Unicode MS"/>
         </w:rPr>
-        <w:t>M</w:t>
-      </w:r>
-      <w:r>
-        <w:rPr>
-          <w:rFonts w:eastAsia="Arial Unicode MS" w:cs="Arial Unicode MS"/>
-        </w:rPr>
-        <w:t>é</w:t>
-      </w:r>
-      <w:r>
-        <w:rPr>
-          <w:rFonts w:eastAsia="Arial Unicode MS" w:cs="Arial Unicode MS"/>
-        </w:rPr>
-        <w:t>g v</w:t>
-      </w:r>
-      <w:r>
-        <w:rPr>
-          <w:rFonts w:eastAsia="Arial Unicode MS" w:cs="Arial Unicode MS"/>
-        </w:rPr>
-        <w:t>á</w:t>
-      </w:r>
-      <w:r>
-        <w:rPr>
-          <w:rFonts w:eastAsia="Arial Unicode MS" w:cs="Arial Unicode MS"/>
-        </w:rPr>
-        <w:t>ltozhat.</w:t>
+        <w:t>Még változhat.</w:t>
       </w:r>
     </w:p>
     <w:p>
@@ -38499,41 +36394,11 @@
         <w:rPr>
           <w:rFonts w:eastAsia="Arial Unicode MS" w:cs="Arial Unicode MS"/>
         </w:rPr>
-        <w:t>1024x768-as felbont</w:t>
-      </w:r>
-      <w:r>
-        <w:rPr>
-          <w:rFonts w:eastAsia="Arial Unicode MS" w:cs="Arial Unicode MS"/>
-        </w:rPr>
-        <w:t>á</w:t>
-      </w:r>
-      <w:r>
-        <w:rPr>
-          <w:rFonts w:eastAsia="Arial Unicode MS" w:cs="Arial Unicode MS"/>
-        </w:rPr>
-        <w:t xml:space="preserve">s, ha minden </w:t>
-      </w:r>
-      <w:r>
-        <w:rPr>
-          <w:rFonts w:eastAsia="Arial Unicode MS" w:cs="Arial Unicode MS"/>
-        </w:rPr>
-        <w:t>mez</w:t>
-      </w:r>
-      <w:r>
-        <w:rPr>
-          <w:rFonts w:eastAsia="Arial Unicode MS" w:cs="Arial Unicode MS"/>
-        </w:rPr>
-        <w:t xml:space="preserve">ő </w:t>
-      </w:r>
-      <w:r>
-        <w:rPr>
-          <w:rFonts w:eastAsia="Arial Unicode MS" w:cs="Arial Unicode MS"/>
-        </w:rPr>
-        <w:t>32x32-es.</w:t>
+        <w:t>1024x768-as felbontás, ha minden mező 32x32-es.</w:t>
       </w:r>
     </w:p>
   </w:comment>
-  <w:comment w:id="23" w:author="Bálint Bertalan" w:date="2018-02-14T21:22:00Z" w:initials="">
+  <w:comment w:id="28" w:author="Bálint Bertalan" w:date="2018-02-14T21:22:00Z" w:initials="">
     <w:p>
       <w:pPr>
         <w:pStyle w:val="Alaprtelmezett"/>
@@ -38547,91 +36412,7 @@
         <w:rPr>
           <w:rFonts w:eastAsia="Arial Unicode MS" w:cs="Arial Unicode MS"/>
         </w:rPr>
-        <w:t>F</w:t>
-      </w:r>
-      <w:r>
-        <w:rPr>
-          <w:rFonts w:eastAsia="Arial Unicode MS" w:cs="Arial Unicode MS"/>
-        </w:rPr>
-        <w:t>ü</w:t>
-      </w:r>
-      <w:r>
-        <w:rPr>
-          <w:rFonts w:eastAsia="Arial Unicode MS" w:cs="Arial Unicode MS"/>
-        </w:rPr>
-        <w:t>gg a p</w:t>
-      </w:r>
-      <w:r>
-        <w:rPr>
-          <w:rFonts w:eastAsia="Arial Unicode MS" w:cs="Arial Unicode MS"/>
-        </w:rPr>
-        <w:t>á</w:t>
-      </w:r>
-      <w:r>
-        <w:rPr>
-          <w:rFonts w:eastAsia="Arial Unicode MS" w:cs="Arial Unicode MS"/>
-        </w:rPr>
-        <w:t>lya m</w:t>
-      </w:r>
-      <w:r>
-        <w:rPr>
-          <w:rFonts w:eastAsia="Arial Unicode MS" w:cs="Arial Unicode MS"/>
-        </w:rPr>
-        <w:t>é</w:t>
-      </w:r>
-      <w:r>
-        <w:rPr>
-          <w:rFonts w:eastAsia="Arial Unicode MS" w:cs="Arial Unicode MS"/>
-        </w:rPr>
-        <w:t>ret</w:t>
-      </w:r>
-      <w:r>
-        <w:rPr>
-          <w:rFonts w:eastAsia="Arial Unicode MS" w:cs="Arial Unicode MS"/>
-        </w:rPr>
-        <w:t>é</w:t>
-      </w:r>
-      <w:r>
-        <w:rPr>
-          <w:rFonts w:eastAsia="Arial Unicode MS" w:cs="Arial Unicode MS"/>
-        </w:rPr>
-        <w:t>t</w:t>
-      </w:r>
-      <w:r>
-        <w:rPr>
-          <w:rFonts w:eastAsia="Arial Unicode MS" w:cs="Arial Unicode MS"/>
-        </w:rPr>
-        <w:t>ő</w:t>
-      </w:r>
-      <w:r>
-        <w:rPr>
-          <w:rFonts w:eastAsia="Arial Unicode MS" w:cs="Arial Unicode MS"/>
-        </w:rPr>
-        <w:t>l, de ez sz</w:t>
-      </w:r>
-      <w:r>
-        <w:rPr>
-          <w:rFonts w:eastAsia="Arial Unicode MS" w:cs="Arial Unicode MS"/>
-        </w:rPr>
-        <w:t>é</w:t>
-      </w:r>
-      <w:r>
-        <w:rPr>
-          <w:rFonts w:eastAsia="Arial Unicode MS" w:cs="Arial Unicode MS"/>
-        </w:rPr>
-        <w:t>pnek t</w:t>
-      </w:r>
-      <w:r>
-        <w:rPr>
-          <w:rFonts w:eastAsia="Arial Unicode MS" w:cs="Arial Unicode MS"/>
-        </w:rPr>
-        <w:t>ű</w:t>
-      </w:r>
-      <w:r>
-        <w:rPr>
-          <w:rFonts w:eastAsia="Arial Unicode MS" w:cs="Arial Unicode MS"/>
-        </w:rPr>
-        <w:t>nik.</w:t>
+        <w:t>Függ a pálya méretétől, de ez szépnek tűnik.</w:t>
       </w:r>
     </w:p>
   </w:comment>
@@ -38714,7 +36495,7 @@
         <w:sz w:val="24"/>
         <w:szCs w:val="24"/>
       </w:rPr>
-      <w:t>17</w:t>
+      <w:t>3</w:t>
     </w:r>
     <w:r>
       <w:rPr>
@@ -38753,7 +36534,7 @@
       </w:rPr>
       <w:fldChar w:fldCharType="separate"/>
     </w:r>
-    <w:ins w:id="30" w:author="Gurubi Barnabás" w:date="2018-02-18T14:12:00Z">
+    <w:ins w:id="35" w:author="USER" w:date="2018-02-18T15:26:00Z">
       <w:r>
         <w:rPr>
           <w:noProof/>
@@ -38763,7 +36544,19 @@
         <w:t>18. február 18.</w:t>
       </w:r>
     </w:ins>
-    <w:del w:id="31" w:author="Gurubi Barnabás" w:date="2018-02-18T14:11:00Z">
+    <w:ins w:id="36" w:author="Gurubi Barnabás" w:date="2018-02-18T14:12:00Z">
+      <w:del w:id="37" w:author="USER" w:date="2018-02-18T15:26:00Z">
+        <w:r>
+          <w:rPr>
+            <w:noProof/>
+            <w:sz w:val="24"/>
+            <w:szCs w:val="24"/>
+          </w:rPr>
+          <w:delText>18. február 18.</w:delText>
+        </w:r>
+      </w:del>
+    </w:ins>
+    <w:del w:id="38" w:author="USER" w:date="2018-02-18T15:26:00Z">
       <w:r>
         <w:rPr>
           <w:noProof/>
@@ -42918,6 +40711,9 @@
   <w15:person w15:author="Gurubi Barnabás">
     <w15:presenceInfo w15:providerId="Windows Live" w15:userId="b3981090286b4bd4"/>
   </w15:person>
+  <w15:person w15:author="USER">
+    <w15:presenceInfo w15:providerId="None" w15:userId="USER"/>
+  </w15:person>
 </w15:people>
 </file>
 

</xml_diff>

<commit_message>
Pár fogalmazási hiba, definíció bővítés
</commit_message>
<xml_diff>
--- a/Docs/Funkciók, követelmények, projekt.docx
+++ b/Docs/Funkciók, követelmények, projekt.docx
@@ -723,8 +723,6 @@
                 <w:t>horvath.akos1997@gmail.com</w:t>
               </w:r>
             </w:ins>
-            <w:bookmarkStart w:id="16" w:name="_GoBack"/>
-            <w:bookmarkEnd w:id="16"/>
           </w:p>
         </w:tc>
       </w:tr>
@@ -1007,7 +1005,7 @@
           <w:szCs w:val="28"/>
         </w:rPr>
       </w:pPr>
-      <w:ins w:id="17" w:author="Gurubi Barnabás" w:date="2018-02-18T10:29:00Z">
+      <w:ins w:id="16" w:author="Gurubi Barnabás" w:date="2018-02-18T10:29:00Z">
         <w:r>
           <w:rPr>
             <w:sz w:val="28"/>
@@ -1030,7 +1028,7 @@
           <w:fldChar w:fldCharType="separate"/>
         </w:r>
       </w:ins>
-      <w:ins w:id="18" w:author="USER" w:date="2018-02-18T15:26:00Z">
+      <w:ins w:id="17" w:author="USER" w:date="2018-02-18T15:29:00Z">
         <w:r>
           <w:rPr>
             <w:noProof/>
@@ -1040,7 +1038,7 @@
           <w:t>18. február 18.</w:t>
         </w:r>
       </w:ins>
-      <w:ins w:id="19" w:author="Gurubi Barnabás" w:date="2018-02-18T10:29:00Z">
+      <w:ins w:id="18" w:author="Gurubi Barnabás" w:date="2018-02-18T10:29:00Z">
         <w:r>
           <w:rPr>
             <w:sz w:val="28"/>
@@ -1049,8 +1047,8 @@
           <w:fldChar w:fldCharType="end"/>
         </w:r>
       </w:ins>
-      <w:ins w:id="20" w:author="Tolnai Márk" w:date="2018-02-18T10:12:00Z">
-        <w:del w:id="21" w:author="Gurubi Barnabás" w:date="2018-02-18T10:29:00Z">
+      <w:ins w:id="19" w:author="Tolnai Márk" w:date="2018-02-18T10:12:00Z">
+        <w:del w:id="20" w:author="Gurubi Barnabás" w:date="2018-02-18T10:29:00Z">
           <w:r>
             <w:rPr>
               <w:sz w:val="28"/>
@@ -1088,7 +1086,7 @@
           </w:r>
         </w:del>
       </w:ins>
-      <w:del w:id="22" w:author="Gurubi Barnabás" w:date="2018-02-18T10:29:00Z">
+      <w:del w:id="21" w:author="Gurubi Barnabás" w:date="2018-02-18T10:29:00Z">
         <w:r>
           <w:rPr>
             <w:sz w:val="28"/>
@@ -1236,7 +1234,7 @@
           <w:szCs w:val="28"/>
         </w:rPr>
       </w:pPr>
-      <w:bookmarkStart w:id="23" w:name="Bevezetés"/>
+      <w:bookmarkStart w:id="22" w:name="Bevezetés"/>
       <w:r>
         <w:rPr>
           <w:rFonts w:ascii="Arial" w:hAnsi="Arial"/>
@@ -1274,7 +1272,7 @@
         </w:rPr>
         <w:t>s</w:t>
       </w:r>
-      <w:bookmarkEnd w:id="23"/>
+      <w:bookmarkEnd w:id="22"/>
     </w:p>
     <w:p>
       <w:pPr>
@@ -3204,11 +3202,13 @@
     <w:p>
       <w:pPr>
         <w:rPr>
+          <w:ins w:id="23" w:author="USER" w:date="2018-02-18T15:44:00Z"/>
           <w:color w:val="222222"/>
           <w:sz w:val="24"/>
           <w:szCs w:val="24"/>
           <w:u w:color="222222"/>
           <w:shd w:val="clear" w:color="auto" w:fill="FFFFFF"/>
+          <w:lang w:val="it-IT"/>
         </w:rPr>
       </w:pPr>
       <w:proofErr w:type="spellStart"/>
@@ -3458,6 +3458,125 @@
         </w:rPr>
         <w:t>se.</w:t>
       </w:r>
+    </w:p>
+    <w:p>
+      <w:pPr>
+        <w:rPr>
+          <w:color w:val="222222"/>
+          <w:sz w:val="24"/>
+          <w:szCs w:val="24"/>
+          <w:u w:color="222222"/>
+          <w:shd w:val="clear" w:color="auto" w:fill="FFFFFF"/>
+          <w:rPrChange w:id="24" w:author="USER" w:date="2018-02-18T15:44:00Z">
+            <w:rPr>
+              <w:color w:val="222222"/>
+              <w:sz w:val="24"/>
+              <w:szCs w:val="24"/>
+              <w:u w:color="222222"/>
+              <w:shd w:val="clear" w:color="auto" w:fill="FFFFFF"/>
+            </w:rPr>
+          </w:rPrChange>
+        </w:rPr>
+      </w:pPr>
+      <w:ins w:id="25" w:author="USER" w:date="2018-02-18T15:44:00Z">
+        <w:r>
+          <w:rPr>
+            <w:b/>
+            <w:color w:val="222222"/>
+            <w:sz w:val="24"/>
+            <w:szCs w:val="24"/>
+            <w:u w:color="222222"/>
+            <w:shd w:val="clear" w:color="auto" w:fill="FFFFFF"/>
+            <w:lang w:val="it-IT"/>
+            <w:rPrChange w:id="26" w:author="USER" w:date="2018-02-18T15:44:00Z">
+              <w:rPr>
+                <w:color w:val="222222"/>
+                <w:sz w:val="24"/>
+                <w:szCs w:val="24"/>
+                <w:u w:color="222222"/>
+                <w:shd w:val="clear" w:color="auto" w:fill="FFFFFF"/>
+                <w:lang w:val="it-IT"/>
+              </w:rPr>
+            </w:rPrChange>
+          </w:rPr>
+          <w:t>Háttértár</w:t>
+        </w:r>
+        <w:r>
+          <w:rPr>
+            <w:b/>
+            <w:color w:val="222222"/>
+            <w:sz w:val="24"/>
+            <w:szCs w:val="24"/>
+            <w:u w:color="222222"/>
+            <w:shd w:val="clear" w:color="auto" w:fill="FFFFFF"/>
+            <w:lang w:val="it-IT"/>
+          </w:rPr>
+          <w:t xml:space="preserve"> - </w:t>
+        </w:r>
+      </w:ins>
+      <w:ins w:id="27" w:author="USER" w:date="2018-02-18T15:45:00Z">
+        <w:r>
+          <w:rPr>
+            <w:color w:val="222222"/>
+            <w:sz w:val="24"/>
+            <w:szCs w:val="24"/>
+            <w:u w:color="222222"/>
+            <w:shd w:val="clear" w:color="auto" w:fill="FFFFFF"/>
+            <w:lang w:val="it-IT"/>
+            <w:rPrChange w:id="28" w:author="USER" w:date="2018-02-18T15:45:00Z">
+              <w:rPr>
+                <w:b/>
+                <w:color w:val="222222"/>
+                <w:sz w:val="24"/>
+                <w:szCs w:val="24"/>
+                <w:u w:color="222222"/>
+                <w:shd w:val="clear" w:color="auto" w:fill="FFFFFF"/>
+                <w:lang w:val="it-IT"/>
+              </w:rPr>
+            </w:rPrChange>
+          </w:rPr>
+          <w:t>O</w:t>
+        </w:r>
+      </w:ins>
+      <w:ins w:id="29" w:author="USER" w:date="2018-02-18T15:44:00Z">
+        <w:r>
+          <w:rPr>
+            <w:color w:val="222222"/>
+            <w:sz w:val="24"/>
+            <w:szCs w:val="24"/>
+            <w:u w:color="222222"/>
+            <w:shd w:val="clear" w:color="auto" w:fill="FFFFFF"/>
+            <w:lang w:val="it-IT"/>
+            <w:rPrChange w:id="30" w:author="USER" w:date="2018-02-18T15:44:00Z">
+              <w:rPr>
+                <w:b/>
+                <w:color w:val="222222"/>
+                <w:sz w:val="24"/>
+                <w:szCs w:val="24"/>
+                <w:u w:color="222222"/>
+                <w:shd w:val="clear" w:color="auto" w:fill="FFFFFF"/>
+                <w:lang w:val="it-IT"/>
+              </w:rPr>
+            </w:rPrChange>
+          </w:rPr>
+          <w:t>lyan számítógépes hardverelem, mely nagy mennyiségű adatot képes tárolni</w:t>
+        </w:r>
+      </w:ins>
+      <w:ins w:id="31" w:author="USER" w:date="2018-02-18T15:45:00Z">
+        <w:r>
+          <w:rPr>
+            <w:color w:val="222222"/>
+            <w:sz w:val="24"/>
+            <w:szCs w:val="24"/>
+            <w:u w:color="222222"/>
+            <w:shd w:val="clear" w:color="auto" w:fill="FFFFFF"/>
+            <w:lang w:val="it-IT"/>
+          </w:rPr>
+          <w:t>, és kikapcsolás után is megőrzi azokat.</w:t>
+        </w:r>
+      </w:ins>
+      <w:bookmarkStart w:id="32" w:name="_GoBack"/>
+      <w:bookmarkEnd w:id="32"/>
     </w:p>
     <w:p>
       <w:pPr>
@@ -3494,8 +3613,8 @@
           <w:szCs w:val="24"/>
         </w:rPr>
       </w:pPr>
-      <w:bookmarkStart w:id="24" w:name="_j0zll"/>
-      <w:bookmarkEnd w:id="24"/>
+      <w:bookmarkStart w:id="33" w:name="_j0zll"/>
+      <w:bookmarkEnd w:id="33"/>
       <w:r>
         <w:rPr>
           <w:sz w:val="24"/>
@@ -3562,7 +3681,7 @@
         </w:rPr>
       </w:pPr>
       <w:hyperlink r:id="rId11" w:history="1">
-        <w:bookmarkStart w:id="25" w:name="_fob9te"/>
+        <w:bookmarkStart w:id="34" w:name="_fob9te"/>
         <w:r>
           <w:rPr>
             <w:rStyle w:val="Hyperlink1"/>
@@ -5190,7 +5309,25 @@
           <w:sz w:val="24"/>
           <w:szCs w:val="24"/>
         </w:rPr>
-        <w:t xml:space="preserve">A szoftver a </w:t>
+        <w:t>A szoftver</w:t>
+      </w:r>
+      <w:ins w:id="35" w:author="USER" w:date="2018-02-18T15:38:00Z">
+        <w:r>
+          <w:rPr>
+            <w:rStyle w:val="Nincs"/>
+            <w:sz w:val="24"/>
+            <w:szCs w:val="24"/>
+          </w:rPr>
+          <w:t xml:space="preserve"> mellett</w:t>
+        </w:r>
+      </w:ins>
+      <w:r>
+        <w:rPr>
+          <w:rStyle w:val="Nincs"/>
+          <w:sz w:val="24"/>
+          <w:szCs w:val="24"/>
+        </w:rPr>
+        <w:t xml:space="preserve"> a </w:t>
       </w:r>
       <w:proofErr w:type="spellStart"/>
       <w:r>
@@ -5384,7 +5521,7 @@
         </w:rPr>
         <w:t xml:space="preserve">/ erőforrásra nincs </w:t>
       </w:r>
-      <w:commentRangeStart w:id="26"/>
+      <w:commentRangeStart w:id="36"/>
       <w:proofErr w:type="spellStart"/>
       <w:r>
         <w:rPr>
@@ -5394,9 +5531,9 @@
         </w:rPr>
         <w:t>sz</w:t>
       </w:r>
-      <w:commentRangeEnd w:id="26"/>
-      <w:r>
-        <w:commentReference w:id="26"/>
+      <w:commentRangeEnd w:id="36"/>
+      <w:r>
+        <w:commentReference w:id="36"/>
       </w:r>
       <w:r>
         <w:rPr>
@@ -8553,7 +8690,7 @@
           </w:tcPr>
           <w:p>
             <w:r>
-              <w:commentReference w:id="27"/>
+              <w:commentReference w:id="37"/>
             </w:r>
             <w:r>
               <w:rPr>
@@ -16607,7 +16744,7 @@
               <w:jc w:val="left"/>
             </w:pPr>
             <w:r>
-              <w:commentReference w:id="28"/>
+              <w:commentReference w:id="38"/>
             </w:r>
             <w:r>
               <w:rPr>
@@ -21557,7 +21694,7 @@
         </w:rPr>
         <w:t xml:space="preserve"> - Szinon</w:t>
       </w:r>
-      <w:ins w:id="29" w:author="Gurubi Barnabás" w:date="2018-02-18T10:31:00Z">
+      <w:ins w:id="39" w:author="Gurubi Barnabás" w:date="2018-02-18T10:31:00Z">
         <w:r>
           <w:rPr>
             <w:rStyle w:val="Nincs"/>
@@ -21567,7 +21704,7 @@
           <w:t>i</w:t>
         </w:r>
       </w:ins>
-      <w:del w:id="30" w:author="Gurubi Barnabás" w:date="2018-02-18T10:31:00Z">
+      <w:del w:id="40" w:author="Gurubi Barnabás" w:date="2018-02-18T10:31:00Z">
         <w:r>
           <w:rPr>
             <w:rStyle w:val="Nincs"/>
@@ -21994,7 +22131,7 @@
         </w:rPr>
         <w:t xml:space="preserve"> - A mező szinon</w:t>
       </w:r>
-      <w:ins w:id="31" w:author="Gurubi Barnabás" w:date="2018-02-18T10:31:00Z">
+      <w:ins w:id="41" w:author="Gurubi Barnabás" w:date="2018-02-18T10:31:00Z">
         <w:r>
           <w:rPr>
             <w:rStyle w:val="Nincs"/>
@@ -22004,7 +22141,7 @@
           <w:t>i</w:t>
         </w:r>
       </w:ins>
-      <w:del w:id="32" w:author="Gurubi Barnabás" w:date="2018-02-18T10:31:00Z">
+      <w:del w:id="42" w:author="Gurubi Barnabás" w:date="2018-02-18T10:31:00Z">
         <w:r>
           <w:rPr>
             <w:rStyle w:val="Nincs"/>
@@ -23241,7 +23378,7 @@
         </w:rPr>
         <w:t xml:space="preserve"> - A mező szinon</w:t>
       </w:r>
-      <w:ins w:id="33" w:author="Gurubi Barnabás" w:date="2018-02-18T10:31:00Z">
+      <w:ins w:id="43" w:author="Gurubi Barnabás" w:date="2018-02-18T10:31:00Z">
         <w:r>
           <w:rPr>
             <w:rStyle w:val="Nincs"/>
@@ -23251,7 +23388,7 @@
           <w:t>i</w:t>
         </w:r>
       </w:ins>
-      <w:del w:id="34" w:author="Gurubi Barnabás" w:date="2018-02-18T10:31:00Z">
+      <w:del w:id="44" w:author="Gurubi Barnabás" w:date="2018-02-18T10:31:00Z">
         <w:r>
           <w:rPr>
             <w:rStyle w:val="Nincs"/>
@@ -36279,7 +36416,7 @@
           </w:p>
         </w:tc>
       </w:tr>
-      <w:bookmarkEnd w:id="25"/>
+      <w:bookmarkEnd w:id="34"/>
     </w:tbl>
     <w:p>
       <w:pPr>
@@ -36318,7 +36455,7 @@
       </w:r>
     </w:p>
   </w:comment>
-  <w:comment w:id="26" w:author="Tolnai Márk" w:date="2018-02-18T10:12:00Z" w:initials="">
+  <w:comment w:id="36" w:author="Tolnai Márk" w:date="2018-02-18T10:12:00Z" w:initials="">
     <w:p>
       <w:pPr>
         <w:pStyle w:val="Alaprtelmezett"/>
@@ -36369,7 +36506,7 @@
       </w:r>
     </w:p>
   </w:comment>
-  <w:comment w:id="27" w:author="Bálint Bertalan" w:date="2018-02-14T21:07:00Z" w:initials="">
+  <w:comment w:id="37" w:author="Bálint Bertalan" w:date="2018-02-14T21:07:00Z" w:initials="">
     <w:p>
       <w:pPr>
         <w:pStyle w:val="Alaprtelmezett"/>
@@ -36398,7 +36535,7 @@
       </w:r>
     </w:p>
   </w:comment>
-  <w:comment w:id="28" w:author="Bálint Bertalan" w:date="2018-02-14T21:22:00Z" w:initials="">
+  <w:comment w:id="38" w:author="Bálint Bertalan" w:date="2018-02-14T21:22:00Z" w:initials="">
     <w:p>
       <w:pPr>
         <w:pStyle w:val="Alaprtelmezett"/>
@@ -36495,7 +36632,7 @@
         <w:sz w:val="24"/>
         <w:szCs w:val="24"/>
       </w:rPr>
-      <w:t>3</w:t>
+      <w:t>4</w:t>
     </w:r>
     <w:r>
       <w:rPr>
@@ -36534,7 +36671,7 @@
       </w:rPr>
       <w:fldChar w:fldCharType="separate"/>
     </w:r>
-    <w:ins w:id="35" w:author="USER" w:date="2018-02-18T15:26:00Z">
+    <w:ins w:id="45" w:author="USER" w:date="2018-02-18T15:29:00Z">
       <w:r>
         <w:rPr>
           <w:noProof/>
@@ -36544,8 +36681,8 @@
         <w:t>18. február 18.</w:t>
       </w:r>
     </w:ins>
-    <w:ins w:id="36" w:author="Gurubi Barnabás" w:date="2018-02-18T14:12:00Z">
-      <w:del w:id="37" w:author="USER" w:date="2018-02-18T15:26:00Z">
+    <w:ins w:id="46" w:author="Gurubi Barnabás" w:date="2018-02-18T14:12:00Z">
+      <w:del w:id="47" w:author="USER" w:date="2018-02-18T15:26:00Z">
         <w:r>
           <w:rPr>
             <w:noProof/>
@@ -36556,7 +36693,7 @@
         </w:r>
       </w:del>
     </w:ins>
-    <w:del w:id="38" w:author="USER" w:date="2018-02-18T15:26:00Z">
+    <w:del w:id="48" w:author="USER" w:date="2018-02-18T15:26:00Z">
       <w:r>
         <w:rPr>
           <w:noProof/>

</xml_diff>

<commit_message>
TODO, illetve ahhoz megfelelő kiegészítés
</commit_message>
<xml_diff>
--- a/Docs/Funkciók, követelmények, projekt.docx
+++ b/Docs/Funkciók, követelmények, projekt.docx
@@ -262,6 +262,7 @@
       <w:pPr>
         <w:jc w:val="center"/>
         <w:rPr>
+          <w:del w:id="1" w:author="Tolnai Márk" w:date="2018-02-18T17:17:00Z"/>
           <w:sz w:val="44"/>
           <w:szCs w:val="44"/>
         </w:rPr>
@@ -271,9 +272,23 @@
       <w:pPr>
         <w:jc w:val="center"/>
         <w:rPr>
+          <w:del w:id="2" w:author="Tolnai Márk" w:date="2018-02-18T17:17:00Z"/>
           <w:sz w:val="44"/>
           <w:szCs w:val="44"/>
         </w:rPr>
+      </w:pPr>
+    </w:p>
+    <w:p>
+      <w:pPr>
+        <w:rPr>
+          <w:sz w:val="44"/>
+          <w:szCs w:val="44"/>
+        </w:rPr>
+        <w:pPrChange w:id="3" w:author="Tolnai Márk" w:date="2018-02-18T17:17:00Z">
+          <w:pPr>
+            <w:jc w:val="center"/>
+          </w:pPr>
+        </w:pPrChange>
       </w:pPr>
     </w:p>
     <w:p>
@@ -293,26 +308,17 @@
           <w:szCs w:val="44"/>
         </w:rPr>
       </w:pPr>
+      <w:r>
+        <w:rPr>
+          <w:sz w:val="44"/>
+          <w:szCs w:val="44"/>
+        </w:rPr>
+        <w:br/>
+      </w:r>
+      <w:commentRangeStart w:id="4"/>
     </w:p>
     <w:p>
       <w:pPr>
-        <w:jc w:val="center"/>
-        <w:rPr>
-          <w:sz w:val="44"/>
-          <w:szCs w:val="44"/>
-        </w:rPr>
-      </w:pPr>
-      <w:r>
-        <w:rPr>
-          <w:sz w:val="44"/>
-          <w:szCs w:val="44"/>
-        </w:rPr>
-        <w:br/>
-      </w:r>
-      <w:commentRangeStart w:id="1"/>
-    </w:p>
-    <w:p>
-      <w:pPr>
         <w:rPr>
           <w:sz w:val="32"/>
           <w:szCs w:val="32"/>
@@ -325,9 +331,9 @@
         </w:rPr>
         <w:t>Csapattagok</w:t>
       </w:r>
-      <w:commentRangeEnd w:id="1"/>
-      <w:r>
-        <w:commentReference w:id="1"/>
+      <w:commentRangeEnd w:id="4"/>
+      <w:r>
+        <w:commentReference w:id="4"/>
       </w:r>
     </w:p>
     <w:tbl>
@@ -428,13 +434,13 @@
             </w:tcMar>
           </w:tcPr>
           <w:p>
-            <w:del w:id="2" w:author="Gurubi Barnabás" w:date="2018-02-18T14:13:00Z">
+            <w:del w:id="5" w:author="Gurubi Barnabás" w:date="2018-02-18T14:13:00Z">
               <w:r>
                 <w:rPr>
                   <w:rStyle w:val="Hyperlink0"/>
                   <w:color w:val="auto"/>
                   <w:u w:val="none"/>
-                  <w:rPrChange w:id="3" w:author="Gurubi Barnabás" w:date="2018-02-18T14:13:00Z">
+                  <w:rPrChange w:id="6" w:author="Gurubi Barnabás" w:date="2018-02-18T14:13:00Z">
                     <w:rPr>
                       <w:rStyle w:val="Hyperlink0"/>
                     </w:rPr>
@@ -449,7 +455,7 @@
                   <w:sz w:val="24"/>
                   <w:szCs w:val="24"/>
                   <w:u w:val="none"/>
-                  <w:rPrChange w:id="4" w:author="Gurubi Barnabás" w:date="2018-02-18T14:13:00Z">
+                  <w:rPrChange w:id="7" w:author="Gurubi Barnabás" w:date="2018-02-18T14:13:00Z">
                     <w:rPr>
                       <w:rStyle w:val="Hyperlink0"/>
                       <w:sz w:val="24"/>
@@ -464,7 +470,7 @@
                   <w:rStyle w:val="Hyperlink0"/>
                   <w:color w:val="auto"/>
                   <w:u w:val="none"/>
-                  <w:rPrChange w:id="5" w:author="Gurubi Barnabás" w:date="2018-02-18T14:13:00Z">
+                  <w:rPrChange w:id="8" w:author="Gurubi Barnabás" w:date="2018-02-18T14:13:00Z">
                     <w:rPr>
                       <w:sz w:val="24"/>
                       <w:szCs w:val="24"/>
@@ -480,7 +486,7 @@
                   <w:sz w:val="24"/>
                   <w:szCs w:val="24"/>
                   <w:u w:val="none"/>
-                  <w:rPrChange w:id="6" w:author="Gurubi Barnabás" w:date="2018-02-18T14:13:00Z">
+                  <w:rPrChange w:id="9" w:author="Gurubi Barnabás" w:date="2018-02-18T14:13:00Z">
                     <w:rPr>
                       <w:rStyle w:val="Hyperlink0"/>
                       <w:sz w:val="24"/>
@@ -495,7 +501,7 @@
                   <w:color w:val="auto"/>
                   <w:sz w:val="24"/>
                   <w:szCs w:val="24"/>
-                  <w:rPrChange w:id="7" w:author="Gurubi Barnabás" w:date="2018-02-18T14:13:00Z">
+                  <w:rPrChange w:id="10" w:author="Gurubi Barnabás" w:date="2018-02-18T14:13:00Z">
                     <w:rPr>
                       <w:sz w:val="24"/>
                       <w:szCs w:val="24"/>
@@ -505,7 +511,7 @@
                 <w:fldChar w:fldCharType="end"/>
               </w:r>
             </w:del>
-            <w:ins w:id="8" w:author="Gurubi Barnabás" w:date="2018-02-18T14:13:00Z">
+            <w:ins w:id="11" w:author="Gurubi Barnabás" w:date="2018-02-18T14:13:00Z">
               <w:r>
                 <w:rPr>
                   <w:rStyle w:val="Hyperlink0"/>
@@ -513,7 +519,7 @@
                   <w:sz w:val="24"/>
                   <w:szCs w:val="24"/>
                   <w:u w:val="none"/>
-                  <w:rPrChange w:id="9" w:author="Gurubi Barnabás" w:date="2018-02-18T14:13:00Z">
+                  <w:rPrChange w:id="12" w:author="Gurubi Barnabás" w:date="2018-02-18T14:13:00Z">
                     <w:rPr>
                       <w:rStyle w:val="Hyperlink0"/>
                       <w:sz w:val="24"/>
@@ -549,7 +555,7 @@
             </w:tcMar>
           </w:tcPr>
           <w:p>
-            <w:del w:id="10" w:author="USER" w:date="2018-02-18T15:26:00Z">
+            <w:del w:id="13" w:author="USER" w:date="2018-02-18T15:26:00Z">
               <w:r>
                 <w:rPr>
                   <w:sz w:val="24"/>
@@ -559,7 +565,7 @@
                 <w:delText>[TAG2 NEVE]</w:delText>
               </w:r>
             </w:del>
-            <w:ins w:id="11" w:author="USER" w:date="2018-02-18T15:26:00Z">
+            <w:ins w:id="14" w:author="USER" w:date="2018-02-18T15:26:00Z">
               <w:r>
                 <w:rPr>
                   <w:sz w:val="24"/>
@@ -589,7 +595,7 @@
             </w:tcMar>
           </w:tcPr>
           <w:p>
-            <w:del w:id="12" w:author="USER" w:date="2018-02-18T15:27:00Z">
+            <w:del w:id="15" w:author="USER" w:date="2018-02-18T15:27:00Z">
               <w:r>
                 <w:rPr>
                   <w:sz w:val="24"/>
@@ -598,7 +604,7 @@
                 <w:delText>[NEPTUN]</w:delText>
               </w:r>
             </w:del>
-            <w:ins w:id="13" w:author="USER" w:date="2018-02-18T15:27:00Z">
+            <w:ins w:id="16" w:author="USER" w:date="2018-02-18T15:27:00Z">
               <w:r>
                 <w:rPr>
                   <w:sz w:val="24"/>
@@ -627,7 +633,7 @@
             </w:tcMar>
           </w:tcPr>
           <w:p>
-            <w:del w:id="14" w:author="USER" w:date="2018-02-18T15:27:00Z">
+            <w:del w:id="17" w:author="USER" w:date="2018-02-18T15:27:00Z">
               <w:r>
                 <w:rPr>
                   <w:sz w:val="24"/>
@@ -636,7 +642,7 @@
                 <w:delText>[EMAIL CÍM]</w:delText>
               </w:r>
             </w:del>
-            <w:ins w:id="15" w:author="USER" w:date="2018-02-18T15:27:00Z">
+            <w:ins w:id="18" w:author="USER" w:date="2018-02-18T15:27:00Z">
               <w:r>
                 <w:rPr>
                   <w:sz w:val="24"/>
@@ -923,11 +929,12 @@
       <w:pPr>
         <w:jc w:val="right"/>
         <w:rPr>
+          <w:del w:id="19" w:author="Tolnai Márk" w:date="2018-02-18T17:16:00Z"/>
           <w:sz w:val="28"/>
           <w:szCs w:val="28"/>
         </w:rPr>
       </w:pPr>
-      <w:ins w:id="16" w:author="Gurubi Barnabás" w:date="2018-02-18T10:29:00Z">
+      <w:ins w:id="20" w:author="Gurubi Barnabás" w:date="2018-02-18T10:29:00Z">
         <w:r>
           <w:rPr>
             <w:sz w:val="28"/>
@@ -950,7 +957,7 @@
           <w:fldChar w:fldCharType="separate"/>
         </w:r>
       </w:ins>
-      <w:ins w:id="17" w:author="USER" w:date="2018-02-18T17:13:00Z">
+      <w:ins w:id="21" w:author="Tolnai Márk" w:date="2018-02-18T17:16:00Z">
         <w:r>
           <w:rPr>
             <w:noProof/>
@@ -960,7 +967,7 @@
           <w:t>18. február 18.</w:t>
         </w:r>
       </w:ins>
-      <w:ins w:id="18" w:author="Gurubi Barnabás" w:date="2018-02-18T10:29:00Z">
+      <w:ins w:id="22" w:author="Gurubi Barnabás" w:date="2018-02-18T10:29:00Z">
         <w:r>
           <w:rPr>
             <w:sz w:val="28"/>
@@ -969,8 +976,8 @@
           <w:fldChar w:fldCharType="end"/>
         </w:r>
       </w:ins>
-      <w:ins w:id="19" w:author="Tolnai Márk" w:date="2018-02-18T10:12:00Z">
-        <w:del w:id="20" w:author="Gurubi Barnabás" w:date="2018-02-18T10:29:00Z">
+      <w:ins w:id="23" w:author="Tolnai Márk" w:date="2018-02-18T10:12:00Z">
+        <w:del w:id="24" w:author="Gurubi Barnabás" w:date="2018-02-18T10:29:00Z">
           <w:r>
             <w:rPr>
               <w:sz w:val="28"/>
@@ -1008,7 +1015,7 @@
           </w:r>
         </w:del>
       </w:ins>
-      <w:del w:id="21" w:author="Gurubi Barnabás" w:date="2018-02-18T10:29:00Z">
+      <w:del w:id="25" w:author="Gurubi Barnabás" w:date="2018-02-18T10:29:00Z">
         <w:r>
           <w:rPr>
             <w:sz w:val="28"/>
@@ -1047,6 +1054,12 @@
       </w:del>
     </w:p>
     <w:p>
+      <w:pPr>
+        <w:jc w:val="right"/>
+        <w:pPrChange w:id="26" w:author="Tolnai Márk" w:date="2018-02-18T17:16:00Z">
+          <w:pPr/>
+        </w:pPrChange>
+      </w:pPr>
       <w:r>
         <w:rPr>
           <w:rFonts w:ascii="Arial Unicode MS" w:hAnsi="Arial Unicode MS"/>
@@ -1142,7 +1155,7 @@
           <w:szCs w:val="28"/>
         </w:rPr>
       </w:pPr>
-      <w:bookmarkStart w:id="22" w:name="Bevezetés"/>
+      <w:bookmarkStart w:id="27" w:name="Bevezetés"/>
       <w:r>
         <w:rPr>
           <w:rFonts w:ascii="Arial" w:hAnsi="Arial"/>
@@ -1180,7 +1193,7 @@
         </w:rPr>
         <w:t>s</w:t>
       </w:r>
-      <w:bookmarkEnd w:id="22"/>
+      <w:bookmarkEnd w:id="27"/>
     </w:p>
     <w:p>
       <w:pPr>
@@ -2013,7 +2026,7 @@
     <w:p>
       <w:pPr>
         <w:rPr>
-          <w:ins w:id="23" w:author="USER" w:date="2018-02-18T16:20:00Z"/>
+          <w:ins w:id="28" w:author="USER" w:date="2018-02-18T16:20:00Z"/>
           <w:sz w:val="24"/>
           <w:szCs w:val="24"/>
           <w:lang w:val="pt-PT"/>
@@ -2086,20 +2099,16 @@
     <w:p>
       <w:pPr>
         <w:rPr>
+          <w:ins w:id="29" w:author="Tolnai Márk" w:date="2018-02-18T17:23:00Z"/>
           <w:color w:val="222222"/>
           <w:sz w:val="24"/>
           <w:szCs w:val="24"/>
           <w:u w:color="222222"/>
           <w:shd w:val="clear" w:color="auto" w:fill="FFFFFF"/>
-          <w:rPrChange w:id="24" w:author="USER" w:date="2018-02-18T16:20:00Z">
-            <w:rPr>
-              <w:sz w:val="24"/>
-              <w:szCs w:val="24"/>
-            </w:rPr>
-          </w:rPrChange>
+          <w:lang w:val="it-IT"/>
         </w:rPr>
       </w:pPr>
-      <w:ins w:id="25" w:author="USER" w:date="2018-02-18T16:20:00Z">
+      <w:ins w:id="30" w:author="USER" w:date="2018-02-18T16:20:00Z">
         <w:r>
           <w:rPr>
             <w:b/>
@@ -2151,6 +2160,57 @@
     <w:p>
       <w:pPr>
         <w:rPr>
+          <w:color w:val="222222"/>
+          <w:sz w:val="24"/>
+          <w:szCs w:val="24"/>
+          <w:u w:color="222222"/>
+          <w:shd w:val="clear" w:color="auto" w:fill="FFFFFF"/>
+          <w:rPrChange w:id="31" w:author="USER" w:date="2018-02-18T16:20:00Z">
+            <w:rPr>
+              <w:sz w:val="24"/>
+              <w:szCs w:val="24"/>
+            </w:rPr>
+          </w:rPrChange>
+        </w:rPr>
+      </w:pPr>
+      <w:ins w:id="32" w:author="Tolnai Márk" w:date="2018-02-18T17:23:00Z">
+        <w:r>
+          <w:rPr>
+            <w:b/>
+            <w:color w:val="222222"/>
+            <w:sz w:val="24"/>
+            <w:szCs w:val="24"/>
+            <w:u w:color="222222"/>
+            <w:shd w:val="clear" w:color="auto" w:fill="FFFFFF"/>
+            <w:rPrChange w:id="33" w:author="Tolnai Márk" w:date="2018-02-18T17:24:00Z">
+              <w:rPr>
+                <w:color w:val="222222"/>
+                <w:sz w:val="24"/>
+                <w:szCs w:val="24"/>
+                <w:u w:color="222222"/>
+                <w:shd w:val="clear" w:color="auto" w:fill="FFFFFF"/>
+              </w:rPr>
+            </w:rPrChange>
+          </w:rPr>
+          <w:t>HSZK</w:t>
+        </w:r>
+      </w:ins>
+      <w:ins w:id="34" w:author="Tolnai Márk" w:date="2018-02-18T17:24:00Z">
+        <w:r>
+          <w:rPr>
+            <w:color w:val="222222"/>
+            <w:sz w:val="24"/>
+            <w:szCs w:val="24"/>
+            <w:u w:color="222222"/>
+            <w:shd w:val="clear" w:color="auto" w:fill="FFFFFF"/>
+          </w:rPr>
+          <w:t xml:space="preserve"> - Hallgatói Számítógép Központ (BME).</w:t>
+        </w:r>
+      </w:ins>
+    </w:p>
+    <w:p>
+      <w:pPr>
+        <w:rPr>
           <w:sz w:val="24"/>
           <w:szCs w:val="24"/>
         </w:rPr>
@@ -2165,7 +2225,7 @@
         </w:rPr>
         <w:t>Java SE Development Kit</w:t>
       </w:r>
-      <w:ins w:id="26" w:author="USER" w:date="2018-02-18T16:20:00Z">
+      <w:ins w:id="35" w:author="USER" w:date="2018-02-18T16:20:00Z">
         <w:r>
           <w:rPr>
             <w:b/>
@@ -2488,7 +2548,7 @@
     <w:p>
       <w:pPr>
         <w:rPr>
-          <w:ins w:id="27" w:author="USER" w:date="2018-02-18T16:33:00Z"/>
+          <w:ins w:id="36" w:author="USER" w:date="2018-02-18T16:33:00Z"/>
           <w:sz w:val="24"/>
           <w:szCs w:val="24"/>
         </w:rPr>
@@ -2516,7 +2576,7 @@
           <w:b/>
           <w:sz w:val="24"/>
           <w:szCs w:val="24"/>
-          <w:rPrChange w:id="28" w:author="USER" w:date="2018-02-18T16:33:00Z">
+          <w:rPrChange w:id="37" w:author="USER" w:date="2018-02-18T16:33:00Z">
             <w:rPr>
               <w:sz w:val="24"/>
               <w:szCs w:val="24"/>
@@ -2524,22 +2584,73 @@
           </w:rPrChange>
         </w:rPr>
       </w:pPr>
-      <w:ins w:id="29" w:author="USER" w:date="2018-02-18T16:33:00Z">
+      <w:ins w:id="38" w:author="USER" w:date="2018-02-18T16:33:00Z">
         <w:r>
           <w:rPr>
             <w:b/>
             <w:sz w:val="24"/>
             <w:szCs w:val="24"/>
-            <w:highlight w:val="yellow"/>
-            <w:rPrChange w:id="30" w:author="USER" w:date="2018-02-18T16:33:00Z">
+            <w:rPrChange w:id="39" w:author="Tolnai Márk" w:date="2018-02-18T17:17:00Z">
               <w:rPr>
                 <w:sz w:val="24"/>
                 <w:szCs w:val="24"/>
               </w:rPr>
             </w:rPrChange>
           </w:rPr>
-          <w:t>Szkeleton ??</w:t>
+          <w:t>Szkeleton</w:t>
         </w:r>
+      </w:ins>
+      <w:ins w:id="40" w:author="Tolnai Márk" w:date="2018-02-18T17:17:00Z">
+        <w:r>
+          <w:rPr>
+            <w:b/>
+            <w:sz w:val="24"/>
+            <w:szCs w:val="24"/>
+            <w:rPrChange w:id="41" w:author="Tolnai Márk" w:date="2018-02-18T17:17:00Z">
+              <w:rPr>
+                <w:b/>
+                <w:sz w:val="24"/>
+                <w:szCs w:val="24"/>
+                <w:highlight w:val="yellow"/>
+              </w:rPr>
+            </w:rPrChange>
+          </w:rPr>
+          <w:t xml:space="preserve"> – </w:t>
+        </w:r>
+        <w:r>
+          <w:rPr>
+            <w:sz w:val="24"/>
+            <w:szCs w:val="24"/>
+          </w:rPr>
+          <w:t xml:space="preserve">A program váza, amiről már látható a program </w:t>
+        </w:r>
+      </w:ins>
+      <w:ins w:id="42" w:author="Tolnai Márk" w:date="2018-02-18T17:18:00Z">
+        <w:r>
+          <w:rPr>
+            <w:sz w:val="24"/>
+            <w:szCs w:val="24"/>
+          </w:rPr>
+          <w:t>váza, a megvalósítandó függvények, osztályok.</w:t>
+        </w:r>
+      </w:ins>
+      <w:ins w:id="43" w:author="USER" w:date="2018-02-18T16:33:00Z">
+        <w:del w:id="44" w:author="Tolnai Márk" w:date="2018-02-18T17:17:00Z">
+          <w:r>
+            <w:rPr>
+              <w:b/>
+              <w:sz w:val="24"/>
+              <w:szCs w:val="24"/>
+              <w:rPrChange w:id="45" w:author="Tolnai Márk" w:date="2018-02-18T17:17:00Z">
+                <w:rPr>
+                  <w:sz w:val="24"/>
+                  <w:szCs w:val="24"/>
+                </w:rPr>
+              </w:rPrChange>
+            </w:rPr>
+            <w:delText xml:space="preserve"> ??</w:delText>
+          </w:r>
+        </w:del>
       </w:ins>
     </w:p>
     <w:p>
@@ -2567,8 +2678,42 @@
           <w:sz w:val="24"/>
           <w:szCs w:val="24"/>
         </w:rPr>
-        <w:t xml:space="preserve"> - </w:t>
-      </w:r>
+        <w:t xml:space="preserve"> </w:t>
+      </w:r>
+      <w:del w:id="46" w:author="Tolnai Márk" w:date="2018-02-18T17:27:00Z">
+        <w:r>
+          <w:rPr>
+            <w:sz w:val="24"/>
+            <w:szCs w:val="24"/>
+          </w:rPr>
+          <w:delText>-</w:delText>
+        </w:r>
+      </w:del>
+      <w:ins w:id="47" w:author="Tolnai Márk" w:date="2018-02-18T17:27:00Z">
+        <w:r>
+          <w:rPr>
+            <w:sz w:val="24"/>
+            <w:szCs w:val="24"/>
+          </w:rPr>
+          <w:t>–</w:t>
+        </w:r>
+      </w:ins>
+      <w:r>
+        <w:rPr>
+          <w:sz w:val="24"/>
+          <w:szCs w:val="24"/>
+        </w:rPr>
+        <w:t xml:space="preserve"> </w:t>
+      </w:r>
+      <w:ins w:id="48" w:author="Tolnai Márk" w:date="2018-02-18T17:27:00Z">
+        <w:r>
+          <w:rPr>
+            <w:sz w:val="24"/>
+            <w:szCs w:val="24"/>
+          </w:rPr>
+          <w:t>(</w:t>
+        </w:r>
+      </w:ins>
       <w:r>
         <w:rPr>
           <w:color w:val="222222"/>
@@ -2578,7 +2723,31 @@
           <w:shd w:val="clear" w:color="auto" w:fill="FFFFFF"/>
           <w:lang w:val="en-US"/>
         </w:rPr>
-        <w:t>Unified Modeling Language szabv</w:t>
+        <w:t>Unified Modeling Language</w:t>
+      </w:r>
+      <w:ins w:id="49" w:author="Tolnai Márk" w:date="2018-02-18T17:27:00Z">
+        <w:r>
+          <w:rPr>
+            <w:color w:val="222222"/>
+            <w:sz w:val="24"/>
+            <w:szCs w:val="24"/>
+            <w:u w:color="222222"/>
+            <w:shd w:val="clear" w:color="auto" w:fill="FFFFFF"/>
+            <w:lang w:val="en-US"/>
+          </w:rPr>
+          <w:t>)</w:t>
+        </w:r>
+      </w:ins>
+      <w:r>
+        <w:rPr>
+          <w:color w:val="222222"/>
+          <w:sz w:val="24"/>
+          <w:szCs w:val="24"/>
+          <w:u w:color="222222"/>
+          <w:shd w:val="clear" w:color="auto" w:fill="FFFFFF"/>
+          <w:lang w:val="en-US"/>
+        </w:rPr>
+        <w:t xml:space="preserve"> szabv</w:t>
       </w:r>
       <w:r>
         <w:rPr>
@@ -2796,7 +2965,7 @@
     <w:p>
       <w:pPr>
         <w:rPr>
-          <w:ins w:id="31" w:author="USER" w:date="2018-02-18T15:44:00Z"/>
+          <w:ins w:id="50" w:author="USER" w:date="2018-02-18T15:44:00Z"/>
           <w:color w:val="222222"/>
           <w:sz w:val="24"/>
           <w:szCs w:val="24"/>
@@ -3016,7 +3185,7 @@
     <w:p>
       <w:pPr>
         <w:rPr>
-          <w:del w:id="32" w:author="USER" w:date="2018-02-18T16:20:00Z"/>
+          <w:del w:id="51" w:author="USER" w:date="2018-02-18T16:20:00Z"/>
           <w:color w:val="222222"/>
           <w:sz w:val="24"/>
           <w:szCs w:val="24"/>
@@ -3060,8 +3229,8 @@
           <w:szCs w:val="24"/>
         </w:rPr>
       </w:pPr>
-      <w:bookmarkStart w:id="33" w:name="_j0zll"/>
-      <w:bookmarkEnd w:id="33"/>
+      <w:bookmarkStart w:id="52" w:name="_j0zll"/>
+      <w:bookmarkEnd w:id="52"/>
       <w:r>
         <w:rPr>
           <w:sz w:val="24"/>
@@ -3110,7 +3279,7 @@
         </w:rPr>
       </w:pPr>
       <w:hyperlink r:id="rId11" w:history="1">
-        <w:bookmarkStart w:id="34" w:name="_fob9te"/>
+        <w:bookmarkStart w:id="53" w:name="_fob9te"/>
         <w:r>
           <w:rPr>
             <w:rStyle w:val="Hyperlink1"/>
@@ -3122,12 +3291,35 @@
     </w:p>
     <w:p>
       <w:pPr>
-        <w:rPr>
+        <w:jc w:val="left"/>
+        <w:rPr>
+          <w:ins w:id="54" w:author="Tolnai Márk" w:date="2018-02-18T17:28:00Z"/>
           <w:rStyle w:val="Nincs"/>
           <w:sz w:val="24"/>
           <w:szCs w:val="24"/>
         </w:rPr>
       </w:pPr>
+      <w:ins w:id="55" w:author="Tolnai Márk" w:date="2018-02-18T17:28:00Z">
+        <w:r>
+          <w:rPr>
+            <w:rStyle w:val="Nincs"/>
+            <w:sz w:val="24"/>
+            <w:szCs w:val="24"/>
+          </w:rPr>
+          <w:br w:type="page"/>
+        </w:r>
+      </w:ins>
+    </w:p>
+    <w:p>
+      <w:pPr>
+        <w:rPr>
+          <w:rStyle w:val="Nincs"/>
+          <w:sz w:val="24"/>
+          <w:szCs w:val="24"/>
+        </w:rPr>
+      </w:pPr>
+      <w:bookmarkStart w:id="56" w:name="_GoBack"/>
+      <w:bookmarkEnd w:id="56"/>
     </w:p>
     <w:p>
       <w:pPr>
@@ -3693,7 +3885,6 @@
         <w:rPr>
           <w:rFonts w:ascii="Arial Unicode MS" w:hAnsi="Arial Unicode MS"/>
         </w:rPr>
-        <w:lastRenderedPageBreak/>
         <w:br w:type="page"/>
       </w:r>
     </w:p>
@@ -4445,7 +4636,7 @@
         </w:rPr>
         <w:t>A szoftver</w:t>
       </w:r>
-      <w:ins w:id="35" w:author="USER" w:date="2018-02-18T15:38:00Z">
+      <w:ins w:id="57" w:author="USER" w:date="2018-02-18T15:38:00Z">
         <w:r>
           <w:rPr>
             <w:rStyle w:val="Nincs"/>
@@ -4582,7 +4773,7 @@
         </w:rPr>
         <w:t xml:space="preserve">ra/ erőforrásra nincs </w:t>
       </w:r>
-      <w:commentRangeStart w:id="36"/>
+      <w:commentRangeStart w:id="58"/>
       <w:r>
         <w:rPr>
           <w:rStyle w:val="Nincs"/>
@@ -4591,9 +4782,9 @@
         </w:rPr>
         <w:t>sz</w:t>
       </w:r>
-      <w:commentRangeEnd w:id="36"/>
-      <w:r>
-        <w:commentReference w:id="36"/>
+      <w:commentRangeEnd w:id="58"/>
+      <w:r>
+        <w:commentReference w:id="58"/>
       </w:r>
       <w:r>
         <w:rPr>
@@ -5147,7 +5338,7 @@
           <w:sz w:val="24"/>
           <w:szCs w:val="24"/>
           <w:highlight w:val="yellow"/>
-          <w:rPrChange w:id="37" w:author="USER" w:date="2018-02-18T15:54:00Z">
+          <w:rPrChange w:id="59" w:author="USER" w:date="2018-02-18T15:54:00Z">
             <w:rPr>
               <w:rStyle w:val="Nincs"/>
               <w:sz w:val="24"/>
@@ -5164,7 +5355,7 @@
           <w:szCs w:val="24"/>
           <w:highlight w:val="yellow"/>
           <w:lang w:val="fr-FR"/>
-          <w:rPrChange w:id="38" w:author="USER" w:date="2018-02-18T15:54:00Z">
+          <w:rPrChange w:id="60" w:author="USER" w:date="2018-02-18T15:54:00Z">
             <w:rPr>
               <w:rStyle w:val="Nincs"/>
               <w:sz w:val="24"/>
@@ -5181,7 +5372,7 @@
           <w:sz w:val="24"/>
           <w:szCs w:val="24"/>
           <w:highlight w:val="yellow"/>
-          <w:rPrChange w:id="39" w:author="USER" w:date="2018-02-18T15:54:00Z">
+          <w:rPrChange w:id="61" w:author="USER" w:date="2018-02-18T15:54:00Z">
             <w:rPr>
               <w:rStyle w:val="Nincs"/>
               <w:sz w:val="24"/>
@@ -5198,7 +5389,7 @@
           <w:szCs w:val="24"/>
           <w:highlight w:val="yellow"/>
           <w:lang w:val="fr-FR"/>
-          <w:rPrChange w:id="40" w:author="USER" w:date="2018-02-18T15:54:00Z">
+          <w:rPrChange w:id="62" w:author="USER" w:date="2018-02-18T15:54:00Z">
             <w:rPr>
               <w:rStyle w:val="Nincs"/>
               <w:sz w:val="24"/>
@@ -5215,7 +5406,7 @@
           <w:sz w:val="24"/>
           <w:szCs w:val="24"/>
           <w:highlight w:val="yellow"/>
-          <w:rPrChange w:id="41" w:author="USER" w:date="2018-02-18T15:54:00Z">
+          <w:rPrChange w:id="63" w:author="USER" w:date="2018-02-18T15:54:00Z">
             <w:rPr>
               <w:rStyle w:val="Nincs"/>
               <w:sz w:val="24"/>
@@ -5232,7 +5423,7 @@
           <w:szCs w:val="24"/>
           <w:highlight w:val="yellow"/>
           <w:lang w:val="fr-FR"/>
-          <w:rPrChange w:id="42" w:author="USER" w:date="2018-02-18T15:54:00Z">
+          <w:rPrChange w:id="64" w:author="USER" w:date="2018-02-18T15:54:00Z">
             <w:rPr>
               <w:rStyle w:val="Nincs"/>
               <w:sz w:val="24"/>
@@ -5249,7 +5440,7 @@
           <w:sz w:val="24"/>
           <w:szCs w:val="24"/>
           <w:highlight w:val="yellow"/>
-          <w:rPrChange w:id="43" w:author="USER" w:date="2018-02-18T15:54:00Z">
+          <w:rPrChange w:id="65" w:author="USER" w:date="2018-02-18T15:54:00Z">
             <w:rPr>
               <w:rStyle w:val="Nincs"/>
               <w:sz w:val="24"/>
@@ -5368,7 +5559,25 @@
           <w:sz w:val="24"/>
           <w:szCs w:val="24"/>
         </w:rPr>
-        <w:t>a láda abba az irányba. A ládák egymást el tudják tolni, akkor ha a legutols</w:t>
+        <w:t xml:space="preserve">a láda abba az irányba. A ládák egymást el tudják tolni, </w:t>
+      </w:r>
+      <w:proofErr w:type="gramStart"/>
+      <w:r>
+        <w:rPr>
+          <w:rStyle w:val="Nincs"/>
+          <w:sz w:val="24"/>
+          <w:szCs w:val="24"/>
+        </w:rPr>
+        <w:t>akkor</w:t>
+      </w:r>
+      <w:proofErr w:type="gramEnd"/>
+      <w:r>
+        <w:rPr>
+          <w:rStyle w:val="Nincs"/>
+          <w:sz w:val="24"/>
+          <w:szCs w:val="24"/>
+        </w:rPr>
+        <w:t xml:space="preserve"> ha a legutols</w:t>
       </w:r>
       <w:r>
         <w:rPr>
@@ -5428,7 +5637,7 @@
           <w:sz w:val="24"/>
           <w:szCs w:val="24"/>
           <w:highlight w:val="yellow"/>
-          <w:rPrChange w:id="44" w:author="USER" w:date="2018-02-18T16:42:00Z">
+          <w:rPrChange w:id="66" w:author="USER" w:date="2018-02-18T16:42:00Z">
             <w:rPr>
               <w:rStyle w:val="Nincs"/>
               <w:sz w:val="24"/>
@@ -5445,7 +5654,7 @@
           <w:szCs w:val="24"/>
           <w:highlight w:val="yellow"/>
           <w:lang w:val="fr-FR"/>
-          <w:rPrChange w:id="45" w:author="USER" w:date="2018-02-18T16:42:00Z">
+          <w:rPrChange w:id="67" w:author="USER" w:date="2018-02-18T16:42:00Z">
             <w:rPr>
               <w:rStyle w:val="Nincs"/>
               <w:sz w:val="24"/>
@@ -5463,7 +5672,7 @@
           <w:szCs w:val="24"/>
           <w:highlight w:val="yellow"/>
           <w:lang w:val="pt-PT"/>
-          <w:rPrChange w:id="46" w:author="USER" w:date="2018-02-18T16:42:00Z">
+          <w:rPrChange w:id="68" w:author="USER" w:date="2018-02-18T16:42:00Z">
             <w:rPr>
               <w:rStyle w:val="Nincs"/>
               <w:sz w:val="24"/>
@@ -5481,7 +5690,7 @@
           <w:szCs w:val="24"/>
           <w:highlight w:val="yellow"/>
           <w:lang w:val="fr-FR"/>
-          <w:rPrChange w:id="47" w:author="USER" w:date="2018-02-18T16:42:00Z">
+          <w:rPrChange w:id="69" w:author="USER" w:date="2018-02-18T16:42:00Z">
             <w:rPr>
               <w:rStyle w:val="Nincs"/>
               <w:sz w:val="24"/>
@@ -5498,7 +5707,7 @@
           <w:sz w:val="24"/>
           <w:szCs w:val="24"/>
           <w:highlight w:val="yellow"/>
-          <w:rPrChange w:id="48" w:author="USER" w:date="2018-02-18T16:42:00Z">
+          <w:rPrChange w:id="70" w:author="USER" w:date="2018-02-18T16:42:00Z">
             <w:rPr>
               <w:rStyle w:val="Nincs"/>
               <w:sz w:val="24"/>
@@ -5515,7 +5724,7 @@
           <w:szCs w:val="24"/>
           <w:highlight w:val="yellow"/>
           <w:lang w:val="es-ES_tradnl"/>
-          <w:rPrChange w:id="49" w:author="USER" w:date="2018-02-18T16:42:00Z">
+          <w:rPrChange w:id="71" w:author="USER" w:date="2018-02-18T16:42:00Z">
             <w:rPr>
               <w:rStyle w:val="Nincs"/>
               <w:sz w:val="24"/>
@@ -5532,7 +5741,7 @@
           <w:sz w:val="24"/>
           <w:szCs w:val="24"/>
           <w:highlight w:val="yellow"/>
-          <w:rPrChange w:id="50" w:author="USER" w:date="2018-02-18T16:42:00Z">
+          <w:rPrChange w:id="72" w:author="USER" w:date="2018-02-18T16:42:00Z">
             <w:rPr>
               <w:rStyle w:val="Nincs"/>
               <w:sz w:val="24"/>
@@ -5542,7 +5751,7 @@
         </w:rPr>
         <w:t>dik</w:t>
       </w:r>
-      <w:ins w:id="51" w:author="USER" w:date="2018-02-18T16:42:00Z">
+      <w:ins w:id="73" w:author="USER" w:date="2018-02-18T16:42:00Z">
         <w:r>
           <w:rPr>
             <w:rStyle w:val="Nincs"/>
@@ -5557,7 +5766,7 @@
             <w:sz w:val="24"/>
             <w:szCs w:val="24"/>
             <w:highlight w:val="yellow"/>
-            <w:rPrChange w:id="52" w:author="USER" w:date="2018-02-18T16:42:00Z">
+            <w:rPrChange w:id="74" w:author="USER" w:date="2018-02-18T16:42:00Z">
               <w:rPr>
                 <w:rStyle w:val="Nincs"/>
                 <w:sz w:val="24"/>
@@ -5574,7 +5783,7 @@
           <w:sz w:val="24"/>
           <w:szCs w:val="24"/>
           <w:highlight w:val="yellow"/>
-          <w:rPrChange w:id="53" w:author="USER" w:date="2018-02-18T16:42:00Z">
+          <w:rPrChange w:id="75" w:author="USER" w:date="2018-02-18T16:42:00Z">
             <w:rPr>
               <w:rStyle w:val="Nincs"/>
               <w:sz w:val="24"/>
@@ -5590,7 +5799,25 @@
           <w:sz w:val="24"/>
           <w:szCs w:val="24"/>
         </w:rPr>
-        <w:t xml:space="preserve"> viszont ha nem tud eltol</w:t>
+        <w:t xml:space="preserve"> </w:t>
+      </w:r>
+      <w:proofErr w:type="gramStart"/>
+      <w:r>
+        <w:rPr>
+          <w:rStyle w:val="Nincs"/>
+          <w:sz w:val="24"/>
+          <w:szCs w:val="24"/>
+        </w:rPr>
+        <w:t>viszont</w:t>
+      </w:r>
+      <w:proofErr w:type="gramEnd"/>
+      <w:r>
+        <w:rPr>
+          <w:rStyle w:val="Nincs"/>
+          <w:sz w:val="24"/>
+          <w:szCs w:val="24"/>
+        </w:rPr>
+        <w:t xml:space="preserve"> ha nem tud eltol</w:t>
       </w:r>
       <w:r>
         <w:rPr>
@@ -5737,7 +5964,7 @@
         </w:rPr>
         <w:t>elemre</w:t>
       </w:r>
-      <w:ins w:id="54" w:author="USER" w:date="2018-02-18T16:43:00Z">
+      <w:ins w:id="76" w:author="USER" w:date="2018-02-18T16:43:00Z">
         <w:r>
           <w:rPr>
             <w:rStyle w:val="Nincs"/>
@@ -5752,7 +5979,7 @@
             <w:sz w:val="24"/>
             <w:szCs w:val="24"/>
             <w:highlight w:val="yellow"/>
-            <w:rPrChange w:id="55" w:author="USER" w:date="2018-02-18T16:43:00Z">
+            <w:rPrChange w:id="77" w:author="USER" w:date="2018-02-18T16:43:00Z">
               <w:rPr>
                 <w:rStyle w:val="Nincs"/>
                 <w:sz w:val="24"/>
@@ -5873,7 +6100,7 @@
         </w:rPr>
         <w:t>elemre</w:t>
       </w:r>
-      <w:ins w:id="56" w:author="USER" w:date="2018-02-18T16:43:00Z">
+      <w:ins w:id="78" w:author="USER" w:date="2018-02-18T16:43:00Z">
         <w:r>
           <w:rPr>
             <w:rStyle w:val="Nincs"/>
@@ -5888,7 +6115,7 @@
             <w:sz w:val="24"/>
             <w:szCs w:val="24"/>
             <w:highlight w:val="yellow"/>
-            <w:rPrChange w:id="57" w:author="USER" w:date="2018-02-18T16:43:00Z">
+            <w:rPrChange w:id="79" w:author="USER" w:date="2018-02-18T16:43:00Z">
               <w:rPr>
                 <w:rStyle w:val="Nincs"/>
                 <w:sz w:val="24"/>
@@ -6144,7 +6371,7 @@
           <w:sz w:val="24"/>
           <w:szCs w:val="24"/>
           <w:highlight w:val="yellow"/>
-          <w:rPrChange w:id="58" w:author="USER" w:date="2018-02-18T15:58:00Z">
+          <w:rPrChange w:id="80" w:author="USER" w:date="2018-02-18T15:58:00Z">
             <w:rPr>
               <w:rStyle w:val="Nincs"/>
               <w:sz w:val="24"/>
@@ -6161,7 +6388,7 @@
           <w:szCs w:val="24"/>
           <w:highlight w:val="yellow"/>
           <w:lang w:val="fr-FR"/>
-          <w:rPrChange w:id="59" w:author="USER" w:date="2018-02-18T15:58:00Z">
+          <w:rPrChange w:id="81" w:author="USER" w:date="2018-02-18T15:58:00Z">
             <w:rPr>
               <w:rStyle w:val="Nincs"/>
               <w:sz w:val="24"/>
@@ -6178,7 +6405,7 @@
           <w:sz w:val="24"/>
           <w:szCs w:val="24"/>
           <w:highlight w:val="yellow"/>
-          <w:rPrChange w:id="60" w:author="USER" w:date="2018-02-18T15:58:00Z">
+          <w:rPrChange w:id="82" w:author="USER" w:date="2018-02-18T15:58:00Z">
             <w:rPr>
               <w:rStyle w:val="Nincs"/>
               <w:sz w:val="24"/>
@@ -6196,7 +6423,7 @@
         </w:rPr>
         <w:t xml:space="preserve"> </w:t>
       </w:r>
-      <w:ins w:id="61" w:author="USER" w:date="2018-02-18T15:58:00Z">
+      <w:ins w:id="83" w:author="USER" w:date="2018-02-18T15:58:00Z">
         <w:r>
           <w:rPr>
             <w:rStyle w:val="Nincs"/>
@@ -6211,7 +6438,7 @@
             <w:sz w:val="24"/>
             <w:szCs w:val="24"/>
             <w:highlight w:val="yellow"/>
-            <w:rPrChange w:id="62" w:author="USER" w:date="2018-02-18T15:58:00Z">
+            <w:rPrChange w:id="84" w:author="USER" w:date="2018-02-18T15:58:00Z">
               <w:rPr>
                 <w:rStyle w:val="Nincs"/>
                 <w:sz w:val="24"/>
@@ -6219,7 +6446,24 @@
               </w:rPr>
             </w:rPrChange>
           </w:rPr>
-          <w:t>akkor egyszemélyes módban nem is lehet játszani??)</w:t>
+          <w:t>akkor egyszemélyes módban nem is lehet játszani</w:t>
+        </w:r>
+        <w:proofErr w:type="gramStart"/>
+        <w:r>
+          <w:rPr>
+            <w:rStyle w:val="Nincs"/>
+            <w:sz w:val="24"/>
+            <w:szCs w:val="24"/>
+            <w:highlight w:val="yellow"/>
+            <w:rPrChange w:id="85" w:author="USER" w:date="2018-02-18T15:58:00Z">
+              <w:rPr>
+                <w:rStyle w:val="Nincs"/>
+                <w:sz w:val="24"/>
+                <w:szCs w:val="24"/>
+              </w:rPr>
+            </w:rPrChange>
+          </w:rPr>
+          <w:t>??)</w:t>
         </w:r>
       </w:ins>
       <w:r>
@@ -6228,7 +6472,16 @@
           <w:sz w:val="24"/>
           <w:szCs w:val="24"/>
         </w:rPr>
-        <w:t xml:space="preserve">vagy ha </w:t>
+        <w:t>vagy</w:t>
+      </w:r>
+      <w:proofErr w:type="gramEnd"/>
+      <w:r>
+        <w:rPr>
+          <w:rStyle w:val="Nincs"/>
+          <w:sz w:val="24"/>
+          <w:szCs w:val="24"/>
+        </w:rPr>
+        <w:t xml:space="preserve"> ha </w:t>
       </w:r>
       <w:r>
         <w:rPr>
@@ -6236,7 +6489,7 @@
           <w:sz w:val="24"/>
           <w:szCs w:val="24"/>
           <w:highlight w:val="yellow"/>
-          <w:rPrChange w:id="63" w:author="USER" w:date="2018-02-18T15:59:00Z">
+          <w:rPrChange w:id="86" w:author="USER" w:date="2018-02-18T15:59:00Z">
             <w:rPr>
               <w:rStyle w:val="Nincs"/>
               <w:sz w:val="24"/>
@@ -6253,7 +6506,7 @@
           <w:szCs w:val="24"/>
           <w:highlight w:val="yellow"/>
           <w:lang w:val="sv-SE"/>
-          <w:rPrChange w:id="64" w:author="USER" w:date="2018-02-18T15:59:00Z">
+          <w:rPrChange w:id="87" w:author="USER" w:date="2018-02-18T15:59:00Z">
             <w:rPr>
               <w:rStyle w:val="Nincs"/>
               <w:sz w:val="24"/>
@@ -6270,7 +6523,7 @@
           <w:sz w:val="24"/>
           <w:szCs w:val="24"/>
           <w:highlight w:val="yellow"/>
-          <w:rPrChange w:id="65" w:author="USER" w:date="2018-02-18T15:59:00Z">
+          <w:rPrChange w:id="88" w:author="USER" w:date="2018-02-18T15:59:00Z">
             <w:rPr>
               <w:rStyle w:val="Nincs"/>
               <w:sz w:val="24"/>
@@ -6280,14 +6533,14 @@
         </w:rPr>
         <w:t>bb ládát eltolni.</w:t>
       </w:r>
-      <w:ins w:id="66" w:author="USER" w:date="2018-02-18T15:59:00Z">
+      <w:ins w:id="89" w:author="USER" w:date="2018-02-18T15:59:00Z">
         <w:r>
           <w:rPr>
             <w:rStyle w:val="Nincs"/>
             <w:sz w:val="24"/>
             <w:szCs w:val="24"/>
             <w:highlight w:val="yellow"/>
-            <w:rPrChange w:id="67" w:author="USER" w:date="2018-02-18T15:59:00Z">
+            <w:rPrChange w:id="90" w:author="USER" w:date="2018-02-18T15:59:00Z">
               <w:rPr>
                 <w:rStyle w:val="Nincs"/>
                 <w:sz w:val="24"/>
@@ -6505,15 +6758,15 @@
         </w:numPr>
         <w:spacing w:before="240" w:after="60"/>
         <w:rPr>
-          <w:ins w:id="68" w:author="USER" w:date="2018-02-18T16:04:00Z"/>
+          <w:ins w:id="91" w:author="USER" w:date="2018-02-18T16:04:00Z"/>
           <w:rFonts w:ascii="Arial" w:eastAsia="Arial" w:hAnsi="Arial" w:cs="Arial"/>
           <w:b/>
           <w:bCs/>
           <w:sz w:val="26"/>
           <w:szCs w:val="26"/>
-          <w:rPrChange w:id="69" w:author="USER" w:date="2018-02-18T16:04:00Z">
+          <w:rPrChange w:id="92" w:author="USER" w:date="2018-02-18T16:04:00Z">
             <w:rPr>
-              <w:ins w:id="70" w:author="USER" w:date="2018-02-18T16:04:00Z"/>
+              <w:ins w:id="93" w:author="USER" w:date="2018-02-18T16:04:00Z"/>
               <w:rFonts w:ascii="Arial" w:hAnsi="Arial"/>
               <w:b/>
               <w:bCs/>
@@ -6560,7 +6813,7 @@
         <w:rPr>
           <w:sz w:val="24"/>
           <w:szCs w:val="24"/>
-          <w:rPrChange w:id="71" w:author="USER" w:date="2018-02-18T16:04:00Z">
+          <w:rPrChange w:id="94" w:author="USER" w:date="2018-02-18T16:04:00Z">
             <w:rPr>
               <w:rStyle w:val="Nincs"/>
               <w:rFonts w:ascii="Arial" w:eastAsia="Arial" w:hAnsi="Arial" w:cs="Arial"/>
@@ -6571,7 +6824,7 @@
             </w:rPr>
           </w:rPrChange>
         </w:rPr>
-        <w:pPrChange w:id="72" w:author="USER" w:date="2018-02-18T16:04:00Z">
+        <w:pPrChange w:id="95" w:author="USER" w:date="2018-02-18T16:04:00Z">
           <w:pPr>
             <w:keepNext/>
             <w:numPr>
@@ -6583,12 +6836,12 @@
           </w:pPr>
         </w:pPrChange>
       </w:pPr>
-      <w:ins w:id="73" w:author="USER" w:date="2018-02-18T16:04:00Z">
+      <w:ins w:id="96" w:author="USER" w:date="2018-02-18T16:04:00Z">
         <w:r>
           <w:rPr>
             <w:sz w:val="24"/>
             <w:szCs w:val="24"/>
-            <w:rPrChange w:id="74" w:author="USER" w:date="2018-02-18T16:04:00Z">
+            <w:rPrChange w:id="97" w:author="USER" w:date="2018-02-18T16:04:00Z">
               <w:rPr/>
             </w:rPrChange>
           </w:rPr>
@@ -6602,7 +6855,7 @@
           <w:t xml:space="preserve"> bármiféle előképzettség nélkül</w:t>
         </w:r>
       </w:ins>
-      <w:ins w:id="75" w:author="USER" w:date="2018-02-18T16:05:00Z">
+      <w:ins w:id="98" w:author="USER" w:date="2018-02-18T16:05:00Z">
         <w:r>
           <w:rPr>
             <w:sz w:val="24"/>
@@ -6615,10 +6868,10 @@
     <w:p>
       <w:pPr>
         <w:rPr>
-          <w:del w:id="76" w:author="USER" w:date="2018-02-18T16:04:00Z"/>
-          <w:rPrChange w:id="77" w:author="USER" w:date="2018-02-18T16:04:00Z">
+          <w:del w:id="99" w:author="USER" w:date="2018-02-18T16:04:00Z"/>
+          <w:rPrChange w:id="100" w:author="USER" w:date="2018-02-18T16:04:00Z">
             <w:rPr>
-              <w:del w:id="78" w:author="USER" w:date="2018-02-18T16:04:00Z"/>
+              <w:del w:id="101" w:author="USER" w:date="2018-02-18T16:04:00Z"/>
               <w:rStyle w:val="Nincs"/>
               <w:color w:val="0000FF"/>
               <w:sz w:val="24"/>
@@ -6628,10 +6881,10 @@
           </w:rPrChange>
         </w:rPr>
       </w:pPr>
-      <w:del w:id="79" w:author="USER" w:date="2018-02-18T16:04:00Z">
+      <w:del w:id="102" w:author="USER" w:date="2018-02-18T16:04:00Z">
         <w:r>
           <w:rPr>
-            <w:rPrChange w:id="80" w:author="USER" w:date="2018-02-18T16:04:00Z">
+            <w:rPrChange w:id="103" w:author="USER" w:date="2018-02-18T16:04:00Z">
               <w:rPr>
                 <w:rStyle w:val="Nincs"/>
                 <w:i/>
@@ -6647,7 +6900,7 @@
         </w:r>
         <w:r>
           <w:rPr>
-            <w:rPrChange w:id="81" w:author="USER" w:date="2018-02-18T16:04:00Z">
+            <w:rPrChange w:id="104" w:author="USER" w:date="2018-02-18T16:04:00Z">
               <w:rPr>
                 <w:rStyle w:val="Nincs"/>
                 <w:i/>
@@ -6664,7 +6917,7 @@
         </w:r>
         <w:r>
           <w:rPr>
-            <w:rPrChange w:id="82" w:author="USER" w:date="2018-02-18T16:04:00Z">
+            <w:rPrChange w:id="105" w:author="USER" w:date="2018-02-18T16:04:00Z">
               <w:rPr>
                 <w:rStyle w:val="Nincs"/>
                 <w:i/>
@@ -6689,16 +6942,16 @@
         </w:numPr>
         <w:spacing w:before="240" w:after="60"/>
         <w:rPr>
-          <w:ins w:id="83" w:author="USER" w:date="2018-02-18T16:10:00Z"/>
+          <w:ins w:id="106" w:author="USER" w:date="2018-02-18T16:10:00Z"/>
           <w:rFonts w:ascii="Arial" w:eastAsia="Arial" w:hAnsi="Arial" w:cs="Arial"/>
           <w:b/>
           <w:bCs/>
           <w:sz w:val="26"/>
           <w:szCs w:val="26"/>
           <w:lang w:val="en-US"/>
-          <w:rPrChange w:id="84" w:author="USER" w:date="2018-02-18T16:10:00Z">
+          <w:rPrChange w:id="107" w:author="USER" w:date="2018-02-18T16:10:00Z">
             <w:rPr>
-              <w:ins w:id="85" w:author="USER" w:date="2018-02-18T16:10:00Z"/>
+              <w:ins w:id="108" w:author="USER" w:date="2018-02-18T16:10:00Z"/>
               <w:rFonts w:ascii="Arial" w:hAnsi="Arial"/>
               <w:b/>
               <w:bCs/>
@@ -6734,7 +6987,7 @@
       <w:pPr>
         <w:rPr>
           <w:sz w:val="24"/>
-          <w:rPrChange w:id="86" w:author="USER" w:date="2018-02-18T16:10:00Z">
+          <w:rPrChange w:id="109" w:author="USER" w:date="2018-02-18T16:10:00Z">
             <w:rPr>
               <w:rStyle w:val="Nincs"/>
               <w:rFonts w:ascii="Arial" w:eastAsia="Arial" w:hAnsi="Arial" w:cs="Arial"/>
@@ -6746,7 +6999,7 @@
             </w:rPr>
           </w:rPrChange>
         </w:rPr>
-        <w:pPrChange w:id="87" w:author="USER" w:date="2018-02-18T16:10:00Z">
+        <w:pPrChange w:id="110" w:author="USER" w:date="2018-02-18T16:10:00Z">
           <w:pPr>
             <w:keepNext/>
             <w:numPr>
@@ -6758,7 +7011,7 @@
           </w:pPr>
         </w:pPrChange>
       </w:pPr>
-      <w:ins w:id="88" w:author="USER" w:date="2018-02-18T16:20:00Z">
+      <w:ins w:id="111" w:author="USER" w:date="2018-02-18T16:20:00Z">
         <w:r>
           <w:rPr>
             <w:sz w:val="24"/>
@@ -6766,7 +7019,7 @@
           <w:t xml:space="preserve">A megrendelők (oktatók) által kiírt specifikáció megköveteli, hogy a program fusson a HSZK gépein, amelyeken </w:t>
         </w:r>
       </w:ins>
-      <w:ins w:id="89" w:author="USER" w:date="2018-02-18T16:21:00Z">
+      <w:ins w:id="112" w:author="USER" w:date="2018-02-18T16:21:00Z">
         <w:r>
           <w:rPr>
             <w:sz w:val="24"/>
@@ -6774,7 +7027,7 @@
           <w:t xml:space="preserve">a JRE 1.8 környezet van telepítve. Ennek megfelelően a korlátozás az, hogy a fejlesztés során csak a standard JDK 1.8 </w:t>
         </w:r>
       </w:ins>
-      <w:ins w:id="90" w:author="USER" w:date="2018-02-18T16:22:00Z">
+      <w:ins w:id="113" w:author="USER" w:date="2018-02-18T16:22:00Z">
         <w:r>
           <w:rPr>
             <w:sz w:val="24"/>
@@ -6782,7 +7035,7 @@
           <w:t>könyvtárkészletet</w:t>
         </w:r>
       </w:ins>
-      <w:ins w:id="91" w:author="USER" w:date="2018-02-18T16:21:00Z">
+      <w:ins w:id="114" w:author="USER" w:date="2018-02-18T16:21:00Z">
         <w:r>
           <w:rPr>
             <w:sz w:val="24"/>
@@ -6790,7 +7043,7 @@
           <w:t xml:space="preserve"> </w:t>
         </w:r>
       </w:ins>
-      <w:ins w:id="92" w:author="USER" w:date="2018-02-18T16:22:00Z">
+      <w:ins w:id="115" w:author="USER" w:date="2018-02-18T16:22:00Z">
         <w:r>
           <w:rPr>
             <w:sz w:val="24"/>
@@ -6802,10 +7055,10 @@
     <w:p>
       <w:pPr>
         <w:rPr>
-          <w:del w:id="93" w:author="USER" w:date="2018-02-18T16:10:00Z"/>
-          <w:rPrChange w:id="94" w:author="USER" w:date="2018-02-18T16:10:00Z">
+          <w:del w:id="116" w:author="USER" w:date="2018-02-18T16:10:00Z"/>
+          <w:rPrChange w:id="117" w:author="USER" w:date="2018-02-18T16:10:00Z">
             <w:rPr>
-              <w:del w:id="95" w:author="USER" w:date="2018-02-18T16:10:00Z"/>
+              <w:del w:id="118" w:author="USER" w:date="2018-02-18T16:10:00Z"/>
               <w:rStyle w:val="Nincs"/>
               <w:color w:val="0000FF"/>
               <w:sz w:val="24"/>
@@ -6815,10 +7068,10 @@
           </w:rPrChange>
         </w:rPr>
       </w:pPr>
-      <w:del w:id="96" w:author="USER" w:date="2018-02-18T16:10:00Z">
+      <w:del w:id="119" w:author="USER" w:date="2018-02-18T16:10:00Z">
         <w:r>
           <w:rPr>
-            <w:rPrChange w:id="97" w:author="USER" w:date="2018-02-18T16:10:00Z">
+            <w:rPrChange w:id="120" w:author="USER" w:date="2018-02-18T16:10:00Z">
               <w:rPr>
                 <w:rStyle w:val="Nincs"/>
                 <w:i/>
@@ -6834,7 +7087,7 @@
         </w:r>
         <w:r>
           <w:rPr>
-            <w:rPrChange w:id="98" w:author="USER" w:date="2018-02-18T16:10:00Z">
+            <w:rPrChange w:id="121" w:author="USER" w:date="2018-02-18T16:10:00Z">
               <w:rPr>
                 <w:rStyle w:val="Nincs"/>
                 <w:i/>
@@ -6851,7 +7104,7 @@
         </w:r>
         <w:r>
           <w:rPr>
-            <w:rPrChange w:id="99" w:author="USER" w:date="2018-02-18T16:10:00Z">
+            <w:rPrChange w:id="122" w:author="USER" w:date="2018-02-18T16:10:00Z">
               <w:rPr>
                 <w:rStyle w:val="Nincs"/>
                 <w:i/>
@@ -6942,12 +7195,12 @@
         <w:pStyle w:val="Listaszerbekezds"/>
         <w:ind w:left="0"/>
         <w:rPr>
-          <w:ins w:id="100" w:author="USER" w:date="2018-02-18T16:25:00Z"/>
-          <w:rStyle w:val="Nincs"/>
-          <w:sz w:val="24"/>
-          <w:szCs w:val="24"/>
-        </w:rPr>
-        <w:pPrChange w:id="101" w:author="USER" w:date="2018-02-18T16:25:00Z">
+          <w:ins w:id="123" w:author="USER" w:date="2018-02-18T16:25:00Z"/>
+          <w:rStyle w:val="Nincs"/>
+          <w:sz w:val="24"/>
+          <w:szCs w:val="24"/>
+        </w:rPr>
+        <w:pPrChange w:id="124" w:author="USER" w:date="2018-02-18T16:25:00Z">
           <w:pPr>
             <w:pStyle w:val="Listaszerbekezds"/>
             <w:numPr>
@@ -6957,7 +7210,7 @@
           </w:pPr>
         </w:pPrChange>
       </w:pPr>
-      <w:ins w:id="102" w:author="USER" w:date="2018-02-18T16:25:00Z">
+      <w:ins w:id="125" w:author="USER" w:date="2018-02-18T16:25:00Z">
         <w:r>
           <w:fldChar w:fldCharType="begin"/>
         </w:r>
@@ -6992,17 +7245,17 @@
     <w:p>
       <w:pPr>
         <w:rPr>
-          <w:ins w:id="103" w:author="USER" w:date="2018-02-18T16:25:00Z"/>
-          <w:rPrChange w:id="104" w:author="USER" w:date="2018-02-18T16:26:00Z">
+          <w:ins w:id="126" w:author="USER" w:date="2018-02-18T16:25:00Z"/>
+          <w:rPrChange w:id="127" w:author="USER" w:date="2018-02-18T16:26:00Z">
             <w:rPr>
-              <w:ins w:id="105" w:author="USER" w:date="2018-02-18T16:25:00Z"/>
+              <w:ins w:id="128" w:author="USER" w:date="2018-02-18T16:25:00Z"/>
               <w:rStyle w:val="Nincs"/>
               <w:sz w:val="24"/>
               <w:szCs w:val="24"/>
             </w:rPr>
           </w:rPrChange>
         </w:rPr>
-        <w:pPrChange w:id="106" w:author="USER" w:date="2018-02-18T16:26:00Z">
+        <w:pPrChange w:id="129" w:author="USER" w:date="2018-02-18T16:26:00Z">
           <w:pPr>
             <w:pStyle w:val="Listaszerbekezds"/>
             <w:numPr>
@@ -7012,7 +7265,7 @@
           </w:pPr>
         </w:pPrChange>
       </w:pPr>
-      <w:ins w:id="107" w:author="USER" w:date="2018-02-18T16:25:00Z">
+      <w:ins w:id="130" w:author="USER" w:date="2018-02-18T16:25:00Z">
         <w:r>
           <w:fldChar w:fldCharType="begin"/>
         </w:r>
@@ -7033,7 +7286,7 @@
           <w:rPr>
             <w:rStyle w:val="Hyperlink1"/>
             <w:lang w:val="en-US"/>
-            <w:rPrChange w:id="108" w:author="USER" w:date="2018-02-18T16:25:00Z">
+            <w:rPrChange w:id="131" w:author="USER" w:date="2018-02-18T16:25:00Z">
               <w:rPr>
                 <w:rStyle w:val="Hyperlink1"/>
                 <w:lang w:val="en-US"/>
@@ -7043,14 +7296,14 @@
           <w:fldChar w:fldCharType="end"/>
         </w:r>
       </w:ins>
-      <w:ins w:id="109" w:author="USER" w:date="2018-02-18T16:26:00Z">
+      <w:ins w:id="132" w:author="USER" w:date="2018-02-18T16:26:00Z">
         <w:r>
           <w:tab/>
         </w:r>
         <w:r>
           <w:rPr>
             <w:sz w:val="24"/>
-            <w:rPrChange w:id="110" w:author="USER" w:date="2018-02-18T16:26:00Z">
+            <w:rPrChange w:id="133" w:author="USER" w:date="2018-02-18T16:26:00Z">
               <w:rPr/>
             </w:rPrChange>
           </w:rPr>
@@ -7066,10 +7319,10 @@
           <w:numId w:val="2"/>
         </w:numPr>
         <w:rPr>
-          <w:del w:id="111" w:author="USER" w:date="2018-02-18T16:25:00Z"/>
-          <w:rPrChange w:id="112" w:author="USER" w:date="2018-02-18T16:25:00Z">
+          <w:del w:id="134" w:author="USER" w:date="2018-02-18T16:25:00Z"/>
+          <w:rPrChange w:id="135" w:author="USER" w:date="2018-02-18T16:25:00Z">
             <w:rPr>
-              <w:del w:id="113" w:author="USER" w:date="2018-02-18T16:25:00Z"/>
+              <w:del w:id="136" w:author="USER" w:date="2018-02-18T16:25:00Z"/>
               <w:rStyle w:val="Nincs"/>
               <w:color w:val="0000FF"/>
               <w:sz w:val="24"/>
@@ -7078,19 +7331,19 @@
             </w:rPr>
           </w:rPrChange>
         </w:rPr>
-        <w:pPrChange w:id="114" w:author="USER" w:date="2018-02-18T16:25:00Z">
+        <w:pPrChange w:id="137" w:author="USER" w:date="2018-02-18T16:25:00Z">
           <w:pPr/>
         </w:pPrChange>
       </w:pPr>
-      <w:ins w:id="115" w:author="USER" w:date="2018-02-18T16:25:00Z">
+      <w:ins w:id="138" w:author="USER" w:date="2018-02-18T16:25:00Z">
         <w:r>
           <w:t xml:space="preserve"> </w:t>
         </w:r>
       </w:ins>
-      <w:del w:id="116" w:author="USER" w:date="2018-02-18T16:25:00Z">
+      <w:del w:id="139" w:author="USER" w:date="2018-02-18T16:25:00Z">
         <w:r>
           <w:rPr>
-            <w:rPrChange w:id="117" w:author="USER" w:date="2018-02-18T16:25:00Z">
+            <w:rPrChange w:id="140" w:author="USER" w:date="2018-02-18T16:25:00Z">
               <w:rPr>
                 <w:rStyle w:val="Nincs"/>
                 <w:i/>
@@ -7106,7 +7359,7 @@
         </w:r>
         <w:r>
           <w:rPr>
-            <w:rPrChange w:id="118" w:author="USER" w:date="2018-02-18T16:25:00Z">
+            <w:rPrChange w:id="141" w:author="USER" w:date="2018-02-18T16:25:00Z">
               <w:rPr>
                 <w:rStyle w:val="Nincs"/>
                 <w:i/>
@@ -7123,7 +7376,7 @@
         </w:r>
         <w:r>
           <w:rPr>
-            <w:rPrChange w:id="119" w:author="USER" w:date="2018-02-18T16:25:00Z">
+            <w:rPrChange w:id="142" w:author="USER" w:date="2018-02-18T16:25:00Z">
               <w:rPr>
                 <w:rStyle w:val="Nincs"/>
                 <w:i/>
@@ -7139,7 +7392,7 @@
         </w:r>
         <w:r>
           <w:rPr>
-            <w:rPrChange w:id="120" w:author="USER" w:date="2018-02-18T16:25:00Z">
+            <w:rPrChange w:id="143" w:author="USER" w:date="2018-02-18T16:25:00Z">
               <w:rPr>
                 <w:rStyle w:val="Nincs"/>
                 <w:i/>
@@ -7156,7 +7409,7 @@
         </w:r>
         <w:r>
           <w:rPr>
-            <w:rPrChange w:id="121" w:author="USER" w:date="2018-02-18T16:25:00Z">
+            <w:rPrChange w:id="144" w:author="USER" w:date="2018-02-18T16:25:00Z">
               <w:rPr>
                 <w:rStyle w:val="Nincs"/>
                 <w:i/>
@@ -7172,7 +7425,7 @@
         </w:r>
         <w:r>
           <w:rPr>
-            <w:rPrChange w:id="122" w:author="USER" w:date="2018-02-18T16:25:00Z">
+            <w:rPrChange w:id="145" w:author="USER" w:date="2018-02-18T16:25:00Z">
               <w:rPr>
                 <w:rStyle w:val="Nincs"/>
                 <w:i/>
@@ -7189,7 +7442,7 @@
         </w:r>
         <w:r>
           <w:rPr>
-            <w:rPrChange w:id="123" w:author="USER" w:date="2018-02-18T16:25:00Z">
+            <w:rPrChange w:id="146" w:author="USER" w:date="2018-02-18T16:25:00Z">
               <w:rPr>
                 <w:rStyle w:val="Nincs"/>
                 <w:i/>
@@ -7908,7 +8161,7 @@
           </w:tcPr>
           <w:p>
             <w:r>
-              <w:commentReference w:id="124"/>
+              <w:commentReference w:id="147"/>
             </w:r>
             <w:r>
               <w:rPr>
@@ -10249,15 +10502,34 @@
                 <w:szCs w:val="24"/>
                 <w:lang w:val="fr-FR"/>
               </w:rPr>
-              <w:t>re lé</w:t>
-            </w:r>
-            <w:r>
-              <w:rPr>
-                <w:rStyle w:val="Nincs"/>
-                <w:sz w:val="24"/>
-                <w:szCs w:val="24"/>
-              </w:rPr>
-              <w:t>pni ha ott már tart</w:t>
+              <w:t xml:space="preserve">re </w:t>
+            </w:r>
+            <w:proofErr w:type="gramStart"/>
+            <w:r>
+              <w:rPr>
+                <w:rStyle w:val="Nincs"/>
+                <w:sz w:val="24"/>
+                <w:szCs w:val="24"/>
+                <w:lang w:val="fr-FR"/>
+              </w:rPr>
+              <w:t>lé</w:t>
+            </w:r>
+            <w:r>
+              <w:rPr>
+                <w:rStyle w:val="Nincs"/>
+                <w:sz w:val="24"/>
+                <w:szCs w:val="24"/>
+              </w:rPr>
+              <w:t>pni</w:t>
+            </w:r>
+            <w:proofErr w:type="gramEnd"/>
+            <w:r>
+              <w:rPr>
+                <w:rStyle w:val="Nincs"/>
+                <w:sz w:val="24"/>
+                <w:szCs w:val="24"/>
+              </w:rPr>
+              <w:t xml:space="preserve"> ha ott már tart</w:t>
             </w:r>
             <w:r>
               <w:rPr>
@@ -12677,14 +12949,14 @@
               </w:rPr>
               <w:t xml:space="preserve">n van, </w:t>
             </w:r>
-            <w:ins w:id="125" w:author="USER" w:date="2018-02-18T16:28:00Z">
+            <w:ins w:id="148" w:author="USER" w:date="2018-02-18T16:28:00Z">
               <w:r>
                 <w:rPr>
                   <w:rStyle w:val="Nincs"/>
                   <w:sz w:val="24"/>
                   <w:szCs w:val="24"/>
                   <w:highlight w:val="yellow"/>
-                  <w:rPrChange w:id="126" w:author="USER" w:date="2018-02-18T16:29:00Z">
+                  <w:rPrChange w:id="149" w:author="USER" w:date="2018-02-18T16:29:00Z">
                     <w:rPr>
                       <w:rStyle w:val="Nincs"/>
                       <w:sz w:val="24"/>
@@ -12695,14 +12967,14 @@
                 <w:t xml:space="preserve">vagy </w:t>
               </w:r>
             </w:ins>
-            <w:ins w:id="127" w:author="USER" w:date="2018-02-18T16:29:00Z">
+            <w:ins w:id="150" w:author="USER" w:date="2018-02-18T16:29:00Z">
               <w:r>
                 <w:rPr>
                   <w:rStyle w:val="Nincs"/>
                   <w:sz w:val="24"/>
                   <w:szCs w:val="24"/>
                   <w:highlight w:val="yellow"/>
-                  <w:rPrChange w:id="128" w:author="USER" w:date="2018-02-18T16:29:00Z">
+                  <w:rPrChange w:id="151" w:author="USER" w:date="2018-02-18T16:29:00Z">
                     <w:rPr>
                       <w:rStyle w:val="Nincs"/>
                       <w:sz w:val="24"/>
@@ -12713,14 +12985,14 @@
                 <w:t>csak egy munkás él</w:t>
               </w:r>
             </w:ins>
-            <w:ins w:id="129" w:author="USER" w:date="2018-02-18T16:28:00Z">
+            <w:ins w:id="152" w:author="USER" w:date="2018-02-18T16:28:00Z">
               <w:r>
                 <w:rPr>
                   <w:rStyle w:val="Nincs"/>
                   <w:sz w:val="24"/>
                   <w:szCs w:val="24"/>
                   <w:highlight w:val="yellow"/>
-                  <w:rPrChange w:id="130" w:author="USER" w:date="2018-02-18T16:29:00Z">
+                  <w:rPrChange w:id="153" w:author="USER" w:date="2018-02-18T16:29:00Z">
                     <w:rPr>
                       <w:rStyle w:val="Nincs"/>
                       <w:sz w:val="24"/>
@@ -12971,7 +13243,7 @@
               </w:rPr>
               <w:t>re tolta</w:t>
             </w:r>
-            <w:ins w:id="131" w:author="USER" w:date="2018-02-18T16:29:00Z">
+            <w:ins w:id="154" w:author="USER" w:date="2018-02-18T16:29:00Z">
               <w:r>
                 <w:rPr>
                   <w:rStyle w:val="Nincs"/>
@@ -12982,7 +13254,7 @@
                 <w:t xml:space="preserve"> és </w:t>
               </w:r>
             </w:ins>
-            <w:ins w:id="132" w:author="USER" w:date="2018-02-18T16:30:00Z">
+            <w:ins w:id="155" w:author="USER" w:date="2018-02-18T16:30:00Z">
               <w:r>
                 <w:rPr>
                   <w:rStyle w:val="Nincs"/>
@@ -12993,7 +13265,7 @@
                 <w:t xml:space="preserve">még </w:t>
               </w:r>
             </w:ins>
-            <w:ins w:id="133" w:author="USER" w:date="2018-02-18T16:29:00Z">
+            <w:ins w:id="156" w:author="USER" w:date="2018-02-18T16:29:00Z">
               <w:r>
                 <w:rPr>
                   <w:rStyle w:val="Nincs"/>
@@ -13194,7 +13466,7 @@
               </w:rPr>
               <w:t>Ha</w:t>
             </w:r>
-            <w:ins w:id="134" w:author="USER" w:date="2018-02-18T16:29:00Z">
+            <w:ins w:id="157" w:author="USER" w:date="2018-02-18T16:29:00Z">
               <w:r>
                 <w:rPr>
                   <w:rStyle w:val="Nincs"/>
@@ -13983,7 +14255,7 @@
               </w:rPr>
               <w:t>A</w:t>
             </w:r>
-            <w:del w:id="135" w:author="USER" w:date="2018-02-18T16:30:00Z">
+            <w:del w:id="158" w:author="USER" w:date="2018-02-18T16:30:00Z">
               <w:r>
                 <w:rPr>
                   <w:rStyle w:val="Nincs"/>
@@ -14052,7 +14324,7 @@
               </w:rPr>
               <w:t>l</w:t>
             </w:r>
-            <w:ins w:id="136" w:author="USER" w:date="2018-02-18T16:31:00Z">
+            <w:ins w:id="159" w:author="USER" w:date="2018-02-18T16:31:00Z">
               <w:r>
                 <w:rPr>
                   <w:rStyle w:val="Nincs"/>
@@ -15752,7 +16024,7 @@
               <w:jc w:val="left"/>
             </w:pPr>
             <w:r>
-              <w:commentReference w:id="137"/>
+              <w:commentReference w:id="160"/>
             </w:r>
             <w:r>
               <w:rPr>
@@ -16251,6 +16523,231 @@
             </w:tcMar>
           </w:tcPr>
           <w:p/>
+        </w:tc>
+      </w:tr>
+      <w:tr>
+        <w:trPr>
+          <w:trHeight w:val="600"/>
+          <w:ins w:id="161" w:author="Tolnai Márk" w:date="2018-02-18T17:21:00Z"/>
+        </w:trPr>
+        <w:tc>
+          <w:tcPr>
+            <w:tcW w:w="1230" w:type="dxa"/>
+            <w:tcBorders>
+              <w:top w:val="single" w:sz="4" w:space="0" w:color="000000"/>
+              <w:left w:val="single" w:sz="4" w:space="0" w:color="000000"/>
+              <w:bottom w:val="single" w:sz="4" w:space="0" w:color="000000"/>
+              <w:right w:val="single" w:sz="4" w:space="0" w:color="000000"/>
+            </w:tcBorders>
+            <w:shd w:val="clear" w:color="auto" w:fill="auto"/>
+            <w:tcMar>
+              <w:top w:w="80" w:type="dxa"/>
+              <w:left w:w="80" w:type="dxa"/>
+              <w:bottom w:w="80" w:type="dxa"/>
+              <w:right w:w="80" w:type="dxa"/>
+            </w:tcMar>
+          </w:tcPr>
+          <w:p>
+            <w:pPr>
+              <w:jc w:val="center"/>
+              <w:rPr>
+                <w:ins w:id="162" w:author="Tolnai Márk" w:date="2018-02-18T17:21:00Z"/>
+                <w:rStyle w:val="Nincs"/>
+                <w:sz w:val="24"/>
+                <w:szCs w:val="24"/>
+              </w:rPr>
+            </w:pPr>
+            <w:ins w:id="163" w:author="Tolnai Márk" w:date="2018-02-18T17:21:00Z">
+              <w:r>
+                <w:rPr>
+                  <w:rStyle w:val="Nincs"/>
+                  <w:sz w:val="24"/>
+                  <w:szCs w:val="24"/>
+                </w:rPr>
+                <w:t>R10</w:t>
+              </w:r>
+            </w:ins>
+          </w:p>
+        </w:tc>
+        <w:tc>
+          <w:tcPr>
+            <w:tcW w:w="2739" w:type="dxa"/>
+            <w:tcBorders>
+              <w:top w:val="single" w:sz="4" w:space="0" w:color="000000"/>
+              <w:left w:val="single" w:sz="4" w:space="0" w:color="000000"/>
+              <w:bottom w:val="single" w:sz="4" w:space="0" w:color="000000"/>
+              <w:right w:val="single" w:sz="4" w:space="0" w:color="000000"/>
+            </w:tcBorders>
+            <w:shd w:val="clear" w:color="auto" w:fill="auto"/>
+            <w:tcMar>
+              <w:top w:w="80" w:type="dxa"/>
+              <w:left w:w="80" w:type="dxa"/>
+              <w:bottom w:w="80" w:type="dxa"/>
+              <w:right w:w="80" w:type="dxa"/>
+            </w:tcMar>
+          </w:tcPr>
+          <w:p>
+            <w:pPr>
+              <w:jc w:val="left"/>
+              <w:rPr>
+                <w:ins w:id="164" w:author="Tolnai Márk" w:date="2018-02-18T17:21:00Z"/>
+                <w:rStyle w:val="Nincs"/>
+                <w:sz w:val="24"/>
+                <w:szCs w:val="24"/>
+                <w:lang w:val="en-US"/>
+              </w:rPr>
+            </w:pPr>
+            <w:ins w:id="165" w:author="Tolnai Márk" w:date="2018-02-18T17:22:00Z">
+              <w:r>
+                <w:rPr>
+                  <w:rStyle w:val="Nincs"/>
+                  <w:sz w:val="24"/>
+                  <w:szCs w:val="24"/>
+                  <w:lang w:val="en-US"/>
+                </w:rPr>
+                <w:t>HSZK-ban található számítógépekkel egyező vagy nagyobb teljesítményű számítógép</w:t>
+              </w:r>
+            </w:ins>
+          </w:p>
+        </w:tc>
+        <w:tc>
+          <w:tcPr>
+            <w:tcW w:w="1283" w:type="dxa"/>
+            <w:tcBorders>
+              <w:top w:val="single" w:sz="4" w:space="0" w:color="000000"/>
+              <w:left w:val="single" w:sz="4" w:space="0" w:color="000000"/>
+              <w:bottom w:val="single" w:sz="4" w:space="0" w:color="000000"/>
+              <w:right w:val="single" w:sz="4" w:space="0" w:color="000000"/>
+            </w:tcBorders>
+            <w:shd w:val="clear" w:color="auto" w:fill="auto"/>
+            <w:tcMar>
+              <w:top w:w="80" w:type="dxa"/>
+              <w:left w:w="80" w:type="dxa"/>
+              <w:bottom w:w="80" w:type="dxa"/>
+              <w:right w:w="80" w:type="dxa"/>
+            </w:tcMar>
+          </w:tcPr>
+          <w:p>
+            <w:pPr>
+              <w:rPr>
+                <w:ins w:id="166" w:author="Tolnai Márk" w:date="2018-02-18T17:21:00Z"/>
+                <w:rStyle w:val="Nincs"/>
+                <w:sz w:val="24"/>
+                <w:szCs w:val="24"/>
+              </w:rPr>
+            </w:pPr>
+            <w:ins w:id="167" w:author="Tolnai Márk" w:date="2018-02-18T17:23:00Z">
+              <w:r>
+                <w:rPr>
+                  <w:rStyle w:val="Nincs"/>
+                  <w:sz w:val="24"/>
+                  <w:szCs w:val="24"/>
+                </w:rPr>
+                <w:t>nincs</w:t>
+              </w:r>
+            </w:ins>
+          </w:p>
+        </w:tc>
+        <w:tc>
+          <w:tcPr>
+            <w:tcW w:w="1203" w:type="dxa"/>
+            <w:tcBorders>
+              <w:top w:val="single" w:sz="4" w:space="0" w:color="000000"/>
+              <w:left w:val="single" w:sz="4" w:space="0" w:color="000000"/>
+              <w:bottom w:val="single" w:sz="4" w:space="0" w:color="000000"/>
+              <w:right w:val="single" w:sz="4" w:space="0" w:color="000000"/>
+            </w:tcBorders>
+            <w:shd w:val="clear" w:color="auto" w:fill="auto"/>
+            <w:tcMar>
+              <w:top w:w="80" w:type="dxa"/>
+              <w:left w:w="80" w:type="dxa"/>
+              <w:bottom w:w="80" w:type="dxa"/>
+              <w:right w:w="80" w:type="dxa"/>
+            </w:tcMar>
+          </w:tcPr>
+          <w:p>
+            <w:pPr>
+              <w:rPr>
+                <w:ins w:id="168" w:author="Tolnai Márk" w:date="2018-02-18T17:21:00Z"/>
+                <w:rStyle w:val="Nincs"/>
+                <w:sz w:val="24"/>
+                <w:szCs w:val="24"/>
+              </w:rPr>
+            </w:pPr>
+            <w:ins w:id="169" w:author="Tolnai Márk" w:date="2018-02-18T17:23:00Z">
+              <w:r>
+                <w:rPr>
+                  <w:rStyle w:val="Nincs"/>
+                  <w:sz w:val="24"/>
+                  <w:szCs w:val="24"/>
+                </w:rPr>
+                <w:t>alapvető</w:t>
+              </w:r>
+            </w:ins>
+          </w:p>
+        </w:tc>
+        <w:tc>
+          <w:tcPr>
+            <w:tcW w:w="910" w:type="dxa"/>
+            <w:tcBorders>
+              <w:top w:val="single" w:sz="4" w:space="0" w:color="000000"/>
+              <w:left w:val="single" w:sz="4" w:space="0" w:color="000000"/>
+              <w:bottom w:val="single" w:sz="4" w:space="0" w:color="000000"/>
+              <w:right w:val="single" w:sz="4" w:space="0" w:color="000000"/>
+            </w:tcBorders>
+            <w:shd w:val="clear" w:color="auto" w:fill="auto"/>
+            <w:tcMar>
+              <w:top w:w="80" w:type="dxa"/>
+              <w:left w:w="80" w:type="dxa"/>
+              <w:bottom w:w="80" w:type="dxa"/>
+              <w:right w:w="80" w:type="dxa"/>
+            </w:tcMar>
+          </w:tcPr>
+          <w:p>
+            <w:pPr>
+              <w:rPr>
+                <w:ins w:id="170" w:author="Tolnai Márk" w:date="2018-02-18T17:21:00Z"/>
+                <w:rStyle w:val="Nincs"/>
+                <w:sz w:val="24"/>
+                <w:szCs w:val="24"/>
+              </w:rPr>
+            </w:pPr>
+            <w:ins w:id="171" w:author="Tolnai Márk" w:date="2018-02-18T17:23:00Z">
+              <w:r>
+                <w:rPr>
+                  <w:rStyle w:val="Nincs"/>
+                  <w:sz w:val="24"/>
+                  <w:szCs w:val="24"/>
+                </w:rPr>
+                <w:t>csapat</w:t>
+              </w:r>
+            </w:ins>
+          </w:p>
+        </w:tc>
+        <w:tc>
+          <w:tcPr>
+            <w:tcW w:w="1923" w:type="dxa"/>
+            <w:tcBorders>
+              <w:top w:val="single" w:sz="4" w:space="0" w:color="000000"/>
+              <w:left w:val="single" w:sz="4" w:space="0" w:color="000000"/>
+              <w:bottom w:val="single" w:sz="4" w:space="0" w:color="000000"/>
+              <w:right w:val="single" w:sz="4" w:space="0" w:color="000000"/>
+            </w:tcBorders>
+            <w:shd w:val="clear" w:color="auto" w:fill="auto"/>
+            <w:tcMar>
+              <w:top w:w="80" w:type="dxa"/>
+              <w:left w:w="80" w:type="dxa"/>
+              <w:bottom w:w="80" w:type="dxa"/>
+              <w:right w:w="80" w:type="dxa"/>
+            </w:tcMar>
+          </w:tcPr>
+          <w:p>
+            <w:pPr>
+              <w:rPr>
+                <w:ins w:id="172" w:author="Tolnai Márk" w:date="2018-02-18T17:21:00Z"/>
+              </w:rPr>
+            </w:pPr>
+          </w:p>
         </w:tc>
       </w:tr>
     </w:tbl>
@@ -17522,7 +18019,7 @@
       <w:tr>
         <w:trPr>
           <w:trHeight w:val="300"/>
-          <w:del w:id="138" w:author="USER" w:date="2018-02-18T17:08:00Z"/>
+          <w:del w:id="173" w:author="USER" w:date="2018-02-18T17:08:00Z"/>
         </w:trPr>
         <w:tc>
           <w:tcPr>
@@ -17544,10 +18041,10 @@
           <w:p>
             <w:pPr>
               <w:rPr>
-                <w:del w:id="139" w:author="USER" w:date="2018-02-18T17:08:00Z"/>
+                <w:del w:id="174" w:author="USER" w:date="2018-02-18T17:08:00Z"/>
               </w:rPr>
             </w:pPr>
-            <w:del w:id="140" w:author="USER" w:date="2018-02-18T17:08:00Z">
+            <w:del w:id="175" w:author="USER" w:date="2018-02-18T17:08:00Z">
               <w:r>
                 <w:rPr>
                   <w:rStyle w:val="Nincs"/>
@@ -17582,10 +18079,10 @@
           <w:p>
             <w:pPr>
               <w:rPr>
-                <w:del w:id="141" w:author="USER" w:date="2018-02-18T17:08:00Z"/>
+                <w:del w:id="176" w:author="USER" w:date="2018-02-18T17:08:00Z"/>
               </w:rPr>
             </w:pPr>
-            <w:del w:id="142" w:author="USER" w:date="2018-02-18T17:08:00Z">
+            <w:del w:id="177" w:author="USER" w:date="2018-02-18T17:08:00Z">
               <w:r>
                 <w:rPr>
                   <w:rStyle w:val="Nincs"/>
@@ -17602,7 +18099,7 @@
       <w:tr>
         <w:trPr>
           <w:trHeight w:val="300"/>
-          <w:del w:id="143" w:author="USER" w:date="2018-02-18T17:08:00Z"/>
+          <w:del w:id="178" w:author="USER" w:date="2018-02-18T17:08:00Z"/>
         </w:trPr>
         <w:tc>
           <w:tcPr>
@@ -17624,10 +18121,10 @@
           <w:p>
             <w:pPr>
               <w:rPr>
-                <w:del w:id="144" w:author="USER" w:date="2018-02-18T17:08:00Z"/>
+                <w:del w:id="179" w:author="USER" w:date="2018-02-18T17:08:00Z"/>
               </w:rPr>
             </w:pPr>
-            <w:del w:id="145" w:author="USER" w:date="2018-02-18T17:08:00Z">
+            <w:del w:id="180" w:author="USER" w:date="2018-02-18T17:08:00Z">
               <w:r>
                 <w:rPr>
                   <w:rStyle w:val="Nincs"/>
@@ -17693,10 +18190,10 @@
           <w:p>
             <w:pPr>
               <w:rPr>
-                <w:del w:id="146" w:author="USER" w:date="2018-02-18T17:08:00Z"/>
+                <w:del w:id="181" w:author="USER" w:date="2018-02-18T17:08:00Z"/>
               </w:rPr>
             </w:pPr>
-            <w:del w:id="147" w:author="USER" w:date="2018-02-18T17:08:00Z">
+            <w:del w:id="182" w:author="USER" w:date="2018-02-18T17:08:00Z">
               <w:r>
                 <w:rPr>
                   <w:rStyle w:val="Nincs"/>
@@ -17746,7 +18243,7 @@
       <w:tr>
         <w:trPr>
           <w:trHeight w:val="300"/>
-          <w:del w:id="148" w:author="USER" w:date="2018-02-18T17:08:00Z"/>
+          <w:del w:id="183" w:author="USER" w:date="2018-02-18T17:08:00Z"/>
         </w:trPr>
         <w:tc>
           <w:tcPr>
@@ -17768,10 +18265,10 @@
           <w:p>
             <w:pPr>
               <w:rPr>
-                <w:del w:id="149" w:author="USER" w:date="2018-02-18T17:08:00Z"/>
+                <w:del w:id="184" w:author="USER" w:date="2018-02-18T17:08:00Z"/>
               </w:rPr>
             </w:pPr>
-            <w:del w:id="150" w:author="USER" w:date="2018-02-18T17:08:00Z">
+            <w:del w:id="185" w:author="USER" w:date="2018-02-18T17:08:00Z">
               <w:r>
                 <w:rPr>
                   <w:rStyle w:val="Nincs"/>
@@ -17805,10 +18302,10 @@
           <w:p>
             <w:pPr>
               <w:rPr>
-                <w:del w:id="151" w:author="USER" w:date="2018-02-18T17:08:00Z"/>
+                <w:del w:id="186" w:author="USER" w:date="2018-02-18T17:08:00Z"/>
               </w:rPr>
             </w:pPr>
-            <w:del w:id="152" w:author="USER" w:date="2018-02-18T17:08:00Z">
+            <w:del w:id="187" w:author="USER" w:date="2018-02-18T17:08:00Z">
               <w:r>
                 <w:rPr>
                   <w:rStyle w:val="Nincs"/>
@@ -17825,7 +18322,7 @@
       <w:tr>
         <w:trPr>
           <w:trHeight w:val="600"/>
-          <w:del w:id="153" w:author="USER" w:date="2018-02-18T17:08:00Z"/>
+          <w:del w:id="188" w:author="USER" w:date="2018-02-18T17:08:00Z"/>
         </w:trPr>
         <w:tc>
           <w:tcPr>
@@ -17847,10 +18344,10 @@
           <w:p>
             <w:pPr>
               <w:rPr>
-                <w:del w:id="154" w:author="USER" w:date="2018-02-18T17:08:00Z"/>
+                <w:del w:id="189" w:author="USER" w:date="2018-02-18T17:08:00Z"/>
               </w:rPr>
             </w:pPr>
-            <w:del w:id="155" w:author="USER" w:date="2018-02-18T17:08:00Z">
+            <w:del w:id="190" w:author="USER" w:date="2018-02-18T17:08:00Z">
               <w:r>
                 <w:rPr>
                   <w:rStyle w:val="Nincs"/>
@@ -17931,12 +18428,12 @@
                 <w:numId w:val="11"/>
               </w:numPr>
               <w:rPr>
-                <w:del w:id="156" w:author="USER" w:date="2018-02-18T17:08:00Z"/>
+                <w:del w:id="191" w:author="USER" w:date="2018-02-18T17:08:00Z"/>
                 <w:sz w:val="24"/>
                 <w:szCs w:val="24"/>
               </w:rPr>
             </w:pPr>
-            <w:del w:id="157" w:author="USER" w:date="2018-02-18T17:08:00Z">
+            <w:del w:id="192" w:author="USER" w:date="2018-02-18T17:08:00Z">
               <w:r>
                 <w:rPr>
                   <w:rStyle w:val="Nincs"/>
@@ -18732,7 +19229,7 @@
               </w:rPr>
               <w:t>rrel tud a menüben navigálni</w:t>
             </w:r>
-            <w:ins w:id="158" w:author="USER" w:date="2018-02-18T17:04:00Z">
+            <w:ins w:id="193" w:author="USER" w:date="2018-02-18T17:04:00Z">
               <w:r>
                 <w:rPr>
                   <w:rStyle w:val="Nincs"/>
@@ -18840,6 +19337,7 @@
                 <w:szCs w:val="24"/>
                 <w:lang w:val="it-IT"/>
               </w:rPr>
+              <w:lastRenderedPageBreak/>
               <w:t>Forgat</w:t>
             </w:r>
             <w:r>
@@ -19048,7 +19546,6 @@
                 <w:szCs w:val="24"/>
                 <w:lang w:val="en-US"/>
               </w:rPr>
-              <w:lastRenderedPageBreak/>
               <w:t>Use-case neve</w:t>
             </w:r>
           </w:p>
@@ -19080,7 +19577,7 @@
               </w:rPr>
               <w:t>Control</w:t>
             </w:r>
-            <w:ins w:id="159" w:author="USER" w:date="2018-02-18T16:58:00Z">
+            <w:ins w:id="194" w:author="USER" w:date="2018-02-18T16:58:00Z">
               <w:r>
                 <w:rPr>
                   <w:rStyle w:val="Nincs"/>
@@ -19203,7 +19700,7 @@
               </w:rPr>
               <w:t>kosok tudják irányítani a munkásokat</w:t>
             </w:r>
-            <w:ins w:id="160" w:author="USER" w:date="2018-02-18T17:04:00Z">
+            <w:ins w:id="195" w:author="USER" w:date="2018-02-18T17:04:00Z">
               <w:r>
                 <w:rPr>
                   <w:rStyle w:val="Nincs"/>
@@ -19430,7 +19927,7 @@
               </w:rPr>
               <w:t>A munkások a ládákat el tudják tolni</w:t>
             </w:r>
-            <w:ins w:id="161" w:author="USER" w:date="2018-02-18T17:04:00Z">
+            <w:ins w:id="196" w:author="USER" w:date="2018-02-18T17:04:00Z">
               <w:r>
                 <w:rPr>
                   <w:rStyle w:val="Nincs"/>
@@ -19467,15 +19964,34 @@
                 <w:szCs w:val="24"/>
                 <w:lang w:val="fr-FR"/>
               </w:rPr>
-              <w:t>re lé</w:t>
-            </w:r>
-            <w:r>
-              <w:rPr>
-                <w:rStyle w:val="Nincs"/>
-                <w:sz w:val="24"/>
-                <w:szCs w:val="24"/>
-              </w:rPr>
-              <w:t>pni ha ott már tart</w:t>
+              <w:t xml:space="preserve">re </w:t>
+            </w:r>
+            <w:proofErr w:type="gramStart"/>
+            <w:r>
+              <w:rPr>
+                <w:rStyle w:val="Nincs"/>
+                <w:sz w:val="24"/>
+                <w:szCs w:val="24"/>
+                <w:lang w:val="fr-FR"/>
+              </w:rPr>
+              <w:t>lé</w:t>
+            </w:r>
+            <w:r>
+              <w:rPr>
+                <w:rStyle w:val="Nincs"/>
+                <w:sz w:val="24"/>
+                <w:szCs w:val="24"/>
+              </w:rPr>
+              <w:t>pni</w:t>
+            </w:r>
+            <w:proofErr w:type="gramEnd"/>
+            <w:r>
+              <w:rPr>
+                <w:rStyle w:val="Nincs"/>
+                <w:sz w:val="24"/>
+                <w:szCs w:val="24"/>
+              </w:rPr>
+              <w:t xml:space="preserve"> ha ott már tart</w:t>
             </w:r>
             <w:r>
               <w:rPr>
@@ -19494,7 +20010,7 @@
               </w:rPr>
               <w:t>zkodik munkás</w:t>
             </w:r>
-            <w:ins w:id="162" w:author="USER" w:date="2018-02-18T17:04:00Z">
+            <w:ins w:id="197" w:author="USER" w:date="2018-02-18T17:04:00Z">
               <w:r>
                 <w:rPr>
                   <w:rStyle w:val="Nincs"/>
@@ -19596,7 +20112,7 @@
               </w:rPr>
               <w:t>pve a munkás leesik, meghal</w:t>
             </w:r>
-            <w:ins w:id="163" w:author="USER" w:date="2018-02-18T17:04:00Z">
+            <w:ins w:id="198" w:author="USER" w:date="2018-02-18T17:04:00Z">
               <w:r>
                 <w:rPr>
                   <w:rStyle w:val="Nincs"/>
@@ -19712,7 +20228,7 @@
               </w:rPr>
               <w:t>Exit</w:t>
             </w:r>
-            <w:ins w:id="164" w:author="USER" w:date="2018-02-18T16:58:00Z">
+            <w:ins w:id="199" w:author="USER" w:date="2018-02-18T16:58:00Z">
               <w:r>
                 <w:rPr>
                   <w:rStyle w:val="Nincs"/>
@@ -19886,7 +20402,7 @@
               </w:rPr>
               <w:t>l</w:t>
             </w:r>
-            <w:ins w:id="165" w:author="USER" w:date="2018-02-18T17:04:00Z">
+            <w:ins w:id="200" w:author="USER" w:date="2018-02-18T17:04:00Z">
               <w:r>
                 <w:rPr>
                   <w:rStyle w:val="Nincs"/>
@@ -20144,7 +20660,7 @@
               </w:rPr>
               <w:t>l</w:t>
             </w:r>
-            <w:ins w:id="166" w:author="USER" w:date="2018-02-18T17:04:00Z">
+            <w:ins w:id="201" w:author="USER" w:date="2018-02-18T17:04:00Z">
               <w:r>
                 <w:rPr>
                   <w:rStyle w:val="Nincs"/>
@@ -20162,7 +20678,7 @@
       <w:pPr>
         <w:widowControl w:val="0"/>
         <w:rPr>
-          <w:ins w:id="167" w:author="USER" w:date="2018-02-18T17:03:00Z"/>
+          <w:ins w:id="202" w:author="USER" w:date="2018-02-18T17:03:00Z"/>
           <w:rStyle w:val="Nincs"/>
           <w:sz w:val="24"/>
           <w:szCs w:val="24"/>
@@ -20173,7 +20689,7 @@
       <w:pPr>
         <w:widowControl w:val="0"/>
         <w:rPr>
-          <w:ins w:id="168" w:author="USER" w:date="2018-02-18T17:03:00Z"/>
+          <w:ins w:id="203" w:author="USER" w:date="2018-02-18T17:03:00Z"/>
           <w:rStyle w:val="Nincs"/>
           <w:sz w:val="24"/>
           <w:szCs w:val="24"/>
@@ -20184,7 +20700,7 @@
       <w:pPr>
         <w:widowControl w:val="0"/>
         <w:rPr>
-          <w:ins w:id="169" w:author="USER" w:date="2018-02-18T17:03:00Z"/>
+          <w:ins w:id="204" w:author="USER" w:date="2018-02-18T17:03:00Z"/>
           <w:rStyle w:val="Nincs"/>
           <w:sz w:val="24"/>
           <w:szCs w:val="24"/>
@@ -20211,20 +20727,20 @@
       <w:tblGrid>
         <w:gridCol w:w="2887"/>
         <w:gridCol w:w="6401"/>
-        <w:tblGridChange w:id="170">
+        <w:tblGridChange w:id="205">
           <w:tblGrid>
-            <w:gridCol w:w="5"/>
-            <w:gridCol w:w="2882"/>
-            <w:gridCol w:w="5"/>
-            <w:gridCol w:w="6396"/>
-            <w:gridCol w:w="5"/>
+            <w:gridCol w:w="10"/>
+            <w:gridCol w:w="2877"/>
+            <w:gridCol w:w="10"/>
+            <w:gridCol w:w="6391"/>
+            <w:gridCol w:w="10"/>
           </w:tblGrid>
         </w:tblGridChange>
       </w:tblGrid>
       <w:tr>
         <w:trPr>
           <w:trHeight w:val="300"/>
-          <w:ins w:id="171" w:author="USER" w:date="2018-02-18T17:03:00Z"/>
+          <w:ins w:id="206" w:author="USER" w:date="2018-02-18T17:03:00Z"/>
         </w:trPr>
         <w:tc>
           <w:tcPr>
@@ -20246,10 +20762,10 @@
           <w:p>
             <w:pPr>
               <w:rPr>
-                <w:ins w:id="172" w:author="USER" w:date="2018-02-18T17:03:00Z"/>
+                <w:ins w:id="207" w:author="USER" w:date="2018-02-18T17:03:00Z"/>
               </w:rPr>
             </w:pPr>
-            <w:ins w:id="173" w:author="USER" w:date="2018-02-18T17:03:00Z">
+            <w:ins w:id="208" w:author="USER" w:date="2018-02-18T17:03:00Z">
               <w:r>
                 <w:rPr>
                   <w:rStyle w:val="Nincs"/>
@@ -20284,10 +20800,10 @@
           <w:p>
             <w:pPr>
               <w:rPr>
-                <w:ins w:id="174" w:author="USER" w:date="2018-02-18T17:03:00Z"/>
+                <w:ins w:id="209" w:author="USER" w:date="2018-02-18T17:03:00Z"/>
               </w:rPr>
             </w:pPr>
-            <w:ins w:id="175" w:author="USER" w:date="2018-02-18T17:04:00Z">
+            <w:ins w:id="210" w:author="USER" w:date="2018-02-18T17:04:00Z">
               <w:r>
                 <w:rPr>
                   <w:rStyle w:val="Nincs"/>
@@ -20315,7 +20831,7 @@
           </w:tblBorders>
           <w:shd w:val="clear" w:color="auto" w:fill="CED7E7"/>
           <w:tblLayout w:type="fixed"/>
-          <w:tblPrExChange w:id="176" w:author="USER" w:date="2018-02-18T17:04:00Z">
+          <w:tblPrExChange w:id="211" w:author="USER" w:date="2018-02-18T17:04:00Z">
             <w:tblPrEx>
               <w:tblW w:w="9288" w:type="dxa"/>
               <w:tblInd w:w="108" w:type="dxa"/>
@@ -20334,8 +20850,8 @@
         </w:tblPrEx>
         <w:trPr>
           <w:trHeight w:val="226"/>
-          <w:ins w:id="177" w:author="USER" w:date="2018-02-18T17:03:00Z"/>
-          <w:trPrChange w:id="178" w:author="USER" w:date="2018-02-18T17:04:00Z">
+          <w:ins w:id="212" w:author="USER" w:date="2018-02-18T17:03:00Z"/>
+          <w:trPrChange w:id="213" w:author="USER" w:date="2018-02-18T17:04:00Z">
             <w:trPr>
               <w:gridBefore w:val="1"/>
               <w:trHeight w:val="600"/>
@@ -20358,7 +20874,7 @@
               <w:bottom w:w="80" w:type="dxa"/>
               <w:right w:w="80" w:type="dxa"/>
             </w:tcMar>
-            <w:tcPrChange w:id="179" w:author="USER" w:date="2018-02-18T17:04:00Z">
+            <w:tcPrChange w:id="214" w:author="USER" w:date="2018-02-18T17:04:00Z">
               <w:tcPr>
                 <w:tcW w:w="2887" w:type="dxa"/>
                 <w:gridSpan w:val="2"/>
@@ -20381,10 +20897,10 @@
           <w:p>
             <w:pPr>
               <w:rPr>
-                <w:ins w:id="180" w:author="USER" w:date="2018-02-18T17:03:00Z"/>
+                <w:ins w:id="215" w:author="USER" w:date="2018-02-18T17:03:00Z"/>
               </w:rPr>
             </w:pPr>
-            <w:ins w:id="181" w:author="USER" w:date="2018-02-18T17:03:00Z">
+            <w:ins w:id="216" w:author="USER" w:date="2018-02-18T17:03:00Z">
               <w:r>
                 <w:rPr>
                   <w:rStyle w:val="Nincs"/>
@@ -20446,7 +20962,7 @@
               <w:bottom w:w="80" w:type="dxa"/>
               <w:right w:w="80" w:type="dxa"/>
             </w:tcMar>
-            <w:tcPrChange w:id="182" w:author="USER" w:date="2018-02-18T17:04:00Z">
+            <w:tcPrChange w:id="217" w:author="USER" w:date="2018-02-18T17:04:00Z">
               <w:tcPr>
                 <w:tcW w:w="6401" w:type="dxa"/>
                 <w:gridSpan w:val="2"/>
@@ -20469,10 +20985,10 @@
           <w:p>
             <w:pPr>
               <w:rPr>
-                <w:ins w:id="183" w:author="USER" w:date="2018-02-18T17:03:00Z"/>
+                <w:ins w:id="218" w:author="USER" w:date="2018-02-18T17:03:00Z"/>
               </w:rPr>
             </w:pPr>
-            <w:ins w:id="184" w:author="USER" w:date="2018-02-18T17:03:00Z">
+            <w:ins w:id="219" w:author="USER" w:date="2018-02-18T17:03:00Z">
               <w:r>
                 <w:rPr>
                   <w:rStyle w:val="Nincs"/>
@@ -20499,7 +21015,7 @@
                 <w:t xml:space="preserve">kos </w:t>
               </w:r>
             </w:ins>
-            <w:ins w:id="185" w:author="USER" w:date="2018-02-18T17:04:00Z">
+            <w:ins w:id="220" w:author="USER" w:date="2018-02-18T17:04:00Z">
               <w:r>
                 <w:rPr>
                   <w:rStyle w:val="Nincs"/>
@@ -20515,7 +21031,7 @@
       <w:tr>
         <w:trPr>
           <w:trHeight w:val="300"/>
-          <w:ins w:id="186" w:author="USER" w:date="2018-02-18T17:03:00Z"/>
+          <w:ins w:id="221" w:author="USER" w:date="2018-02-18T17:03:00Z"/>
         </w:trPr>
         <w:tc>
           <w:tcPr>
@@ -20537,10 +21053,10 @@
           <w:p>
             <w:pPr>
               <w:rPr>
-                <w:ins w:id="187" w:author="USER" w:date="2018-02-18T17:03:00Z"/>
+                <w:ins w:id="222" w:author="USER" w:date="2018-02-18T17:03:00Z"/>
               </w:rPr>
             </w:pPr>
-            <w:ins w:id="188" w:author="USER" w:date="2018-02-18T17:03:00Z">
+            <w:ins w:id="223" w:author="USER" w:date="2018-02-18T17:03:00Z">
               <w:r>
                 <w:rPr>
                   <w:rStyle w:val="Nincs"/>
@@ -20574,10 +21090,10 @@
           <w:p>
             <w:pPr>
               <w:rPr>
-                <w:ins w:id="189" w:author="USER" w:date="2018-02-18T17:03:00Z"/>
+                <w:ins w:id="224" w:author="USER" w:date="2018-02-18T17:03:00Z"/>
               </w:rPr>
             </w:pPr>
-            <w:ins w:id="190" w:author="USER" w:date="2018-02-18T17:03:00Z">
+            <w:ins w:id="225" w:author="USER" w:date="2018-02-18T17:03:00Z">
               <w:r>
                 <w:rPr>
                   <w:rStyle w:val="Nincs"/>
@@ -20594,7 +21110,7 @@
       <w:tr>
         <w:trPr>
           <w:trHeight w:val="600"/>
-          <w:ins w:id="191" w:author="USER" w:date="2018-02-18T17:03:00Z"/>
+          <w:ins w:id="226" w:author="USER" w:date="2018-02-18T17:03:00Z"/>
         </w:trPr>
         <w:tc>
           <w:tcPr>
@@ -20616,10 +21132,10 @@
           <w:p>
             <w:pPr>
               <w:rPr>
-                <w:ins w:id="192" w:author="USER" w:date="2018-02-18T17:03:00Z"/>
+                <w:ins w:id="227" w:author="USER" w:date="2018-02-18T17:03:00Z"/>
               </w:rPr>
             </w:pPr>
-            <w:ins w:id="193" w:author="USER" w:date="2018-02-18T17:03:00Z">
+            <w:ins w:id="228" w:author="USER" w:date="2018-02-18T17:03:00Z">
               <w:r>
                 <w:rPr>
                   <w:rStyle w:val="Nincs"/>
@@ -20700,12 +21216,12 @@
                 <w:numId w:val="29"/>
               </w:numPr>
               <w:rPr>
-                <w:ins w:id="194" w:author="USER" w:date="2018-02-18T17:03:00Z"/>
+                <w:ins w:id="229" w:author="USER" w:date="2018-02-18T17:03:00Z"/>
                 <w:sz w:val="24"/>
                 <w:szCs w:val="24"/>
               </w:rPr>
             </w:pPr>
-            <w:ins w:id="195" w:author="USER" w:date="2018-02-18T17:03:00Z">
+            <w:ins w:id="230" w:author="USER" w:date="2018-02-18T17:03:00Z">
               <w:r>
                 <w:rPr>
                   <w:rStyle w:val="Nincs"/>
@@ -20732,7 +21248,7 @@
                 <w:t xml:space="preserve">kos </w:t>
               </w:r>
             </w:ins>
-            <w:ins w:id="196" w:author="USER" w:date="2018-02-18T17:04:00Z">
+            <w:ins w:id="231" w:author="USER" w:date="2018-02-18T17:04:00Z">
               <w:r>
                 <w:rPr>
                   <w:rStyle w:val="Nincs"/>
@@ -20802,7 +21318,7 @@
       <w:pPr>
         <w:jc w:val="center"/>
       </w:pPr>
-      <w:del w:id="197" w:author="USER" w:date="2018-02-18T17:02:00Z">
+      <w:del w:id="232" w:author="USER" w:date="2018-02-18T17:02:00Z">
         <w:r>
           <w:rPr>
             <w:rStyle w:val="Nincs"/>
@@ -20857,7 +21373,7 @@
           </w:drawing>
         </w:r>
       </w:del>
-      <w:ins w:id="198" w:author="USER" w:date="2018-02-18T17:14:00Z">
+      <w:ins w:id="233" w:author="USER" w:date="2018-02-18T17:14:00Z">
         <w:r>
           <w:rPr>
             <w:noProof/>
@@ -20912,8 +21428,6 @@
           </w:drawing>
         </w:r>
       </w:ins>
-      <w:bookmarkStart w:id="199" w:name="_GoBack"/>
-      <w:bookmarkEnd w:id="199"/>
     </w:p>
     <w:p>
       <w:r>
@@ -20932,7 +21446,7 @@
         </w:numPr>
         <w:spacing w:before="240" w:after="60"/>
         <w:rPr>
-          <w:ins w:id="200" w:author="USER" w:date="2018-02-18T16:40:00Z"/>
+          <w:ins w:id="234" w:author="USER" w:date="2018-02-18T16:40:00Z"/>
           <w:rFonts w:ascii="Arial" w:eastAsia="Arial" w:hAnsi="Arial" w:cs="Arial"/>
           <w:b/>
           <w:bCs/>
@@ -20940,9 +21454,9 @@
           <w:iCs/>
           <w:sz w:val="28"/>
           <w:szCs w:val="28"/>
-          <w:rPrChange w:id="201" w:author="USER" w:date="2018-02-18T16:40:00Z">
+          <w:rPrChange w:id="235" w:author="USER" w:date="2018-02-18T16:40:00Z">
             <w:rPr>
-              <w:ins w:id="202" w:author="USER" w:date="2018-02-18T16:40:00Z"/>
+              <w:ins w:id="236" w:author="USER" w:date="2018-02-18T16:40:00Z"/>
               <w:rFonts w:ascii="Arial" w:hAnsi="Arial"/>
               <w:b/>
               <w:bCs/>
@@ -21007,7 +21521,7 @@
           <w:sz w:val="28"/>
           <w:szCs w:val="28"/>
         </w:rPr>
-        <w:pPrChange w:id="203" w:author="USER" w:date="2018-02-18T16:40:00Z">
+        <w:pPrChange w:id="237" w:author="USER" w:date="2018-02-18T16:40:00Z">
           <w:pPr>
             <w:keepNext/>
             <w:numPr>
@@ -21025,24 +21539,37 @@
         <w:rPr>
           <w:b/>
           <w:sz w:val="24"/>
-          <w:rPrChange w:id="204" w:author="USER" w:date="2018-02-18T16:41:00Z">
+          <w:rPrChange w:id="238" w:author="USER" w:date="2018-02-18T16:41:00Z">
             <w:rPr/>
           </w:rPrChange>
         </w:rPr>
       </w:pPr>
-      <w:ins w:id="205" w:author="USER" w:date="2018-02-18T16:40:00Z">
+      <w:ins w:id="239" w:author="USER" w:date="2018-02-18T16:40:00Z">
         <w:r>
           <w:rPr>
             <w:b/>
             <w:sz w:val="24"/>
             <w:highlight w:val="yellow"/>
-            <w:rPrChange w:id="206" w:author="USER" w:date="2018-02-18T16:41:00Z">
+            <w:rPrChange w:id="240" w:author="USER" w:date="2018-02-18T16:41:00Z">
               <w:rPr/>
             </w:rPrChange>
           </w:rPr>
-          <w:t>akadályba ütözik - ?</w:t>
+          <w:t xml:space="preserve">akadályba ütözik </w:t>
+        </w:r>
+        <w:proofErr w:type="gramStart"/>
+        <w:r>
+          <w:rPr>
+            <w:b/>
+            <w:sz w:val="24"/>
+            <w:highlight w:val="yellow"/>
+            <w:rPrChange w:id="241" w:author="USER" w:date="2018-02-18T16:41:00Z">
+              <w:rPr/>
+            </w:rPrChange>
+          </w:rPr>
+          <w:t>- ?</w:t>
         </w:r>
       </w:ins>
+      <w:proofErr w:type="gramEnd"/>
     </w:p>
     <w:p>
       <w:pPr>
@@ -21128,7 +21655,7 @@
         </w:rPr>
         <w:t xml:space="preserve"> - Szinon</w:t>
       </w:r>
-      <w:ins w:id="207" w:author="Gurubi Barnabás" w:date="2018-02-18T10:31:00Z">
+      <w:ins w:id="242" w:author="Gurubi Barnabás" w:date="2018-02-18T10:31:00Z">
         <w:r>
           <w:rPr>
             <w:rStyle w:val="Nincs"/>
@@ -21138,7 +21665,7 @@
           <w:t>i</w:t>
         </w:r>
       </w:ins>
-      <w:del w:id="208" w:author="Gurubi Barnabás" w:date="2018-02-18T10:31:00Z">
+      <w:del w:id="243" w:author="Gurubi Barnabás" w:date="2018-02-18T10:31:00Z">
         <w:r>
           <w:rPr>
             <w:rStyle w:val="Nincs"/>
@@ -21511,7 +22038,7 @@
         </w:rPr>
         <w:t xml:space="preserve"> - A mező szinon</w:t>
       </w:r>
-      <w:ins w:id="209" w:author="Gurubi Barnabás" w:date="2018-02-18T10:31:00Z">
+      <w:ins w:id="244" w:author="Gurubi Barnabás" w:date="2018-02-18T10:31:00Z">
         <w:r>
           <w:rPr>
             <w:rStyle w:val="Nincs"/>
@@ -21521,7 +22048,7 @@
           <w:t>i</w:t>
         </w:r>
       </w:ins>
-      <w:del w:id="210" w:author="Gurubi Barnabás" w:date="2018-02-18T10:31:00Z">
+      <w:del w:id="245" w:author="Gurubi Barnabás" w:date="2018-02-18T10:31:00Z">
         <w:r>
           <w:rPr>
             <w:rStyle w:val="Nincs"/>
@@ -21900,7 +22427,25 @@
           <w:sz w:val="24"/>
           <w:szCs w:val="24"/>
         </w:rPr>
-        <w:t>ges kimenetel. Az nyeri akinek a munkásának a legt</w:t>
+        <w:t xml:space="preserve">ges kimenetel. Az </w:t>
+      </w:r>
+      <w:proofErr w:type="gramStart"/>
+      <w:r>
+        <w:rPr>
+          <w:rStyle w:val="Nincs"/>
+          <w:sz w:val="24"/>
+          <w:szCs w:val="24"/>
+        </w:rPr>
+        <w:t>nyeri</w:t>
+      </w:r>
+      <w:proofErr w:type="gramEnd"/>
+      <w:r>
+        <w:rPr>
+          <w:rStyle w:val="Nincs"/>
+          <w:sz w:val="24"/>
+          <w:szCs w:val="24"/>
+        </w:rPr>
+        <w:t xml:space="preserve"> akinek a munkásának a legt</w:t>
       </w:r>
       <w:r>
         <w:rPr>
@@ -21956,7 +22501,25 @@
           <w:sz w:val="24"/>
           <w:szCs w:val="24"/>
         </w:rPr>
-        <w:t xml:space="preserve"> - Egy olyan elem aminek lehet az állapotát változtatni (ki- </w:t>
+        <w:t xml:space="preserve"> - Egy olyan </w:t>
+      </w:r>
+      <w:proofErr w:type="gramStart"/>
+      <w:r>
+        <w:rPr>
+          <w:rStyle w:val="Nincs"/>
+          <w:sz w:val="24"/>
+          <w:szCs w:val="24"/>
+        </w:rPr>
+        <w:t>elem</w:t>
+      </w:r>
+      <w:proofErr w:type="gramEnd"/>
+      <w:r>
+        <w:rPr>
+          <w:rStyle w:val="Nincs"/>
+          <w:sz w:val="24"/>
+          <w:szCs w:val="24"/>
+        </w:rPr>
+        <w:t xml:space="preserve"> aminek lehet az állapotát változtatni (ki- </w:t>
       </w:r>
       <w:r>
         <w:rPr>
@@ -22116,6 +22679,7 @@
         </w:rPr>
         <w:t xml:space="preserve"> - Olyan mező </w:t>
       </w:r>
+      <w:proofErr w:type="gramStart"/>
       <w:r>
         <w:rPr>
           <w:rStyle w:val="Nincs"/>
@@ -22123,7 +22687,17 @@
           <w:szCs w:val="24"/>
           <w:lang w:val="it-IT"/>
         </w:rPr>
-        <w:t>amire ha r</w:t>
+        <w:t>amire</w:t>
+      </w:r>
+      <w:proofErr w:type="gramEnd"/>
+      <w:r>
+        <w:rPr>
+          <w:rStyle w:val="Nincs"/>
+          <w:sz w:val="24"/>
+          <w:szCs w:val="24"/>
+          <w:lang w:val="it-IT"/>
+        </w:rPr>
+        <w:t xml:space="preserve"> ha r</w:t>
       </w:r>
       <w:r>
         <w:rPr>
@@ -22567,7 +23141,7 @@
         </w:rPr>
         <w:t xml:space="preserve"> - A mező szinon</w:t>
       </w:r>
-      <w:ins w:id="211" w:author="Gurubi Barnabás" w:date="2018-02-18T10:31:00Z">
+      <w:ins w:id="246" w:author="Gurubi Barnabás" w:date="2018-02-18T10:31:00Z">
         <w:r>
           <w:rPr>
             <w:rStyle w:val="Nincs"/>
@@ -22577,7 +23151,7 @@
           <w:t>i</w:t>
         </w:r>
       </w:ins>
-      <w:del w:id="212" w:author="Gurubi Barnabás" w:date="2018-02-18T10:31:00Z">
+      <w:del w:id="247" w:author="Gurubi Barnabás" w:date="2018-02-18T10:31:00Z">
         <w:r>
           <w:rPr>
             <w:rStyle w:val="Nincs"/>
@@ -22600,7 +23174,7 @@
       <w:pPr>
         <w:spacing w:before="120"/>
         <w:rPr>
-          <w:ins w:id="213" w:author="USER" w:date="2018-02-18T16:38:00Z"/>
+          <w:ins w:id="248" w:author="USER" w:date="2018-02-18T16:38:00Z"/>
           <w:rStyle w:val="Nincs"/>
           <w:sz w:val="24"/>
           <w:szCs w:val="24"/>
@@ -22711,7 +23285,7 @@
           <w:b/>
           <w:sz w:val="24"/>
           <w:szCs w:val="24"/>
-          <w:rPrChange w:id="214" w:author="USER" w:date="2018-02-18T16:38:00Z">
+          <w:rPrChange w:id="249" w:author="USER" w:date="2018-02-18T16:38:00Z">
             <w:rPr>
               <w:rStyle w:val="Nincs"/>
               <w:sz w:val="24"/>
@@ -22720,7 +23294,7 @@
           </w:rPrChange>
         </w:rPr>
       </w:pPr>
-      <w:ins w:id="215" w:author="USER" w:date="2018-02-18T16:38:00Z">
+      <w:ins w:id="250" w:author="USER" w:date="2018-02-18T16:38:00Z">
         <w:r>
           <w:rPr>
             <w:rStyle w:val="Nincs"/>
@@ -22729,7 +23303,7 @@
             <w:szCs w:val="24"/>
             <w:highlight w:val="yellow"/>
             <w:lang w:val="pt-PT"/>
-            <w:rPrChange w:id="216" w:author="USER" w:date="2018-02-18T16:38:00Z">
+            <w:rPrChange w:id="251" w:author="USER" w:date="2018-02-18T16:38:00Z">
               <w:rPr>
                 <w:rStyle w:val="Nincs"/>
                 <w:sz w:val="24"/>
@@ -29270,7 +29844,25 @@
           <w:sz w:val="24"/>
           <w:szCs w:val="24"/>
         </w:rPr>
-        <w:t>rára el kell hogy k</w:t>
+        <w:t xml:space="preserve">rára el </w:t>
+      </w:r>
+      <w:proofErr w:type="gramStart"/>
+      <w:r>
+        <w:rPr>
+          <w:rStyle w:val="Nincs"/>
+          <w:sz w:val="24"/>
+          <w:szCs w:val="24"/>
+        </w:rPr>
+        <w:t>kell</w:t>
+      </w:r>
+      <w:proofErr w:type="gramEnd"/>
+      <w:r>
+        <w:rPr>
+          <w:rStyle w:val="Nincs"/>
+          <w:sz w:val="24"/>
+          <w:szCs w:val="24"/>
+        </w:rPr>
+        <w:t xml:space="preserve"> hogy k</w:t>
       </w:r>
       <w:r>
         <w:rPr>
@@ -29639,7 +30231,7 @@
           <w:sz w:val="24"/>
           <w:szCs w:val="24"/>
           <w:highlight w:val="yellow"/>
-          <w:rPrChange w:id="217" w:author="USER" w:date="2018-02-18T16:45:00Z">
+          <w:rPrChange w:id="252" w:author="USER" w:date="2018-02-18T16:45:00Z">
             <w:rPr>
               <w:rStyle w:val="Nincs"/>
               <w:sz w:val="24"/>
@@ -29656,7 +30248,7 @@
           <w:szCs w:val="24"/>
           <w:highlight w:val="yellow"/>
           <w:lang w:val="it-IT"/>
-          <w:rPrChange w:id="218" w:author="USER" w:date="2018-02-18T16:45:00Z">
+          <w:rPrChange w:id="253" w:author="USER" w:date="2018-02-18T16:45:00Z">
             <w:rPr>
               <w:rStyle w:val="Nincs"/>
               <w:sz w:val="24"/>
@@ -29674,7 +30266,7 @@
           <w:szCs w:val="24"/>
           <w:highlight w:val="yellow"/>
           <w:lang w:val="fr-FR"/>
-          <w:rPrChange w:id="219" w:author="USER" w:date="2018-02-18T16:45:00Z">
+          <w:rPrChange w:id="254" w:author="USER" w:date="2018-02-18T16:45:00Z">
             <w:rPr>
               <w:rStyle w:val="Nincs"/>
               <w:sz w:val="24"/>
@@ -29692,7 +30284,7 @@
           <w:szCs w:val="24"/>
           <w:highlight w:val="yellow"/>
           <w:lang w:val="it-IT"/>
-          <w:rPrChange w:id="220" w:author="USER" w:date="2018-02-18T16:45:00Z">
+          <w:rPrChange w:id="255" w:author="USER" w:date="2018-02-18T16:45:00Z">
             <w:rPr>
               <w:rStyle w:val="Nincs"/>
               <w:sz w:val="24"/>
@@ -29709,7 +30301,7 @@
           <w:sz w:val="24"/>
           <w:szCs w:val="24"/>
           <w:highlight w:val="yellow"/>
-          <w:rPrChange w:id="221" w:author="USER" w:date="2018-02-18T16:45:00Z">
+          <w:rPrChange w:id="256" w:author="USER" w:date="2018-02-18T16:45:00Z">
             <w:rPr>
               <w:rStyle w:val="Nincs"/>
               <w:sz w:val="24"/>
@@ -29726,7 +30318,7 @@
           <w:szCs w:val="24"/>
           <w:highlight w:val="yellow"/>
           <w:lang w:val="fr-FR"/>
-          <w:rPrChange w:id="222" w:author="USER" w:date="2018-02-18T16:45:00Z">
+          <w:rPrChange w:id="257" w:author="USER" w:date="2018-02-18T16:45:00Z">
             <w:rPr>
               <w:rStyle w:val="Nincs"/>
               <w:sz w:val="24"/>
@@ -29743,7 +30335,7 @@
           <w:sz w:val="24"/>
           <w:szCs w:val="24"/>
           <w:highlight w:val="yellow"/>
-          <w:rPrChange w:id="223" w:author="USER" w:date="2018-02-18T16:45:00Z">
+          <w:rPrChange w:id="258" w:author="USER" w:date="2018-02-18T16:45:00Z">
             <w:rPr>
               <w:rStyle w:val="Nincs"/>
               <w:sz w:val="24"/>
@@ -29760,7 +30352,7 @@
           <w:szCs w:val="24"/>
           <w:highlight w:val="yellow"/>
           <w:lang w:val="fr-FR"/>
-          <w:rPrChange w:id="224" w:author="USER" w:date="2018-02-18T16:45:00Z">
+          <w:rPrChange w:id="259" w:author="USER" w:date="2018-02-18T16:45:00Z">
             <w:rPr>
               <w:rStyle w:val="Nincs"/>
               <w:sz w:val="24"/>
@@ -29778,7 +30370,7 @@
           <w:szCs w:val="24"/>
           <w:highlight w:val="yellow"/>
           <w:lang w:val="en-US"/>
-          <w:rPrChange w:id="225" w:author="USER" w:date="2018-02-18T16:45:00Z">
+          <w:rPrChange w:id="260" w:author="USER" w:date="2018-02-18T16:45:00Z">
             <w:rPr>
               <w:rStyle w:val="Nincs"/>
               <w:sz w:val="24"/>
@@ -29796,7 +30388,7 @@
           <w:szCs w:val="24"/>
           <w:highlight w:val="yellow"/>
           <w:lang w:val="sv-SE"/>
-          <w:rPrChange w:id="226" w:author="USER" w:date="2018-02-18T16:45:00Z">
+          <w:rPrChange w:id="261" w:author="USER" w:date="2018-02-18T16:45:00Z">
             <w:rPr>
               <w:rStyle w:val="Nincs"/>
               <w:sz w:val="24"/>
@@ -29813,7 +30405,7 @@
           <w:sz w:val="24"/>
           <w:szCs w:val="24"/>
           <w:highlight w:val="yellow"/>
-          <w:rPrChange w:id="227" w:author="USER" w:date="2018-02-18T16:45:00Z">
+          <w:rPrChange w:id="262" w:author="USER" w:date="2018-02-18T16:45:00Z">
             <w:rPr>
               <w:rStyle w:val="Nincs"/>
               <w:sz w:val="24"/>
@@ -29830,7 +30422,7 @@
           <w:szCs w:val="24"/>
           <w:highlight w:val="yellow"/>
           <w:lang w:val="fr-FR"/>
-          <w:rPrChange w:id="228" w:author="USER" w:date="2018-02-18T16:45:00Z">
+          <w:rPrChange w:id="263" w:author="USER" w:date="2018-02-18T16:45:00Z">
             <w:rPr>
               <w:rStyle w:val="Nincs"/>
               <w:sz w:val="24"/>
@@ -29847,7 +30439,7 @@
           <w:sz w:val="24"/>
           <w:szCs w:val="24"/>
           <w:highlight w:val="yellow"/>
-          <w:rPrChange w:id="229" w:author="USER" w:date="2018-02-18T16:45:00Z">
+          <w:rPrChange w:id="264" w:author="USER" w:date="2018-02-18T16:45:00Z">
             <w:rPr>
               <w:rStyle w:val="Nincs"/>
               <w:sz w:val="24"/>
@@ -29857,7 +30449,7 @@
         </w:rPr>
         <w:t>nik,</w:t>
       </w:r>
-      <w:ins w:id="230" w:author="USER" w:date="2018-02-18T16:45:00Z">
+      <w:ins w:id="265" w:author="USER" w:date="2018-02-18T16:45:00Z">
         <w:r>
           <w:rPr>
             <w:rStyle w:val="Nincs"/>
@@ -29872,7 +30464,7 @@
             <w:sz w:val="24"/>
             <w:szCs w:val="24"/>
             <w:highlight w:val="yellow"/>
-            <w:rPrChange w:id="231" w:author="USER" w:date="2018-02-18T16:45:00Z">
+            <w:rPrChange w:id="266" w:author="USER" w:date="2018-02-18T16:45:00Z">
               <w:rPr>
                 <w:rStyle w:val="Nincs"/>
                 <w:sz w:val="24"/>
@@ -30792,8 +31384,9 @@
           <w:szCs w:val="24"/>
           <w:u w:color="0070C0"/>
         </w:rPr>
-        <w:t>A napl</w:t>
-      </w:r>
+        <w:t xml:space="preserve">A </w:t>
+      </w:r>
+      <w:proofErr w:type="gramStart"/>
       <w:r>
         <w:rPr>
           <w:rStyle w:val="Nincs"/>
@@ -30803,9 +31396,8 @@
           <w:sz w:val="24"/>
           <w:szCs w:val="24"/>
           <w:u w:color="0070C0"/>
-          <w:lang w:val="es-ES_tradnl"/>
-        </w:rPr>
-        <w:t xml:space="preserve">ó </w:t>
+        </w:rPr>
+        <w:t>napl</w:t>
       </w:r>
       <w:r>
         <w:rPr>
@@ -30816,8 +31408,9 @@
           <w:sz w:val="24"/>
           <w:szCs w:val="24"/>
           <w:u w:color="0070C0"/>
-        </w:rPr>
-        <w:t>bejegyz</w:t>
+          <w:lang w:val="es-ES_tradnl"/>
+        </w:rPr>
+        <w:t xml:space="preserve">ó </w:t>
       </w:r>
       <w:r>
         <w:rPr>
@@ -30828,9 +31421,8 @@
           <w:sz w:val="24"/>
           <w:szCs w:val="24"/>
           <w:u w:color="0070C0"/>
-          <w:lang w:val="fr-FR"/>
-        </w:rPr>
-        <w:t>é</w:t>
+        </w:rPr>
+        <w:t>bejegyz</w:t>
       </w:r>
       <w:r>
         <w:rPr>
@@ -30841,8 +31433,34 @@
           <w:sz w:val="24"/>
           <w:szCs w:val="24"/>
           <w:u w:color="0070C0"/>
-        </w:rPr>
-        <w:t>sekből áll. Minden bejegyz</w:t>
+          <w:lang w:val="fr-FR"/>
+        </w:rPr>
+        <w:t>é</w:t>
+      </w:r>
+      <w:r>
+        <w:rPr>
+          <w:rStyle w:val="Nincs"/>
+          <w:i/>
+          <w:iCs/>
+          <w:color w:val="0070C0"/>
+          <w:sz w:val="24"/>
+          <w:szCs w:val="24"/>
+          <w:u w:color="0070C0"/>
+        </w:rPr>
+        <w:t>sekből</w:t>
+      </w:r>
+      <w:proofErr w:type="gramEnd"/>
+      <w:r>
+        <w:rPr>
+          <w:rStyle w:val="Nincs"/>
+          <w:i/>
+          <w:iCs/>
+          <w:color w:val="0070C0"/>
+          <w:sz w:val="24"/>
+          <w:szCs w:val="24"/>
+          <w:u w:color="0070C0"/>
+        </w:rPr>
+        <w:t xml:space="preserve"> áll. Minden bejegyz</w:t>
       </w:r>
       <w:r>
         <w:rPr>
@@ -33097,7 +33715,27 @@
                 <w:szCs w:val="24"/>
                 <w:lang w:val="en-US"/>
               </w:rPr>
-              <w:t>h a use-case le</w:t>
+              <w:t xml:space="preserve">h </w:t>
+            </w:r>
+            <w:proofErr w:type="gramStart"/>
+            <w:r>
+              <w:rPr>
+                <w:rStyle w:val="Nincs"/>
+                <w:sz w:val="24"/>
+                <w:szCs w:val="24"/>
+                <w:lang w:val="en-US"/>
+              </w:rPr>
+              <w:t>a</w:t>
+            </w:r>
+            <w:proofErr w:type="gramEnd"/>
+            <w:r>
+              <w:rPr>
+                <w:rStyle w:val="Nincs"/>
+                <w:sz w:val="24"/>
+                <w:szCs w:val="24"/>
+                <w:lang w:val="en-US"/>
+              </w:rPr>
+              <w:t xml:space="preserve"> use-case le</w:t>
             </w:r>
             <w:r>
               <w:rPr>
@@ -33531,7 +34169,7 @@
           </w:p>
         </w:tc>
       </w:tr>
-      <w:bookmarkEnd w:id="34"/>
+      <w:bookmarkEnd w:id="53"/>
     </w:tbl>
     <w:p>
       <w:pPr>
@@ -33552,7 +34190,7 @@
 
 <file path=word/comments.xml><?xml version="1.0" encoding="utf-8"?>
 <w:comments xmlns:wpc="http://schemas.microsoft.com/office/word/2010/wordprocessingCanvas" xmlns:cx="http://schemas.microsoft.com/office/drawing/2014/chartex" xmlns:cx1="http://schemas.microsoft.com/office/drawing/2015/9/8/chartex" xmlns:cx2="http://schemas.microsoft.com/office/drawing/2015/10/21/chartex" xmlns:cx3="http://schemas.microsoft.com/office/drawing/2016/5/9/chartex" xmlns:cx4="http://schemas.microsoft.com/office/drawing/2016/5/10/chartex" xmlns:cx5="http://schemas.microsoft.com/office/drawing/2016/5/11/chartex" xmlns:cx6="http://schemas.microsoft.com/office/drawing/2016/5/12/chartex" xmlns:cx7="http://schemas.microsoft.com/office/drawing/2016/5/13/chartex" xmlns:cx8="http://schemas.microsoft.com/office/drawing/2016/5/14/chartex" xmlns:mc="http://schemas.openxmlformats.org/markup-compatibility/2006" xmlns:aink="http://schemas.microsoft.com/office/drawing/2016/ink" xmlns:am3d="http://schemas.microsoft.com/office/drawing/2017/model3d" xmlns:o="urn:schemas-microsoft-com:office:office" xmlns:r="http://schemas.openxmlformats.org/officeDocument/2006/relationships" xmlns:m="http://schemas.openxmlformats.org/officeDocument/2006/math" xmlns:v="urn:schemas-microsoft-com:vml" xmlns:wp14="http://schemas.microsoft.com/office/word/2010/wordprocessingDrawing" xmlns:wp="http://schemas.openxmlformats.org/drawingml/2006/wordprocessingDrawing" xmlns:w10="urn:schemas-microsoft-com:office:word" xmlns:w="http://schemas.openxmlformats.org/wordprocessingml/2006/main" xmlns:w14="http://schemas.microsoft.com/office/word/2010/wordml" xmlns:w15="http://schemas.microsoft.com/office/word/2012/wordml" xmlns:w16cid="http://schemas.microsoft.com/office/word/2016/wordml/cid" xmlns:w16se="http://schemas.microsoft.com/office/word/2015/wordml/symex" xmlns:wpg="http://schemas.microsoft.com/office/word/2010/wordprocessingGroup" xmlns:wpi="http://schemas.microsoft.com/office/word/2010/wordprocessingInk" xmlns:wne="http://schemas.microsoft.com/office/word/2006/wordml" xmlns:wps="http://schemas.microsoft.com/office/word/2010/wordprocessingShape" mc:Ignorable="w14 w15 w16se w16cid wp14">
-  <w:comment w:id="1" w:author="Bertalan Bálint" w:date="2018-02-16T20:21:00Z" w:initials="">
+  <w:comment w:id="4" w:author="Bertalan Bálint" w:date="2018-02-16T20:21:00Z" w:initials="">
     <w:p>
       <w:pPr>
         <w:pStyle w:val="Alaprtelmezett"/>
@@ -33570,7 +34208,7 @@
       </w:r>
     </w:p>
   </w:comment>
-  <w:comment w:id="36" w:author="Tolnai Márk" w:date="2018-02-18T10:12:00Z" w:initials="">
+  <w:comment w:id="58" w:author="Tolnai Márk" w:date="2018-02-18T10:12:00Z" w:initials="">
     <w:p>
       <w:pPr>
         <w:pStyle w:val="Alaprtelmezett"/>
@@ -33621,7 +34259,7 @@
       </w:r>
     </w:p>
   </w:comment>
-  <w:comment w:id="124" w:author="Bálint Bertalan" w:date="2018-02-14T21:07:00Z" w:initials="">
+  <w:comment w:id="147" w:author="Bálint Bertalan" w:date="2018-02-14T21:07:00Z" w:initials="">
     <w:p>
       <w:pPr>
         <w:pStyle w:val="Alaprtelmezett"/>
@@ -33650,7 +34288,7 @@
       </w:r>
     </w:p>
   </w:comment>
-  <w:comment w:id="137" w:author="Bálint Bertalan" w:date="2018-02-14T21:22:00Z" w:initials="">
+  <w:comment w:id="160" w:author="Bálint Bertalan" w:date="2018-02-14T21:22:00Z" w:initials="">
     <w:p>
       <w:pPr>
         <w:pStyle w:val="Alaprtelmezett"/>
@@ -33747,7 +34385,7 @@
         <w:sz w:val="24"/>
         <w:szCs w:val="24"/>
       </w:rPr>
-      <w:t>18</w:t>
+      <w:t>3</w:t>
     </w:r>
     <w:r>
       <w:rPr>
@@ -33786,7 +34424,7 @@
       </w:rPr>
       <w:fldChar w:fldCharType="separate"/>
     </w:r>
-    <w:ins w:id="232" w:author="USER" w:date="2018-02-18T17:13:00Z">
+    <w:ins w:id="267" w:author="Tolnai Márk" w:date="2018-02-18T17:16:00Z">
       <w:r>
         <w:rPr>
           <w:noProof/>
@@ -33796,8 +34434,8 @@
         <w:t>18. február 18.</w:t>
       </w:r>
     </w:ins>
-    <w:ins w:id="233" w:author="Gurubi Barnabás" w:date="2018-02-18T14:12:00Z">
-      <w:del w:id="234" w:author="USER" w:date="2018-02-18T15:26:00Z">
+    <w:ins w:id="268" w:author="USER" w:date="2018-02-18T17:13:00Z">
+      <w:del w:id="269" w:author="Tolnai Márk" w:date="2018-02-18T17:16:00Z">
         <w:r>
           <w:rPr>
             <w:noProof/>
@@ -33808,7 +34446,19 @@
         </w:r>
       </w:del>
     </w:ins>
-    <w:del w:id="235" w:author="USER" w:date="2018-02-18T15:26:00Z">
+    <w:ins w:id="270" w:author="Gurubi Barnabás" w:date="2018-02-18T14:12:00Z">
+      <w:del w:id="271" w:author="Tolnai Márk" w:date="2018-02-18T17:16:00Z">
+        <w:r>
+          <w:rPr>
+            <w:noProof/>
+            <w:sz w:val="24"/>
+            <w:szCs w:val="24"/>
+          </w:rPr>
+          <w:delText>18. február 18.</w:delText>
+        </w:r>
+      </w:del>
+    </w:ins>
+    <w:del w:id="272" w:author="Tolnai Márk" w:date="2018-02-18T17:16:00Z">
       <w:r>
         <w:rPr>
           <w:noProof/>
@@ -38182,6 +38832,9 @@
 
 <file path=word/people.xml><?xml version="1.0" encoding="utf-8"?>
 <w15:people xmlns:wpc="http://schemas.microsoft.com/office/word/2010/wordprocessingCanvas" xmlns:cx="http://schemas.microsoft.com/office/drawing/2014/chartex" xmlns:cx1="http://schemas.microsoft.com/office/drawing/2015/9/8/chartex" xmlns:cx2="http://schemas.microsoft.com/office/drawing/2015/10/21/chartex" xmlns:cx3="http://schemas.microsoft.com/office/drawing/2016/5/9/chartex" xmlns:cx4="http://schemas.microsoft.com/office/drawing/2016/5/10/chartex" xmlns:cx5="http://schemas.microsoft.com/office/drawing/2016/5/11/chartex" xmlns:cx6="http://schemas.microsoft.com/office/drawing/2016/5/12/chartex" xmlns:cx7="http://schemas.microsoft.com/office/drawing/2016/5/13/chartex" xmlns:cx8="http://schemas.microsoft.com/office/drawing/2016/5/14/chartex" xmlns:mc="http://schemas.openxmlformats.org/markup-compatibility/2006" xmlns:aink="http://schemas.microsoft.com/office/drawing/2016/ink" xmlns:am3d="http://schemas.microsoft.com/office/drawing/2017/model3d" xmlns:o="urn:schemas-microsoft-com:office:office" xmlns:r="http://schemas.openxmlformats.org/officeDocument/2006/relationships" xmlns:m="http://schemas.openxmlformats.org/officeDocument/2006/math" xmlns:v="urn:schemas-microsoft-com:vml" xmlns:wp14="http://schemas.microsoft.com/office/word/2010/wordprocessingDrawing" xmlns:wp="http://schemas.openxmlformats.org/drawingml/2006/wordprocessingDrawing" xmlns:w10="urn:schemas-microsoft-com:office:word" xmlns:w="http://schemas.openxmlformats.org/wordprocessingml/2006/main" xmlns:w14="http://schemas.microsoft.com/office/word/2010/wordml" xmlns:w15="http://schemas.microsoft.com/office/word/2012/wordml" xmlns:w16cid="http://schemas.microsoft.com/office/word/2016/wordml/cid" xmlns:w16se="http://schemas.microsoft.com/office/word/2015/wordml/symex" xmlns:wpg="http://schemas.microsoft.com/office/word/2010/wordprocessingGroup" xmlns:wpi="http://schemas.microsoft.com/office/word/2010/wordprocessingInk" xmlns:wne="http://schemas.microsoft.com/office/word/2006/wordml" xmlns:wps="http://schemas.microsoft.com/office/word/2010/wordprocessingShape" mc:Ignorable="w14 w15 w16se w16cid wp14">
+  <w15:person w15:author="Tolnai Márk">
+    <w15:presenceInfo w15:providerId="Windows Live" w15:userId="e169028d7dca93c6"/>
+  </w15:person>
   <w15:person w15:author="Gurubi Barnabás">
     <w15:presenceInfo w15:providerId="Windows Live" w15:userId="b3981090286b4bd4"/>
   </w15:person>
@@ -38821,6 +39474,58 @@
         <w:insideV w:val="single" w:sz="4" w:space="0" w:color="auto"/>
       </w:tblBorders>
     </w:tblPr>
+  </w:style>
+  <w:style w:type="paragraph" w:styleId="lfej">
+    <w:name w:val="header"/>
+    <w:basedOn w:val="Norml"/>
+    <w:link w:val="lfejChar"/>
+    <w:uiPriority w:val="99"/>
+    <w:unhideWhenUsed/>
+    <w:rsid w:val="004E2CA3"/>
+    <w:pPr>
+      <w:tabs>
+        <w:tab w:val="center" w:pos="4536"/>
+        <w:tab w:val="right" w:pos="9072"/>
+      </w:tabs>
+    </w:pPr>
+  </w:style>
+  <w:style w:type="character" w:customStyle="1" w:styleId="lfejChar">
+    <w:name w:val="Élőfej Char"/>
+    <w:basedOn w:val="Bekezdsalapbettpusa"/>
+    <w:link w:val="lfej"/>
+    <w:uiPriority w:val="99"/>
+    <w:rsid w:val="004E2CA3"/>
+    <w:rPr>
+      <w:rFonts w:cs="Arial Unicode MS"/>
+      <w:color w:val="000000"/>
+      <w:u w:color="000000"/>
+    </w:rPr>
+  </w:style>
+  <w:style w:type="paragraph" w:styleId="llb">
+    <w:name w:val="footer"/>
+    <w:basedOn w:val="Norml"/>
+    <w:link w:val="llbChar"/>
+    <w:uiPriority w:val="99"/>
+    <w:unhideWhenUsed/>
+    <w:rsid w:val="004E2CA3"/>
+    <w:pPr>
+      <w:tabs>
+        <w:tab w:val="center" w:pos="4536"/>
+        <w:tab w:val="right" w:pos="9072"/>
+      </w:tabs>
+    </w:pPr>
+  </w:style>
+  <w:style w:type="character" w:customStyle="1" w:styleId="llbChar">
+    <w:name w:val="Élőláb Char"/>
+    <w:basedOn w:val="Bekezdsalapbettpusa"/>
+    <w:link w:val="llb"/>
+    <w:uiPriority w:val="99"/>
+    <w:rsid w:val="004E2CA3"/>
+    <w:rPr>
+      <w:rFonts w:cs="Arial Unicode MS"/>
+      <w:color w:val="000000"/>
+      <w:u w:color="000000"/>
+    </w:rPr>
   </w:style>
 </w:styles>
 </file>

</xml_diff>

<commit_message>
Átadás követelményes TODO megvalósítása
</commit_message>
<xml_diff>
--- a/Docs/Funkciók, követelmények, projekt.docx
+++ b/Docs/Funkciók, követelmények, projekt.docx
@@ -22513,9 +22513,7 @@
               </w:rPr>
               <w:t>ó</w:t>
             </w:r>
-            <w:bookmarkStart w:id="696" w:name="_GoBack"/>
-            <w:bookmarkEnd w:id="696"/>
-            <w:del w:id="697" w:author="Gurubi Barnabás" w:date="2018-02-18T19:38:00Z">
+            <w:del w:id="696" w:author="Gurubi Barnabás" w:date="2018-02-18T19:38:00Z">
               <w:r>
                 <w:rPr>
                   <w:rStyle w:val="Nincs"/>
@@ -23530,7 +23528,7 @@
               <w:jc w:val="left"/>
             </w:pPr>
             <w:r>
-              <w:commentReference w:id="698"/>
+              <w:commentReference w:id="697"/>
             </w:r>
             <w:r>
               <w:rPr>
@@ -24033,7 +24031,7 @@
       <w:tr>
         <w:trPr>
           <w:trHeight w:val="600"/>
-          <w:ins w:id="699" w:author="Tolnai Márk" w:date="2018-02-18T17:21:00Z"/>
+          <w:ins w:id="698" w:author="Tolnai Márk" w:date="2018-02-18T17:21:00Z"/>
         </w:trPr>
         <w:tc>
           <w:tcPr>
@@ -24056,13 +24054,13 @@
             <w:pPr>
               <w:jc w:val="center"/>
               <w:rPr>
-                <w:ins w:id="700" w:author="Tolnai Márk" w:date="2018-02-18T17:21:00Z"/>
+                <w:ins w:id="699" w:author="Tolnai Márk" w:date="2018-02-18T17:21:00Z"/>
                 <w:rStyle w:val="Nincs"/>
                 <w:sz w:val="24"/>
                 <w:szCs w:val="24"/>
               </w:rPr>
             </w:pPr>
-            <w:ins w:id="701" w:author="Tolnai Márk" w:date="2018-02-18T17:21:00Z">
+            <w:ins w:id="700" w:author="Tolnai Márk" w:date="2018-02-18T17:21:00Z">
               <w:r>
                 <w:rPr>
                   <w:rStyle w:val="Nincs"/>
@@ -24095,14 +24093,14 @@
             <w:pPr>
               <w:jc w:val="left"/>
               <w:rPr>
-                <w:ins w:id="702" w:author="Tolnai Márk" w:date="2018-02-18T17:21:00Z"/>
+                <w:ins w:id="701" w:author="Tolnai Márk" w:date="2018-02-18T17:21:00Z"/>
                 <w:rStyle w:val="Nincs"/>
                 <w:sz w:val="24"/>
                 <w:szCs w:val="24"/>
                 <w:lang w:val="en-US"/>
               </w:rPr>
             </w:pPr>
-            <w:ins w:id="703" w:author="Tolnai Márk" w:date="2018-02-18T17:22:00Z">
+            <w:ins w:id="702" w:author="Tolnai Márk" w:date="2018-02-18T17:22:00Z">
               <w:r>
                 <w:rPr>
                   <w:rStyle w:val="Nincs"/>
@@ -24135,13 +24133,13 @@
           <w:p>
             <w:pPr>
               <w:rPr>
-                <w:ins w:id="704" w:author="Tolnai Márk" w:date="2018-02-18T17:21:00Z"/>
+                <w:ins w:id="703" w:author="Tolnai Márk" w:date="2018-02-18T17:21:00Z"/>
                 <w:rStyle w:val="Nincs"/>
                 <w:sz w:val="24"/>
                 <w:szCs w:val="24"/>
               </w:rPr>
             </w:pPr>
-            <w:ins w:id="705" w:author="Tolnai Márk" w:date="2018-02-18T17:23:00Z">
+            <w:ins w:id="704" w:author="Tolnai Márk" w:date="2018-02-18T17:23:00Z">
               <w:r>
                 <w:rPr>
                   <w:rStyle w:val="Nincs"/>
@@ -24173,13 +24171,13 @@
           <w:p>
             <w:pPr>
               <w:rPr>
-                <w:ins w:id="706" w:author="Tolnai Márk" w:date="2018-02-18T17:21:00Z"/>
+                <w:ins w:id="705" w:author="Tolnai Márk" w:date="2018-02-18T17:21:00Z"/>
                 <w:rStyle w:val="Nincs"/>
                 <w:sz w:val="24"/>
                 <w:szCs w:val="24"/>
               </w:rPr>
             </w:pPr>
-            <w:ins w:id="707" w:author="Tolnai Márk" w:date="2018-02-18T17:23:00Z">
+            <w:ins w:id="706" w:author="Tolnai Márk" w:date="2018-02-18T17:23:00Z">
               <w:r>
                 <w:rPr>
                   <w:rStyle w:val="Nincs"/>
@@ -24211,13 +24209,13 @@
           <w:p>
             <w:pPr>
               <w:rPr>
-                <w:ins w:id="708" w:author="Tolnai Márk" w:date="2018-02-18T17:21:00Z"/>
+                <w:ins w:id="707" w:author="Tolnai Márk" w:date="2018-02-18T17:21:00Z"/>
                 <w:rStyle w:val="Nincs"/>
                 <w:sz w:val="24"/>
                 <w:szCs w:val="24"/>
               </w:rPr>
             </w:pPr>
-            <w:ins w:id="709" w:author="Tolnai Márk" w:date="2018-02-18T17:23:00Z">
+            <w:ins w:id="708" w:author="Tolnai Márk" w:date="2018-02-18T17:23:00Z">
               <w:r>
                 <w:rPr>
                   <w:rStyle w:val="Nincs"/>
@@ -24249,7 +24247,7 @@
           <w:p>
             <w:pPr>
               <w:rPr>
-                <w:ins w:id="710" w:author="Tolnai Márk" w:date="2018-02-18T17:21:00Z"/>
+                <w:ins w:id="709" w:author="Tolnai Márk" w:date="2018-02-18T17:21:00Z"/>
               </w:rPr>
             </w:pPr>
           </w:p>
@@ -24378,18 +24376,51 @@
         <w:shd w:val="clear" w:color="auto" w:fill="CED7E7"/>
         <w:tblLayout w:type="fixed"/>
         <w:tblLook w:val="04A0" w:firstRow="1" w:lastRow="0" w:firstColumn="1" w:lastColumn="0" w:noHBand="0" w:noVBand="1"/>
+        <w:tblPrChange w:id="710" w:author="Gurubi Barnabás" w:date="2018-02-18T19:44:00Z">
+          <w:tblPr>
+            <w:tblStyle w:val="TableNormal"/>
+            <w:tblW w:w="9288" w:type="dxa"/>
+            <w:tblInd w:w="108" w:type="dxa"/>
+            <w:tblBorders>
+              <w:top w:val="single" w:sz="8" w:space="0" w:color="FFFFFF"/>
+              <w:left w:val="single" w:sz="8" w:space="0" w:color="FFFFFF"/>
+              <w:bottom w:val="single" w:sz="8" w:space="0" w:color="FFFFFF"/>
+              <w:right w:val="single" w:sz="8" w:space="0" w:color="FFFFFF"/>
+              <w:insideH w:val="single" w:sz="8" w:space="0" w:color="FFFFFF"/>
+              <w:insideV w:val="single" w:sz="8" w:space="0" w:color="FFFFFF"/>
+            </w:tblBorders>
+            <w:shd w:val="clear" w:color="auto" w:fill="CED7E7"/>
+            <w:tblLayout w:type="fixed"/>
+            <w:tblLook w:val="04A0" w:firstRow="1" w:lastRow="0" w:firstColumn="1" w:lastColumn="0" w:noHBand="0" w:noVBand="1"/>
+          </w:tblPr>
+        </w:tblPrChange>
       </w:tblPr>
       <w:tblGrid>
         <w:gridCol w:w="1266"/>
-        <w:gridCol w:w="2546"/>
-        <w:gridCol w:w="1295"/>
-        <w:gridCol w:w="1176"/>
-        <w:gridCol w:w="1458"/>
-        <w:gridCol w:w="1547"/>
+        <w:gridCol w:w="3121"/>
+        <w:gridCol w:w="1260"/>
+        <w:gridCol w:w="1080"/>
+        <w:gridCol w:w="1350"/>
+        <w:gridCol w:w="1211"/>
+        <w:tblGridChange w:id="711">
+          <w:tblGrid>
+            <w:gridCol w:w="1266"/>
+            <w:gridCol w:w="2546"/>
+            <w:gridCol w:w="1295"/>
+            <w:gridCol w:w="1176"/>
+            <w:gridCol w:w="1458"/>
+            <w:gridCol w:w="1547"/>
+          </w:tblGrid>
+        </w:tblGridChange>
       </w:tblGrid>
       <w:tr>
         <w:trPr>
-          <w:trHeight w:val="300"/>
+          <w:trHeight w:val="284"/>
+          <w:trPrChange w:id="712" w:author="Gurubi Barnabás" w:date="2018-02-18T19:44:00Z">
+            <w:trPr>
+              <w:trHeight w:val="300"/>
+            </w:trPr>
+          </w:trPrChange>
         </w:trPr>
         <w:tc>
           <w:tcPr>
@@ -24407,6 +24438,24 @@
               <w:bottom w:w="80" w:type="dxa"/>
               <w:right w:w="80" w:type="dxa"/>
             </w:tcMar>
+            <w:tcPrChange w:id="713" w:author="Gurubi Barnabás" w:date="2018-02-18T19:44:00Z">
+              <w:tcPr>
+                <w:tcW w:w="1266" w:type="dxa"/>
+                <w:tcBorders>
+                  <w:top w:val="single" w:sz="4" w:space="0" w:color="000000"/>
+                  <w:left w:val="single" w:sz="4" w:space="0" w:color="000000"/>
+                  <w:bottom w:val="single" w:sz="4" w:space="0" w:color="000000"/>
+                  <w:right w:val="single" w:sz="4" w:space="0" w:color="000000"/>
+                </w:tcBorders>
+                <w:shd w:val="clear" w:color="auto" w:fill="auto"/>
+                <w:tcMar>
+                  <w:top w:w="80" w:type="dxa"/>
+                  <w:left w:w="80" w:type="dxa"/>
+                  <w:bottom w:w="80" w:type="dxa"/>
+                  <w:right w:w="80" w:type="dxa"/>
+                </w:tcMar>
+              </w:tcPr>
+            </w:tcPrChange>
           </w:tcPr>
           <w:p>
             <w:r>
@@ -24434,7 +24483,7 @@
         </w:tc>
         <w:tc>
           <w:tcPr>
-            <w:tcW w:w="2546" w:type="dxa"/>
+            <w:tcW w:w="3121" w:type="dxa"/>
             <w:tcBorders>
               <w:top w:val="single" w:sz="4" w:space="0" w:color="000000"/>
               <w:left w:val="single" w:sz="4" w:space="0" w:color="000000"/>
@@ -24448,6 +24497,24 @@
               <w:bottom w:w="80" w:type="dxa"/>
               <w:right w:w="80" w:type="dxa"/>
             </w:tcMar>
+            <w:tcPrChange w:id="714" w:author="Gurubi Barnabás" w:date="2018-02-18T19:44:00Z">
+              <w:tcPr>
+                <w:tcW w:w="2546" w:type="dxa"/>
+                <w:tcBorders>
+                  <w:top w:val="single" w:sz="4" w:space="0" w:color="000000"/>
+                  <w:left w:val="single" w:sz="4" w:space="0" w:color="000000"/>
+                  <w:bottom w:val="single" w:sz="4" w:space="0" w:color="000000"/>
+                  <w:right w:val="single" w:sz="4" w:space="0" w:color="000000"/>
+                </w:tcBorders>
+                <w:shd w:val="clear" w:color="auto" w:fill="auto"/>
+                <w:tcMar>
+                  <w:top w:w="80" w:type="dxa"/>
+                  <w:left w:w="80" w:type="dxa"/>
+                  <w:bottom w:w="80" w:type="dxa"/>
+                  <w:right w:w="80" w:type="dxa"/>
+                </w:tcMar>
+              </w:tcPr>
+            </w:tcPrChange>
           </w:tcPr>
           <w:p>
             <w:r>
@@ -24464,7 +24531,7 @@
         </w:tc>
         <w:tc>
           <w:tcPr>
-            <w:tcW w:w="1295" w:type="dxa"/>
+            <w:tcW w:w="1260" w:type="dxa"/>
             <w:tcBorders>
               <w:top w:val="single" w:sz="4" w:space="0" w:color="000000"/>
               <w:left w:val="single" w:sz="4" w:space="0" w:color="000000"/>
@@ -24478,6 +24545,24 @@
               <w:bottom w:w="80" w:type="dxa"/>
               <w:right w:w="80" w:type="dxa"/>
             </w:tcMar>
+            <w:tcPrChange w:id="715" w:author="Gurubi Barnabás" w:date="2018-02-18T19:44:00Z">
+              <w:tcPr>
+                <w:tcW w:w="1295" w:type="dxa"/>
+                <w:tcBorders>
+                  <w:top w:val="single" w:sz="4" w:space="0" w:color="000000"/>
+                  <w:left w:val="single" w:sz="4" w:space="0" w:color="000000"/>
+                  <w:bottom w:val="single" w:sz="4" w:space="0" w:color="000000"/>
+                  <w:right w:val="single" w:sz="4" w:space="0" w:color="000000"/>
+                </w:tcBorders>
+                <w:shd w:val="clear" w:color="auto" w:fill="auto"/>
+                <w:tcMar>
+                  <w:top w:w="80" w:type="dxa"/>
+                  <w:left w:w="80" w:type="dxa"/>
+                  <w:bottom w:w="80" w:type="dxa"/>
+                  <w:right w:w="80" w:type="dxa"/>
+                </w:tcMar>
+              </w:tcPr>
+            </w:tcPrChange>
           </w:tcPr>
           <w:p>
             <w:r>
@@ -24526,7 +24611,7 @@
         </w:tc>
         <w:tc>
           <w:tcPr>
-            <w:tcW w:w="1176" w:type="dxa"/>
+            <w:tcW w:w="1080" w:type="dxa"/>
             <w:tcBorders>
               <w:top w:val="single" w:sz="4" w:space="0" w:color="000000"/>
               <w:left w:val="single" w:sz="4" w:space="0" w:color="000000"/>
@@ -24540,6 +24625,24 @@
               <w:bottom w:w="80" w:type="dxa"/>
               <w:right w:w="80" w:type="dxa"/>
             </w:tcMar>
+            <w:tcPrChange w:id="716" w:author="Gurubi Barnabás" w:date="2018-02-18T19:44:00Z">
+              <w:tcPr>
+                <w:tcW w:w="1176" w:type="dxa"/>
+                <w:tcBorders>
+                  <w:top w:val="single" w:sz="4" w:space="0" w:color="000000"/>
+                  <w:left w:val="single" w:sz="4" w:space="0" w:color="000000"/>
+                  <w:bottom w:val="single" w:sz="4" w:space="0" w:color="000000"/>
+                  <w:right w:val="single" w:sz="4" w:space="0" w:color="000000"/>
+                </w:tcBorders>
+                <w:shd w:val="clear" w:color="auto" w:fill="auto"/>
+                <w:tcMar>
+                  <w:top w:w="80" w:type="dxa"/>
+                  <w:left w:w="80" w:type="dxa"/>
+                  <w:bottom w:w="80" w:type="dxa"/>
+                  <w:right w:w="80" w:type="dxa"/>
+                </w:tcMar>
+              </w:tcPr>
+            </w:tcPrChange>
           </w:tcPr>
           <w:p>
             <w:r>
@@ -24567,7 +24670,7 @@
         </w:tc>
         <w:tc>
           <w:tcPr>
-            <w:tcW w:w="1458" w:type="dxa"/>
+            <w:tcW w:w="1350" w:type="dxa"/>
             <w:tcBorders>
               <w:top w:val="single" w:sz="4" w:space="0" w:color="000000"/>
               <w:left w:val="single" w:sz="4" w:space="0" w:color="000000"/>
@@ -24581,6 +24684,24 @@
               <w:bottom w:w="80" w:type="dxa"/>
               <w:right w:w="80" w:type="dxa"/>
             </w:tcMar>
+            <w:tcPrChange w:id="717" w:author="Gurubi Barnabás" w:date="2018-02-18T19:44:00Z">
+              <w:tcPr>
+                <w:tcW w:w="1458" w:type="dxa"/>
+                <w:tcBorders>
+                  <w:top w:val="single" w:sz="4" w:space="0" w:color="000000"/>
+                  <w:left w:val="single" w:sz="4" w:space="0" w:color="000000"/>
+                  <w:bottom w:val="single" w:sz="4" w:space="0" w:color="000000"/>
+                  <w:right w:val="single" w:sz="4" w:space="0" w:color="000000"/>
+                </w:tcBorders>
+                <w:shd w:val="clear" w:color="auto" w:fill="auto"/>
+                <w:tcMar>
+                  <w:top w:w="80" w:type="dxa"/>
+                  <w:left w:w="80" w:type="dxa"/>
+                  <w:bottom w:w="80" w:type="dxa"/>
+                  <w:right w:w="80" w:type="dxa"/>
+                </w:tcMar>
+              </w:tcPr>
+            </w:tcPrChange>
           </w:tcPr>
           <w:p>
             <w:r>
@@ -24597,7 +24718,7 @@
         </w:tc>
         <w:tc>
           <w:tcPr>
-            <w:tcW w:w="1547" w:type="dxa"/>
+            <w:tcW w:w="1211" w:type="dxa"/>
             <w:tcBorders>
               <w:top w:val="single" w:sz="4" w:space="0" w:color="000000"/>
               <w:left w:val="single" w:sz="4" w:space="0" w:color="000000"/>
@@ -24611,6 +24732,24 @@
               <w:bottom w:w="80" w:type="dxa"/>
               <w:right w:w="80" w:type="dxa"/>
             </w:tcMar>
+            <w:tcPrChange w:id="718" w:author="Gurubi Barnabás" w:date="2018-02-18T19:44:00Z">
+              <w:tcPr>
+                <w:tcW w:w="1547" w:type="dxa"/>
+                <w:tcBorders>
+                  <w:top w:val="single" w:sz="4" w:space="0" w:color="000000"/>
+                  <w:left w:val="single" w:sz="4" w:space="0" w:color="000000"/>
+                  <w:bottom w:val="single" w:sz="4" w:space="0" w:color="000000"/>
+                  <w:right w:val="single" w:sz="4" w:space="0" w:color="000000"/>
+                </w:tcBorders>
+                <w:shd w:val="clear" w:color="auto" w:fill="auto"/>
+                <w:tcMar>
+                  <w:top w:w="80" w:type="dxa"/>
+                  <w:left w:w="80" w:type="dxa"/>
+                  <w:bottom w:w="80" w:type="dxa"/>
+                  <w:right w:w="80" w:type="dxa"/>
+                </w:tcMar>
+              </w:tcPr>
+            </w:tcPrChange>
           </w:tcPr>
           <w:p>
             <w:r>
@@ -24629,7 +24768,12 @@
       </w:tr>
       <w:tr>
         <w:trPr>
-          <w:trHeight w:val="300"/>
+          <w:trHeight w:val="95"/>
+          <w:trPrChange w:id="719" w:author="Gurubi Barnabás" w:date="2018-02-18T19:44:00Z">
+            <w:trPr>
+              <w:trHeight w:val="300"/>
+            </w:trPr>
+          </w:trPrChange>
         </w:trPr>
         <w:tc>
           <w:tcPr>
@@ -24647,6 +24791,24 @@
               <w:bottom w:w="80" w:type="dxa"/>
               <w:right w:w="80" w:type="dxa"/>
             </w:tcMar>
+            <w:tcPrChange w:id="720" w:author="Gurubi Barnabás" w:date="2018-02-18T19:44:00Z">
+              <w:tcPr>
+                <w:tcW w:w="1266" w:type="dxa"/>
+                <w:tcBorders>
+                  <w:top w:val="single" w:sz="4" w:space="0" w:color="000000"/>
+                  <w:left w:val="single" w:sz="4" w:space="0" w:color="000000"/>
+                  <w:bottom w:val="single" w:sz="4" w:space="0" w:color="000000"/>
+                  <w:right w:val="single" w:sz="4" w:space="0" w:color="000000"/>
+                </w:tcBorders>
+                <w:shd w:val="clear" w:color="auto" w:fill="auto"/>
+                <w:tcMar>
+                  <w:top w:w="80" w:type="dxa"/>
+                  <w:left w:w="80" w:type="dxa"/>
+                  <w:bottom w:w="80" w:type="dxa"/>
+                  <w:right w:w="80" w:type="dxa"/>
+                </w:tcMar>
+              </w:tcPr>
+            </w:tcPrChange>
           </w:tcPr>
           <w:p>
             <w:pPr>
@@ -24664,7 +24826,7 @@
         </w:tc>
         <w:tc>
           <w:tcPr>
-            <w:tcW w:w="2546" w:type="dxa"/>
+            <w:tcW w:w="3121" w:type="dxa"/>
             <w:tcBorders>
               <w:top w:val="single" w:sz="4" w:space="0" w:color="000000"/>
               <w:left w:val="single" w:sz="4" w:space="0" w:color="000000"/>
@@ -24678,6 +24840,24 @@
               <w:bottom w:w="80" w:type="dxa"/>
               <w:right w:w="80" w:type="dxa"/>
             </w:tcMar>
+            <w:tcPrChange w:id="721" w:author="Gurubi Barnabás" w:date="2018-02-18T19:44:00Z">
+              <w:tcPr>
+                <w:tcW w:w="2546" w:type="dxa"/>
+                <w:tcBorders>
+                  <w:top w:val="single" w:sz="4" w:space="0" w:color="000000"/>
+                  <w:left w:val="single" w:sz="4" w:space="0" w:color="000000"/>
+                  <w:bottom w:val="single" w:sz="4" w:space="0" w:color="000000"/>
+                  <w:right w:val="single" w:sz="4" w:space="0" w:color="000000"/>
+                </w:tcBorders>
+                <w:shd w:val="clear" w:color="auto" w:fill="auto"/>
+                <w:tcMar>
+                  <w:top w:w="80" w:type="dxa"/>
+                  <w:left w:w="80" w:type="dxa"/>
+                  <w:bottom w:w="80" w:type="dxa"/>
+                  <w:right w:w="80" w:type="dxa"/>
+                </w:tcMar>
+              </w:tcPr>
+            </w:tcPrChange>
           </w:tcPr>
           <w:p>
             <w:r>
@@ -24709,7 +24889,7 @@
         </w:tc>
         <w:tc>
           <w:tcPr>
-            <w:tcW w:w="1295" w:type="dxa"/>
+            <w:tcW w:w="1260" w:type="dxa"/>
             <w:tcBorders>
               <w:top w:val="single" w:sz="4" w:space="0" w:color="000000"/>
               <w:left w:val="single" w:sz="4" w:space="0" w:color="000000"/>
@@ -24723,6 +24903,24 @@
               <w:bottom w:w="80" w:type="dxa"/>
               <w:right w:w="80" w:type="dxa"/>
             </w:tcMar>
+            <w:tcPrChange w:id="722" w:author="Gurubi Barnabás" w:date="2018-02-18T19:44:00Z">
+              <w:tcPr>
+                <w:tcW w:w="1295" w:type="dxa"/>
+                <w:tcBorders>
+                  <w:top w:val="single" w:sz="4" w:space="0" w:color="000000"/>
+                  <w:left w:val="single" w:sz="4" w:space="0" w:color="000000"/>
+                  <w:bottom w:val="single" w:sz="4" w:space="0" w:color="000000"/>
+                  <w:right w:val="single" w:sz="4" w:space="0" w:color="000000"/>
+                </w:tcBorders>
+                <w:shd w:val="clear" w:color="auto" w:fill="auto"/>
+                <w:tcMar>
+                  <w:top w:w="80" w:type="dxa"/>
+                  <w:left w:w="80" w:type="dxa"/>
+                  <w:bottom w:w="80" w:type="dxa"/>
+                  <w:right w:w="80" w:type="dxa"/>
+                </w:tcMar>
+              </w:tcPr>
+            </w:tcPrChange>
           </w:tcPr>
           <w:p>
             <w:r>
@@ -24737,7 +24935,7 @@
         </w:tc>
         <w:tc>
           <w:tcPr>
-            <w:tcW w:w="1176" w:type="dxa"/>
+            <w:tcW w:w="1080" w:type="dxa"/>
             <w:tcBorders>
               <w:top w:val="single" w:sz="4" w:space="0" w:color="000000"/>
               <w:left w:val="single" w:sz="4" w:space="0" w:color="000000"/>
@@ -24751,6 +24949,24 @@
               <w:bottom w:w="80" w:type="dxa"/>
               <w:right w:w="80" w:type="dxa"/>
             </w:tcMar>
+            <w:tcPrChange w:id="723" w:author="Gurubi Barnabás" w:date="2018-02-18T19:44:00Z">
+              <w:tcPr>
+                <w:tcW w:w="1176" w:type="dxa"/>
+                <w:tcBorders>
+                  <w:top w:val="single" w:sz="4" w:space="0" w:color="000000"/>
+                  <w:left w:val="single" w:sz="4" w:space="0" w:color="000000"/>
+                  <w:bottom w:val="single" w:sz="4" w:space="0" w:color="000000"/>
+                  <w:right w:val="single" w:sz="4" w:space="0" w:color="000000"/>
+                </w:tcBorders>
+                <w:shd w:val="clear" w:color="auto" w:fill="auto"/>
+                <w:tcMar>
+                  <w:top w:w="80" w:type="dxa"/>
+                  <w:left w:w="80" w:type="dxa"/>
+                  <w:bottom w:w="80" w:type="dxa"/>
+                  <w:right w:w="80" w:type="dxa"/>
+                </w:tcMar>
+              </w:tcPr>
+            </w:tcPrChange>
           </w:tcPr>
           <w:p>
             <w:r>
@@ -24765,7 +24981,7 @@
         </w:tc>
         <w:tc>
           <w:tcPr>
-            <w:tcW w:w="1458" w:type="dxa"/>
+            <w:tcW w:w="1350" w:type="dxa"/>
             <w:tcBorders>
               <w:top w:val="single" w:sz="4" w:space="0" w:color="000000"/>
               <w:left w:val="single" w:sz="4" w:space="0" w:color="000000"/>
@@ -24779,6 +24995,24 @@
               <w:bottom w:w="80" w:type="dxa"/>
               <w:right w:w="80" w:type="dxa"/>
             </w:tcMar>
+            <w:tcPrChange w:id="724" w:author="Gurubi Barnabás" w:date="2018-02-18T19:44:00Z">
+              <w:tcPr>
+                <w:tcW w:w="1458" w:type="dxa"/>
+                <w:tcBorders>
+                  <w:top w:val="single" w:sz="4" w:space="0" w:color="000000"/>
+                  <w:left w:val="single" w:sz="4" w:space="0" w:color="000000"/>
+                  <w:bottom w:val="single" w:sz="4" w:space="0" w:color="000000"/>
+                  <w:right w:val="single" w:sz="4" w:space="0" w:color="000000"/>
+                </w:tcBorders>
+                <w:shd w:val="clear" w:color="auto" w:fill="auto"/>
+                <w:tcMar>
+                  <w:top w:w="80" w:type="dxa"/>
+                  <w:left w:w="80" w:type="dxa"/>
+                  <w:bottom w:w="80" w:type="dxa"/>
+                  <w:right w:w="80" w:type="dxa"/>
+                </w:tcMar>
+              </w:tcPr>
+            </w:tcPrChange>
           </w:tcPr>
           <w:p>
             <w:r>
@@ -24793,7 +25027,7 @@
         </w:tc>
         <w:tc>
           <w:tcPr>
-            <w:tcW w:w="1547" w:type="dxa"/>
+            <w:tcW w:w="1211" w:type="dxa"/>
             <w:tcBorders>
               <w:top w:val="single" w:sz="4" w:space="0" w:color="000000"/>
               <w:left w:val="single" w:sz="4" w:space="0" w:color="000000"/>
@@ -24807,6 +25041,24 @@
               <w:bottom w:w="80" w:type="dxa"/>
               <w:right w:w="80" w:type="dxa"/>
             </w:tcMar>
+            <w:tcPrChange w:id="725" w:author="Gurubi Barnabás" w:date="2018-02-18T19:44:00Z">
+              <w:tcPr>
+                <w:tcW w:w="1547" w:type="dxa"/>
+                <w:tcBorders>
+                  <w:top w:val="single" w:sz="4" w:space="0" w:color="000000"/>
+                  <w:left w:val="single" w:sz="4" w:space="0" w:color="000000"/>
+                  <w:bottom w:val="single" w:sz="4" w:space="0" w:color="000000"/>
+                  <w:right w:val="single" w:sz="4" w:space="0" w:color="000000"/>
+                </w:tcBorders>
+                <w:shd w:val="clear" w:color="auto" w:fill="auto"/>
+                <w:tcMar>
+                  <w:top w:w="80" w:type="dxa"/>
+                  <w:left w:w="80" w:type="dxa"/>
+                  <w:bottom w:w="80" w:type="dxa"/>
+                  <w:right w:w="80" w:type="dxa"/>
+                </w:tcMar>
+              </w:tcPr>
+            </w:tcPrChange>
           </w:tcPr>
           <w:p>
             <w:r>
@@ -24823,7 +25075,12 @@
       </w:tr>
       <w:tr>
         <w:trPr>
-          <w:trHeight w:val="300"/>
+          <w:trHeight w:val="26"/>
+          <w:trPrChange w:id="726" w:author="Gurubi Barnabás" w:date="2018-02-18T19:44:00Z">
+            <w:trPr>
+              <w:trHeight w:val="300"/>
+            </w:trPr>
+          </w:trPrChange>
         </w:trPr>
         <w:tc>
           <w:tcPr>
@@ -24841,6 +25098,24 @@
               <w:bottom w:w="80" w:type="dxa"/>
               <w:right w:w="80" w:type="dxa"/>
             </w:tcMar>
+            <w:tcPrChange w:id="727" w:author="Gurubi Barnabás" w:date="2018-02-18T19:44:00Z">
+              <w:tcPr>
+                <w:tcW w:w="1266" w:type="dxa"/>
+                <w:tcBorders>
+                  <w:top w:val="single" w:sz="4" w:space="0" w:color="000000"/>
+                  <w:left w:val="single" w:sz="4" w:space="0" w:color="000000"/>
+                  <w:bottom w:val="single" w:sz="4" w:space="0" w:color="000000"/>
+                  <w:right w:val="single" w:sz="4" w:space="0" w:color="000000"/>
+                </w:tcBorders>
+                <w:shd w:val="clear" w:color="auto" w:fill="auto"/>
+                <w:tcMar>
+                  <w:top w:w="80" w:type="dxa"/>
+                  <w:left w:w="80" w:type="dxa"/>
+                  <w:bottom w:w="80" w:type="dxa"/>
+                  <w:right w:w="80" w:type="dxa"/>
+                </w:tcMar>
+              </w:tcPr>
+            </w:tcPrChange>
           </w:tcPr>
           <w:p>
             <w:pPr>
@@ -24858,7 +25133,7 @@
         </w:tc>
         <w:tc>
           <w:tcPr>
-            <w:tcW w:w="2546" w:type="dxa"/>
+            <w:tcW w:w="3121" w:type="dxa"/>
             <w:tcBorders>
               <w:top w:val="single" w:sz="4" w:space="0" w:color="000000"/>
               <w:left w:val="single" w:sz="4" w:space="0" w:color="000000"/>
@@ -24872,6 +25147,24 @@
               <w:bottom w:w="80" w:type="dxa"/>
               <w:right w:w="80" w:type="dxa"/>
             </w:tcMar>
+            <w:tcPrChange w:id="728" w:author="Gurubi Barnabás" w:date="2018-02-18T19:44:00Z">
+              <w:tcPr>
+                <w:tcW w:w="2546" w:type="dxa"/>
+                <w:tcBorders>
+                  <w:top w:val="single" w:sz="4" w:space="0" w:color="000000"/>
+                  <w:left w:val="single" w:sz="4" w:space="0" w:color="000000"/>
+                  <w:bottom w:val="single" w:sz="4" w:space="0" w:color="000000"/>
+                  <w:right w:val="single" w:sz="4" w:space="0" w:color="000000"/>
+                </w:tcBorders>
+                <w:shd w:val="clear" w:color="auto" w:fill="auto"/>
+                <w:tcMar>
+                  <w:top w:w="80" w:type="dxa"/>
+                  <w:left w:w="80" w:type="dxa"/>
+                  <w:bottom w:w="80" w:type="dxa"/>
+                  <w:right w:w="80" w:type="dxa"/>
+                </w:tcMar>
+              </w:tcPr>
+            </w:tcPrChange>
           </w:tcPr>
           <w:p>
             <w:r>
@@ -24903,7 +25196,7 @@
         </w:tc>
         <w:tc>
           <w:tcPr>
-            <w:tcW w:w="1295" w:type="dxa"/>
+            <w:tcW w:w="1260" w:type="dxa"/>
             <w:tcBorders>
               <w:top w:val="single" w:sz="4" w:space="0" w:color="000000"/>
               <w:left w:val="single" w:sz="4" w:space="0" w:color="000000"/>
@@ -24917,6 +25210,24 @@
               <w:bottom w:w="80" w:type="dxa"/>
               <w:right w:w="80" w:type="dxa"/>
             </w:tcMar>
+            <w:tcPrChange w:id="729" w:author="Gurubi Barnabás" w:date="2018-02-18T19:44:00Z">
+              <w:tcPr>
+                <w:tcW w:w="1295" w:type="dxa"/>
+                <w:tcBorders>
+                  <w:top w:val="single" w:sz="4" w:space="0" w:color="000000"/>
+                  <w:left w:val="single" w:sz="4" w:space="0" w:color="000000"/>
+                  <w:bottom w:val="single" w:sz="4" w:space="0" w:color="000000"/>
+                  <w:right w:val="single" w:sz="4" w:space="0" w:color="000000"/>
+                </w:tcBorders>
+                <w:shd w:val="clear" w:color="auto" w:fill="auto"/>
+                <w:tcMar>
+                  <w:top w:w="80" w:type="dxa"/>
+                  <w:left w:w="80" w:type="dxa"/>
+                  <w:bottom w:w="80" w:type="dxa"/>
+                  <w:right w:w="80" w:type="dxa"/>
+                </w:tcMar>
+              </w:tcPr>
+            </w:tcPrChange>
           </w:tcPr>
           <w:p>
             <w:r>
@@ -24931,7 +25242,7 @@
         </w:tc>
         <w:tc>
           <w:tcPr>
-            <w:tcW w:w="1176" w:type="dxa"/>
+            <w:tcW w:w="1080" w:type="dxa"/>
             <w:tcBorders>
               <w:top w:val="single" w:sz="4" w:space="0" w:color="000000"/>
               <w:left w:val="single" w:sz="4" w:space="0" w:color="000000"/>
@@ -24945,6 +25256,24 @@
               <w:bottom w:w="80" w:type="dxa"/>
               <w:right w:w="80" w:type="dxa"/>
             </w:tcMar>
+            <w:tcPrChange w:id="730" w:author="Gurubi Barnabás" w:date="2018-02-18T19:44:00Z">
+              <w:tcPr>
+                <w:tcW w:w="1176" w:type="dxa"/>
+                <w:tcBorders>
+                  <w:top w:val="single" w:sz="4" w:space="0" w:color="000000"/>
+                  <w:left w:val="single" w:sz="4" w:space="0" w:color="000000"/>
+                  <w:bottom w:val="single" w:sz="4" w:space="0" w:color="000000"/>
+                  <w:right w:val="single" w:sz="4" w:space="0" w:color="000000"/>
+                </w:tcBorders>
+                <w:shd w:val="clear" w:color="auto" w:fill="auto"/>
+                <w:tcMar>
+                  <w:top w:w="80" w:type="dxa"/>
+                  <w:left w:w="80" w:type="dxa"/>
+                  <w:bottom w:w="80" w:type="dxa"/>
+                  <w:right w:w="80" w:type="dxa"/>
+                </w:tcMar>
+              </w:tcPr>
+            </w:tcPrChange>
           </w:tcPr>
           <w:p>
             <w:r>
@@ -24959,7 +25288,7 @@
         </w:tc>
         <w:tc>
           <w:tcPr>
-            <w:tcW w:w="1458" w:type="dxa"/>
+            <w:tcW w:w="1350" w:type="dxa"/>
             <w:tcBorders>
               <w:top w:val="single" w:sz="4" w:space="0" w:color="000000"/>
               <w:left w:val="single" w:sz="4" w:space="0" w:color="000000"/>
@@ -24973,6 +25302,24 @@
               <w:bottom w:w="80" w:type="dxa"/>
               <w:right w:w="80" w:type="dxa"/>
             </w:tcMar>
+            <w:tcPrChange w:id="731" w:author="Gurubi Barnabás" w:date="2018-02-18T19:44:00Z">
+              <w:tcPr>
+                <w:tcW w:w="1458" w:type="dxa"/>
+                <w:tcBorders>
+                  <w:top w:val="single" w:sz="4" w:space="0" w:color="000000"/>
+                  <w:left w:val="single" w:sz="4" w:space="0" w:color="000000"/>
+                  <w:bottom w:val="single" w:sz="4" w:space="0" w:color="000000"/>
+                  <w:right w:val="single" w:sz="4" w:space="0" w:color="000000"/>
+                </w:tcBorders>
+                <w:shd w:val="clear" w:color="auto" w:fill="auto"/>
+                <w:tcMar>
+                  <w:top w:w="80" w:type="dxa"/>
+                  <w:left w:w="80" w:type="dxa"/>
+                  <w:bottom w:w="80" w:type="dxa"/>
+                  <w:right w:w="80" w:type="dxa"/>
+                </w:tcMar>
+              </w:tcPr>
+            </w:tcPrChange>
           </w:tcPr>
           <w:p>
             <w:r>
@@ -24987,7 +25334,7 @@
         </w:tc>
         <w:tc>
           <w:tcPr>
-            <w:tcW w:w="1547" w:type="dxa"/>
+            <w:tcW w:w="1211" w:type="dxa"/>
             <w:tcBorders>
               <w:top w:val="single" w:sz="4" w:space="0" w:color="000000"/>
               <w:left w:val="single" w:sz="4" w:space="0" w:color="000000"/>
@@ -25001,6 +25348,24 @@
               <w:bottom w:w="80" w:type="dxa"/>
               <w:right w:w="80" w:type="dxa"/>
             </w:tcMar>
+            <w:tcPrChange w:id="732" w:author="Gurubi Barnabás" w:date="2018-02-18T19:44:00Z">
+              <w:tcPr>
+                <w:tcW w:w="1547" w:type="dxa"/>
+                <w:tcBorders>
+                  <w:top w:val="single" w:sz="4" w:space="0" w:color="000000"/>
+                  <w:left w:val="single" w:sz="4" w:space="0" w:color="000000"/>
+                  <w:bottom w:val="single" w:sz="4" w:space="0" w:color="000000"/>
+                  <w:right w:val="single" w:sz="4" w:space="0" w:color="000000"/>
+                </w:tcBorders>
+                <w:shd w:val="clear" w:color="auto" w:fill="auto"/>
+                <w:tcMar>
+                  <w:top w:w="80" w:type="dxa"/>
+                  <w:left w:w="80" w:type="dxa"/>
+                  <w:bottom w:w="80" w:type="dxa"/>
+                  <w:right w:w="80" w:type="dxa"/>
+                </w:tcMar>
+              </w:tcPr>
+            </w:tcPrChange>
           </w:tcPr>
           <w:p>
             <w:r>
@@ -25017,7 +25382,12 @@
       </w:tr>
       <w:tr>
         <w:trPr>
-          <w:trHeight w:val="600"/>
+          <w:trHeight w:val="311"/>
+          <w:trPrChange w:id="733" w:author="Gurubi Barnabás" w:date="2018-02-18T19:44:00Z">
+            <w:trPr>
+              <w:trHeight w:val="600"/>
+            </w:trPr>
+          </w:trPrChange>
         </w:trPr>
         <w:tc>
           <w:tcPr>
@@ -25035,6 +25405,24 @@
               <w:bottom w:w="80" w:type="dxa"/>
               <w:right w:w="80" w:type="dxa"/>
             </w:tcMar>
+            <w:tcPrChange w:id="734" w:author="Gurubi Barnabás" w:date="2018-02-18T19:44:00Z">
+              <w:tcPr>
+                <w:tcW w:w="1266" w:type="dxa"/>
+                <w:tcBorders>
+                  <w:top w:val="single" w:sz="4" w:space="0" w:color="000000"/>
+                  <w:left w:val="single" w:sz="4" w:space="0" w:color="000000"/>
+                  <w:bottom w:val="single" w:sz="4" w:space="0" w:color="000000"/>
+                  <w:right w:val="single" w:sz="4" w:space="0" w:color="000000"/>
+                </w:tcBorders>
+                <w:shd w:val="clear" w:color="auto" w:fill="auto"/>
+                <w:tcMar>
+                  <w:top w:w="80" w:type="dxa"/>
+                  <w:left w:w="80" w:type="dxa"/>
+                  <w:bottom w:w="80" w:type="dxa"/>
+                  <w:right w:w="80" w:type="dxa"/>
+                </w:tcMar>
+              </w:tcPr>
+            </w:tcPrChange>
           </w:tcPr>
           <w:p>
             <w:pPr>
@@ -25052,7 +25440,7 @@
         </w:tc>
         <w:tc>
           <w:tcPr>
-            <w:tcW w:w="2546" w:type="dxa"/>
+            <w:tcW w:w="3121" w:type="dxa"/>
             <w:tcBorders>
               <w:top w:val="single" w:sz="4" w:space="0" w:color="000000"/>
               <w:left w:val="single" w:sz="4" w:space="0" w:color="000000"/>
@@ -25066,6 +25454,24 @@
               <w:bottom w:w="80" w:type="dxa"/>
               <w:right w:w="80" w:type="dxa"/>
             </w:tcMar>
+            <w:tcPrChange w:id="735" w:author="Gurubi Barnabás" w:date="2018-02-18T19:44:00Z">
+              <w:tcPr>
+                <w:tcW w:w="2546" w:type="dxa"/>
+                <w:tcBorders>
+                  <w:top w:val="single" w:sz="4" w:space="0" w:color="000000"/>
+                  <w:left w:val="single" w:sz="4" w:space="0" w:color="000000"/>
+                  <w:bottom w:val="single" w:sz="4" w:space="0" w:color="000000"/>
+                  <w:right w:val="single" w:sz="4" w:space="0" w:color="000000"/>
+                </w:tcBorders>
+                <w:shd w:val="clear" w:color="auto" w:fill="auto"/>
+                <w:tcMar>
+                  <w:top w:w="80" w:type="dxa"/>
+                  <w:left w:w="80" w:type="dxa"/>
+                  <w:bottom w:w="80" w:type="dxa"/>
+                  <w:right w:w="80" w:type="dxa"/>
+                </w:tcMar>
+              </w:tcPr>
+            </w:tcPrChange>
           </w:tcPr>
           <w:p>
             <w:r>
@@ -25097,7 +25503,7 @@
         </w:tc>
         <w:tc>
           <w:tcPr>
-            <w:tcW w:w="1295" w:type="dxa"/>
+            <w:tcW w:w="1260" w:type="dxa"/>
             <w:tcBorders>
               <w:top w:val="single" w:sz="4" w:space="0" w:color="000000"/>
               <w:left w:val="single" w:sz="4" w:space="0" w:color="000000"/>
@@ -25111,6 +25517,24 @@
               <w:bottom w:w="80" w:type="dxa"/>
               <w:right w:w="80" w:type="dxa"/>
             </w:tcMar>
+            <w:tcPrChange w:id="736" w:author="Gurubi Barnabás" w:date="2018-02-18T19:44:00Z">
+              <w:tcPr>
+                <w:tcW w:w="1295" w:type="dxa"/>
+                <w:tcBorders>
+                  <w:top w:val="single" w:sz="4" w:space="0" w:color="000000"/>
+                  <w:left w:val="single" w:sz="4" w:space="0" w:color="000000"/>
+                  <w:bottom w:val="single" w:sz="4" w:space="0" w:color="000000"/>
+                  <w:right w:val="single" w:sz="4" w:space="0" w:color="000000"/>
+                </w:tcBorders>
+                <w:shd w:val="clear" w:color="auto" w:fill="auto"/>
+                <w:tcMar>
+                  <w:top w:w="80" w:type="dxa"/>
+                  <w:left w:w="80" w:type="dxa"/>
+                  <w:bottom w:w="80" w:type="dxa"/>
+                  <w:right w:w="80" w:type="dxa"/>
+                </w:tcMar>
+              </w:tcPr>
+            </w:tcPrChange>
           </w:tcPr>
           <w:p>
             <w:r>
@@ -25125,7 +25549,7 @@
         </w:tc>
         <w:tc>
           <w:tcPr>
-            <w:tcW w:w="1176" w:type="dxa"/>
+            <w:tcW w:w="1080" w:type="dxa"/>
             <w:tcBorders>
               <w:top w:val="single" w:sz="4" w:space="0" w:color="000000"/>
               <w:left w:val="single" w:sz="4" w:space="0" w:color="000000"/>
@@ -25139,6 +25563,24 @@
               <w:bottom w:w="80" w:type="dxa"/>
               <w:right w:w="80" w:type="dxa"/>
             </w:tcMar>
+            <w:tcPrChange w:id="737" w:author="Gurubi Barnabás" w:date="2018-02-18T19:44:00Z">
+              <w:tcPr>
+                <w:tcW w:w="1176" w:type="dxa"/>
+                <w:tcBorders>
+                  <w:top w:val="single" w:sz="4" w:space="0" w:color="000000"/>
+                  <w:left w:val="single" w:sz="4" w:space="0" w:color="000000"/>
+                  <w:bottom w:val="single" w:sz="4" w:space="0" w:color="000000"/>
+                  <w:right w:val="single" w:sz="4" w:space="0" w:color="000000"/>
+                </w:tcBorders>
+                <w:shd w:val="clear" w:color="auto" w:fill="auto"/>
+                <w:tcMar>
+                  <w:top w:w="80" w:type="dxa"/>
+                  <w:left w:w="80" w:type="dxa"/>
+                  <w:bottom w:w="80" w:type="dxa"/>
+                  <w:right w:w="80" w:type="dxa"/>
+                </w:tcMar>
+              </w:tcPr>
+            </w:tcPrChange>
           </w:tcPr>
           <w:p>
             <w:r>
@@ -25153,7 +25595,7 @@
         </w:tc>
         <w:tc>
           <w:tcPr>
-            <w:tcW w:w="1458" w:type="dxa"/>
+            <w:tcW w:w="1350" w:type="dxa"/>
             <w:tcBorders>
               <w:top w:val="single" w:sz="4" w:space="0" w:color="000000"/>
               <w:left w:val="single" w:sz="4" w:space="0" w:color="000000"/>
@@ -25167,6 +25609,24 @@
               <w:bottom w:w="80" w:type="dxa"/>
               <w:right w:w="80" w:type="dxa"/>
             </w:tcMar>
+            <w:tcPrChange w:id="738" w:author="Gurubi Barnabás" w:date="2018-02-18T19:44:00Z">
+              <w:tcPr>
+                <w:tcW w:w="1458" w:type="dxa"/>
+                <w:tcBorders>
+                  <w:top w:val="single" w:sz="4" w:space="0" w:color="000000"/>
+                  <w:left w:val="single" w:sz="4" w:space="0" w:color="000000"/>
+                  <w:bottom w:val="single" w:sz="4" w:space="0" w:color="000000"/>
+                  <w:right w:val="single" w:sz="4" w:space="0" w:color="000000"/>
+                </w:tcBorders>
+                <w:shd w:val="clear" w:color="auto" w:fill="auto"/>
+                <w:tcMar>
+                  <w:top w:w="80" w:type="dxa"/>
+                  <w:left w:w="80" w:type="dxa"/>
+                  <w:bottom w:w="80" w:type="dxa"/>
+                  <w:right w:w="80" w:type="dxa"/>
+                </w:tcMar>
+              </w:tcPr>
+            </w:tcPrChange>
           </w:tcPr>
           <w:p>
             <w:r>
@@ -25181,7 +25641,7 @@
         </w:tc>
         <w:tc>
           <w:tcPr>
-            <w:tcW w:w="1547" w:type="dxa"/>
+            <w:tcW w:w="1211" w:type="dxa"/>
             <w:tcBorders>
               <w:top w:val="single" w:sz="4" w:space="0" w:color="000000"/>
               <w:left w:val="single" w:sz="4" w:space="0" w:color="000000"/>
@@ -25195,6 +25655,24 @@
               <w:bottom w:w="80" w:type="dxa"/>
               <w:right w:w="80" w:type="dxa"/>
             </w:tcMar>
+            <w:tcPrChange w:id="739" w:author="Gurubi Barnabás" w:date="2018-02-18T19:44:00Z">
+              <w:tcPr>
+                <w:tcW w:w="1547" w:type="dxa"/>
+                <w:tcBorders>
+                  <w:top w:val="single" w:sz="4" w:space="0" w:color="000000"/>
+                  <w:left w:val="single" w:sz="4" w:space="0" w:color="000000"/>
+                  <w:bottom w:val="single" w:sz="4" w:space="0" w:color="000000"/>
+                  <w:right w:val="single" w:sz="4" w:space="0" w:color="000000"/>
+                </w:tcBorders>
+                <w:shd w:val="clear" w:color="auto" w:fill="auto"/>
+                <w:tcMar>
+                  <w:top w:w="80" w:type="dxa"/>
+                  <w:left w:w="80" w:type="dxa"/>
+                  <w:bottom w:w="80" w:type="dxa"/>
+                  <w:right w:w="80" w:type="dxa"/>
+                </w:tcMar>
+              </w:tcPr>
+            </w:tcPrChange>
           </w:tcPr>
           <w:p>
             <w:r>
@@ -25206,6 +25684,452 @@
               </w:rPr>
               <w:t>május 1.</w:t>
             </w:r>
+          </w:p>
+        </w:tc>
+      </w:tr>
+      <w:tr>
+        <w:trPr>
+          <w:trHeight w:val="600"/>
+          <w:ins w:id="740" w:author="Gurubi Barnabás" w:date="2018-02-18T19:41:00Z"/>
+          <w:trPrChange w:id="741" w:author="Gurubi Barnabás" w:date="2018-02-18T19:44:00Z">
+            <w:trPr>
+              <w:trHeight w:val="600"/>
+            </w:trPr>
+          </w:trPrChange>
+        </w:trPr>
+        <w:tc>
+          <w:tcPr>
+            <w:tcW w:w="1266" w:type="dxa"/>
+            <w:tcBorders>
+              <w:top w:val="single" w:sz="4" w:space="0" w:color="000000"/>
+              <w:left w:val="single" w:sz="4" w:space="0" w:color="000000"/>
+              <w:bottom w:val="single" w:sz="4" w:space="0" w:color="000000"/>
+              <w:right w:val="single" w:sz="4" w:space="0" w:color="000000"/>
+            </w:tcBorders>
+            <w:shd w:val="clear" w:color="auto" w:fill="auto"/>
+            <w:tcMar>
+              <w:top w:w="80" w:type="dxa"/>
+              <w:left w:w="80" w:type="dxa"/>
+              <w:bottom w:w="80" w:type="dxa"/>
+              <w:right w:w="80" w:type="dxa"/>
+            </w:tcMar>
+            <w:tcPrChange w:id="742" w:author="Gurubi Barnabás" w:date="2018-02-18T19:44:00Z">
+              <w:tcPr>
+                <w:tcW w:w="1266" w:type="dxa"/>
+                <w:tcBorders>
+                  <w:top w:val="single" w:sz="4" w:space="0" w:color="000000"/>
+                  <w:left w:val="single" w:sz="4" w:space="0" w:color="000000"/>
+                  <w:bottom w:val="single" w:sz="4" w:space="0" w:color="000000"/>
+                  <w:right w:val="single" w:sz="4" w:space="0" w:color="000000"/>
+                </w:tcBorders>
+                <w:shd w:val="clear" w:color="auto" w:fill="auto"/>
+                <w:tcMar>
+                  <w:top w:w="80" w:type="dxa"/>
+                  <w:left w:w="80" w:type="dxa"/>
+                  <w:bottom w:w="80" w:type="dxa"/>
+                  <w:right w:w="80" w:type="dxa"/>
+                </w:tcMar>
+              </w:tcPr>
+            </w:tcPrChange>
+          </w:tcPr>
+          <w:p>
+            <w:pPr>
+              <w:jc w:val="center"/>
+              <w:rPr>
+                <w:ins w:id="743" w:author="Gurubi Barnabás" w:date="2018-02-18T19:41:00Z"/>
+                <w:rStyle w:val="Nincs"/>
+                <w:sz w:val="24"/>
+                <w:szCs w:val="24"/>
+              </w:rPr>
+            </w:pPr>
+            <w:ins w:id="744" w:author="Gurubi Barnabás" w:date="2018-02-18T19:41:00Z">
+              <w:r>
+                <w:rPr>
+                  <w:rStyle w:val="Nincs"/>
+                  <w:sz w:val="24"/>
+                  <w:szCs w:val="24"/>
+                </w:rPr>
+                <w:t>A4</w:t>
+              </w:r>
+            </w:ins>
+          </w:p>
+        </w:tc>
+        <w:tc>
+          <w:tcPr>
+            <w:tcW w:w="3121" w:type="dxa"/>
+            <w:tcBorders>
+              <w:top w:val="single" w:sz="4" w:space="0" w:color="000000"/>
+              <w:left w:val="single" w:sz="4" w:space="0" w:color="000000"/>
+              <w:bottom w:val="single" w:sz="4" w:space="0" w:color="000000"/>
+              <w:right w:val="single" w:sz="4" w:space="0" w:color="000000"/>
+            </w:tcBorders>
+            <w:shd w:val="clear" w:color="auto" w:fill="auto"/>
+            <w:tcMar>
+              <w:top w:w="80" w:type="dxa"/>
+              <w:left w:w="80" w:type="dxa"/>
+              <w:bottom w:w="80" w:type="dxa"/>
+              <w:right w:w="80" w:type="dxa"/>
+            </w:tcMar>
+            <w:tcPrChange w:id="745" w:author="Gurubi Barnabás" w:date="2018-02-18T19:44:00Z">
+              <w:tcPr>
+                <w:tcW w:w="2546" w:type="dxa"/>
+                <w:tcBorders>
+                  <w:top w:val="single" w:sz="4" w:space="0" w:color="000000"/>
+                  <w:left w:val="single" w:sz="4" w:space="0" w:color="000000"/>
+                  <w:bottom w:val="single" w:sz="4" w:space="0" w:color="000000"/>
+                  <w:right w:val="single" w:sz="4" w:space="0" w:color="000000"/>
+                </w:tcBorders>
+                <w:shd w:val="clear" w:color="auto" w:fill="auto"/>
+                <w:tcMar>
+                  <w:top w:w="80" w:type="dxa"/>
+                  <w:left w:w="80" w:type="dxa"/>
+                  <w:bottom w:w="80" w:type="dxa"/>
+                  <w:right w:w="80" w:type="dxa"/>
+                </w:tcMar>
+              </w:tcPr>
+            </w:tcPrChange>
+          </w:tcPr>
+          <w:p>
+            <w:pPr>
+              <w:jc w:val="left"/>
+              <w:rPr>
+                <w:ins w:id="746" w:author="Gurubi Barnabás" w:date="2018-02-18T19:41:00Z"/>
+                <w:rStyle w:val="Nincs"/>
+                <w:sz w:val="24"/>
+                <w:szCs w:val="24"/>
+                <w:rPrChange w:id="747" w:author="Gurubi Barnabás" w:date="2018-02-18T19:44:00Z">
+                  <w:rPr>
+                    <w:ins w:id="748" w:author="Gurubi Barnabás" w:date="2018-02-18T19:41:00Z"/>
+                    <w:rStyle w:val="Nincs"/>
+                    <w:sz w:val="24"/>
+                    <w:szCs w:val="24"/>
+                  </w:rPr>
+                </w:rPrChange>
+              </w:rPr>
+              <w:pPrChange w:id="749" w:author="Gurubi Barnabás" w:date="2018-02-18T19:41:00Z">
+                <w:pPr/>
+              </w:pPrChange>
+            </w:pPr>
+            <w:ins w:id="750" w:author="Gurubi Barnabás" w:date="2018-02-18T19:41:00Z">
+              <w:r>
+                <w:rPr>
+                  <w:rStyle w:val="Nincs"/>
+                  <w:sz w:val="24"/>
+                  <w:szCs w:val="24"/>
+                  <w:rPrChange w:id="751" w:author="Gurubi Barnabás" w:date="2018-02-18T19:44:00Z">
+                    <w:rPr>
+                      <w:rStyle w:val="Nincs"/>
+                      <w:sz w:val="24"/>
+                      <w:szCs w:val="24"/>
+                    </w:rPr>
+                  </w:rPrChange>
+                </w:rPr>
+                <w:t>A kész program</w:t>
+              </w:r>
+            </w:ins>
+            <w:ins w:id="752" w:author="Gurubi Barnabás" w:date="2018-02-18T19:42:00Z">
+              <w:r>
+                <w:rPr>
+                  <w:rStyle w:val="Nincs"/>
+                  <w:sz w:val="24"/>
+                  <w:szCs w:val="24"/>
+                  <w:rPrChange w:id="753" w:author="Gurubi Barnabás" w:date="2018-02-18T19:44:00Z">
+                    <w:rPr>
+                      <w:rStyle w:val="Nincs"/>
+                      <w:sz w:val="24"/>
+                      <w:szCs w:val="24"/>
+                    </w:rPr>
+                  </w:rPrChange>
+                </w:rPr>
+                <w:t>ot</w:t>
+              </w:r>
+            </w:ins>
+            <w:ins w:id="754" w:author="Gurubi Barnabás" w:date="2018-02-18T19:41:00Z">
+              <w:r>
+                <w:rPr>
+                  <w:rStyle w:val="Nincs"/>
+                  <w:sz w:val="24"/>
+                  <w:szCs w:val="24"/>
+                  <w:rPrChange w:id="755" w:author="Gurubi Barnabás" w:date="2018-02-18T19:44:00Z">
+                    <w:rPr>
+                      <w:rStyle w:val="Nincs"/>
+                      <w:sz w:val="24"/>
+                      <w:szCs w:val="24"/>
+                    </w:rPr>
+                  </w:rPrChange>
+                </w:rPr>
+                <w:t xml:space="preserve"> egyszerűen, önérthetőe</w:t>
+              </w:r>
+            </w:ins>
+            <w:ins w:id="756" w:author="Gurubi Barnabás" w:date="2018-02-18T19:42:00Z">
+              <w:r>
+                <w:rPr>
+                  <w:rStyle w:val="Nincs"/>
+                  <w:sz w:val="24"/>
+                  <w:szCs w:val="24"/>
+                  <w:rPrChange w:id="757" w:author="Gurubi Barnabás" w:date="2018-02-18T19:44:00Z">
+                    <w:rPr>
+                      <w:rStyle w:val="Nincs"/>
+                      <w:sz w:val="24"/>
+                      <w:szCs w:val="24"/>
+                    </w:rPr>
+                  </w:rPrChange>
+                </w:rPr>
+                <w:t>n,</w:t>
+              </w:r>
+            </w:ins>
+            <w:ins w:id="758" w:author="Gurubi Barnabás" w:date="2018-02-18T19:43:00Z">
+              <w:r>
+                <w:rPr>
+                  <w:rStyle w:val="Nincs"/>
+                  <w:sz w:val="24"/>
+                  <w:szCs w:val="24"/>
+                  <w:rPrChange w:id="759" w:author="Gurubi Barnabás" w:date="2018-02-18T19:44:00Z">
+                    <w:rPr>
+                      <w:rStyle w:val="Nincs"/>
+                      <w:sz w:val="24"/>
+                      <w:szCs w:val="24"/>
+                    </w:rPr>
+                  </w:rPrChange>
+                </w:rPr>
+                <w:t xml:space="preserve"> végzetes </w:t>
+              </w:r>
+            </w:ins>
+            <w:ins w:id="760" w:author="Gurubi Barnabás" w:date="2018-02-18T19:42:00Z">
+              <w:r>
+                <w:rPr>
+                  <w:rStyle w:val="Nincs"/>
+                  <w:sz w:val="24"/>
+                  <w:szCs w:val="24"/>
+                  <w:rPrChange w:id="761" w:author="Gurubi Barnabás" w:date="2018-02-18T19:44:00Z">
+                    <w:rPr>
+                      <w:rStyle w:val="Nincs"/>
+                      <w:sz w:val="24"/>
+                      <w:szCs w:val="24"/>
+                    </w:rPr>
+                  </w:rPrChange>
+                </w:rPr>
+                <w:t>hiba nélkül lehessen használni.</w:t>
+              </w:r>
+            </w:ins>
+            <w:bookmarkStart w:id="762" w:name="_GoBack"/>
+            <w:bookmarkEnd w:id="762"/>
+          </w:p>
+        </w:tc>
+        <w:tc>
+          <w:tcPr>
+            <w:tcW w:w="1260" w:type="dxa"/>
+            <w:tcBorders>
+              <w:top w:val="single" w:sz="4" w:space="0" w:color="000000"/>
+              <w:left w:val="single" w:sz="4" w:space="0" w:color="000000"/>
+              <w:bottom w:val="single" w:sz="4" w:space="0" w:color="000000"/>
+              <w:right w:val="single" w:sz="4" w:space="0" w:color="000000"/>
+            </w:tcBorders>
+            <w:shd w:val="clear" w:color="auto" w:fill="auto"/>
+            <w:tcMar>
+              <w:top w:w="80" w:type="dxa"/>
+              <w:left w:w="80" w:type="dxa"/>
+              <w:bottom w:w="80" w:type="dxa"/>
+              <w:right w:w="80" w:type="dxa"/>
+            </w:tcMar>
+            <w:tcPrChange w:id="763" w:author="Gurubi Barnabás" w:date="2018-02-18T19:44:00Z">
+              <w:tcPr>
+                <w:tcW w:w="1295" w:type="dxa"/>
+                <w:tcBorders>
+                  <w:top w:val="single" w:sz="4" w:space="0" w:color="000000"/>
+                  <w:left w:val="single" w:sz="4" w:space="0" w:color="000000"/>
+                  <w:bottom w:val="single" w:sz="4" w:space="0" w:color="000000"/>
+                  <w:right w:val="single" w:sz="4" w:space="0" w:color="000000"/>
+                </w:tcBorders>
+                <w:shd w:val="clear" w:color="auto" w:fill="auto"/>
+                <w:tcMar>
+                  <w:top w:w="80" w:type="dxa"/>
+                  <w:left w:w="80" w:type="dxa"/>
+                  <w:bottom w:w="80" w:type="dxa"/>
+                  <w:right w:w="80" w:type="dxa"/>
+                </w:tcMar>
+              </w:tcPr>
+            </w:tcPrChange>
+          </w:tcPr>
+          <w:p>
+            <w:pPr>
+              <w:rPr>
+                <w:ins w:id="764" w:author="Gurubi Barnabás" w:date="2018-02-18T19:41:00Z"/>
+                <w:rStyle w:val="Nincs"/>
+                <w:sz w:val="24"/>
+                <w:szCs w:val="24"/>
+              </w:rPr>
+            </w:pPr>
+            <w:ins w:id="765" w:author="Gurubi Barnabás" w:date="2018-02-18T19:43:00Z">
+              <w:r>
+                <w:rPr>
+                  <w:rStyle w:val="Nincs"/>
+                  <w:sz w:val="24"/>
+                  <w:szCs w:val="24"/>
+                </w:rPr>
+                <w:t>bemutatás</w:t>
+              </w:r>
+            </w:ins>
+          </w:p>
+        </w:tc>
+        <w:tc>
+          <w:tcPr>
+            <w:tcW w:w="1080" w:type="dxa"/>
+            <w:tcBorders>
+              <w:top w:val="single" w:sz="4" w:space="0" w:color="000000"/>
+              <w:left w:val="single" w:sz="4" w:space="0" w:color="000000"/>
+              <w:bottom w:val="single" w:sz="4" w:space="0" w:color="000000"/>
+              <w:right w:val="single" w:sz="4" w:space="0" w:color="000000"/>
+            </w:tcBorders>
+            <w:shd w:val="clear" w:color="auto" w:fill="auto"/>
+            <w:tcMar>
+              <w:top w:w="80" w:type="dxa"/>
+              <w:left w:w="80" w:type="dxa"/>
+              <w:bottom w:w="80" w:type="dxa"/>
+              <w:right w:w="80" w:type="dxa"/>
+            </w:tcMar>
+            <w:tcPrChange w:id="766" w:author="Gurubi Barnabás" w:date="2018-02-18T19:44:00Z">
+              <w:tcPr>
+                <w:tcW w:w="1176" w:type="dxa"/>
+                <w:tcBorders>
+                  <w:top w:val="single" w:sz="4" w:space="0" w:color="000000"/>
+                  <w:left w:val="single" w:sz="4" w:space="0" w:color="000000"/>
+                  <w:bottom w:val="single" w:sz="4" w:space="0" w:color="000000"/>
+                  <w:right w:val="single" w:sz="4" w:space="0" w:color="000000"/>
+                </w:tcBorders>
+                <w:shd w:val="clear" w:color="auto" w:fill="auto"/>
+                <w:tcMar>
+                  <w:top w:w="80" w:type="dxa"/>
+                  <w:left w:w="80" w:type="dxa"/>
+                  <w:bottom w:w="80" w:type="dxa"/>
+                  <w:right w:w="80" w:type="dxa"/>
+                </w:tcMar>
+              </w:tcPr>
+            </w:tcPrChange>
+          </w:tcPr>
+          <w:p>
+            <w:pPr>
+              <w:rPr>
+                <w:ins w:id="767" w:author="Gurubi Barnabás" w:date="2018-02-18T19:41:00Z"/>
+                <w:rStyle w:val="Nincs"/>
+                <w:sz w:val="24"/>
+                <w:szCs w:val="24"/>
+              </w:rPr>
+            </w:pPr>
+            <w:ins w:id="768" w:author="Gurubi Barnabás" w:date="2018-02-18T19:44:00Z">
+              <w:r>
+                <w:rPr>
+                  <w:rStyle w:val="Nincs"/>
+                  <w:sz w:val="24"/>
+                  <w:szCs w:val="24"/>
+                </w:rPr>
+                <w:t>fontos</w:t>
+              </w:r>
+            </w:ins>
+          </w:p>
+        </w:tc>
+        <w:tc>
+          <w:tcPr>
+            <w:tcW w:w="1350" w:type="dxa"/>
+            <w:tcBorders>
+              <w:top w:val="single" w:sz="4" w:space="0" w:color="000000"/>
+              <w:left w:val="single" w:sz="4" w:space="0" w:color="000000"/>
+              <w:bottom w:val="single" w:sz="4" w:space="0" w:color="000000"/>
+              <w:right w:val="single" w:sz="4" w:space="0" w:color="000000"/>
+            </w:tcBorders>
+            <w:shd w:val="clear" w:color="auto" w:fill="auto"/>
+            <w:tcMar>
+              <w:top w:w="80" w:type="dxa"/>
+              <w:left w:w="80" w:type="dxa"/>
+              <w:bottom w:w="80" w:type="dxa"/>
+              <w:right w:w="80" w:type="dxa"/>
+            </w:tcMar>
+            <w:tcPrChange w:id="769" w:author="Gurubi Barnabás" w:date="2018-02-18T19:44:00Z">
+              <w:tcPr>
+                <w:tcW w:w="1458" w:type="dxa"/>
+                <w:tcBorders>
+                  <w:top w:val="single" w:sz="4" w:space="0" w:color="000000"/>
+                  <w:left w:val="single" w:sz="4" w:space="0" w:color="000000"/>
+                  <w:bottom w:val="single" w:sz="4" w:space="0" w:color="000000"/>
+                  <w:right w:val="single" w:sz="4" w:space="0" w:color="000000"/>
+                </w:tcBorders>
+                <w:shd w:val="clear" w:color="auto" w:fill="auto"/>
+                <w:tcMar>
+                  <w:top w:w="80" w:type="dxa"/>
+                  <w:left w:w="80" w:type="dxa"/>
+                  <w:bottom w:w="80" w:type="dxa"/>
+                  <w:right w:w="80" w:type="dxa"/>
+                </w:tcMar>
+              </w:tcPr>
+            </w:tcPrChange>
+          </w:tcPr>
+          <w:p>
+            <w:pPr>
+              <w:rPr>
+                <w:ins w:id="770" w:author="Gurubi Barnabás" w:date="2018-02-18T19:41:00Z"/>
+                <w:rStyle w:val="Nincs"/>
+                <w:sz w:val="24"/>
+                <w:szCs w:val="24"/>
+              </w:rPr>
+            </w:pPr>
+          </w:p>
+        </w:tc>
+        <w:tc>
+          <w:tcPr>
+            <w:tcW w:w="1211" w:type="dxa"/>
+            <w:tcBorders>
+              <w:top w:val="single" w:sz="4" w:space="0" w:color="000000"/>
+              <w:left w:val="single" w:sz="4" w:space="0" w:color="000000"/>
+              <w:bottom w:val="single" w:sz="4" w:space="0" w:color="000000"/>
+              <w:right w:val="single" w:sz="4" w:space="0" w:color="000000"/>
+            </w:tcBorders>
+            <w:shd w:val="clear" w:color="auto" w:fill="auto"/>
+            <w:tcMar>
+              <w:top w:w="80" w:type="dxa"/>
+              <w:left w:w="80" w:type="dxa"/>
+              <w:bottom w:w="80" w:type="dxa"/>
+              <w:right w:w="80" w:type="dxa"/>
+            </w:tcMar>
+            <w:tcPrChange w:id="771" w:author="Gurubi Barnabás" w:date="2018-02-18T19:44:00Z">
+              <w:tcPr>
+                <w:tcW w:w="1547" w:type="dxa"/>
+                <w:tcBorders>
+                  <w:top w:val="single" w:sz="4" w:space="0" w:color="000000"/>
+                  <w:left w:val="single" w:sz="4" w:space="0" w:color="000000"/>
+                  <w:bottom w:val="single" w:sz="4" w:space="0" w:color="000000"/>
+                  <w:right w:val="single" w:sz="4" w:space="0" w:color="000000"/>
+                </w:tcBorders>
+                <w:shd w:val="clear" w:color="auto" w:fill="auto"/>
+                <w:tcMar>
+                  <w:top w:w="80" w:type="dxa"/>
+                  <w:left w:w="80" w:type="dxa"/>
+                  <w:bottom w:w="80" w:type="dxa"/>
+                  <w:right w:w="80" w:type="dxa"/>
+                </w:tcMar>
+              </w:tcPr>
+            </w:tcPrChange>
+          </w:tcPr>
+          <w:p>
+            <w:pPr>
+              <w:rPr>
+                <w:ins w:id="772" w:author="Gurubi Barnabás" w:date="2018-02-18T19:41:00Z"/>
+                <w:rStyle w:val="Nincs"/>
+                <w:sz w:val="24"/>
+                <w:szCs w:val="24"/>
+                <w:shd w:val="clear" w:color="auto" w:fill="FFFFFF"/>
+              </w:rPr>
+            </w:pPr>
+            <w:ins w:id="773" w:author="Gurubi Barnabás" w:date="2018-02-18T19:44:00Z">
+              <w:r>
+                <w:rPr>
+                  <w:rStyle w:val="Nincs"/>
+                  <w:sz w:val="24"/>
+                  <w:szCs w:val="24"/>
+                  <w:shd w:val="clear" w:color="auto" w:fill="FFFFFF"/>
+                </w:rPr>
+                <w:t>május 18.</w:t>
+              </w:r>
+            </w:ins>
           </w:p>
         </w:tc>
       </w:tr>
@@ -25321,78 +26245,115 @@
         <w:spacing w:before="240" w:after="60"/>
         <w:ind w:firstLine="720"/>
         <w:rPr>
+          <w:ins w:id="774" w:author="Gurubi Barnabás" w:date="2018-02-18T19:40:00Z"/>
+          <w:rStyle w:val="Nincs"/>
+          <w:rFonts w:ascii="Arial" w:hAnsi="Arial"/>
+          <w:sz w:val="24"/>
+          <w:szCs w:val="24"/>
+        </w:rPr>
+      </w:pPr>
+      <w:r>
+        <w:rPr>
+          <w:rStyle w:val="Nincs"/>
+          <w:rFonts w:ascii="Arial" w:hAnsi="Arial"/>
+          <w:sz w:val="24"/>
+          <w:szCs w:val="24"/>
+        </w:rPr>
+        <w:t>Nincsenek egy</w:t>
+      </w:r>
+      <w:r>
+        <w:rPr>
+          <w:rStyle w:val="Nincs"/>
+          <w:rFonts w:ascii="Arial" w:hAnsi="Arial"/>
+          <w:sz w:val="24"/>
+          <w:szCs w:val="24"/>
+          <w:lang w:val="fr-FR"/>
+        </w:rPr>
+        <w:t>é</w:t>
+      </w:r>
+      <w:r>
+        <w:rPr>
+          <w:rStyle w:val="Nincs"/>
+          <w:rFonts w:ascii="Arial" w:hAnsi="Arial"/>
+          <w:sz w:val="24"/>
+          <w:szCs w:val="24"/>
+        </w:rPr>
+        <w:t>b nem funkcionális k</w:t>
+      </w:r>
+      <w:r>
+        <w:rPr>
+          <w:rStyle w:val="Nincs"/>
+          <w:rFonts w:ascii="Arial" w:hAnsi="Arial"/>
+          <w:sz w:val="24"/>
+          <w:szCs w:val="24"/>
+          <w:lang w:val="sv-SE"/>
+        </w:rPr>
+        <w:t>ö</w:t>
+      </w:r>
+      <w:r>
+        <w:rPr>
+          <w:rStyle w:val="Nincs"/>
+          <w:rFonts w:ascii="Arial" w:hAnsi="Arial"/>
+          <w:sz w:val="24"/>
+          <w:szCs w:val="24"/>
+        </w:rPr>
+        <w:t>vetelm</w:t>
+      </w:r>
+      <w:r>
+        <w:rPr>
+          <w:rStyle w:val="Nincs"/>
+          <w:rFonts w:ascii="Arial" w:hAnsi="Arial"/>
+          <w:sz w:val="24"/>
+          <w:szCs w:val="24"/>
+          <w:lang w:val="fr-FR"/>
+        </w:rPr>
+        <w:t>é</w:t>
+      </w:r>
+      <w:r>
+        <w:rPr>
+          <w:rStyle w:val="Nincs"/>
+          <w:rFonts w:ascii="Arial" w:hAnsi="Arial"/>
+          <w:sz w:val="24"/>
+          <w:szCs w:val="24"/>
+        </w:rPr>
+        <w:t>nyek.</w:t>
+      </w:r>
+    </w:p>
+    <w:p>
+      <w:pPr>
+        <w:jc w:val="left"/>
+        <w:rPr>
+          <w:ins w:id="775" w:author="Gurubi Barnabás" w:date="2018-02-18T19:40:00Z"/>
+          <w:rStyle w:val="Nincs"/>
+          <w:rFonts w:ascii="Arial" w:hAnsi="Arial"/>
+          <w:sz w:val="24"/>
+          <w:szCs w:val="24"/>
+        </w:rPr>
+      </w:pPr>
+      <w:ins w:id="776" w:author="Gurubi Barnabás" w:date="2018-02-18T19:40:00Z">
+        <w:r>
+          <w:rPr>
+            <w:rStyle w:val="Nincs"/>
+            <w:rFonts w:ascii="Arial" w:hAnsi="Arial"/>
+            <w:sz w:val="24"/>
+            <w:szCs w:val="24"/>
+          </w:rPr>
+          <w:br w:type="page"/>
+        </w:r>
+      </w:ins>
+    </w:p>
+    <w:p>
+      <w:pPr>
+        <w:keepNext/>
+        <w:spacing w:before="240" w:after="60"/>
+        <w:ind w:firstLine="720"/>
+        <w:rPr>
           <w:rStyle w:val="Nincs"/>
           <w:rFonts w:ascii="Arial" w:eastAsia="Arial" w:hAnsi="Arial" w:cs="Arial"/>
           <w:sz w:val="24"/>
           <w:szCs w:val="24"/>
         </w:rPr>
       </w:pPr>
-      <w:r>
-        <w:rPr>
-          <w:rStyle w:val="Nincs"/>
-          <w:rFonts w:ascii="Arial" w:hAnsi="Arial"/>
-          <w:sz w:val="24"/>
-          <w:szCs w:val="24"/>
-        </w:rPr>
-        <w:t>Nincsenek egy</w:t>
-      </w:r>
-      <w:r>
-        <w:rPr>
-          <w:rStyle w:val="Nincs"/>
-          <w:rFonts w:ascii="Arial" w:hAnsi="Arial"/>
-          <w:sz w:val="24"/>
-          <w:szCs w:val="24"/>
-          <w:lang w:val="fr-FR"/>
-        </w:rPr>
-        <w:t>é</w:t>
-      </w:r>
-      <w:r>
-        <w:rPr>
-          <w:rStyle w:val="Nincs"/>
-          <w:rFonts w:ascii="Arial" w:hAnsi="Arial"/>
-          <w:sz w:val="24"/>
-          <w:szCs w:val="24"/>
-        </w:rPr>
-        <w:t>b nem funkcionális k</w:t>
-      </w:r>
-      <w:r>
-        <w:rPr>
-          <w:rStyle w:val="Nincs"/>
-          <w:rFonts w:ascii="Arial" w:hAnsi="Arial"/>
-          <w:sz w:val="24"/>
-          <w:szCs w:val="24"/>
-          <w:lang w:val="sv-SE"/>
-        </w:rPr>
-        <w:t>ö</w:t>
-      </w:r>
-      <w:r>
-        <w:rPr>
-          <w:rStyle w:val="Nincs"/>
-          <w:rFonts w:ascii="Arial" w:hAnsi="Arial"/>
-          <w:sz w:val="24"/>
-          <w:szCs w:val="24"/>
-        </w:rPr>
-        <w:t>vetelm</w:t>
-      </w:r>
-      <w:r>
-        <w:rPr>
-          <w:rStyle w:val="Nincs"/>
-          <w:rFonts w:ascii="Arial" w:hAnsi="Arial"/>
-          <w:sz w:val="24"/>
-          <w:szCs w:val="24"/>
-          <w:lang w:val="fr-FR"/>
-        </w:rPr>
-        <w:t>é</w:t>
-      </w:r>
-      <w:r>
-        <w:rPr>
-          <w:rStyle w:val="Nincs"/>
-          <w:rFonts w:ascii="Arial" w:hAnsi="Arial"/>
-          <w:sz w:val="24"/>
-          <w:szCs w:val="24"/>
-        </w:rPr>
-        <w:t>nyek.</w:t>
-      </w:r>
     </w:p>
     <w:p>
       <w:pPr>
@@ -25524,7 +26485,7 @@
       <w:tr>
         <w:trPr>
           <w:trHeight w:val="300"/>
-          <w:del w:id="711" w:author="USER" w:date="2018-02-18T17:08:00Z"/>
+          <w:del w:id="777" w:author="USER" w:date="2018-02-18T17:08:00Z"/>
         </w:trPr>
         <w:tc>
           <w:tcPr>
@@ -25546,10 +26507,10 @@
           <w:p>
             <w:pPr>
               <w:rPr>
-                <w:del w:id="712" w:author="USER" w:date="2018-02-18T17:08:00Z"/>
+                <w:del w:id="778" w:author="USER" w:date="2018-02-18T17:08:00Z"/>
               </w:rPr>
             </w:pPr>
-            <w:del w:id="713" w:author="USER" w:date="2018-02-18T17:08:00Z">
+            <w:del w:id="779" w:author="USER" w:date="2018-02-18T17:08:00Z">
               <w:r>
                 <w:rPr>
                   <w:rStyle w:val="Nincs"/>
@@ -25584,10 +26545,10 @@
           <w:p>
             <w:pPr>
               <w:rPr>
-                <w:del w:id="714" w:author="USER" w:date="2018-02-18T17:08:00Z"/>
+                <w:del w:id="780" w:author="USER" w:date="2018-02-18T17:08:00Z"/>
               </w:rPr>
             </w:pPr>
-            <w:del w:id="715" w:author="USER" w:date="2018-02-18T17:08:00Z">
+            <w:del w:id="781" w:author="USER" w:date="2018-02-18T17:08:00Z">
               <w:r>
                 <w:rPr>
                   <w:rStyle w:val="Nincs"/>
@@ -25604,7 +26565,7 @@
       <w:tr>
         <w:trPr>
           <w:trHeight w:val="300"/>
-          <w:del w:id="716" w:author="USER" w:date="2018-02-18T17:08:00Z"/>
+          <w:del w:id="782" w:author="USER" w:date="2018-02-18T17:08:00Z"/>
         </w:trPr>
         <w:tc>
           <w:tcPr>
@@ -25626,10 +26587,10 @@
           <w:p>
             <w:pPr>
               <w:rPr>
-                <w:del w:id="717" w:author="USER" w:date="2018-02-18T17:08:00Z"/>
+                <w:del w:id="783" w:author="USER" w:date="2018-02-18T17:08:00Z"/>
               </w:rPr>
             </w:pPr>
-            <w:del w:id="718" w:author="USER" w:date="2018-02-18T17:08:00Z">
+            <w:del w:id="784" w:author="USER" w:date="2018-02-18T17:08:00Z">
               <w:r>
                 <w:rPr>
                   <w:rStyle w:val="Nincs"/>
@@ -25695,10 +26656,10 @@
           <w:p>
             <w:pPr>
               <w:rPr>
-                <w:del w:id="719" w:author="USER" w:date="2018-02-18T17:08:00Z"/>
+                <w:del w:id="785" w:author="USER" w:date="2018-02-18T17:08:00Z"/>
               </w:rPr>
             </w:pPr>
-            <w:del w:id="720" w:author="USER" w:date="2018-02-18T17:08:00Z">
+            <w:del w:id="786" w:author="USER" w:date="2018-02-18T17:08:00Z">
               <w:r>
                 <w:rPr>
                   <w:rStyle w:val="Nincs"/>
@@ -25748,7 +26709,7 @@
       <w:tr>
         <w:trPr>
           <w:trHeight w:val="300"/>
-          <w:del w:id="721" w:author="USER" w:date="2018-02-18T17:08:00Z"/>
+          <w:del w:id="787" w:author="USER" w:date="2018-02-18T17:08:00Z"/>
         </w:trPr>
         <w:tc>
           <w:tcPr>
@@ -25770,10 +26731,10 @@
           <w:p>
             <w:pPr>
               <w:rPr>
-                <w:del w:id="722" w:author="USER" w:date="2018-02-18T17:08:00Z"/>
+                <w:del w:id="788" w:author="USER" w:date="2018-02-18T17:08:00Z"/>
               </w:rPr>
             </w:pPr>
-            <w:del w:id="723" w:author="USER" w:date="2018-02-18T17:08:00Z">
+            <w:del w:id="789" w:author="USER" w:date="2018-02-18T17:08:00Z">
               <w:r>
                 <w:rPr>
                   <w:rStyle w:val="Nincs"/>
@@ -25807,10 +26768,10 @@
           <w:p>
             <w:pPr>
               <w:rPr>
-                <w:del w:id="724" w:author="USER" w:date="2018-02-18T17:08:00Z"/>
+                <w:del w:id="790" w:author="USER" w:date="2018-02-18T17:08:00Z"/>
               </w:rPr>
             </w:pPr>
-            <w:del w:id="725" w:author="USER" w:date="2018-02-18T17:08:00Z">
+            <w:del w:id="791" w:author="USER" w:date="2018-02-18T17:08:00Z">
               <w:r>
                 <w:rPr>
                   <w:rStyle w:val="Nincs"/>
@@ -25827,7 +26788,7 @@
       <w:tr>
         <w:trPr>
           <w:trHeight w:val="600"/>
-          <w:del w:id="726" w:author="USER" w:date="2018-02-18T17:08:00Z"/>
+          <w:del w:id="792" w:author="USER" w:date="2018-02-18T17:08:00Z"/>
         </w:trPr>
         <w:tc>
           <w:tcPr>
@@ -25849,10 +26810,10 @@
           <w:p>
             <w:pPr>
               <w:rPr>
-                <w:del w:id="727" w:author="USER" w:date="2018-02-18T17:08:00Z"/>
+                <w:del w:id="793" w:author="USER" w:date="2018-02-18T17:08:00Z"/>
               </w:rPr>
             </w:pPr>
-            <w:del w:id="728" w:author="USER" w:date="2018-02-18T17:08:00Z">
+            <w:del w:id="794" w:author="USER" w:date="2018-02-18T17:08:00Z">
               <w:r>
                 <w:rPr>
                   <w:rStyle w:val="Nincs"/>
@@ -25933,12 +26894,12 @@
                 <w:numId w:val="11"/>
               </w:numPr>
               <w:rPr>
-                <w:del w:id="729" w:author="USER" w:date="2018-02-18T17:08:00Z"/>
+                <w:del w:id="795" w:author="USER" w:date="2018-02-18T17:08:00Z"/>
                 <w:sz w:val="24"/>
                 <w:szCs w:val="24"/>
               </w:rPr>
             </w:pPr>
-            <w:del w:id="730" w:author="USER" w:date="2018-02-18T17:08:00Z">
+            <w:del w:id="796" w:author="USER" w:date="2018-02-18T17:08:00Z">
               <w:r>
                 <w:rPr>
                   <w:rStyle w:val="Nincs"/>
@@ -26734,7 +27695,7 @@
               </w:rPr>
               <w:t>rrel tud a menüben navigálni</w:t>
             </w:r>
-            <w:ins w:id="731" w:author="USER" w:date="2018-02-18T17:04:00Z">
+            <w:ins w:id="797" w:author="USER" w:date="2018-02-18T17:04:00Z">
               <w:r>
                 <w:rPr>
                   <w:rStyle w:val="Nincs"/>
@@ -27081,7 +28042,7 @@
               </w:rPr>
               <w:t>Control</w:t>
             </w:r>
-            <w:ins w:id="732" w:author="USER" w:date="2018-02-18T16:58:00Z">
+            <w:ins w:id="798" w:author="USER" w:date="2018-02-18T16:58:00Z">
               <w:r>
                 <w:rPr>
                   <w:rStyle w:val="Nincs"/>
@@ -27204,7 +28165,7 @@
               </w:rPr>
               <w:t>kosok tudják irányítani a munkásokat</w:t>
             </w:r>
-            <w:ins w:id="733" w:author="USER" w:date="2018-02-18T17:04:00Z">
+            <w:ins w:id="799" w:author="USER" w:date="2018-02-18T17:04:00Z">
               <w:r>
                 <w:rPr>
                   <w:rStyle w:val="Nincs"/>
@@ -27431,7 +28392,7 @@
               </w:rPr>
               <w:t>A munkások a ládákat el tudják tolni</w:t>
             </w:r>
-            <w:ins w:id="734" w:author="USER" w:date="2018-02-18T17:04:00Z">
+            <w:ins w:id="800" w:author="USER" w:date="2018-02-18T17:04:00Z">
               <w:r>
                 <w:rPr>
                   <w:rStyle w:val="Nincs"/>
@@ -27514,7 +28475,7 @@
               </w:rPr>
               <w:t>zkodik munkás</w:t>
             </w:r>
-            <w:ins w:id="735" w:author="USER" w:date="2018-02-18T17:04:00Z">
+            <w:ins w:id="801" w:author="USER" w:date="2018-02-18T17:04:00Z">
               <w:r>
                 <w:rPr>
                   <w:rStyle w:val="Nincs"/>
@@ -27616,7 +28577,7 @@
               </w:rPr>
               <w:t>pve a munkás leesik, meghal</w:t>
             </w:r>
-            <w:ins w:id="736" w:author="USER" w:date="2018-02-18T17:04:00Z">
+            <w:ins w:id="802" w:author="USER" w:date="2018-02-18T17:04:00Z">
               <w:r>
                 <w:rPr>
                   <w:rStyle w:val="Nincs"/>
@@ -27732,7 +28693,7 @@
               </w:rPr>
               <w:t>Exit</w:t>
             </w:r>
-            <w:ins w:id="737" w:author="USER" w:date="2018-02-18T16:58:00Z">
+            <w:ins w:id="803" w:author="USER" w:date="2018-02-18T16:58:00Z">
               <w:r>
                 <w:rPr>
                   <w:rStyle w:val="Nincs"/>
@@ -27906,7 +28867,7 @@
               </w:rPr>
               <w:t>l</w:t>
             </w:r>
-            <w:ins w:id="738" w:author="USER" w:date="2018-02-18T17:04:00Z">
+            <w:ins w:id="804" w:author="USER" w:date="2018-02-18T17:04:00Z">
               <w:r>
                 <w:rPr>
                   <w:rStyle w:val="Nincs"/>
@@ -27949,6 +28910,7 @@
                 <w:sz w:val="24"/>
                 <w:szCs w:val="24"/>
               </w:rPr>
+              <w:lastRenderedPageBreak/>
               <w:t>Aktorok</w:t>
             </w:r>
           </w:p>
@@ -28164,7 +29126,7 @@
               </w:rPr>
               <w:t>l</w:t>
             </w:r>
-            <w:ins w:id="739" w:author="USER" w:date="2018-02-18T17:04:00Z">
+            <w:ins w:id="805" w:author="USER" w:date="2018-02-18T17:04:00Z">
               <w:r>
                 <w:rPr>
                   <w:rStyle w:val="Nincs"/>
@@ -28182,7 +29144,7 @@
       <w:pPr>
         <w:widowControl w:val="0"/>
         <w:rPr>
-          <w:ins w:id="740" w:author="USER" w:date="2018-02-18T17:03:00Z"/>
+          <w:ins w:id="806" w:author="USER" w:date="2018-02-18T17:03:00Z"/>
           <w:rStyle w:val="Nincs"/>
           <w:sz w:val="24"/>
           <w:szCs w:val="24"/>
@@ -28193,7 +29155,7 @@
       <w:pPr>
         <w:widowControl w:val="0"/>
         <w:rPr>
-          <w:ins w:id="741" w:author="USER" w:date="2018-02-18T17:03:00Z"/>
+          <w:ins w:id="807" w:author="USER" w:date="2018-02-18T17:03:00Z"/>
           <w:rStyle w:val="Nincs"/>
           <w:sz w:val="24"/>
           <w:szCs w:val="24"/>
@@ -28204,7 +29166,7 @@
       <w:pPr>
         <w:widowControl w:val="0"/>
         <w:rPr>
-          <w:ins w:id="742" w:author="USER" w:date="2018-02-18T17:03:00Z"/>
+          <w:ins w:id="808" w:author="USER" w:date="2018-02-18T17:03:00Z"/>
           <w:rStyle w:val="Nincs"/>
           <w:sz w:val="24"/>
           <w:szCs w:val="24"/>
@@ -28231,7 +29193,7 @@
       <w:tblGrid>
         <w:gridCol w:w="2887"/>
         <w:gridCol w:w="6401"/>
-        <w:tblGridChange w:id="743">
+        <w:tblGridChange w:id="809">
           <w:tblGrid>
             <w:gridCol w:w="15"/>
             <w:gridCol w:w="2872"/>
@@ -28244,7 +29206,7 @@
       <w:tr>
         <w:trPr>
           <w:trHeight w:val="300"/>
-          <w:ins w:id="744" w:author="USER" w:date="2018-02-18T17:03:00Z"/>
+          <w:ins w:id="810" w:author="USER" w:date="2018-02-18T17:03:00Z"/>
         </w:trPr>
         <w:tc>
           <w:tcPr>
@@ -28266,10 +29228,10 @@
           <w:p>
             <w:pPr>
               <w:rPr>
-                <w:ins w:id="745" w:author="USER" w:date="2018-02-18T17:03:00Z"/>
+                <w:ins w:id="811" w:author="USER" w:date="2018-02-18T17:03:00Z"/>
               </w:rPr>
             </w:pPr>
-            <w:ins w:id="746" w:author="USER" w:date="2018-02-18T17:03:00Z">
+            <w:ins w:id="812" w:author="USER" w:date="2018-02-18T17:03:00Z">
               <w:r>
                 <w:rPr>
                   <w:rStyle w:val="Nincs"/>
@@ -28279,7 +29241,6 @@
                   <w:szCs w:val="24"/>
                   <w:lang w:val="en-US"/>
                 </w:rPr>
-                <w:lastRenderedPageBreak/>
                 <w:t>Use-case neve</w:t>
               </w:r>
             </w:ins>
@@ -28305,10 +29266,10 @@
           <w:p>
             <w:pPr>
               <w:rPr>
-                <w:ins w:id="747" w:author="USER" w:date="2018-02-18T17:03:00Z"/>
+                <w:ins w:id="813" w:author="USER" w:date="2018-02-18T17:03:00Z"/>
               </w:rPr>
             </w:pPr>
-            <w:ins w:id="748" w:author="USER" w:date="2018-02-18T17:04:00Z">
+            <w:ins w:id="814" w:author="USER" w:date="2018-02-18T17:04:00Z">
               <w:r>
                 <w:rPr>
                   <w:rStyle w:val="Nincs"/>
@@ -28336,7 +29297,7 @@
           </w:tblBorders>
           <w:shd w:val="clear" w:color="auto" w:fill="CED7E7"/>
           <w:tblLayout w:type="fixed"/>
-          <w:tblPrExChange w:id="749" w:author="USER" w:date="2018-02-18T17:04:00Z">
+          <w:tblPrExChange w:id="815" w:author="USER" w:date="2018-02-18T17:04:00Z">
             <w:tblPrEx>
               <w:tblW w:w="9288" w:type="dxa"/>
               <w:tblInd w:w="108" w:type="dxa"/>
@@ -28355,8 +29316,8 @@
         </w:tblPrEx>
         <w:trPr>
           <w:trHeight w:val="226"/>
-          <w:ins w:id="750" w:author="USER" w:date="2018-02-18T17:03:00Z"/>
-          <w:trPrChange w:id="751" w:author="USER" w:date="2018-02-18T17:04:00Z">
+          <w:ins w:id="816" w:author="USER" w:date="2018-02-18T17:03:00Z"/>
+          <w:trPrChange w:id="817" w:author="USER" w:date="2018-02-18T17:04:00Z">
             <w:trPr>
               <w:gridBefore w:val="1"/>
               <w:trHeight w:val="600"/>
@@ -28379,7 +29340,7 @@
               <w:bottom w:w="80" w:type="dxa"/>
               <w:right w:w="80" w:type="dxa"/>
             </w:tcMar>
-            <w:tcPrChange w:id="752" w:author="USER" w:date="2018-02-18T17:04:00Z">
+            <w:tcPrChange w:id="818" w:author="USER" w:date="2018-02-18T17:04:00Z">
               <w:tcPr>
                 <w:tcW w:w="2887" w:type="dxa"/>
                 <w:gridSpan w:val="2"/>
@@ -28402,10 +29363,10 @@
           <w:p>
             <w:pPr>
               <w:rPr>
-                <w:ins w:id="753" w:author="USER" w:date="2018-02-18T17:03:00Z"/>
+                <w:ins w:id="819" w:author="USER" w:date="2018-02-18T17:03:00Z"/>
               </w:rPr>
             </w:pPr>
-            <w:ins w:id="754" w:author="USER" w:date="2018-02-18T17:03:00Z">
+            <w:ins w:id="820" w:author="USER" w:date="2018-02-18T17:03:00Z">
               <w:r>
                 <w:rPr>
                   <w:rStyle w:val="Nincs"/>
@@ -28467,7 +29428,7 @@
               <w:bottom w:w="80" w:type="dxa"/>
               <w:right w:w="80" w:type="dxa"/>
             </w:tcMar>
-            <w:tcPrChange w:id="755" w:author="USER" w:date="2018-02-18T17:04:00Z">
+            <w:tcPrChange w:id="821" w:author="USER" w:date="2018-02-18T17:04:00Z">
               <w:tcPr>
                 <w:tcW w:w="6401" w:type="dxa"/>
                 <w:gridSpan w:val="2"/>
@@ -28490,10 +29451,10 @@
           <w:p>
             <w:pPr>
               <w:rPr>
-                <w:ins w:id="756" w:author="USER" w:date="2018-02-18T17:03:00Z"/>
+                <w:ins w:id="822" w:author="USER" w:date="2018-02-18T17:03:00Z"/>
               </w:rPr>
             </w:pPr>
-            <w:ins w:id="757" w:author="USER" w:date="2018-02-18T17:03:00Z">
+            <w:ins w:id="823" w:author="USER" w:date="2018-02-18T17:03:00Z">
               <w:r>
                 <w:rPr>
                   <w:rStyle w:val="Nincs"/>
@@ -28520,7 +29481,7 @@
                 <w:t xml:space="preserve">kos </w:t>
               </w:r>
             </w:ins>
-            <w:ins w:id="758" w:author="USER" w:date="2018-02-18T17:04:00Z">
+            <w:ins w:id="824" w:author="USER" w:date="2018-02-18T17:04:00Z">
               <w:r>
                 <w:rPr>
                   <w:rStyle w:val="Nincs"/>
@@ -28536,7 +29497,7 @@
       <w:tr>
         <w:trPr>
           <w:trHeight w:val="300"/>
-          <w:ins w:id="759" w:author="USER" w:date="2018-02-18T17:03:00Z"/>
+          <w:ins w:id="825" w:author="USER" w:date="2018-02-18T17:03:00Z"/>
         </w:trPr>
         <w:tc>
           <w:tcPr>
@@ -28558,10 +29519,10 @@
           <w:p>
             <w:pPr>
               <w:rPr>
-                <w:ins w:id="760" w:author="USER" w:date="2018-02-18T17:03:00Z"/>
+                <w:ins w:id="826" w:author="USER" w:date="2018-02-18T17:03:00Z"/>
               </w:rPr>
             </w:pPr>
-            <w:ins w:id="761" w:author="USER" w:date="2018-02-18T17:03:00Z">
+            <w:ins w:id="827" w:author="USER" w:date="2018-02-18T17:03:00Z">
               <w:r>
                 <w:rPr>
                   <w:rStyle w:val="Nincs"/>
@@ -28595,10 +29556,10 @@
           <w:p>
             <w:pPr>
               <w:rPr>
-                <w:ins w:id="762" w:author="USER" w:date="2018-02-18T17:03:00Z"/>
+                <w:ins w:id="828" w:author="USER" w:date="2018-02-18T17:03:00Z"/>
               </w:rPr>
             </w:pPr>
-            <w:ins w:id="763" w:author="USER" w:date="2018-02-18T17:03:00Z">
+            <w:ins w:id="829" w:author="USER" w:date="2018-02-18T17:03:00Z">
               <w:r>
                 <w:rPr>
                   <w:rStyle w:val="Nincs"/>
@@ -28615,7 +29576,7 @@
       <w:tr>
         <w:trPr>
           <w:trHeight w:val="600"/>
-          <w:ins w:id="764" w:author="USER" w:date="2018-02-18T17:03:00Z"/>
+          <w:ins w:id="830" w:author="USER" w:date="2018-02-18T17:03:00Z"/>
         </w:trPr>
         <w:tc>
           <w:tcPr>
@@ -28637,10 +29598,10 @@
           <w:p>
             <w:pPr>
               <w:rPr>
-                <w:ins w:id="765" w:author="USER" w:date="2018-02-18T17:03:00Z"/>
+                <w:ins w:id="831" w:author="USER" w:date="2018-02-18T17:03:00Z"/>
               </w:rPr>
             </w:pPr>
-            <w:ins w:id="766" w:author="USER" w:date="2018-02-18T17:03:00Z">
+            <w:ins w:id="832" w:author="USER" w:date="2018-02-18T17:03:00Z">
               <w:r>
                 <w:rPr>
                   <w:rStyle w:val="Nincs"/>
@@ -28721,12 +29682,12 @@
                 <w:numId w:val="29"/>
               </w:numPr>
               <w:rPr>
-                <w:ins w:id="767" w:author="USER" w:date="2018-02-18T17:03:00Z"/>
+                <w:ins w:id="833" w:author="USER" w:date="2018-02-18T17:03:00Z"/>
                 <w:sz w:val="24"/>
                 <w:szCs w:val="24"/>
               </w:rPr>
             </w:pPr>
-            <w:ins w:id="768" w:author="USER" w:date="2018-02-18T17:03:00Z">
+            <w:ins w:id="834" w:author="USER" w:date="2018-02-18T17:03:00Z">
               <w:r>
                 <w:rPr>
                   <w:rStyle w:val="Nincs"/>
@@ -28753,7 +29714,7 @@
                 <w:t xml:space="preserve">kos </w:t>
               </w:r>
             </w:ins>
-            <w:ins w:id="769" w:author="USER" w:date="2018-02-18T17:04:00Z">
+            <w:ins w:id="835" w:author="USER" w:date="2018-02-18T17:04:00Z">
               <w:r>
                 <w:rPr>
                   <w:rStyle w:val="Nincs"/>
@@ -28823,7 +29784,7 @@
       <w:pPr>
         <w:jc w:val="center"/>
       </w:pPr>
-      <w:del w:id="770" w:author="USER" w:date="2018-02-18T17:02:00Z">
+      <w:del w:id="836" w:author="USER" w:date="2018-02-18T17:02:00Z">
         <w:r>
           <w:rPr>
             <w:rStyle w:val="Nincs"/>
@@ -28878,7 +29839,7 @@
           </w:drawing>
         </w:r>
       </w:del>
-      <w:ins w:id="771" w:author="USER" w:date="2018-02-18T17:14:00Z">
+      <w:ins w:id="837" w:author="USER" w:date="2018-02-18T17:14:00Z">
         <w:r>
           <w:rPr>
             <w:noProof/>
@@ -28951,7 +29912,7 @@
         </w:numPr>
         <w:spacing w:before="240" w:after="60"/>
         <w:rPr>
-          <w:ins w:id="772" w:author="USER" w:date="2018-02-18T16:40:00Z"/>
+          <w:ins w:id="838" w:author="USER" w:date="2018-02-18T16:40:00Z"/>
           <w:rFonts w:ascii="Arial" w:eastAsia="Arial" w:hAnsi="Arial" w:cs="Arial"/>
           <w:b/>
           <w:bCs/>
@@ -28959,9 +29920,9 @@
           <w:iCs/>
           <w:sz w:val="28"/>
           <w:szCs w:val="28"/>
-          <w:rPrChange w:id="773" w:author="USER" w:date="2018-02-18T16:40:00Z">
+          <w:rPrChange w:id="839" w:author="USER" w:date="2018-02-18T16:40:00Z">
             <w:rPr>
-              <w:ins w:id="774" w:author="USER" w:date="2018-02-18T16:40:00Z"/>
+              <w:ins w:id="840" w:author="USER" w:date="2018-02-18T16:40:00Z"/>
               <w:rFonts w:ascii="Arial" w:hAnsi="Arial"/>
               <w:b/>
               <w:bCs/>
@@ -29026,7 +29987,7 @@
           <w:sz w:val="28"/>
           <w:szCs w:val="28"/>
         </w:rPr>
-        <w:pPrChange w:id="775" w:author="USER" w:date="2018-02-18T16:40:00Z">
+        <w:pPrChange w:id="841" w:author="USER" w:date="2018-02-18T16:40:00Z">
           <w:pPr>
             <w:keepNext/>
             <w:numPr>
@@ -29044,18 +30005,18 @@
         <w:rPr>
           <w:b/>
           <w:sz w:val="24"/>
-          <w:rPrChange w:id="776" w:author="USER" w:date="2018-02-18T16:41:00Z">
+          <w:rPrChange w:id="842" w:author="USER" w:date="2018-02-18T16:41:00Z">
             <w:rPr/>
           </w:rPrChange>
         </w:rPr>
       </w:pPr>
-      <w:ins w:id="777" w:author="USER" w:date="2018-02-18T16:40:00Z">
+      <w:ins w:id="843" w:author="USER" w:date="2018-02-18T16:40:00Z">
         <w:r>
           <w:rPr>
             <w:b/>
             <w:sz w:val="24"/>
             <w:highlight w:val="yellow"/>
-            <w:rPrChange w:id="778" w:author="USER" w:date="2018-02-18T16:41:00Z">
+            <w:rPrChange w:id="844" w:author="USER" w:date="2018-02-18T16:41:00Z">
               <w:rPr/>
             </w:rPrChange>
           </w:rPr>
@@ -29067,7 +30028,7 @@
             <w:b/>
             <w:sz w:val="24"/>
             <w:highlight w:val="yellow"/>
-            <w:rPrChange w:id="779" w:author="USER" w:date="2018-02-18T16:41:00Z">
+            <w:rPrChange w:id="845" w:author="USER" w:date="2018-02-18T16:41:00Z">
               <w:rPr/>
             </w:rPrChange>
           </w:rPr>
@@ -29160,7 +30121,7 @@
         </w:rPr>
         <w:t xml:space="preserve"> - Szinon</w:t>
       </w:r>
-      <w:ins w:id="780" w:author="Gurubi Barnabás" w:date="2018-02-18T10:31:00Z">
+      <w:ins w:id="846" w:author="Gurubi Barnabás" w:date="2018-02-18T10:31:00Z">
         <w:r>
           <w:rPr>
             <w:rStyle w:val="Nincs"/>
@@ -29170,7 +30131,7 @@
           <w:t>i</w:t>
         </w:r>
       </w:ins>
-      <w:del w:id="781" w:author="Gurubi Barnabás" w:date="2018-02-18T10:31:00Z">
+      <w:del w:id="847" w:author="Gurubi Barnabás" w:date="2018-02-18T10:31:00Z">
         <w:r>
           <w:rPr>
             <w:rStyle w:val="Nincs"/>
@@ -29543,7 +30504,7 @@
         </w:rPr>
         <w:t xml:space="preserve"> - A mező szinon</w:t>
       </w:r>
-      <w:ins w:id="782" w:author="Gurubi Barnabás" w:date="2018-02-18T10:31:00Z">
+      <w:ins w:id="848" w:author="Gurubi Barnabás" w:date="2018-02-18T10:31:00Z">
         <w:r>
           <w:rPr>
             <w:rStyle w:val="Nincs"/>
@@ -29553,7 +30514,7 @@
           <w:t>i</w:t>
         </w:r>
       </w:ins>
-      <w:del w:id="783" w:author="Gurubi Barnabás" w:date="2018-02-18T10:31:00Z">
+      <w:del w:id="849" w:author="Gurubi Barnabás" w:date="2018-02-18T10:31:00Z">
         <w:r>
           <w:rPr>
             <w:rStyle w:val="Nincs"/>
@@ -30646,7 +31607,7 @@
         </w:rPr>
         <w:t xml:space="preserve"> - A mező szinon</w:t>
       </w:r>
-      <w:ins w:id="784" w:author="Gurubi Barnabás" w:date="2018-02-18T10:31:00Z">
+      <w:ins w:id="850" w:author="Gurubi Barnabás" w:date="2018-02-18T10:31:00Z">
         <w:r>
           <w:rPr>
             <w:rStyle w:val="Nincs"/>
@@ -30656,7 +31617,7 @@
           <w:t>i</w:t>
         </w:r>
       </w:ins>
-      <w:del w:id="785" w:author="Gurubi Barnabás" w:date="2018-02-18T10:31:00Z">
+      <w:del w:id="851" w:author="Gurubi Barnabás" w:date="2018-02-18T10:31:00Z">
         <w:r>
           <w:rPr>
             <w:rStyle w:val="Nincs"/>
@@ -30679,7 +31640,7 @@
       <w:pPr>
         <w:spacing w:before="120"/>
         <w:rPr>
-          <w:ins w:id="786" w:author="USER" w:date="2018-02-18T16:38:00Z"/>
+          <w:ins w:id="852" w:author="USER" w:date="2018-02-18T16:38:00Z"/>
           <w:rStyle w:val="Nincs"/>
           <w:sz w:val="24"/>
           <w:szCs w:val="24"/>
@@ -30790,7 +31751,7 @@
           <w:b/>
           <w:sz w:val="24"/>
           <w:szCs w:val="24"/>
-          <w:rPrChange w:id="787" w:author="USER" w:date="2018-02-18T16:38:00Z">
+          <w:rPrChange w:id="853" w:author="USER" w:date="2018-02-18T16:38:00Z">
             <w:rPr>
               <w:rStyle w:val="Nincs"/>
               <w:sz w:val="24"/>
@@ -30799,7 +31760,7 @@
           </w:rPrChange>
         </w:rPr>
       </w:pPr>
-      <w:ins w:id="788" w:author="USER" w:date="2018-02-18T16:38:00Z">
+      <w:ins w:id="854" w:author="USER" w:date="2018-02-18T16:38:00Z">
         <w:r>
           <w:rPr>
             <w:rStyle w:val="Nincs"/>
@@ -30808,7 +31769,7 @@
             <w:szCs w:val="24"/>
             <w:highlight w:val="yellow"/>
             <w:lang w:val="pt-PT"/>
-            <w:rPrChange w:id="789" w:author="USER" w:date="2018-02-18T16:38:00Z">
+            <w:rPrChange w:id="855" w:author="USER" w:date="2018-02-18T16:38:00Z">
               <w:rPr>
                 <w:rStyle w:val="Nincs"/>
                 <w:sz w:val="24"/>
@@ -37736,7 +38697,7 @@
           <w:sz w:val="24"/>
           <w:szCs w:val="24"/>
           <w:highlight w:val="yellow"/>
-          <w:rPrChange w:id="790" w:author="USER" w:date="2018-02-18T16:45:00Z">
+          <w:rPrChange w:id="856" w:author="USER" w:date="2018-02-18T16:45:00Z">
             <w:rPr>
               <w:rStyle w:val="Nincs"/>
               <w:sz w:val="24"/>
@@ -37753,7 +38714,7 @@
           <w:szCs w:val="24"/>
           <w:highlight w:val="yellow"/>
           <w:lang w:val="it-IT"/>
-          <w:rPrChange w:id="791" w:author="USER" w:date="2018-02-18T16:45:00Z">
+          <w:rPrChange w:id="857" w:author="USER" w:date="2018-02-18T16:45:00Z">
             <w:rPr>
               <w:rStyle w:val="Nincs"/>
               <w:sz w:val="24"/>
@@ -37771,7 +38732,7 @@
           <w:szCs w:val="24"/>
           <w:highlight w:val="yellow"/>
           <w:lang w:val="fr-FR"/>
-          <w:rPrChange w:id="792" w:author="USER" w:date="2018-02-18T16:45:00Z">
+          <w:rPrChange w:id="858" w:author="USER" w:date="2018-02-18T16:45:00Z">
             <w:rPr>
               <w:rStyle w:val="Nincs"/>
               <w:sz w:val="24"/>
@@ -37789,7 +38750,7 @@
           <w:szCs w:val="24"/>
           <w:highlight w:val="yellow"/>
           <w:lang w:val="it-IT"/>
-          <w:rPrChange w:id="793" w:author="USER" w:date="2018-02-18T16:45:00Z">
+          <w:rPrChange w:id="859" w:author="USER" w:date="2018-02-18T16:45:00Z">
             <w:rPr>
               <w:rStyle w:val="Nincs"/>
               <w:sz w:val="24"/>
@@ -37806,7 +38767,7 @@
           <w:sz w:val="24"/>
           <w:szCs w:val="24"/>
           <w:highlight w:val="yellow"/>
-          <w:rPrChange w:id="794" w:author="USER" w:date="2018-02-18T16:45:00Z">
+          <w:rPrChange w:id="860" w:author="USER" w:date="2018-02-18T16:45:00Z">
             <w:rPr>
               <w:rStyle w:val="Nincs"/>
               <w:sz w:val="24"/>
@@ -37823,7 +38784,7 @@
           <w:szCs w:val="24"/>
           <w:highlight w:val="yellow"/>
           <w:lang w:val="fr-FR"/>
-          <w:rPrChange w:id="795" w:author="USER" w:date="2018-02-18T16:45:00Z">
+          <w:rPrChange w:id="861" w:author="USER" w:date="2018-02-18T16:45:00Z">
             <w:rPr>
               <w:rStyle w:val="Nincs"/>
               <w:sz w:val="24"/>
@@ -37840,7 +38801,7 @@
           <w:sz w:val="24"/>
           <w:szCs w:val="24"/>
           <w:highlight w:val="yellow"/>
-          <w:rPrChange w:id="796" w:author="USER" w:date="2018-02-18T16:45:00Z">
+          <w:rPrChange w:id="862" w:author="USER" w:date="2018-02-18T16:45:00Z">
             <w:rPr>
               <w:rStyle w:val="Nincs"/>
               <w:sz w:val="24"/>
@@ -37857,7 +38818,7 @@
           <w:szCs w:val="24"/>
           <w:highlight w:val="yellow"/>
           <w:lang w:val="fr-FR"/>
-          <w:rPrChange w:id="797" w:author="USER" w:date="2018-02-18T16:45:00Z">
+          <w:rPrChange w:id="863" w:author="USER" w:date="2018-02-18T16:45:00Z">
             <w:rPr>
               <w:rStyle w:val="Nincs"/>
               <w:sz w:val="24"/>
@@ -37875,7 +38836,7 @@
           <w:szCs w:val="24"/>
           <w:highlight w:val="yellow"/>
           <w:lang w:val="en-US"/>
-          <w:rPrChange w:id="798" w:author="USER" w:date="2018-02-18T16:45:00Z">
+          <w:rPrChange w:id="864" w:author="USER" w:date="2018-02-18T16:45:00Z">
             <w:rPr>
               <w:rStyle w:val="Nincs"/>
               <w:sz w:val="24"/>
@@ -37893,7 +38854,7 @@
           <w:szCs w:val="24"/>
           <w:highlight w:val="yellow"/>
           <w:lang w:val="sv-SE"/>
-          <w:rPrChange w:id="799" w:author="USER" w:date="2018-02-18T16:45:00Z">
+          <w:rPrChange w:id="865" w:author="USER" w:date="2018-02-18T16:45:00Z">
             <w:rPr>
               <w:rStyle w:val="Nincs"/>
               <w:sz w:val="24"/>
@@ -37910,7 +38871,7 @@
           <w:sz w:val="24"/>
           <w:szCs w:val="24"/>
           <w:highlight w:val="yellow"/>
-          <w:rPrChange w:id="800" w:author="USER" w:date="2018-02-18T16:45:00Z">
+          <w:rPrChange w:id="866" w:author="USER" w:date="2018-02-18T16:45:00Z">
             <w:rPr>
               <w:rStyle w:val="Nincs"/>
               <w:sz w:val="24"/>
@@ -37927,7 +38888,7 @@
           <w:szCs w:val="24"/>
           <w:highlight w:val="yellow"/>
           <w:lang w:val="fr-FR"/>
-          <w:rPrChange w:id="801" w:author="USER" w:date="2018-02-18T16:45:00Z">
+          <w:rPrChange w:id="867" w:author="USER" w:date="2018-02-18T16:45:00Z">
             <w:rPr>
               <w:rStyle w:val="Nincs"/>
               <w:sz w:val="24"/>
@@ -37944,7 +38905,7 @@
           <w:sz w:val="24"/>
           <w:szCs w:val="24"/>
           <w:highlight w:val="yellow"/>
-          <w:rPrChange w:id="802" w:author="USER" w:date="2018-02-18T16:45:00Z">
+          <w:rPrChange w:id="868" w:author="USER" w:date="2018-02-18T16:45:00Z">
             <w:rPr>
               <w:rStyle w:val="Nincs"/>
               <w:sz w:val="24"/>
@@ -37954,7 +38915,7 @@
         </w:rPr>
         <w:t>nik,</w:t>
       </w:r>
-      <w:ins w:id="803" w:author="USER" w:date="2018-02-18T16:45:00Z">
+      <w:ins w:id="869" w:author="USER" w:date="2018-02-18T16:45:00Z">
         <w:r>
           <w:rPr>
             <w:rStyle w:val="Nincs"/>
@@ -37969,7 +38930,7 @@
             <w:sz w:val="24"/>
             <w:szCs w:val="24"/>
             <w:highlight w:val="yellow"/>
-            <w:rPrChange w:id="804" w:author="USER" w:date="2018-02-18T16:45:00Z">
+            <w:rPrChange w:id="870" w:author="USER" w:date="2018-02-18T16:45:00Z">
               <w:rPr>
                 <w:rStyle w:val="Nincs"/>
                 <w:sz w:val="24"/>
@@ -41793,7 +42754,7 @@
       </w:r>
     </w:p>
   </w:comment>
-  <w:comment w:id="698" w:author="Bálint Bertalan" w:date="2018-02-14T21:22:00Z" w:initials="">
+  <w:comment w:id="697" w:author="Bálint Bertalan" w:date="2018-02-14T21:22:00Z" w:initials="">
     <w:p>
       <w:pPr>
         <w:pStyle w:val="Alaprtelmezett"/>
@@ -41908,7 +42869,7 @@
       </w:tabs>
       <w:ind w:right="360"/>
     </w:pPr>
-    <w:ins w:id="805" w:author="Gurubi Barnabás" w:date="2018-02-18T19:01:00Z">
+    <w:ins w:id="871" w:author="Gurubi Barnabás" w:date="2018-02-18T19:01:00Z">
       <w:r>
         <w:rPr>
           <w:sz w:val="24"/>
@@ -41938,7 +42899,7 @@
       </w:rPr>
       <w:fldChar w:fldCharType="separate"/>
     </w:r>
-    <w:ins w:id="806" w:author="Gurubi Barnabás" w:date="2018-02-18T17:38:00Z">
+    <w:ins w:id="872" w:author="Gurubi Barnabás" w:date="2018-02-18T17:38:00Z">
       <w:r>
         <w:rPr>
           <w:noProof/>
@@ -41948,8 +42909,8 @@
         <w:t>18. február 18.</w:t>
       </w:r>
     </w:ins>
-    <w:ins w:id="807" w:author="Tolnai Márk" w:date="2018-02-18T17:16:00Z">
-      <w:del w:id="808" w:author="Gurubi Barnabás" w:date="2018-02-18T17:38:00Z">
+    <w:ins w:id="873" w:author="Tolnai Márk" w:date="2018-02-18T17:16:00Z">
+      <w:del w:id="874" w:author="Gurubi Barnabás" w:date="2018-02-18T17:38:00Z">
         <w:r>
           <w:rPr>
             <w:noProof/>
@@ -41960,8 +42921,8 @@
         </w:r>
       </w:del>
     </w:ins>
-    <w:ins w:id="809" w:author="USER" w:date="2018-02-18T17:13:00Z">
-      <w:del w:id="810" w:author="Gurubi Barnabás" w:date="2018-02-18T17:38:00Z">
+    <w:ins w:id="875" w:author="USER" w:date="2018-02-18T17:13:00Z">
+      <w:del w:id="876" w:author="Gurubi Barnabás" w:date="2018-02-18T17:38:00Z">
         <w:r>
           <w:rPr>
             <w:noProof/>
@@ -41972,7 +42933,7 @@
         </w:r>
       </w:del>
     </w:ins>
-    <w:del w:id="811" w:author="Gurubi Barnabás" w:date="2018-02-18T17:38:00Z">
+    <w:del w:id="877" w:author="Gurubi Barnabás" w:date="2018-02-18T17:38:00Z">
       <w:r>
         <w:rPr>
           <w:noProof/>

</xml_diff>

<commit_message>
Analízis modell 1 doksi sablon hozzáadása
</commit_message>
<xml_diff>
--- a/Docs/Funkciók, követelmények, projekt.docx
+++ b/Docs/Funkciók, követelmények, projekt.docx
@@ -40170,7 +40170,7 @@
         <w:sz w:val="24"/>
         <w:szCs w:val="24"/>
       </w:rPr>
-      <w:t>19</w:t>
+      <w:t>2</w:t>
     </w:r>
     <w:r>
       <w:rPr>
@@ -46623,7 +46623,7 @@
 </file>
 
 <file path=customXml/itemProps1.xml><?xml version="1.0" encoding="utf-8"?>
-<ds:datastoreItem xmlns:ds="http://schemas.openxmlformats.org/officeDocument/2006/customXml" ds:itemID="{4D996863-8920-4A8C-9F7A-95B592702D64}">
+<ds:datastoreItem xmlns:ds="http://schemas.openxmlformats.org/officeDocument/2006/customXml" ds:itemID="{71B9F393-7500-4B03-8960-F3F82B06AE50}">
   <ds:schemaRefs>
     <ds:schemaRef ds:uri="http://schemas.openxmlformats.org/officeDocument/2006/bibliography"/>
   </ds:schemaRefs>

</xml_diff>